<commit_message>
most of my functions implemented
</commit_message>
<xml_diff>
--- a/dry.docx
+++ b/dry.docx
@@ -87,6 +87,7 @@
           <w:rtl/>
         </w:rPr>
       </w:pPr>
+      <w:proofErr w:type="spellStart"/>
       <w:r>
         <w:rPr>
           <w:rFonts w:cstheme="minorHAnsi"/>
@@ -96,6 +97,7 @@
         </w:rPr>
         <w:t>קורס</w:t>
       </w:r>
+      <w:proofErr w:type="spellEnd"/>
       <w:r>
         <w:rPr>
           <w:rFonts w:cstheme="minorHAnsi"/>
@@ -111,7 +113,47 @@
           <w:szCs w:val="36"/>
           <w:rtl/>
         </w:rPr>
-        <w:t xml:space="preserve"> מבני נתונים </w:t>
+        <w:t xml:space="preserve"> </w:t>
+      </w:r>
+      <w:proofErr w:type="spellStart"/>
+      <w:r>
+        <w:rPr>
+          <w:rFonts w:cstheme="minorHAnsi" w:hint="cs"/>
+          <w:sz w:val="36"/>
+          <w:szCs w:val="36"/>
+          <w:rtl/>
+        </w:rPr>
+        <w:t>מבני</w:t>
+      </w:r>
+      <w:proofErr w:type="spellEnd"/>
+      <w:r>
+        <w:rPr>
+          <w:rFonts w:cstheme="minorHAnsi" w:hint="cs"/>
+          <w:sz w:val="36"/>
+          <w:szCs w:val="36"/>
+          <w:rtl/>
+        </w:rPr>
+        <w:t xml:space="preserve"> </w:t>
+      </w:r>
+      <w:proofErr w:type="spellStart"/>
+      <w:r>
+        <w:rPr>
+          <w:rFonts w:cstheme="minorHAnsi" w:hint="cs"/>
+          <w:sz w:val="36"/>
+          <w:szCs w:val="36"/>
+          <w:rtl/>
+        </w:rPr>
+        <w:t>נתונים</w:t>
+      </w:r>
+      <w:proofErr w:type="spellEnd"/>
+      <w:r>
+        <w:rPr>
+          <w:rFonts w:cstheme="minorHAnsi" w:hint="cs"/>
+          <w:sz w:val="36"/>
+          <w:szCs w:val="36"/>
+          <w:rtl/>
+        </w:rPr>
+        <w:t xml:space="preserve"> </w:t>
       </w:r>
       <w:r>
         <w:rPr>
@@ -159,6 +201,7 @@
           <w:rtl/>
         </w:rPr>
       </w:pPr>
+      <w:proofErr w:type="spellStart"/>
       <w:r>
         <w:rPr>
           <w:rFonts w:cstheme="minorHAnsi" w:hint="cs"/>
@@ -168,6 +211,7 @@
         </w:rPr>
         <w:t>חלק</w:t>
       </w:r>
+      <w:proofErr w:type="spellEnd"/>
       <w:r>
         <w:rPr>
           <w:rFonts w:cstheme="minorHAnsi" w:hint="cs"/>
@@ -175,8 +219,9 @@
           <w:szCs w:val="36"/>
           <w:rtl/>
         </w:rPr>
-        <w:t xml:space="preserve"> יבש</w:t>
-      </w:r>
+        <w:t xml:space="preserve"> </w:t>
+      </w:r>
+      <w:proofErr w:type="spellStart"/>
       <w:r>
         <w:rPr>
           <w:rFonts w:cstheme="minorHAnsi" w:hint="cs"/>
@@ -184,8 +229,29 @@
           <w:szCs w:val="36"/>
           <w:rtl/>
         </w:rPr>
-        <w:t xml:space="preserve"> לרטוב</w:t>
-      </w:r>
+        <w:t>יבש</w:t>
+      </w:r>
+      <w:proofErr w:type="spellEnd"/>
+      <w:r>
+        <w:rPr>
+          <w:rFonts w:cstheme="minorHAnsi" w:hint="cs"/>
+          <w:sz w:val="36"/>
+          <w:szCs w:val="36"/>
+          <w:rtl/>
+        </w:rPr>
+        <w:t xml:space="preserve"> </w:t>
+      </w:r>
+      <w:proofErr w:type="spellStart"/>
+      <w:r>
+        <w:rPr>
+          <w:rFonts w:cstheme="minorHAnsi" w:hint="cs"/>
+          <w:sz w:val="36"/>
+          <w:szCs w:val="36"/>
+          <w:rtl/>
+        </w:rPr>
+        <w:t>לרטוב</w:t>
+      </w:r>
+      <w:proofErr w:type="spellEnd"/>
       <w:r>
         <w:rPr>
           <w:rFonts w:cstheme="minorHAnsi" w:hint="cs"/>
@@ -215,6 +281,7 @@
           <w:rtl/>
         </w:rPr>
       </w:pPr>
+      <w:proofErr w:type="spellStart"/>
       <w:r>
         <w:rPr>
           <w:rFonts w:cstheme="minorHAnsi"/>
@@ -231,7 +298,17 @@
           <w:szCs w:val="36"/>
           <w:rtl/>
         </w:rPr>
-        <w:t>ות:</w:t>
+        <w:t>ות</w:t>
+      </w:r>
+      <w:proofErr w:type="spellEnd"/>
+      <w:r>
+        <w:rPr>
+          <w:rFonts w:cstheme="minorHAnsi" w:hint="cs"/>
+          <w:sz w:val="36"/>
+          <w:szCs w:val="36"/>
+          <w:rtl/>
+        </w:rPr>
+        <w:t>:</w:t>
       </w:r>
     </w:p>
     <w:p>
@@ -248,6 +325,7 @@
           <w:szCs w:val="32"/>
         </w:rPr>
       </w:pPr>
+      <w:proofErr w:type="spellStart"/>
       <w:r>
         <w:rPr>
           <w:rFonts w:cstheme="minorHAnsi" w:hint="cs"/>
@@ -255,7 +333,37 @@
           <w:szCs w:val="32"/>
           <w:rtl/>
         </w:rPr>
-        <w:t xml:space="preserve">אמילי דרור </w:t>
+        <w:t>אמילי</w:t>
+      </w:r>
+      <w:proofErr w:type="spellEnd"/>
+      <w:r>
+        <w:rPr>
+          <w:rFonts w:cstheme="minorHAnsi" w:hint="cs"/>
+          <w:sz w:val="32"/>
+          <w:szCs w:val="32"/>
+          <w:rtl/>
+        </w:rPr>
+        <w:t xml:space="preserve"> </w:t>
+      </w:r>
+      <w:proofErr w:type="spellStart"/>
+      <w:r>
+        <w:rPr>
+          <w:rFonts w:cstheme="minorHAnsi" w:hint="cs"/>
+          <w:sz w:val="32"/>
+          <w:szCs w:val="32"/>
+          <w:rtl/>
+        </w:rPr>
+        <w:t>דרור</w:t>
+      </w:r>
+      <w:proofErr w:type="spellEnd"/>
+      <w:r>
+        <w:rPr>
+          <w:rFonts w:cstheme="minorHAnsi" w:hint="cs"/>
+          <w:sz w:val="32"/>
+          <w:szCs w:val="32"/>
+          <w:rtl/>
+        </w:rPr>
+        <w:t xml:space="preserve"> </w:t>
       </w:r>
       <w:r>
         <w:rPr>
@@ -324,6 +432,7 @@
           <w:lang w:bidi="he-IL"/>
         </w:rPr>
       </w:pPr>
+      <w:proofErr w:type="spellStart"/>
       <w:r>
         <w:rPr>
           <w:rFonts w:cstheme="minorHAnsi"/>
@@ -333,6 +442,7 @@
         </w:rPr>
         <w:t>תאריך</w:t>
       </w:r>
+      <w:proofErr w:type="spellEnd"/>
       <w:r>
         <w:rPr>
           <w:rFonts w:cstheme="minorHAnsi" w:hint="cs"/>
@@ -340,7 +450,27 @@
           <w:szCs w:val="36"/>
           <w:rtl/>
         </w:rPr>
-        <w:t xml:space="preserve"> הגשה: </w:t>
+        <w:t xml:space="preserve"> </w:t>
+      </w:r>
+      <w:proofErr w:type="spellStart"/>
+      <w:r>
+        <w:rPr>
+          <w:rFonts w:cstheme="minorHAnsi" w:hint="cs"/>
+          <w:sz w:val="36"/>
+          <w:szCs w:val="36"/>
+          <w:rtl/>
+        </w:rPr>
+        <w:t>הגשה</w:t>
+      </w:r>
+      <w:proofErr w:type="spellEnd"/>
+      <w:r>
+        <w:rPr>
+          <w:rFonts w:cstheme="minorHAnsi" w:hint="cs"/>
+          <w:sz w:val="36"/>
+          <w:szCs w:val="36"/>
+          <w:rtl/>
+        </w:rPr>
+        <w:t xml:space="preserve">: </w:t>
       </w:r>
       <w:r>
         <w:rPr>
@@ -375,6 +505,7 @@
           <w:rtl/>
         </w:rPr>
       </w:pPr>
+      <w:proofErr w:type="spellStart"/>
       <w:r>
         <w:rPr>
           <w:rFonts w:cstheme="minorHAnsi" w:hint="cs"/>
@@ -386,8 +517,61 @@
           <w:rtl/>
         </w:rPr>
         <w:lastRenderedPageBreak/>
-        <w:t>תיאור מבנה הניתונים</w:t>
-      </w:r>
+        <w:t>תיאור</w:t>
+      </w:r>
+      <w:proofErr w:type="spellEnd"/>
+      <w:r>
+        <w:rPr>
+          <w:rFonts w:cstheme="minorHAnsi" w:hint="cs"/>
+          <w:b/>
+          <w:bCs/>
+          <w:sz w:val="32"/>
+          <w:szCs w:val="32"/>
+          <w:u w:val="single"/>
+          <w:rtl/>
+        </w:rPr>
+        <w:t xml:space="preserve"> </w:t>
+      </w:r>
+      <w:proofErr w:type="spellStart"/>
+      <w:r>
+        <w:rPr>
+          <w:rFonts w:cstheme="minorHAnsi" w:hint="cs"/>
+          <w:b/>
+          <w:bCs/>
+          <w:sz w:val="32"/>
+          <w:szCs w:val="32"/>
+          <w:u w:val="single"/>
+          <w:rtl/>
+        </w:rPr>
+        <w:t>מבנה</w:t>
+      </w:r>
+      <w:proofErr w:type="spellEnd"/>
+      <w:r>
+        <w:rPr>
+          <w:rFonts w:cstheme="minorHAnsi" w:hint="cs"/>
+          <w:b/>
+          <w:bCs/>
+          <w:sz w:val="32"/>
+          <w:szCs w:val="32"/>
+          <w:u w:val="single"/>
+          <w:rtl/>
+        </w:rPr>
+        <w:t xml:space="preserve"> </w:t>
+      </w:r>
+      <w:proofErr w:type="spellStart"/>
+      <w:r>
+        <w:rPr>
+          <w:rFonts w:cstheme="minorHAnsi" w:hint="cs"/>
+          <w:b/>
+          <w:bCs/>
+          <w:sz w:val="32"/>
+          <w:szCs w:val="32"/>
+          <w:u w:val="single"/>
+          <w:rtl/>
+        </w:rPr>
+        <w:t>הניתונים</w:t>
+      </w:r>
+      <w:proofErr w:type="spellEnd"/>
     </w:p>
     <w:p>
       <w:pPr>
@@ -402,6 +586,7 @@
           <w:lang w:val="en-IL"/>
         </w:rPr>
       </w:pPr>
+      <w:proofErr w:type="spellStart"/>
       <w:r>
         <w:rPr>
           <w:rFonts w:cstheme="minorHAnsi" w:hint="cs"/>
@@ -410,7 +595,18 @@
           <w:u w:val="single"/>
           <w:rtl/>
         </w:rPr>
-        <w:t xml:space="preserve">מחלקת </w:t>
+        <w:t>מחלקת</w:t>
+      </w:r>
+      <w:proofErr w:type="spellEnd"/>
+      <w:r>
+        <w:rPr>
+          <w:rFonts w:cstheme="minorHAnsi" w:hint="cs"/>
+          <w:sz w:val="28"/>
+          <w:szCs w:val="28"/>
+          <w:u w:val="single"/>
+          <w:rtl/>
+        </w:rPr>
+        <w:t xml:space="preserve"> </w:t>
       </w:r>
       <w:r>
         <w:rPr>
@@ -504,6 +700,7 @@
         </w:rPr>
         <w:t xml:space="preserve"> עץ </w:t>
       </w:r>
+      <w:proofErr w:type="spellStart"/>
       <w:r>
         <w:rPr>
           <w:rFonts w:cstheme="minorHAnsi"/>
@@ -513,6 +710,7 @@
         </w:rPr>
         <w:t>avl</w:t>
       </w:r>
+      <w:proofErr w:type="spellEnd"/>
       <w:r>
         <w:rPr>
           <w:rFonts w:cstheme="minorHAnsi" w:hint="cs"/>
@@ -542,6 +740,7 @@
         </w:rPr>
         <w:t xml:space="preserve"> במערכת, המפתחות יהיו </w:t>
       </w:r>
+      <w:proofErr w:type="spellStart"/>
       <w:r>
         <w:rPr>
           <w:rFonts w:ascii="CambriaMath" w:eastAsia="CambriaMath" w:hAnsi="CambriaMath" w:cs="CambriaMath" w:hint="eastAsia"/>
@@ -551,6 +750,7 @@
         </w:rPr>
         <w:t>userId</w:t>
       </w:r>
+      <w:proofErr w:type="spellEnd"/>
       <w:r>
         <w:rPr>
           <w:rFonts w:cstheme="minorHAnsi" w:hint="cs"/>
@@ -643,6 +843,7 @@
         </w:rPr>
         <w:t xml:space="preserve"> עץ </w:t>
       </w:r>
+      <w:proofErr w:type="spellStart"/>
       <w:r>
         <w:rPr>
           <w:rFonts w:cstheme="minorHAnsi"/>
@@ -652,6 +853,7 @@
         </w:rPr>
         <w:t>avl</w:t>
       </w:r>
+      <w:proofErr w:type="spellEnd"/>
       <w:r>
         <w:rPr>
           <w:rFonts w:cstheme="minorHAnsi" w:hint="cs"/>
@@ -681,6 +883,7 @@
         </w:rPr>
         <w:t xml:space="preserve"> במערכת, המפתחות יהיו </w:t>
       </w:r>
+      <w:proofErr w:type="spellStart"/>
       <w:r>
         <w:rPr>
           <w:rFonts w:ascii="CambriaMath" w:eastAsia="CambriaMath" w:hAnsi="CambriaMath" w:cs="CambriaMath" w:hint="eastAsia"/>
@@ -690,6 +893,7 @@
         </w:rPr>
         <w:t>groupId</w:t>
       </w:r>
+      <w:proofErr w:type="spellEnd"/>
       <w:r>
         <w:rPr>
           <w:rFonts w:cstheme="minorHAnsi" w:hint="cs"/>
@@ -733,6 +937,7 @@
         </w:rPr>
         <w:t xml:space="preserve"> [</w:t>
       </w:r>
+      <w:proofErr w:type="spellStart"/>
       <w:r>
         <w:rPr>
           <w:rFonts w:cstheme="minorHAnsi"/>
@@ -742,6 +947,7 @@
         </w:rPr>
         <w:t>movies_id</w:t>
       </w:r>
+      <w:proofErr w:type="spellEnd"/>
       <w:r>
         <w:rPr>
           <w:rFonts w:cstheme="minorHAnsi" w:hint="cs"/>
@@ -782,6 +988,7 @@
         </w:rPr>
         <w:t xml:space="preserve"> עץ </w:t>
       </w:r>
+      <w:proofErr w:type="spellStart"/>
       <w:r>
         <w:rPr>
           <w:rFonts w:cstheme="minorHAnsi"/>
@@ -791,6 +998,7 @@
         </w:rPr>
         <w:t>avl</w:t>
       </w:r>
+      <w:proofErr w:type="spellEnd"/>
       <w:r>
         <w:rPr>
           <w:rFonts w:cstheme="minorHAnsi" w:hint="cs"/>
@@ -820,6 +1028,7 @@
         </w:rPr>
         <w:t xml:space="preserve"> במערכת, המפתחות יהיו </w:t>
       </w:r>
+      <w:proofErr w:type="spellStart"/>
       <w:r>
         <w:rPr>
           <w:rFonts w:ascii="CambriaMath" w:eastAsia="CambriaMath" w:hAnsi="CambriaMath" w:cs="CambriaMath" w:hint="eastAsia"/>
@@ -829,6 +1038,7 @@
         </w:rPr>
         <w:t>movieId</w:t>
       </w:r>
+      <w:proofErr w:type="spellEnd"/>
       <w:r>
         <w:rPr>
           <w:rFonts w:cstheme="minorHAnsi" w:hint="cs"/>
@@ -891,6 +1101,7 @@
         </w:rPr>
         <w:t xml:space="preserve"> [</w:t>
       </w:r>
+      <w:proofErr w:type="spellStart"/>
       <w:r>
         <w:rPr>
           <w:rFonts w:cstheme="minorHAnsi"/>
@@ -900,6 +1111,7 @@
         </w:rPr>
         <w:t>movies_genre</w:t>
       </w:r>
+      <w:proofErr w:type="spellEnd"/>
       <w:r>
         <w:rPr>
           <w:rFonts w:cstheme="minorHAnsi" w:hint="cs"/>
@@ -940,6 +1152,7 @@
         </w:rPr>
         <w:t xml:space="preserve"> מערך של עצי </w:t>
       </w:r>
+      <w:proofErr w:type="spellStart"/>
       <w:r>
         <w:rPr>
           <w:rFonts w:cstheme="minorHAnsi"/>
@@ -949,6 +1162,7 @@
         </w:rPr>
         <w:t>avl</w:t>
       </w:r>
+      <w:proofErr w:type="spellEnd"/>
       <w:r>
         <w:rPr>
           <w:rFonts w:cstheme="minorHAnsi" w:hint="cs"/>
@@ -1012,13 +1226,11 @@
     </w:p>
     <w:p>
       <w:pPr>
-        <w:bidi/>
         <w:spacing w:after="0" w:line="276" w:lineRule="auto"/>
         <w:rPr>
           <w:rFonts w:cstheme="minorHAnsi"/>
           <w:sz w:val="24"/>
           <w:szCs w:val="24"/>
-          <w:rtl/>
         </w:rPr>
       </w:pPr>
     </w:p>
@@ -1056,6 +1268,7 @@
           <w:u w:val="single"/>
         </w:rPr>
       </w:pPr>
+      <w:proofErr w:type="spellStart"/>
       <w:r>
         <w:rPr>
           <w:rFonts w:cstheme="minorHAnsi" w:hint="cs"/>
@@ -1064,7 +1277,18 @@
           <w:u w:val="single"/>
           <w:rtl/>
         </w:rPr>
-        <w:t xml:space="preserve">מחלקת </w:t>
+        <w:t>מחלקת</w:t>
+      </w:r>
+      <w:proofErr w:type="spellEnd"/>
+      <w:r>
+        <w:rPr>
+          <w:rFonts w:cstheme="minorHAnsi" w:hint="cs"/>
+          <w:sz w:val="28"/>
+          <w:szCs w:val="28"/>
+          <w:u w:val="single"/>
+          <w:rtl/>
+        </w:rPr>
+        <w:t xml:space="preserve"> </w:t>
       </w:r>
       <w:r>
         <w:rPr>
@@ -1170,6 +1394,7 @@
           <w:lang w:bidi="he-IL"/>
         </w:rPr>
       </w:pPr>
+      <w:proofErr w:type="spellStart"/>
       <w:r>
         <w:rPr>
           <w:rFonts w:cstheme="minorHAnsi"/>
@@ -1179,6 +1404,7 @@
         </w:rPr>
         <w:t>vip</w:t>
       </w:r>
+      <w:proofErr w:type="spellEnd"/>
       <w:r>
         <w:rPr>
           <w:rFonts w:cstheme="minorHAnsi" w:hint="cs"/>
@@ -1189,6 +1415,7 @@
         </w:rPr>
         <w:t xml:space="preserve"> - שדה בוליאני שמציין אם המשתמש </w:t>
       </w:r>
+      <w:proofErr w:type="spellStart"/>
       <w:r>
         <w:rPr>
           <w:rFonts w:cstheme="minorHAnsi"/>
@@ -1198,6 +1425,7 @@
         </w:rPr>
         <w:t>vip</w:t>
       </w:r>
+      <w:proofErr w:type="spellEnd"/>
     </w:p>
     <w:p>
       <w:pPr>
@@ -1215,6 +1443,7 @@
           <w:lang w:bidi="he-IL"/>
         </w:rPr>
       </w:pPr>
+      <w:proofErr w:type="gramStart"/>
       <w:r>
         <w:rPr>
           <w:rFonts w:cstheme="minorHAnsi"/>
@@ -1222,7 +1451,17 @@
           <w:szCs w:val="24"/>
           <w:lang w:bidi="he-IL"/>
         </w:rPr>
-        <w:t>views[]</w:t>
+        <w:t>views[</w:t>
+      </w:r>
+      <w:proofErr w:type="gramEnd"/>
+      <w:r>
+        <w:rPr>
+          <w:rFonts w:cstheme="minorHAnsi"/>
+          <w:sz w:val="24"/>
+          <w:szCs w:val="24"/>
+          <w:lang w:bidi="he-IL"/>
+        </w:rPr>
+        <w:t>]</w:t>
       </w:r>
       <w:r>
         <w:rPr>
@@ -1271,6 +1510,7 @@
         </w:rPr>
         <w:t xml:space="preserve"> - מצביע לקבוצה שאליה המשתמש שייך (יוגדר להיות </w:t>
       </w:r>
+      <w:proofErr w:type="spellStart"/>
       <w:r>
         <w:rPr>
           <w:rFonts w:cstheme="minorHAnsi"/>
@@ -1280,6 +1520,7 @@
         </w:rPr>
         <w:t>nullptr</w:t>
       </w:r>
+      <w:proofErr w:type="spellEnd"/>
       <w:r>
         <w:rPr>
           <w:rFonts w:cstheme="minorHAnsi" w:hint="cs"/>
@@ -1326,6 +1567,7 @@
           <w:rtl/>
         </w:rPr>
       </w:pPr>
+      <w:proofErr w:type="spellStart"/>
       <w:r>
         <w:rPr>
           <w:rFonts w:cstheme="minorHAnsi" w:hint="cs"/>
@@ -1334,7 +1576,18 @@
           <w:u w:val="single"/>
           <w:rtl/>
         </w:rPr>
-        <w:t xml:space="preserve">מחלקת </w:t>
+        <w:t>מחלקת</w:t>
+      </w:r>
+      <w:proofErr w:type="spellEnd"/>
+      <w:r>
+        <w:rPr>
+          <w:rFonts w:cstheme="minorHAnsi" w:hint="cs"/>
+          <w:sz w:val="28"/>
+          <w:szCs w:val="28"/>
+          <w:u w:val="single"/>
+          <w:rtl/>
+        </w:rPr>
+        <w:t xml:space="preserve"> </w:t>
       </w:r>
       <w:r>
         <w:rPr>
@@ -1431,6 +1684,7 @@
           <w:lang w:bidi="he-IL"/>
         </w:rPr>
       </w:pPr>
+      <w:proofErr w:type="spellStart"/>
       <w:r>
         <w:rPr>
           <w:rFonts w:cstheme="minorHAnsi"/>
@@ -1440,6 +1694,7 @@
         </w:rPr>
         <w:t>vip</w:t>
       </w:r>
+      <w:proofErr w:type="spellEnd"/>
       <w:r>
         <w:rPr>
           <w:rFonts w:cstheme="minorHAnsi" w:hint="cs"/>
@@ -1450,6 +1705,7 @@
         </w:rPr>
         <w:t xml:space="preserve"> - שדה שמציין את מספר משתמשי </w:t>
       </w:r>
+      <w:proofErr w:type="spellStart"/>
       <w:r>
         <w:rPr>
           <w:rFonts w:cstheme="minorHAnsi"/>
@@ -1459,6 +1715,7 @@
         </w:rPr>
         <w:t>vip</w:t>
       </w:r>
+      <w:proofErr w:type="spellEnd"/>
       <w:r>
         <w:rPr>
           <w:rFonts w:cstheme="minorHAnsi" w:hint="cs"/>
@@ -1486,6 +1743,7 @@
           <w:lang w:bidi="he-IL"/>
         </w:rPr>
       </w:pPr>
+      <w:proofErr w:type="gramStart"/>
       <w:r>
         <w:rPr>
           <w:rFonts w:cstheme="minorHAnsi"/>
@@ -1493,7 +1751,17 @@
           <w:szCs w:val="24"/>
           <w:lang w:bidi="he-IL"/>
         </w:rPr>
-        <w:t>views[]</w:t>
+        <w:t>views[</w:t>
+      </w:r>
+      <w:proofErr w:type="gramEnd"/>
+      <w:r>
+        <w:rPr>
+          <w:rFonts w:cstheme="minorHAnsi"/>
+          <w:sz w:val="24"/>
+          <w:szCs w:val="24"/>
+          <w:lang w:bidi="he-IL"/>
+        </w:rPr>
+        <w:t>]</w:t>
       </w:r>
       <w:r>
         <w:rPr>
@@ -1541,6 +1809,7 @@
         </w:rPr>
         <w:t xml:space="preserve"> - עץ </w:t>
       </w:r>
+      <w:proofErr w:type="spellStart"/>
       <w:r>
         <w:rPr>
           <w:rFonts w:cstheme="minorHAnsi"/>
@@ -1550,6 +1819,7 @@
         </w:rPr>
         <w:t>avl</w:t>
       </w:r>
+      <w:proofErr w:type="spellEnd"/>
       <w:r>
         <w:rPr>
           <w:rFonts w:cstheme="minorHAnsi" w:hint="cs"/>
@@ -1588,6 +1858,7 @@
         </w:rPr>
         <w:t xml:space="preserve"> במערכת, המפתחות יהיו </w:t>
       </w:r>
+      <w:proofErr w:type="spellStart"/>
       <w:r>
         <w:rPr>
           <w:rFonts w:ascii="CambriaMath" w:eastAsia="CambriaMath" w:hAnsi="CambriaMath" w:cs="CambriaMath" w:hint="eastAsia"/>
@@ -1597,6 +1868,7 @@
         </w:rPr>
         <w:t>userId</w:t>
       </w:r>
+      <w:proofErr w:type="spellEnd"/>
     </w:p>
     <w:p>
       <w:pPr>
@@ -1646,6 +1918,7 @@
           <w:rtl/>
         </w:rPr>
       </w:pPr>
+      <w:proofErr w:type="spellStart"/>
       <w:r>
         <w:rPr>
           <w:rFonts w:cstheme="minorHAnsi" w:hint="cs"/>
@@ -1654,7 +1927,18 @@
           <w:u w:val="single"/>
           <w:rtl/>
         </w:rPr>
-        <w:t xml:space="preserve">מחלקת </w:t>
+        <w:t>מחלקת</w:t>
+      </w:r>
+      <w:proofErr w:type="spellEnd"/>
+      <w:r>
+        <w:rPr>
+          <w:rFonts w:cstheme="minorHAnsi" w:hint="cs"/>
+          <w:sz w:val="28"/>
+          <w:szCs w:val="28"/>
+          <w:u w:val="single"/>
+          <w:rtl/>
+        </w:rPr>
+        <w:t xml:space="preserve"> </w:t>
       </w:r>
       <w:r>
         <w:rPr>
@@ -1751,6 +2035,7 @@
           <w:lang w:bidi="he-IL"/>
         </w:rPr>
       </w:pPr>
+      <w:proofErr w:type="spellStart"/>
       <w:r>
         <w:rPr>
           <w:rFonts w:cstheme="minorHAnsi"/>
@@ -1760,6 +2045,7 @@
         </w:rPr>
         <w:t>vip</w:t>
       </w:r>
+      <w:proofErr w:type="spellEnd"/>
       <w:r>
         <w:rPr>
           <w:rFonts w:cstheme="minorHAnsi" w:hint="cs"/>
@@ -1770,6 +2056,7 @@
         </w:rPr>
         <w:t xml:space="preserve"> - שדה שמציין את מספר משתמשי </w:t>
       </w:r>
+      <w:proofErr w:type="spellStart"/>
       <w:r>
         <w:rPr>
           <w:rFonts w:cstheme="minorHAnsi"/>
@@ -1779,6 +2066,7 @@
         </w:rPr>
         <w:t>vip</w:t>
       </w:r>
+      <w:proofErr w:type="spellEnd"/>
       <w:r>
         <w:rPr>
           <w:rFonts w:cstheme="minorHAnsi" w:hint="cs"/>
@@ -1806,6 +2094,7 @@
           <w:lang w:bidi="he-IL"/>
         </w:rPr>
       </w:pPr>
+      <w:proofErr w:type="gramStart"/>
       <w:r>
         <w:rPr>
           <w:rFonts w:cstheme="minorHAnsi"/>
@@ -1813,7 +2102,17 @@
           <w:szCs w:val="24"/>
           <w:lang w:bidi="he-IL"/>
         </w:rPr>
-        <w:t>views[]</w:t>
+        <w:t>views[</w:t>
+      </w:r>
+      <w:proofErr w:type="gramEnd"/>
+      <w:r>
+        <w:rPr>
+          <w:rFonts w:cstheme="minorHAnsi"/>
+          <w:sz w:val="24"/>
+          <w:szCs w:val="24"/>
+          <w:lang w:bidi="he-IL"/>
+        </w:rPr>
+        <w:t>]</w:t>
       </w:r>
       <w:r>
         <w:rPr>
@@ -1861,6 +2160,7 @@
         </w:rPr>
         <w:t xml:space="preserve"> - עץ </w:t>
       </w:r>
+      <w:proofErr w:type="spellStart"/>
       <w:r>
         <w:rPr>
           <w:rFonts w:cstheme="minorHAnsi"/>
@@ -1870,6 +2170,7 @@
         </w:rPr>
         <w:t>avl</w:t>
       </w:r>
+      <w:proofErr w:type="spellEnd"/>
       <w:r>
         <w:rPr>
           <w:rFonts w:cstheme="minorHAnsi" w:hint="cs"/>
@@ -1908,6 +2209,7 @@
         </w:rPr>
         <w:t xml:space="preserve"> במערכת, המפתחות יהיו </w:t>
       </w:r>
+      <w:proofErr w:type="spellStart"/>
       <w:r>
         <w:rPr>
           <w:rFonts w:ascii="CambriaMath" w:eastAsia="CambriaMath" w:hAnsi="CambriaMath" w:cs="CambriaMath" w:hint="eastAsia"/>
@@ -1917,6 +2219,7 @@
         </w:rPr>
         <w:t>userId</w:t>
       </w:r>
+      <w:proofErr w:type="spellEnd"/>
     </w:p>
     <w:p>
       <w:pPr>
@@ -1965,6 +2268,7 @@
           <w:rtl/>
         </w:rPr>
       </w:pPr>
+      <w:proofErr w:type="spellStart"/>
       <w:r>
         <w:rPr>
           <w:rFonts w:cstheme="minorHAnsi" w:hint="cs"/>
@@ -1973,7 +2277,18 @@
           <w:u w:val="single"/>
           <w:rtl/>
         </w:rPr>
-        <w:t xml:space="preserve">מחלקת </w:t>
+        <w:t>מחלקת</w:t>
+      </w:r>
+      <w:proofErr w:type="spellEnd"/>
+      <w:r>
+        <w:rPr>
+          <w:rFonts w:cstheme="minorHAnsi" w:hint="cs"/>
+          <w:sz w:val="28"/>
+          <w:szCs w:val="28"/>
+          <w:u w:val="single"/>
+          <w:rtl/>
+        </w:rPr>
+        <w:t xml:space="preserve"> </w:t>
       </w:r>
       <w:r>
         <w:rPr>
@@ -2371,6 +2686,7 @@
         </w:rPr>
         <w:t xml:space="preserve">סיור </w:t>
       </w:r>
+      <w:proofErr w:type="spellStart"/>
       <w:r>
         <w:rPr>
           <w:rFonts w:ascii="CambriaMath" w:eastAsia="CambriaMath"/>
@@ -2380,6 +2696,7 @@
         </w:rPr>
         <w:t>inorder</w:t>
       </w:r>
+      <w:proofErr w:type="spellEnd"/>
       <w:r>
         <w:rPr>
           <w:rFonts w:eastAsiaTheme="minorEastAsia" w:cstheme="minorHAnsi" w:hint="cs"/>
@@ -2499,7 +2816,31 @@
           <w:rtl/>
           <w:lang w:bidi="he-IL"/>
         </w:rPr>
-        <w:t xml:space="preserve">אחד את שני המערכים בעזרת פונקצית </w:t>
+        <w:t xml:space="preserve">אחד את שני המערכים בעזרת </w:t>
+      </w:r>
+      <w:proofErr w:type="spellStart"/>
+      <w:r>
+        <w:rPr>
+          <w:rFonts w:eastAsiaTheme="minorEastAsia" w:cstheme="minorHAnsi" w:hint="cs"/>
+          <w:i/>
+          <w:sz w:val="24"/>
+          <w:szCs w:val="24"/>
+          <w:rtl/>
+          <w:lang w:bidi="he-IL"/>
+        </w:rPr>
+        <w:t>פונקצית</w:t>
+      </w:r>
+      <w:proofErr w:type="spellEnd"/>
+      <w:r>
+        <w:rPr>
+          <w:rFonts w:eastAsiaTheme="minorEastAsia" w:cstheme="minorHAnsi" w:hint="cs"/>
+          <w:i/>
+          <w:sz w:val="24"/>
+          <w:szCs w:val="24"/>
+          <w:rtl/>
+          <w:lang w:bidi="he-IL"/>
+        </w:rPr>
+        <w:t xml:space="preserve"> </w:t>
       </w:r>
       <w:r>
         <w:rPr>
@@ -2587,6 +2928,7 @@
         </w:rPr>
         <w:t xml:space="preserve">סיור </w:t>
       </w:r>
+      <w:proofErr w:type="spellStart"/>
       <w:r>
         <w:rPr>
           <w:rFonts w:ascii="CambriaMath" w:eastAsia="CambriaMath"/>
@@ -2596,6 +2938,7 @@
         </w:rPr>
         <w:t>inorder</w:t>
       </w:r>
+      <w:proofErr w:type="spellEnd"/>
       <w:r>
         <w:rPr>
           <w:rFonts w:eastAsiaTheme="minorEastAsia" w:cstheme="minorHAnsi" w:hint="cs"/>
@@ -2959,6 +3302,73 @@
         </w:rPr>
         <w:br w:type="page"/>
       </w:r>
+      <w:r>
+        <w:rPr>
+          <w:rFonts w:cstheme="minorHAnsi"/>
+          <w:b/>
+          <w:bCs/>
+          <w:sz w:val="32"/>
+          <w:szCs w:val="32"/>
+          <w:rtl/>
+        </w:rPr>
+        <w:lastRenderedPageBreak/>
+        <w:softHyphen/>
+      </w:r>
+      <w:r>
+        <w:rPr>
+          <w:rFonts w:cstheme="minorHAnsi"/>
+          <w:b/>
+          <w:bCs/>
+          <w:sz w:val="32"/>
+          <w:szCs w:val="32"/>
+          <w:rtl/>
+        </w:rPr>
+        <w:softHyphen/>
+      </w:r>
+      <w:r>
+        <w:rPr>
+          <w:rFonts w:cstheme="minorHAnsi"/>
+          <w:b/>
+          <w:bCs/>
+          <w:sz w:val="32"/>
+          <w:szCs w:val="32"/>
+          <w:rtl/>
+        </w:rPr>
+        <w:softHyphen/>
+      </w:r>
+      <w:r>
+        <w:rPr>
+          <w:rFonts w:cstheme="minorHAnsi"/>
+          <w:b/>
+          <w:bCs/>
+          <w:sz w:val="32"/>
+          <w:szCs w:val="32"/>
+          <w:rtl/>
+        </w:rPr>
+        <w:softHyphen/>
+      </w:r>
+      <w:r>
+        <w:rPr>
+          <w:rFonts w:cstheme="minorHAnsi"/>
+          <w:b/>
+          <w:bCs/>
+          <w:sz w:val="32"/>
+          <w:szCs w:val="32"/>
+          <w:rtl/>
+        </w:rPr>
+        <w:softHyphen/>
+      </w:r>
+      <w:r>
+        <w:rPr>
+          <w:rFonts w:cstheme="minorHAnsi"/>
+          <w:b/>
+          <w:bCs/>
+          <w:sz w:val="32"/>
+          <w:szCs w:val="32"/>
+          <w:rtl/>
+        </w:rPr>
+        <w:softHyphen/>
+      </w:r>
     </w:p>
     <w:p>
       <w:pPr>
@@ -2973,6 +3383,7 @@
           <w:rtl/>
         </w:rPr>
       </w:pPr>
+      <w:proofErr w:type="spellStart"/>
       <w:r>
         <w:rPr>
           <w:rFonts w:cstheme="minorHAnsi" w:hint="cs"/>
@@ -2983,8 +3394,72 @@
           <w:u w:val="single"/>
           <w:rtl/>
         </w:rPr>
-        <w:lastRenderedPageBreak/>
-        <w:t xml:space="preserve">תיאור המתודות של </w:t>
+        <w:t>תיאור</w:t>
+      </w:r>
+      <w:proofErr w:type="spellEnd"/>
+      <w:r>
+        <w:rPr>
+          <w:rFonts w:cstheme="minorHAnsi" w:hint="cs"/>
+          <w:b/>
+          <w:bCs/>
+          <w:sz w:val="32"/>
+          <w:szCs w:val="32"/>
+          <w:u w:val="single"/>
+          <w:rtl/>
+        </w:rPr>
+        <w:t xml:space="preserve"> </w:t>
+      </w:r>
+      <w:proofErr w:type="spellStart"/>
+      <w:r>
+        <w:rPr>
+          <w:rFonts w:cstheme="minorHAnsi" w:hint="cs"/>
+          <w:b/>
+          <w:bCs/>
+          <w:sz w:val="32"/>
+          <w:szCs w:val="32"/>
+          <w:u w:val="single"/>
+          <w:rtl/>
+        </w:rPr>
+        <w:t>המתודות</w:t>
+      </w:r>
+      <w:proofErr w:type="spellEnd"/>
+      <w:r>
+        <w:rPr>
+          <w:rFonts w:cstheme="minorHAnsi" w:hint="cs"/>
+          <w:b/>
+          <w:bCs/>
+          <w:sz w:val="32"/>
+          <w:szCs w:val="32"/>
+          <w:u w:val="single"/>
+          <w:rtl/>
+        </w:rPr>
+        <w:t xml:space="preserve"> </w:t>
+      </w:r>
+      <w:proofErr w:type="spellStart"/>
+      <w:r>
+        <w:rPr>
+          <w:rFonts w:cstheme="minorHAnsi" w:hint="cs"/>
+          <w:b/>
+          <w:bCs/>
+          <w:sz w:val="32"/>
+          <w:szCs w:val="32"/>
+          <w:u w:val="single"/>
+          <w:rtl/>
+        </w:rPr>
+        <w:t>של</w:t>
+      </w:r>
+      <w:proofErr w:type="spellEnd"/>
+      <w:r>
+        <w:rPr>
+          <w:rFonts w:cstheme="minorHAnsi" w:hint="cs"/>
+          <w:b/>
+          <w:bCs/>
+          <w:sz w:val="32"/>
+          <w:szCs w:val="32"/>
+          <w:u w:val="single"/>
+          <w:rtl/>
+        </w:rPr>
+        <w:t xml:space="preserve"> </w:t>
       </w:r>
       <w:r>
         <w:rPr>
@@ -3037,6 +3512,7 @@
           <w:lang w:bidi="he-IL"/>
         </w:rPr>
       </w:pPr>
+      <w:proofErr w:type="spellStart"/>
       <w:r>
         <w:rPr>
           <w:rFonts w:eastAsiaTheme="minorEastAsia" w:cstheme="minorHAnsi" w:hint="cs"/>
@@ -3048,6 +3524,8 @@
         </w:rPr>
         <w:t>תיאור</w:t>
       </w:r>
+      <w:proofErr w:type="spellEnd"/>
+      <w:proofErr w:type="gramStart"/>
       <w:r>
         <w:rPr>
           <w:rFonts w:eastAsiaTheme="minorEastAsia" w:cstheme="minorHAnsi" w:hint="cs"/>
@@ -3080,6 +3558,7 @@
         </w:rPr>
         <w:t>.</w:t>
       </w:r>
+      <w:proofErr w:type="gramEnd"/>
     </w:p>
     <w:p>
       <w:pPr>
@@ -3093,6 +3572,7 @@
           <w:rtl/>
         </w:rPr>
       </w:pPr>
+      <w:proofErr w:type="spellStart"/>
       <w:r>
         <w:rPr>
           <w:rFonts w:eastAsiaTheme="minorEastAsia" w:cstheme="minorHAnsi" w:hint="cs"/>
@@ -3104,6 +3584,8 @@
         </w:rPr>
         <w:t>סיבוכיות</w:t>
       </w:r>
+      <w:proofErr w:type="spellEnd"/>
+      <w:proofErr w:type="gramStart"/>
       <w:r>
         <w:rPr>
           <w:rFonts w:eastAsiaTheme="minorEastAsia" w:cstheme="minorHAnsi" w:hint="cs"/>
@@ -3135,6 +3617,7 @@
         </w:rPr>
         <w:t>.</w:t>
       </w:r>
+      <w:proofErr w:type="gramEnd"/>
     </w:p>
     <w:p>
       <w:pPr>
@@ -3184,6 +3667,8 @@
           <w:lang w:bidi="he-IL"/>
         </w:rPr>
       </w:pPr>
+      <w:proofErr w:type="spellStart"/>
+      <w:proofErr w:type="gramStart"/>
       <w:r>
         <w:rPr>
           <w:rFonts w:eastAsiaTheme="minorEastAsia" w:cstheme="minorHAnsi" w:hint="cs"/>
@@ -3195,6 +3680,7 @@
         </w:rPr>
         <w:t>תיאור</w:t>
       </w:r>
+      <w:proofErr w:type="spellEnd"/>
       <w:r>
         <w:rPr>
           <w:rFonts w:eastAsiaTheme="minorEastAsia" w:cstheme="minorHAnsi" w:hint="cs"/>
@@ -3227,6 +3713,7 @@
         </w:rPr>
         <w:t>.</w:t>
       </w:r>
+      <w:proofErr w:type="gramEnd"/>
     </w:p>
     <w:p>
       <w:pPr>
@@ -3240,6 +3727,8 @@
           <w:rtl/>
         </w:rPr>
       </w:pPr>
+      <w:proofErr w:type="spellStart"/>
+      <w:proofErr w:type="gramStart"/>
       <w:r>
         <w:rPr>
           <w:rFonts w:eastAsiaTheme="minorEastAsia" w:cstheme="minorHAnsi" w:hint="cs"/>
@@ -3251,6 +3740,7 @@
         </w:rPr>
         <w:t>סיבוכיות</w:t>
       </w:r>
+      <w:proofErr w:type="spellEnd"/>
       <w:r>
         <w:rPr>
           <w:rFonts w:eastAsiaTheme="minorEastAsia" w:cstheme="minorHAnsi" w:hint="cs"/>
@@ -3282,6 +3772,7 @@
         </w:rPr>
         <w:t>.</w:t>
       </w:r>
+      <w:proofErr w:type="gramEnd"/>
     </w:p>
     <w:p>
       <w:pPr>
@@ -3400,137 +3891,173 @@
         <w:bidi/>
         <w:spacing w:after="0"/>
         <w:rPr>
-          <w:rFonts w:ascii="CambriaMath" w:eastAsia="CambriaMath"/>
-          <w:color w:val="000000"/>
-          <w:sz w:val="20"/>
-          <w:szCs w:val="20"/>
-          <w:rtl/>
-          <w:lang w:bidi="he-IL"/>
-        </w:rPr>
-      </w:pPr>
-      <w:r>
-        <w:rPr>
-          <w:rFonts w:eastAsiaTheme="minorEastAsia" w:cstheme="minorHAnsi" w:hint="cs"/>
-          <w:i/>
-          <w:sz w:val="24"/>
-          <w:szCs w:val="24"/>
-          <w:u w:val="single"/>
-          <w:rtl/>
-        </w:rPr>
-        <w:t>תיאור</w:t>
-      </w:r>
-      <w:r>
-        <w:rPr>
-          <w:rFonts w:eastAsiaTheme="minorEastAsia" w:cstheme="minorHAnsi" w:hint="cs"/>
-          <w:i/>
-          <w:sz w:val="24"/>
-          <w:szCs w:val="24"/>
-          <w:rtl/>
-        </w:rPr>
-        <w:t xml:space="preserve">: </w:t>
-      </w:r>
-      <w:r>
-        <w:rPr>
-          <w:rFonts w:eastAsiaTheme="minorEastAsia" w:cstheme="minorHAnsi" w:hint="cs"/>
-          <w:i/>
-          <w:sz w:val="24"/>
-          <w:szCs w:val="24"/>
-          <w:rtl/>
-          <w:lang w:bidi="he-IL"/>
-        </w:rPr>
-        <w:t xml:space="preserve">נייצר אובייקט סרט חדש ונכניס אותו לשלושה עצים, </w:t>
-      </w:r>
-      <w:r>
-        <w:rPr>
-          <w:rFonts w:eastAsiaTheme="minorEastAsia" w:cstheme="minorHAnsi" w:hint="cs"/>
-          <w:i/>
-          <w:sz w:val="24"/>
-          <w:szCs w:val="24"/>
-          <w:rtl/>
-          <w:lang w:bidi="he-IL"/>
-        </w:rPr>
-        <w:t>עץ הסרטים [</w:t>
-      </w:r>
-      <w:r>
-        <w:rPr>
-          <w:rFonts w:eastAsiaTheme="minorEastAsia" w:cstheme="minorHAnsi"/>
-          <w:i/>
-          <w:sz w:val="24"/>
-          <w:szCs w:val="24"/>
-          <w:lang w:bidi="he-IL"/>
-        </w:rPr>
-        <w:t>id</w:t>
-      </w:r>
-      <w:r>
-        <w:rPr>
-          <w:rFonts w:eastAsiaTheme="minorEastAsia" w:cstheme="minorHAnsi" w:hint="cs"/>
-          <w:i/>
-          <w:sz w:val="24"/>
-          <w:szCs w:val="24"/>
-          <w:rtl/>
-          <w:lang w:bidi="he-IL"/>
-        </w:rPr>
-        <w:t xml:space="preserve">] ולשני עצים במערך עצי הסרטים, עץ הסרטים מז׳אנר </w:t>
-      </w:r>
-      <w:r>
-        <w:rPr>
-          <w:rFonts w:eastAsiaTheme="minorEastAsia" w:cstheme="minorHAnsi"/>
-          <w:i/>
-          <w:sz w:val="24"/>
-          <w:szCs w:val="24"/>
-          <w:rtl/>
-          <w:lang w:bidi="he-IL"/>
-        </w:rPr>
-        <w:softHyphen/>
-      </w:r>
-      <w:r>
-        <w:rPr>
-          <w:rFonts w:eastAsiaTheme="minorEastAsia" w:cstheme="minorHAnsi"/>
-          <w:i/>
-          <w:sz w:val="24"/>
-          <w:szCs w:val="24"/>
-          <w:rtl/>
-          <w:lang w:bidi="he-IL"/>
-        </w:rPr>
-        <w:softHyphen/>
-      </w:r>
-      <w:r>
-        <w:rPr>
-          <w:rFonts w:ascii="CambriaMath" w:eastAsia="CambriaMath" w:hAnsi="CambriaMath" w:cs="CambriaMath" w:hint="eastAsia"/>
-          <w:sz w:val="20"/>
-          <w:szCs w:val="20"/>
-        </w:rPr>
-        <w:t xml:space="preserve"> </w:t>
-      </w:r>
-      <w:r>
-        <w:rPr>
-          <w:rFonts w:ascii="CambriaMath" w:eastAsia="CambriaMath" w:hAnsi="CambriaMath" w:cs="CambriaMath" w:hint="eastAsia"/>
-          <w:sz w:val="20"/>
-          <w:szCs w:val="20"/>
-        </w:rPr>
-        <w:t>genre</w:t>
-      </w:r>
-      <w:r>
-        <w:rPr>
-          <w:rFonts w:eastAsiaTheme="minorEastAsia" w:cstheme="minorHAnsi" w:hint="cs"/>
-          <w:i/>
-          <w:sz w:val="24"/>
-          <w:szCs w:val="24"/>
-          <w:rtl/>
-          <w:lang w:bidi="he-IL"/>
-        </w:rPr>
-        <w:t>והעץ אחרון הבמערך</w:t>
-      </w:r>
-      <w:r>
-        <w:rPr>
           <w:rFonts w:ascii="CambriaMath" w:eastAsia="CambriaMath" w:hint="cs"/>
           <w:color w:val="000000"/>
           <w:sz w:val="20"/>
           <w:szCs w:val="20"/>
-          <w:rtl/>
-          <w:lang w:bidi="he-IL"/>
-        </w:rPr>
-        <w:t>.</w:t>
+          <w:lang w:bidi="he-IL"/>
+        </w:rPr>
+      </w:pPr>
+      <w:proofErr w:type="spellStart"/>
+      <w:r>
+        <w:rPr>
+          <w:rFonts w:eastAsiaTheme="minorEastAsia" w:cstheme="minorHAnsi" w:hint="cs"/>
+          <w:i/>
+          <w:sz w:val="24"/>
+          <w:szCs w:val="24"/>
+          <w:u w:val="single"/>
+          <w:rtl/>
+        </w:rPr>
+        <w:t>תיאור</w:t>
+      </w:r>
+      <w:proofErr w:type="spellEnd"/>
+      <w:r>
+        <w:rPr>
+          <w:rFonts w:eastAsiaTheme="minorEastAsia" w:cstheme="minorHAnsi" w:hint="cs"/>
+          <w:i/>
+          <w:sz w:val="24"/>
+          <w:szCs w:val="24"/>
+          <w:rtl/>
+        </w:rPr>
+        <w:t xml:space="preserve">: </w:t>
+      </w:r>
+      <w:r>
+        <w:rPr>
+          <w:rFonts w:eastAsiaTheme="minorEastAsia" w:cstheme="minorHAnsi" w:hint="cs"/>
+          <w:i/>
+          <w:sz w:val="24"/>
+          <w:szCs w:val="24"/>
+          <w:rtl/>
+          <w:lang w:bidi="he-IL"/>
+        </w:rPr>
+        <w:t xml:space="preserve">נייצר אובייקט סרט חדש ונכניס אותו לשלושה עצים, </w:t>
+      </w:r>
+      <w:r>
+        <w:rPr>
+          <w:rFonts w:eastAsiaTheme="minorEastAsia" w:cstheme="minorHAnsi" w:hint="cs"/>
+          <w:i/>
+          <w:sz w:val="24"/>
+          <w:szCs w:val="24"/>
+          <w:rtl/>
+          <w:lang w:bidi="he-IL"/>
+        </w:rPr>
+        <w:t>עץ הסרטים [</w:t>
+      </w:r>
+      <w:r>
+        <w:rPr>
+          <w:rFonts w:eastAsiaTheme="minorEastAsia" w:cstheme="minorHAnsi"/>
+          <w:i/>
+          <w:sz w:val="24"/>
+          <w:szCs w:val="24"/>
+          <w:lang w:bidi="he-IL"/>
+        </w:rPr>
+        <w:t>id</w:t>
+      </w:r>
+      <w:r>
+        <w:rPr>
+          <w:rFonts w:eastAsiaTheme="minorEastAsia" w:cstheme="minorHAnsi" w:hint="cs"/>
+          <w:i/>
+          <w:sz w:val="24"/>
+          <w:szCs w:val="24"/>
+          <w:rtl/>
+          <w:lang w:bidi="he-IL"/>
+        </w:rPr>
+        <w:t xml:space="preserve">] ולשני עצים במערך עצי הסרטים, עץ הסרטים מז׳אנר </w:t>
+      </w:r>
+      <w:r>
+        <w:rPr>
+          <w:rFonts w:eastAsiaTheme="minorEastAsia" w:cstheme="minorHAnsi"/>
+          <w:i/>
+          <w:sz w:val="24"/>
+          <w:szCs w:val="24"/>
+          <w:rtl/>
+          <w:lang w:bidi="he-IL"/>
+        </w:rPr>
+        <w:softHyphen/>
+      </w:r>
+      <w:r>
+        <w:rPr>
+          <w:rFonts w:eastAsiaTheme="minorEastAsia" w:cstheme="minorHAnsi"/>
+          <w:i/>
+          <w:sz w:val="24"/>
+          <w:szCs w:val="24"/>
+          <w:rtl/>
+          <w:lang w:bidi="he-IL"/>
+        </w:rPr>
+        <w:softHyphen/>
+      </w:r>
+      <w:r>
+        <w:rPr>
+          <w:rFonts w:ascii="CambriaMath" w:eastAsia="CambriaMath" w:hAnsi="CambriaMath" w:cs="CambriaMath" w:hint="eastAsia"/>
+          <w:sz w:val="20"/>
+          <w:szCs w:val="20"/>
+        </w:rPr>
+        <w:t xml:space="preserve"> </w:t>
+      </w:r>
+      <w:r>
+        <w:rPr>
+          <w:rFonts w:ascii="CambriaMath" w:eastAsia="CambriaMath" w:hAnsi="CambriaMath" w:cs="CambriaMath" w:hint="eastAsia"/>
+          <w:sz w:val="20"/>
+          <w:szCs w:val="20"/>
+        </w:rPr>
+        <w:t>genre</w:t>
+      </w:r>
+      <w:r>
+        <w:rPr>
+          <w:rFonts w:eastAsiaTheme="minorEastAsia" w:cstheme="minorHAnsi" w:hint="cs"/>
+          <w:i/>
+          <w:sz w:val="24"/>
+          <w:szCs w:val="24"/>
+          <w:rtl/>
+          <w:lang w:bidi="he-IL"/>
+        </w:rPr>
+        <w:t xml:space="preserve">והעץ אחרון </w:t>
+      </w:r>
+      <w:proofErr w:type="spellStart"/>
+      <w:r>
+        <w:rPr>
+          <w:rFonts w:eastAsiaTheme="minorEastAsia" w:cstheme="minorHAnsi" w:hint="cs"/>
+          <w:i/>
+          <w:sz w:val="24"/>
+          <w:szCs w:val="24"/>
+          <w:rtl/>
+          <w:lang w:bidi="he-IL"/>
+        </w:rPr>
+        <w:t>הבמע</w:t>
+      </w:r>
+      <w:r>
+        <w:rPr>
+          <w:rFonts w:eastAsiaTheme="minorEastAsia" w:cstheme="minorHAnsi" w:hint="cs"/>
+          <w:i/>
+          <w:sz w:val="24"/>
+          <w:szCs w:val="24"/>
+          <w:rtl/>
+          <w:lang w:bidi="he-IL"/>
+        </w:rPr>
+        <w:t>רך</w:t>
+      </w:r>
+      <w:proofErr w:type="spellEnd"/>
+      <w:r>
+        <w:rPr>
+          <w:rFonts w:eastAsiaTheme="minorEastAsia" w:cstheme="minorHAnsi" w:hint="cs"/>
+          <w:i/>
+          <w:sz w:val="24"/>
+          <w:szCs w:val="24"/>
+          <w:rtl/>
+          <w:lang w:bidi="he-IL"/>
+        </w:rPr>
+        <w:t xml:space="preserve">. כמו כן, נוודא את נכונות הקלט, ונחזיר את ערך החזרה הדרוש בהתאם. </w:t>
+      </w:r>
+      <w:r>
+        <w:rPr>
+          <w:rFonts w:eastAsiaTheme="minorEastAsia" w:cstheme="minorHAnsi" w:hint="cs"/>
+          <w:i/>
+          <w:sz w:val="24"/>
+          <w:szCs w:val="24"/>
+          <w:rtl/>
+          <w:lang w:bidi="he-IL"/>
+        </w:rPr>
+        <w:t>נוסיף 1 למונה של כלל הסרטים ולמונה של הז׳אנר המתאים.</w:t>
       </w:r>
     </w:p>
     <w:p>
@@ -3544,6 +4071,7 @@
           <w:szCs w:val="24"/>
         </w:rPr>
       </w:pPr>
+      <w:proofErr w:type="spellStart"/>
       <w:r>
         <w:rPr>
           <w:rFonts w:eastAsiaTheme="minorEastAsia" w:cstheme="minorHAnsi" w:hint="cs"/>
@@ -3555,6 +4083,7 @@
         </w:rPr>
         <w:t>סיבוכיות</w:t>
       </w:r>
+      <w:proofErr w:type="spellEnd"/>
       <w:r>
         <w:rPr>
           <w:rFonts w:eastAsiaTheme="minorEastAsia" w:cstheme="minorHAnsi" w:hint="cs"/>
@@ -3633,6 +4162,7 @@
         </w:rPr>
         <w:t xml:space="preserve">הכנסה לשלוש עצי </w:t>
       </w:r>
+      <w:proofErr w:type="spellStart"/>
       <w:r>
         <w:rPr>
           <w:rFonts w:eastAsiaTheme="minorEastAsia" w:cstheme="minorHAnsi"/>
@@ -3643,6 +4173,7 @@
         </w:rPr>
         <w:t>avl</w:t>
       </w:r>
+      <w:proofErr w:type="spellEnd"/>
       <w:r>
         <w:rPr>
           <w:rFonts w:eastAsiaTheme="minorEastAsia" w:cstheme="minorHAnsi" w:hint="cs"/>
@@ -3805,6 +4336,248 @@
         <w:bidi/>
         <w:spacing w:after="0"/>
         <w:rPr>
+          <w:rFonts w:ascii="CambriaMath" w:eastAsia="CambriaMath" w:hint="cs"/>
+          <w:color w:val="000000"/>
+          <w:sz w:val="20"/>
+          <w:szCs w:val="20"/>
+          <w:lang w:bidi="he-IL"/>
+        </w:rPr>
+      </w:pPr>
+      <w:proofErr w:type="spellStart"/>
+      <w:r>
+        <w:rPr>
+          <w:rFonts w:eastAsiaTheme="minorEastAsia" w:cstheme="minorHAnsi" w:hint="cs"/>
+          <w:i/>
+          <w:sz w:val="24"/>
+          <w:szCs w:val="24"/>
+          <w:u w:val="single"/>
+          <w:rtl/>
+        </w:rPr>
+        <w:t>תיאור</w:t>
+      </w:r>
+      <w:proofErr w:type="spellEnd"/>
+      <w:r>
+        <w:rPr>
+          <w:rFonts w:eastAsiaTheme="minorEastAsia" w:cstheme="minorHAnsi" w:hint="cs"/>
+          <w:i/>
+          <w:sz w:val="24"/>
+          <w:szCs w:val="24"/>
+          <w:rtl/>
+        </w:rPr>
+        <w:t>:</w:t>
+      </w:r>
+      <w:r>
+        <w:rPr>
+          <w:rFonts w:eastAsiaTheme="minorEastAsia" w:cstheme="minorHAnsi" w:hint="cs"/>
+          <w:i/>
+          <w:sz w:val="24"/>
+          <w:szCs w:val="24"/>
+          <w:rtl/>
+          <w:lang w:bidi="he-IL"/>
+        </w:rPr>
+        <w:t xml:space="preserve"> נחפש את הסרט בעץ </w:t>
+      </w:r>
+      <w:proofErr w:type="spellStart"/>
+      <w:r>
+        <w:rPr>
+          <w:rFonts w:ascii="CambriaMath" w:eastAsia="CambriaMath"/>
+          <w:color w:val="2F5496" w:themeColor="accent1" w:themeShade="BF"/>
+          <w:sz w:val="20"/>
+          <w:szCs w:val="20"/>
+          <w:lang w:bidi="he-IL"/>
+        </w:rPr>
+        <w:t>movie</w:t>
+      </w:r>
+      <w:r>
+        <w:rPr>
+          <w:rFonts w:ascii="CambriaMath" w:eastAsia="CambriaMath"/>
+          <w:color w:val="2F5496" w:themeColor="accent1" w:themeShade="BF"/>
+          <w:sz w:val="20"/>
+          <w:szCs w:val="20"/>
+          <w:lang w:bidi="he-IL"/>
+        </w:rPr>
+        <w:t>s</w:t>
+      </w:r>
+      <w:r>
+        <w:rPr>
+          <w:rFonts w:ascii="CambriaMath" w:eastAsia="CambriaMath"/>
+          <w:color w:val="2F5496" w:themeColor="accent1" w:themeShade="BF"/>
+          <w:sz w:val="20"/>
+          <w:szCs w:val="20"/>
+        </w:rPr>
+        <w:t>_</w:t>
+      </w:r>
+      <w:r>
+        <w:rPr>
+          <w:rFonts w:ascii="CambriaMath" w:eastAsia="CambriaMath"/>
+          <w:color w:val="2F5496" w:themeColor="accent1" w:themeShade="BF"/>
+          <w:sz w:val="20"/>
+          <w:szCs w:val="20"/>
+          <w:lang w:bidi="he-IL"/>
+        </w:rPr>
+        <w:t>id</w:t>
+      </w:r>
+      <w:proofErr w:type="spellEnd"/>
+      <w:r>
+        <w:rPr>
+          <w:rFonts w:eastAsiaTheme="minorEastAsia" w:cstheme="minorHAnsi" w:hint="cs"/>
+          <w:i/>
+          <w:sz w:val="24"/>
+          <w:szCs w:val="24"/>
+          <w:rtl/>
+          <w:lang w:bidi="he-IL"/>
+        </w:rPr>
+        <w:t xml:space="preserve"> </w:t>
+      </w:r>
+      <w:r>
+        <w:rPr>
+          <w:rFonts w:eastAsiaTheme="minorEastAsia" w:cstheme="minorHAnsi" w:hint="cs"/>
+          <w:i/>
+          <w:sz w:val="24"/>
+          <w:szCs w:val="24"/>
+          <w:rtl/>
+          <w:lang w:bidi="he-IL"/>
+        </w:rPr>
+        <w:t xml:space="preserve">בעזרת האובייקט המוחזר נוציא את הסרט משני העצים </w:t>
+      </w:r>
+      <w:proofErr w:type="spellStart"/>
+      <w:r>
+        <w:rPr>
+          <w:rFonts w:eastAsiaTheme="minorEastAsia" w:cstheme="minorHAnsi" w:hint="cs"/>
+          <w:i/>
+          <w:sz w:val="24"/>
+          <w:szCs w:val="24"/>
+          <w:rtl/>
+          <w:lang w:bidi="he-IL"/>
+        </w:rPr>
+        <w:t>הרלווניטים</w:t>
+      </w:r>
+      <w:proofErr w:type="spellEnd"/>
+      <w:r>
+        <w:rPr>
+          <w:rFonts w:eastAsiaTheme="minorEastAsia" w:cstheme="minorHAnsi" w:hint="cs"/>
+          <w:i/>
+          <w:sz w:val="24"/>
+          <w:szCs w:val="24"/>
+          <w:rtl/>
+          <w:lang w:bidi="he-IL"/>
+        </w:rPr>
+        <w:t xml:space="preserve"> במערך העצים ואח״כ נוציא אותו מעץ </w:t>
+      </w:r>
+      <w:proofErr w:type="spellStart"/>
+      <w:r>
+        <w:rPr>
+          <w:rFonts w:ascii="CambriaMath" w:eastAsia="CambriaMath"/>
+          <w:color w:val="2F5496" w:themeColor="accent1" w:themeShade="BF"/>
+          <w:sz w:val="20"/>
+          <w:szCs w:val="20"/>
+          <w:lang w:bidi="he-IL"/>
+        </w:rPr>
+        <w:t>movies</w:t>
+      </w:r>
+      <w:r>
+        <w:rPr>
+          <w:rFonts w:ascii="CambriaMath" w:eastAsia="CambriaMath"/>
+          <w:color w:val="2F5496" w:themeColor="accent1" w:themeShade="BF"/>
+          <w:sz w:val="20"/>
+          <w:szCs w:val="20"/>
+        </w:rPr>
+        <w:t>_</w:t>
+      </w:r>
+      <w:r>
+        <w:rPr>
+          <w:rFonts w:ascii="CambriaMath" w:eastAsia="CambriaMath"/>
+          <w:color w:val="2F5496" w:themeColor="accent1" w:themeShade="BF"/>
+          <w:sz w:val="20"/>
+          <w:szCs w:val="20"/>
+          <w:lang w:bidi="he-IL"/>
+        </w:rPr>
+        <w:t>id</w:t>
+      </w:r>
+      <w:proofErr w:type="spellEnd"/>
+      <w:r>
+        <w:rPr>
+          <w:rFonts w:ascii="CambriaMath" w:eastAsia="CambriaMath" w:hint="cs"/>
+          <w:color w:val="000000"/>
+          <w:sz w:val="20"/>
+          <w:szCs w:val="20"/>
+          <w:rtl/>
+          <w:lang w:bidi="he-IL"/>
+        </w:rPr>
+        <w:t>.</w:t>
+      </w:r>
+      <w:r>
+        <w:rPr>
+          <w:rFonts w:ascii="CambriaMath" w:eastAsia="CambriaMath" w:hint="cs"/>
+          <w:color w:val="000000"/>
+          <w:sz w:val="20"/>
+          <w:szCs w:val="20"/>
+          <w:rtl/>
+          <w:lang w:bidi="he-IL"/>
+        </w:rPr>
+        <w:t xml:space="preserve"> נחסיר</w:t>
+      </w:r>
+      <w:r>
+        <w:rPr>
+          <w:rFonts w:eastAsiaTheme="minorEastAsia" w:cstheme="minorHAnsi" w:hint="cs"/>
+          <w:i/>
+          <w:sz w:val="24"/>
+          <w:szCs w:val="24"/>
+          <w:rtl/>
+          <w:lang w:bidi="he-IL"/>
+        </w:rPr>
+        <w:t xml:space="preserve"> 1 </w:t>
+      </w:r>
+      <w:r>
+        <w:rPr>
+          <w:rFonts w:eastAsiaTheme="minorEastAsia" w:cstheme="minorHAnsi" w:hint="cs"/>
+          <w:i/>
+          <w:sz w:val="24"/>
+          <w:szCs w:val="24"/>
+          <w:rtl/>
+          <w:lang w:bidi="he-IL"/>
+        </w:rPr>
+        <w:t>מה</w:t>
+      </w:r>
+      <w:r>
+        <w:rPr>
+          <w:rFonts w:eastAsiaTheme="minorEastAsia" w:cstheme="minorHAnsi" w:hint="cs"/>
+          <w:i/>
+          <w:sz w:val="24"/>
+          <w:szCs w:val="24"/>
+          <w:rtl/>
+          <w:lang w:bidi="he-IL"/>
+        </w:rPr>
+        <w:t>מונה של כלל הסרטים ו</w:t>
+      </w:r>
+      <w:r>
+        <w:rPr>
+          <w:rFonts w:eastAsiaTheme="minorEastAsia" w:cstheme="minorHAnsi" w:hint="cs"/>
+          <w:i/>
+          <w:sz w:val="24"/>
+          <w:szCs w:val="24"/>
+          <w:rtl/>
+          <w:lang w:bidi="he-IL"/>
+        </w:rPr>
+        <w:t>מה</w:t>
+      </w:r>
+      <w:r>
+        <w:rPr>
+          <w:rFonts w:eastAsiaTheme="minorEastAsia" w:cstheme="minorHAnsi" w:hint="cs"/>
+          <w:i/>
+          <w:sz w:val="24"/>
+          <w:szCs w:val="24"/>
+          <w:rtl/>
+          <w:lang w:bidi="he-IL"/>
+        </w:rPr>
+        <w:t>מונה של הז׳אנר המתאים.</w:t>
+      </w:r>
+    </w:p>
+    <w:p>
+      <w:pPr>
+        <w:bidi/>
+        <w:spacing w:after="0"/>
+        <w:rPr>
           <w:rFonts w:ascii="CambriaMath" w:eastAsia="CambriaMath"/>
           <w:color w:val="000000"/>
           <w:sz w:val="20"/>
@@ -3813,139 +4586,6 @@
           <w:lang w:bidi="he-IL"/>
         </w:rPr>
       </w:pPr>
-      <w:r>
-        <w:rPr>
-          <w:rFonts w:eastAsiaTheme="minorEastAsia" w:cstheme="minorHAnsi" w:hint="cs"/>
-          <w:i/>
-          <w:sz w:val="24"/>
-          <w:szCs w:val="24"/>
-          <w:u w:val="single"/>
-          <w:rtl/>
-        </w:rPr>
-        <w:t>תיאור</w:t>
-      </w:r>
-      <w:r>
-        <w:rPr>
-          <w:rFonts w:eastAsiaTheme="minorEastAsia" w:cstheme="minorHAnsi" w:hint="cs"/>
-          <w:i/>
-          <w:sz w:val="24"/>
-          <w:szCs w:val="24"/>
-          <w:rtl/>
-        </w:rPr>
-        <w:t>:</w:t>
-      </w:r>
-      <w:r>
-        <w:rPr>
-          <w:rFonts w:eastAsiaTheme="minorEastAsia" w:cstheme="minorHAnsi" w:hint="cs"/>
-          <w:i/>
-          <w:sz w:val="24"/>
-          <w:szCs w:val="24"/>
-          <w:rtl/>
-          <w:lang w:bidi="he-IL"/>
-        </w:rPr>
-        <w:t xml:space="preserve"> נחפש את הסרט בעץ </w:t>
-      </w:r>
-      <w:r>
-        <w:rPr>
-          <w:rFonts w:ascii="CambriaMath" w:eastAsia="CambriaMath"/>
-          <w:color w:val="2F5496" w:themeColor="accent1" w:themeShade="BF"/>
-          <w:sz w:val="20"/>
-          <w:szCs w:val="20"/>
-          <w:lang w:bidi="he-IL"/>
-        </w:rPr>
-        <w:t>movie</w:t>
-      </w:r>
-      <w:r>
-        <w:rPr>
-          <w:rFonts w:ascii="CambriaMath" w:eastAsia="CambriaMath"/>
-          <w:color w:val="2F5496" w:themeColor="accent1" w:themeShade="BF"/>
-          <w:sz w:val="20"/>
-          <w:szCs w:val="20"/>
-          <w:lang w:bidi="he-IL"/>
-        </w:rPr>
-        <w:t>s</w:t>
-      </w:r>
-      <w:r>
-        <w:rPr>
-          <w:rFonts w:ascii="CambriaMath" w:eastAsia="CambriaMath"/>
-          <w:color w:val="2F5496" w:themeColor="accent1" w:themeShade="BF"/>
-          <w:sz w:val="20"/>
-          <w:szCs w:val="20"/>
-        </w:rPr>
-        <w:t>_</w:t>
-      </w:r>
-      <w:r>
-        <w:rPr>
-          <w:rFonts w:ascii="CambriaMath" w:eastAsia="CambriaMath"/>
-          <w:color w:val="2F5496" w:themeColor="accent1" w:themeShade="BF"/>
-          <w:sz w:val="20"/>
-          <w:szCs w:val="20"/>
-          <w:lang w:bidi="he-IL"/>
-        </w:rPr>
-        <w:t>id</w:t>
-      </w:r>
-      <w:r>
-        <w:rPr>
-          <w:rFonts w:eastAsiaTheme="minorEastAsia" w:cstheme="minorHAnsi" w:hint="cs"/>
-          <w:i/>
-          <w:sz w:val="24"/>
-          <w:szCs w:val="24"/>
-          <w:rtl/>
-          <w:lang w:bidi="he-IL"/>
-        </w:rPr>
-        <w:t xml:space="preserve"> </w:t>
-      </w:r>
-      <w:r>
-        <w:rPr>
-          <w:rFonts w:eastAsiaTheme="minorEastAsia" w:cstheme="minorHAnsi" w:hint="cs"/>
-          <w:i/>
-          <w:sz w:val="24"/>
-          <w:szCs w:val="24"/>
-          <w:rtl/>
-          <w:lang w:bidi="he-IL"/>
-        </w:rPr>
-        <w:t xml:space="preserve">בעזרת האובייקט המוחזר נוציא את הסרט משני העצים הרלווניטים במערך העצים ואח״כ נוציא אותו מעץ </w:t>
-      </w:r>
-      <w:r>
-        <w:rPr>
-          <w:rFonts w:ascii="CambriaMath" w:eastAsia="CambriaMath"/>
-          <w:color w:val="2F5496" w:themeColor="accent1" w:themeShade="BF"/>
-          <w:sz w:val="20"/>
-          <w:szCs w:val="20"/>
-          <w:lang w:bidi="he-IL"/>
-        </w:rPr>
-        <w:t>movies</w:t>
-      </w:r>
-      <w:r>
-        <w:rPr>
-          <w:rFonts w:ascii="CambriaMath" w:eastAsia="CambriaMath"/>
-          <w:color w:val="2F5496" w:themeColor="accent1" w:themeShade="BF"/>
-          <w:sz w:val="20"/>
-          <w:szCs w:val="20"/>
-        </w:rPr>
-        <w:t>_</w:t>
-      </w:r>
-      <w:r>
-        <w:rPr>
-          <w:rFonts w:ascii="CambriaMath" w:eastAsia="CambriaMath"/>
-          <w:color w:val="2F5496" w:themeColor="accent1" w:themeShade="BF"/>
-          <w:sz w:val="20"/>
-          <w:szCs w:val="20"/>
-          <w:lang w:bidi="he-IL"/>
-        </w:rPr>
-        <w:t>id</w:t>
-      </w:r>
-      <w:r>
-        <w:rPr>
-          <w:rFonts w:ascii="CambriaMath" w:eastAsia="CambriaMath" w:hint="cs"/>
-          <w:color w:val="000000"/>
-          <w:sz w:val="20"/>
-          <w:szCs w:val="20"/>
-          <w:rtl/>
-          <w:lang w:bidi="he-IL"/>
-        </w:rPr>
-        <w:t>.</w:t>
-      </w:r>
     </w:p>
     <w:p>
       <w:pPr>
@@ -3959,6 +4599,7 @@
           <w:rtl/>
         </w:rPr>
       </w:pPr>
+      <w:proofErr w:type="spellStart"/>
       <w:r>
         <w:rPr>
           <w:rFonts w:eastAsiaTheme="minorEastAsia" w:cstheme="minorHAnsi" w:hint="cs"/>
@@ -3970,6 +4611,7 @@
         </w:rPr>
         <w:t>סיבוכיות</w:t>
       </w:r>
+      <w:proofErr w:type="spellEnd"/>
       <w:r>
         <w:rPr>
           <w:rFonts w:eastAsiaTheme="minorEastAsia" w:cstheme="minorHAnsi" w:hint="cs"/>
@@ -3991,6 +4633,7 @@
         </w:rPr>
         <w:t xml:space="preserve">פעולות חיפוש והוצאה מעצי </w:t>
       </w:r>
+      <w:proofErr w:type="spellStart"/>
       <w:r>
         <w:rPr>
           <w:rFonts w:eastAsiaTheme="minorEastAsia" w:cstheme="minorHAnsi"/>
@@ -4001,6 +4644,7 @@
         </w:rPr>
         <w:t>avl</w:t>
       </w:r>
+      <w:proofErr w:type="spellEnd"/>
       <w:r>
         <w:rPr>
           <w:rFonts w:eastAsiaTheme="minorEastAsia" w:cstheme="minorHAnsi" w:hint="cs"/>
@@ -4159,6 +4803,7 @@
           <w:rtl/>
         </w:rPr>
       </w:pPr>
+      <w:proofErr w:type="spellStart"/>
       <w:r>
         <w:rPr>
           <w:rFonts w:eastAsiaTheme="minorEastAsia" w:cstheme="minorHAnsi" w:hint="cs"/>
@@ -4170,6 +4815,7 @@
         </w:rPr>
         <w:t>תיאור</w:t>
       </w:r>
+      <w:proofErr w:type="spellEnd"/>
       <w:r>
         <w:rPr>
           <w:rFonts w:eastAsiaTheme="minorEastAsia" w:cstheme="minorHAnsi" w:hint="cs"/>
@@ -4222,6 +4868,7 @@
           <w:szCs w:val="24"/>
         </w:rPr>
       </w:pPr>
+      <w:proofErr w:type="spellStart"/>
       <w:r>
         <w:rPr>
           <w:rFonts w:eastAsiaTheme="minorEastAsia" w:cstheme="minorHAnsi" w:hint="cs"/>
@@ -4233,6 +4880,7 @@
         </w:rPr>
         <w:t>סיבוכיות</w:t>
       </w:r>
+      <w:proofErr w:type="spellEnd"/>
       <w:r>
         <w:rPr>
           <w:rFonts w:eastAsiaTheme="minorEastAsia" w:cstheme="minorHAnsi" w:hint="cs"/>
@@ -4322,6 +4970,7 @@
         </w:rPr>
         <w:t xml:space="preserve">הכנסה לעצי </w:t>
       </w:r>
+      <w:proofErr w:type="spellStart"/>
       <w:r>
         <w:rPr>
           <w:rFonts w:eastAsiaTheme="minorEastAsia" w:cstheme="minorHAnsi"/>
@@ -4332,6 +4981,7 @@
         </w:rPr>
         <w:t>avl</w:t>
       </w:r>
+      <w:proofErr w:type="spellEnd"/>
       <w:r>
         <w:rPr>
           <w:rFonts w:eastAsiaTheme="minorEastAsia" w:cstheme="minorHAnsi" w:hint="cs"/>
@@ -4472,6 +5122,7 @@
           <w:lang w:bidi="he-IL"/>
         </w:rPr>
       </w:pPr>
+      <w:proofErr w:type="spellStart"/>
       <w:r>
         <w:rPr>
           <w:rFonts w:eastAsiaTheme="minorEastAsia" w:cstheme="minorHAnsi" w:hint="cs"/>
@@ -4483,6 +5134,7 @@
         </w:rPr>
         <w:t>תיאור</w:t>
       </w:r>
+      <w:proofErr w:type="spellEnd"/>
       <w:r>
         <w:rPr>
           <w:rFonts w:eastAsiaTheme="minorEastAsia" w:cstheme="minorHAnsi" w:hint="cs"/>
@@ -4493,6 +5145,7 @@
         </w:rPr>
         <w:t xml:space="preserve">: </w:t>
       </w:r>
+      <w:proofErr w:type="spellStart"/>
       <w:r>
         <w:rPr>
           <w:rFonts w:eastAsiaTheme="minorEastAsia" w:cstheme="minorHAnsi" w:hint="cs"/>
@@ -4503,6 +5156,7 @@
         </w:rPr>
         <w:t>נוציא</w:t>
       </w:r>
+      <w:proofErr w:type="spellEnd"/>
       <w:r>
         <w:rPr>
           <w:rFonts w:eastAsiaTheme="minorEastAsia" w:cstheme="minorHAnsi" w:hint="cs"/>
@@ -4514,6 +5168,7 @@
         </w:rPr>
         <w:t xml:space="preserve"> את המשתמש בעל המספר הייחודי </w:t>
       </w:r>
+      <w:proofErr w:type="spellStart"/>
       <w:r>
         <w:rPr>
           <w:rFonts w:ascii="CambriaMath" w:eastAsia="CambriaMath" w:hAnsi="CambriaMath" w:cs="CambriaMath" w:hint="eastAsia"/>
@@ -4522,6 +5177,7 @@
         </w:rPr>
         <w:t>userId</w:t>
       </w:r>
+      <w:proofErr w:type="spellEnd"/>
       <w:r>
         <w:rPr>
           <w:rFonts w:eastAsiaTheme="minorEastAsia" w:cstheme="minorHAnsi" w:hint="cs"/>
@@ -4565,6 +5221,7 @@
           <w:rtl/>
         </w:rPr>
       </w:pPr>
+      <w:proofErr w:type="spellStart"/>
       <w:r>
         <w:rPr>
           <w:rFonts w:eastAsiaTheme="minorEastAsia" w:cstheme="minorHAnsi" w:hint="cs"/>
@@ -4576,6 +5233,7 @@
         </w:rPr>
         <w:t>סיבוכיות</w:t>
       </w:r>
+      <w:proofErr w:type="spellEnd"/>
       <w:r>
         <w:rPr>
           <w:rFonts w:eastAsiaTheme="minorEastAsia" w:cstheme="minorHAnsi" w:hint="cs"/>
@@ -4597,6 +5255,7 @@
         </w:rPr>
         <w:t xml:space="preserve">הוצאה מעצי </w:t>
       </w:r>
+      <w:proofErr w:type="spellStart"/>
       <w:r>
         <w:rPr>
           <w:rFonts w:eastAsiaTheme="minorEastAsia" w:cstheme="minorHAnsi"/>
@@ -4607,6 +5266,7 @@
         </w:rPr>
         <w:t>avl</w:t>
       </w:r>
+      <w:proofErr w:type="spellEnd"/>
       <w:r>
         <w:rPr>
           <w:rFonts w:eastAsiaTheme="minorEastAsia" w:cstheme="minorHAnsi" w:hint="cs"/>
@@ -4748,6 +5408,7 @@
           <w:rtl/>
         </w:rPr>
       </w:pPr>
+      <w:proofErr w:type="spellStart"/>
       <w:r>
         <w:rPr>
           <w:rFonts w:eastAsiaTheme="minorEastAsia" w:cstheme="minorHAnsi" w:hint="cs"/>
@@ -4757,8 +5418,10 @@
           <w:u w:val="single"/>
           <w:rtl/>
         </w:rPr>
+        <w:lastRenderedPageBreak/>
         <w:t>תיאור</w:t>
       </w:r>
+      <w:proofErr w:type="spellEnd"/>
       <w:r>
         <w:rPr>
           <w:rFonts w:eastAsiaTheme="minorEastAsia" w:cstheme="minorHAnsi" w:hint="cs"/>
@@ -4811,6 +5474,7 @@
           <w:szCs w:val="24"/>
         </w:rPr>
       </w:pPr>
+      <w:proofErr w:type="spellStart"/>
       <w:r>
         <w:rPr>
           <w:rFonts w:eastAsiaTheme="minorEastAsia" w:cstheme="minorHAnsi" w:hint="cs"/>
@@ -4822,6 +5486,7 @@
         </w:rPr>
         <w:t>סיבוכיות</w:t>
       </w:r>
+      <w:proofErr w:type="spellEnd"/>
       <w:r>
         <w:rPr>
           <w:rFonts w:eastAsiaTheme="minorEastAsia" w:cstheme="minorHAnsi" w:hint="cs"/>
@@ -4889,6 +5554,7 @@
         </w:rPr>
         <w:t xml:space="preserve"> הכנסה לעצי </w:t>
       </w:r>
+      <w:proofErr w:type="spellStart"/>
       <w:r>
         <w:rPr>
           <w:rFonts w:eastAsiaTheme="minorEastAsia" w:cstheme="minorHAnsi"/>
@@ -4899,6 +5565,7 @@
         </w:rPr>
         <w:t>avl</w:t>
       </w:r>
+      <w:proofErr w:type="spellEnd"/>
       <w:r>
         <w:rPr>
           <w:rFonts w:eastAsiaTheme="minorEastAsia" w:cstheme="minorHAnsi" w:hint="cs"/>
@@ -4999,7 +5666,6 @@
           <w:sz w:val="20"/>
           <w:szCs w:val="20"/>
         </w:rPr>
-        <w:lastRenderedPageBreak/>
         <w:t xml:space="preserve">StatusType </w:t>
       </w:r>
       <w:r>
@@ -5041,6 +5707,7 @@
           <w:lang w:bidi="he-IL"/>
         </w:rPr>
       </w:pPr>
+      <w:proofErr w:type="spellStart"/>
       <w:r>
         <w:rPr>
           <w:rFonts w:eastAsiaTheme="minorEastAsia" w:cstheme="minorHAnsi" w:hint="cs"/>
@@ -5052,6 +5719,7 @@
         </w:rPr>
         <w:t>תיאור</w:t>
       </w:r>
+      <w:proofErr w:type="spellEnd"/>
       <w:r>
         <w:rPr>
           <w:rFonts w:eastAsiaTheme="minorEastAsia" w:cstheme="minorHAnsi" w:hint="cs"/>
@@ -5062,6 +5730,7 @@
         </w:rPr>
         <w:t xml:space="preserve">: </w:t>
       </w:r>
+      <w:proofErr w:type="spellStart"/>
       <w:r>
         <w:rPr>
           <w:rFonts w:eastAsiaTheme="minorEastAsia" w:cstheme="minorHAnsi" w:hint="cs"/>
@@ -5072,6 +5741,7 @@
         </w:rPr>
         <w:t>נוציא</w:t>
       </w:r>
+      <w:proofErr w:type="spellEnd"/>
       <w:r>
         <w:rPr>
           <w:rFonts w:eastAsiaTheme="minorEastAsia" w:cstheme="minorHAnsi" w:hint="cs"/>
@@ -5083,6 +5753,7 @@
         </w:rPr>
         <w:t xml:space="preserve"> את הקבוצה בעלת המספר הייחודי </w:t>
       </w:r>
+      <w:proofErr w:type="spellStart"/>
       <w:r>
         <w:rPr>
           <w:rFonts w:ascii="CambriaMath" w:eastAsia="CambriaMath" w:hAnsi="CambriaMath" w:cs="CambriaMath" w:hint="eastAsia"/>
@@ -5091,6 +5762,7 @@
         </w:rPr>
         <w:t>groupId</w:t>
       </w:r>
+      <w:proofErr w:type="spellEnd"/>
       <w:r>
         <w:rPr>
           <w:rFonts w:eastAsiaTheme="minorEastAsia" w:cstheme="minorHAnsi" w:hint="cs"/>
@@ -5135,6 +5807,7 @@
           <w:lang w:val="en-IL"/>
         </w:rPr>
       </w:pPr>
+      <w:proofErr w:type="spellStart"/>
       <w:r>
         <w:rPr>
           <w:rFonts w:eastAsiaTheme="minorEastAsia" w:cstheme="minorHAnsi" w:hint="cs"/>
@@ -5146,6 +5819,7 @@
         </w:rPr>
         <w:t>סיבוכיות</w:t>
       </w:r>
+      <w:proofErr w:type="spellEnd"/>
       <w:r>
         <w:rPr>
           <w:rFonts w:eastAsiaTheme="minorEastAsia" w:cstheme="minorHAnsi" w:hint="cs"/>
@@ -5167,6 +5841,7 @@
         </w:rPr>
         <w:t xml:space="preserve">הוצאה מעצי </w:t>
       </w:r>
+      <w:proofErr w:type="spellStart"/>
       <w:r>
         <w:rPr>
           <w:rFonts w:eastAsiaTheme="minorEastAsia" w:cstheme="minorHAnsi"/>
@@ -5177,6 +5852,7 @@
         </w:rPr>
         <w:t>avl</w:t>
       </w:r>
+      <w:proofErr w:type="spellEnd"/>
       <w:r>
         <w:rPr>
           <w:rFonts w:eastAsiaTheme="minorEastAsia" w:cstheme="minorHAnsi" w:hint="cs"/>
@@ -5329,13 +6005,13 @@
         <w:rPr>
           <w:rFonts w:eastAsiaTheme="minorEastAsia" w:cstheme="minorHAnsi"/>
           <w:i/>
-          <w:noProof w:val="0"/>
-          <w:sz w:val="24"/>
-          <w:szCs w:val="24"/>
-          <w:rtl/>
-          <w:lang w:bidi="he-IL"/>
-        </w:rPr>
-      </w:pPr>
+          <w:sz w:val="24"/>
+          <w:szCs w:val="24"/>
+          <w:rtl/>
+          <w:lang w:bidi="he-IL"/>
+        </w:rPr>
+      </w:pPr>
+      <w:proofErr w:type="spellStart"/>
       <w:r>
         <w:rPr>
           <w:rFonts w:eastAsiaTheme="minorEastAsia" w:cstheme="minorHAnsi" w:hint="cs"/>
@@ -5347,6 +6023,7 @@
         </w:rPr>
         <w:t>תיאור</w:t>
       </w:r>
+      <w:proofErr w:type="spellEnd"/>
       <w:r>
         <w:rPr>
           <w:rFonts w:eastAsiaTheme="minorEastAsia" w:cstheme="minorHAnsi" w:hint="cs"/>
@@ -5368,6 +6045,7 @@
         </w:rPr>
         <w:t xml:space="preserve"> נחפש את הקבוצה בעלת </w:t>
       </w:r>
+      <w:proofErr w:type="spellStart"/>
       <w:r>
         <w:rPr>
           <w:rFonts w:ascii="CambriaMath" w:eastAsia="CambriaMath" w:hAnsi="CambriaMath" w:cs="CambriaMath" w:hint="eastAsia"/>
@@ -5376,6 +6054,7 @@
         </w:rPr>
         <w:t>groupId</w:t>
       </w:r>
+      <w:proofErr w:type="spellEnd"/>
       <w:r>
         <w:rPr>
           <w:rFonts w:eastAsiaTheme="minorEastAsia" w:cstheme="minorHAnsi" w:hint="cs"/>
@@ -5429,6 +6108,7 @@
         </w:rPr>
         <w:t xml:space="preserve"> בעל </w:t>
       </w:r>
+      <w:proofErr w:type="spellStart"/>
       <w:r>
         <w:rPr>
           <w:rFonts w:ascii="CambriaMath" w:eastAsia="CambriaMath" w:hAnsi="CambriaMath" w:cs="CambriaMath" w:hint="eastAsia"/>
@@ -5437,6 +6117,7 @@
         </w:rPr>
         <w:t>userId</w:t>
       </w:r>
+      <w:proofErr w:type="spellEnd"/>
       <w:r>
         <w:rPr>
           <w:rFonts w:eastAsiaTheme="minorEastAsia" w:cstheme="minorHAnsi" w:hint="cs"/>
@@ -5491,6 +6172,7 @@
           <w:szCs w:val="24"/>
         </w:rPr>
       </w:pPr>
+      <w:proofErr w:type="spellStart"/>
       <w:r>
         <w:rPr>
           <w:rFonts w:eastAsiaTheme="minorEastAsia" w:cstheme="minorHAnsi" w:hint="cs"/>
@@ -5502,6 +6184,7 @@
         </w:rPr>
         <w:t>סיבוכיות</w:t>
       </w:r>
+      <w:proofErr w:type="spellEnd"/>
       <w:r>
         <w:rPr>
           <w:rFonts w:eastAsiaTheme="minorEastAsia" w:cstheme="minorHAnsi" w:hint="cs"/>
@@ -6010,16 +6693,29 @@
         </w:rPr>
         <w:t>ע</w:t>
       </w:r>
-      <w:r>
-        <w:rPr>
-          <w:rFonts w:eastAsiaTheme="minorEastAsia" w:cstheme="minorHAnsi" w:hint="cs"/>
-          <w:i/>
-          <w:sz w:val="24"/>
-          <w:szCs w:val="24"/>
-          <w:rtl/>
-          <w:lang w:bidi="he-IL"/>
-        </w:rPr>
-        <w:t xml:space="preserve">דכון שדות המשתמש </w:t>
+      <w:proofErr w:type="spellStart"/>
+      <w:r>
+        <w:rPr>
+          <w:rFonts w:eastAsiaTheme="minorEastAsia" w:cstheme="minorHAnsi" w:hint="cs"/>
+          <w:i/>
+          <w:sz w:val="24"/>
+          <w:szCs w:val="24"/>
+          <w:rtl/>
+          <w:lang w:bidi="he-IL"/>
+        </w:rPr>
+        <w:t>דכון</w:t>
+      </w:r>
+      <w:proofErr w:type="spellEnd"/>
+      <w:r>
+        <w:rPr>
+          <w:rFonts w:eastAsiaTheme="minorEastAsia" w:cstheme="minorHAnsi" w:hint="cs"/>
+          <w:i/>
+          <w:sz w:val="24"/>
+          <w:szCs w:val="24"/>
+          <w:rtl/>
+          <w:lang w:bidi="he-IL"/>
+        </w:rPr>
+        <w:t xml:space="preserve"> שדות המשתמש </w:t>
       </w:r>
       <m:oMath>
         <m:r>
@@ -6149,6 +6845,7 @@
           <w:lang w:bidi="he-IL"/>
         </w:rPr>
       </w:pPr>
+      <w:proofErr w:type="spellStart"/>
       <w:r>
         <w:rPr>
           <w:rFonts w:eastAsiaTheme="minorEastAsia" w:cstheme="minorHAnsi" w:hint="cs"/>
@@ -6160,6 +6857,7 @@
         </w:rPr>
         <w:t>תיאור</w:t>
       </w:r>
+      <w:proofErr w:type="spellEnd"/>
       <w:r>
         <w:rPr>
           <w:rFonts w:eastAsiaTheme="minorEastAsia" w:cstheme="minorHAnsi" w:hint="cs"/>
@@ -6181,6 +6879,7 @@
         </w:rPr>
         <w:t xml:space="preserve"> נחפש את הקבוצה בעלת </w:t>
       </w:r>
+      <w:proofErr w:type="spellStart"/>
       <w:r>
         <w:rPr>
           <w:rFonts w:ascii="CambriaMath" w:eastAsia="CambriaMath" w:hAnsi="CambriaMath" w:cs="CambriaMath" w:hint="eastAsia"/>
@@ -6189,6 +6888,7 @@
         </w:rPr>
         <w:t>groupId</w:t>
       </w:r>
+      <w:proofErr w:type="spellEnd"/>
       <w:r>
         <w:rPr>
           <w:rFonts w:eastAsiaTheme="minorEastAsia" w:cstheme="minorHAnsi" w:hint="cs"/>
@@ -6219,6 +6919,7 @@
         </w:rPr>
         <w:t xml:space="preserve"> ונחפש את המשתמש בעל </w:t>
       </w:r>
+      <w:proofErr w:type="spellStart"/>
       <w:r>
         <w:rPr>
           <w:rFonts w:ascii="CambriaMath" w:eastAsia="CambriaMath" w:hAnsi="CambriaMath" w:cs="CambriaMath" w:hint="eastAsia"/>
@@ -6227,6 +6928,7 @@
         </w:rPr>
         <w:t>userId</w:t>
       </w:r>
+      <w:proofErr w:type="spellEnd"/>
       <w:r>
         <w:rPr>
           <w:rFonts w:eastAsiaTheme="minorEastAsia" w:cstheme="minorHAnsi" w:hint="cs"/>
@@ -6256,6 +6958,7 @@
         </w:rPr>
         <w:t xml:space="preserve">, נבדוק שהמשתמש מוגדר להיות </w:t>
       </w:r>
+      <w:proofErr w:type="spellStart"/>
       <w:r>
         <w:rPr>
           <w:rFonts w:ascii="CambriaMath" w:eastAsia="CambriaMath" w:hAnsi="CambriaMath" w:cs="CambriaMath"/>
@@ -6264,6 +6967,7 @@
         </w:rPr>
         <w:t>vip</w:t>
       </w:r>
+      <w:proofErr w:type="spellEnd"/>
       <w:r>
         <w:rPr>
           <w:rFonts w:cstheme="minorHAnsi" w:hint="cs"/>
@@ -6293,6 +6997,7 @@
         </w:rPr>
         <w:t xml:space="preserve">להיות </w:t>
       </w:r>
+      <w:proofErr w:type="spellStart"/>
       <w:r>
         <w:rPr>
           <w:rFonts w:ascii="CambriaMath" w:eastAsia="CambriaMath" w:hAnsi="CambriaMath" w:cs="CambriaMath"/>
@@ -6301,6 +7006,7 @@
         </w:rPr>
         <w:t>vip</w:t>
       </w:r>
+      <w:proofErr w:type="spellEnd"/>
       <w:r>
         <w:rPr>
           <w:rFonts w:cstheme="minorHAnsi" w:hint="cs"/>
@@ -6353,6 +7059,7 @@
           <w:szCs w:val="24"/>
         </w:rPr>
       </w:pPr>
+      <w:proofErr w:type="spellStart"/>
       <w:r>
         <w:rPr>
           <w:rFonts w:eastAsiaTheme="minorEastAsia" w:cstheme="minorHAnsi" w:hint="cs"/>
@@ -6364,6 +7071,7 @@
         </w:rPr>
         <w:t>סיבוכיות</w:t>
       </w:r>
+      <w:proofErr w:type="spellEnd"/>
       <w:r>
         <w:rPr>
           <w:rFonts w:eastAsiaTheme="minorEastAsia" w:cstheme="minorHAnsi" w:hint="cs"/>
@@ -6738,16 +7446,29 @@
         </w:rPr>
         <w:t>ע</w:t>
       </w:r>
-      <w:r>
-        <w:rPr>
-          <w:rFonts w:eastAsiaTheme="minorEastAsia" w:cstheme="minorHAnsi" w:hint="cs"/>
-          <w:i/>
-          <w:sz w:val="24"/>
-          <w:szCs w:val="24"/>
-          <w:rtl/>
-          <w:lang w:bidi="he-IL"/>
-        </w:rPr>
-        <w:t xml:space="preserve">דכון שדות המשתמש </w:t>
+      <w:proofErr w:type="spellStart"/>
+      <w:r>
+        <w:rPr>
+          <w:rFonts w:eastAsiaTheme="minorEastAsia" w:cstheme="minorHAnsi" w:hint="cs"/>
+          <w:i/>
+          <w:sz w:val="24"/>
+          <w:szCs w:val="24"/>
+          <w:rtl/>
+          <w:lang w:bidi="he-IL"/>
+        </w:rPr>
+        <w:t>דכון</w:t>
+      </w:r>
+      <w:proofErr w:type="spellEnd"/>
+      <w:r>
+        <w:rPr>
+          <w:rFonts w:eastAsiaTheme="minorEastAsia" w:cstheme="minorHAnsi" w:hint="cs"/>
+          <w:i/>
+          <w:sz w:val="24"/>
+          <w:szCs w:val="24"/>
+          <w:rtl/>
+          <w:lang w:bidi="he-IL"/>
+        </w:rPr>
+        <w:t xml:space="preserve"> שדות המשתמש </w:t>
       </w:r>
       <m:oMath>
         <m:r>
@@ -6870,11 +7591,11 @@
         <w:rPr>
           <w:rFonts w:eastAsiaTheme="minorEastAsia" w:cstheme="minorHAnsi"/>
           <w:i/>
-          <w:noProof w:val="0"/>
-          <w:sz w:val="24"/>
-          <w:szCs w:val="24"/>
-        </w:rPr>
-      </w:pPr>
+          <w:sz w:val="24"/>
+          <w:szCs w:val="24"/>
+        </w:rPr>
+      </w:pPr>
+      <w:proofErr w:type="spellStart"/>
       <w:r>
         <w:rPr>
           <w:rFonts w:eastAsiaTheme="minorEastAsia" w:cstheme="minorHAnsi" w:hint="cs"/>
@@ -6886,6 +7607,7 @@
         </w:rPr>
         <w:t>תיאור</w:t>
       </w:r>
+      <w:proofErr w:type="spellEnd"/>
       <w:r>
         <w:rPr>
           <w:rFonts w:eastAsiaTheme="minorEastAsia" w:cstheme="minorHAnsi" w:hint="cs"/>
@@ -6907,6 +7629,7 @@
         </w:rPr>
         <w:t xml:space="preserve">נחפש את הקבוצה בעלת </w:t>
       </w:r>
+      <w:proofErr w:type="spellStart"/>
       <w:r>
         <w:rPr>
           <w:rFonts w:ascii="CambriaMath" w:eastAsia="CambriaMath" w:hAnsi="CambriaMath" w:cs="CambriaMath" w:hint="eastAsia"/>
@@ -6915,6 +7638,7 @@
         </w:rPr>
         <w:t>groupId</w:t>
       </w:r>
+      <w:proofErr w:type="spellEnd"/>
       <w:r>
         <w:rPr>
           <w:rFonts w:eastAsiaTheme="minorEastAsia" w:cstheme="minorHAnsi" w:hint="cs"/>
@@ -6945,6 +7669,7 @@
         </w:rPr>
         <w:t xml:space="preserve"> ונחפש את הסרט בעל </w:t>
       </w:r>
+      <w:proofErr w:type="spellStart"/>
       <w:r>
         <w:rPr>
           <w:rFonts w:ascii="CambriaMath" w:eastAsia="CambriaMath" w:hAnsi="CambriaMath" w:cs="CambriaMath" w:hint="eastAsia"/>
@@ -6953,6 +7678,7 @@
         </w:rPr>
         <w:t>movieId</w:t>
       </w:r>
+      <w:proofErr w:type="spellEnd"/>
       <w:r>
         <w:rPr>
           <w:rFonts w:eastAsiaTheme="minorEastAsia" w:cstheme="minorHAnsi" w:hint="cs"/>
@@ -7003,6 +7729,7 @@
         </w:rPr>
         <w:t xml:space="preserve">נבדוק שמספר המשתמשים שמוגדר להיות </w:t>
       </w:r>
+      <w:proofErr w:type="spellStart"/>
       <w:r>
         <w:rPr>
           <w:rFonts w:ascii="CambriaMath" w:eastAsia="CambriaMath" w:hAnsi="CambriaMath" w:cs="CambriaMath"/>
@@ -7011,6 +7738,7 @@
         </w:rPr>
         <w:t>vip</w:t>
       </w:r>
+      <w:proofErr w:type="spellEnd"/>
       <w:r>
         <w:rPr>
           <w:rFonts w:cstheme="minorHAnsi" w:hint="cs"/>
@@ -7040,6 +7768,7 @@
         </w:rPr>
         <w:t xml:space="preserve">להיות </w:t>
       </w:r>
+      <w:proofErr w:type="spellStart"/>
       <w:r>
         <w:rPr>
           <w:rFonts w:ascii="CambriaMath" w:eastAsia="CambriaMath" w:hAnsi="CambriaMath" w:cs="CambriaMath"/>
@@ -7048,6 +7777,7 @@
         </w:rPr>
         <w:t>vip</w:t>
       </w:r>
+      <w:proofErr w:type="spellEnd"/>
       <w:r>
         <w:rPr>
           <w:rFonts w:cstheme="minorHAnsi" w:hint="cs"/>
@@ -7111,6 +7841,7 @@
           <w:szCs w:val="24"/>
         </w:rPr>
       </w:pPr>
+      <w:proofErr w:type="spellStart"/>
       <w:r>
         <w:rPr>
           <w:rFonts w:eastAsiaTheme="minorEastAsia" w:cstheme="minorHAnsi" w:hint="cs"/>
@@ -7122,6 +7853,7 @@
         </w:rPr>
         <w:t>סיבוכיות</w:t>
       </w:r>
+      <w:proofErr w:type="spellEnd"/>
       <w:r>
         <w:rPr>
           <w:rFonts w:eastAsiaTheme="minorEastAsia" w:cstheme="minorHAnsi" w:hint="cs"/>
@@ -7497,16 +8229,29 @@
         </w:rPr>
         <w:t>ע</w:t>
       </w:r>
-      <w:r>
-        <w:rPr>
-          <w:rFonts w:eastAsiaTheme="minorEastAsia" w:cstheme="minorHAnsi" w:hint="cs"/>
-          <w:i/>
-          <w:sz w:val="24"/>
-          <w:szCs w:val="24"/>
-          <w:rtl/>
-          <w:lang w:bidi="he-IL"/>
-        </w:rPr>
-        <w:t>דכון שדות הקבוצה</w:t>
+      <w:proofErr w:type="spellStart"/>
+      <w:r>
+        <w:rPr>
+          <w:rFonts w:eastAsiaTheme="minorEastAsia" w:cstheme="minorHAnsi" w:hint="cs"/>
+          <w:i/>
+          <w:sz w:val="24"/>
+          <w:szCs w:val="24"/>
+          <w:rtl/>
+          <w:lang w:bidi="he-IL"/>
+        </w:rPr>
+        <w:t>דכון</w:t>
+      </w:r>
+      <w:proofErr w:type="spellEnd"/>
+      <w:r>
+        <w:rPr>
+          <w:rFonts w:eastAsiaTheme="minorEastAsia" w:cstheme="minorHAnsi" w:hint="cs"/>
+          <w:i/>
+          <w:sz w:val="24"/>
+          <w:szCs w:val="24"/>
+          <w:rtl/>
+          <w:lang w:bidi="he-IL"/>
+        </w:rPr>
+        <w:t xml:space="preserve"> שדות הקבוצה</w:t>
       </w:r>
       <w:r>
         <w:rPr>
@@ -7614,13 +8359,13 @@
         <w:rPr>
           <w:rFonts w:eastAsiaTheme="minorEastAsia" w:cstheme="minorHAnsi"/>
           <w:i/>
-          <w:noProof w:val="0"/>
           <w:sz w:val="24"/>
           <w:szCs w:val="24"/>
           <w:rtl/>
           <w:lang w:val="en-IL" w:bidi="he-IL"/>
         </w:rPr>
       </w:pPr>
+      <w:proofErr w:type="spellStart"/>
       <w:r>
         <w:rPr>
           <w:rFonts w:eastAsiaTheme="minorEastAsia" w:cstheme="minorHAnsi" w:hint="cs"/>
@@ -7632,6 +8377,7 @@
         </w:rPr>
         <w:t>תיאור</w:t>
       </w:r>
+      <w:proofErr w:type="spellEnd"/>
       <w:r>
         <w:rPr>
           <w:rFonts w:eastAsiaTheme="minorEastAsia" w:cstheme="minorHAnsi" w:hint="cs"/>
@@ -7663,13 +8409,23 @@
         </w:rPr>
         <w:t xml:space="preserve"> </w:t>
       </w:r>
+      <w:proofErr w:type="spellStart"/>
       <w:r>
         <w:rPr>
           <w:rFonts w:ascii="CambriaMath" w:eastAsia="CambriaMath" w:hAnsi="CambriaMath" w:cs="CambriaMath"/>
           <w:sz w:val="20"/>
           <w:szCs w:val="20"/>
         </w:rPr>
-        <w:t>movies_genre[genre]</w:t>
+        <w:t>movies_genre</w:t>
+      </w:r>
+      <w:proofErr w:type="spellEnd"/>
+      <w:r>
+        <w:rPr>
+          <w:rFonts w:ascii="CambriaMath" w:eastAsia="CambriaMath" w:hAnsi="CambriaMath" w:cs="CambriaMath"/>
+          <w:sz w:val="20"/>
+          <w:szCs w:val="20"/>
+        </w:rPr>
+        <w:t>[genre]</w:t>
       </w:r>
       <w:r>
         <w:rPr>
@@ -7703,6 +8459,7 @@
         </w:rPr>
         <w:t xml:space="preserve"> </w:t>
       </w:r>
+      <w:proofErr w:type="gramStart"/>
       <w:r>
         <w:rPr>
           <w:rFonts w:ascii="CambriaMath" w:eastAsia="CambriaMath" w:hAnsi="CambriaMath" w:cs="CambriaMath"/>
@@ -7710,7 +8467,17 @@
           <w:szCs w:val="20"/>
           <w:lang w:bidi="he-IL"/>
         </w:rPr>
-        <w:t>size()</w:t>
+        <w:t>size(</w:t>
+      </w:r>
+      <w:proofErr w:type="gramEnd"/>
+      <w:r>
+        <w:rPr>
+          <w:rFonts w:ascii="CambriaMath" w:eastAsia="CambriaMath" w:hAnsi="CambriaMath" w:cs="CambriaMath"/>
+          <w:sz w:val="20"/>
+          <w:szCs w:val="20"/>
+          <w:lang w:bidi="he-IL"/>
+        </w:rPr>
+        <w:t>)</w:t>
       </w:r>
       <w:r>
         <w:rPr>
@@ -7737,6 +8504,7 @@
           <w:lang w:bidi="he-IL"/>
         </w:rPr>
       </w:pPr>
+      <w:proofErr w:type="spellStart"/>
       <w:r>
         <w:rPr>
           <w:rFonts w:eastAsiaTheme="minorEastAsia" w:cstheme="minorHAnsi" w:hint="cs"/>
@@ -7748,6 +8516,7 @@
         </w:rPr>
         <w:t>סיבוכיות</w:t>
       </w:r>
+      <w:proofErr w:type="spellEnd"/>
       <w:r>
         <w:rPr>
           <w:rFonts w:eastAsiaTheme="minorEastAsia" w:cstheme="minorHAnsi" w:hint="cs"/>
@@ -7769,6 +8538,7 @@
         </w:rPr>
         <w:t xml:space="preserve">מציאת העץ והפעלת מתודת </w:t>
       </w:r>
+      <w:proofErr w:type="gramStart"/>
       <w:r>
         <w:rPr>
           <w:rFonts w:ascii="CambriaMath" w:eastAsia="CambriaMath" w:hAnsi="CambriaMath" w:cs="CambriaMath"/>
@@ -7776,7 +8546,17 @@
           <w:szCs w:val="20"/>
           <w:lang w:bidi="he-IL"/>
         </w:rPr>
-        <w:t>size()</w:t>
+        <w:t>size(</w:t>
+      </w:r>
+      <w:proofErr w:type="gramEnd"/>
+      <w:r>
+        <w:rPr>
+          <w:rFonts w:ascii="CambriaMath" w:eastAsia="CambriaMath" w:hAnsi="CambriaMath" w:cs="CambriaMath"/>
+          <w:sz w:val="20"/>
+          <w:szCs w:val="20"/>
+          <w:lang w:bidi="he-IL"/>
+        </w:rPr>
+        <w:t>)</w:t>
       </w:r>
       <w:r>
         <w:rPr>
@@ -7855,6 +8635,7 @@
           <w:sz w:val="24"/>
           <w:szCs w:val="24"/>
         </w:rPr>
+        <w:lastRenderedPageBreak/>
         <w:t>______________________________________________________________________________</w:t>
       </w:r>
     </w:p>
@@ -7946,13 +8727,13 @@
         <w:rPr>
           <w:rFonts w:eastAsiaTheme="minorEastAsia"/>
           <w:i/>
-          <w:noProof w:val="0"/>
-          <w:sz w:val="24"/>
-          <w:szCs w:val="24"/>
-          <w:rtl/>
-          <w:lang w:bidi="he-IL"/>
-        </w:rPr>
-      </w:pPr>
+          <w:sz w:val="24"/>
+          <w:szCs w:val="24"/>
+          <w:rtl/>
+          <w:lang w:bidi="he-IL"/>
+        </w:rPr>
+      </w:pPr>
+      <w:proofErr w:type="spellStart"/>
       <w:r>
         <w:rPr>
           <w:rFonts w:eastAsiaTheme="minorEastAsia" w:cstheme="minorHAnsi" w:hint="cs"/>
@@ -7964,6 +8745,7 @@
         </w:rPr>
         <w:t>תיאור</w:t>
       </w:r>
+      <w:proofErr w:type="spellEnd"/>
       <w:r>
         <w:rPr>
           <w:rFonts w:eastAsiaTheme="minorEastAsia" w:cstheme="minorHAnsi" w:hint="cs"/>
@@ -7995,13 +8777,23 @@
         </w:rPr>
         <w:t xml:space="preserve"> </w:t>
       </w:r>
+      <w:proofErr w:type="spellStart"/>
       <w:r>
         <w:rPr>
           <w:rFonts w:ascii="CambriaMath" w:eastAsia="CambriaMath" w:hAnsi="CambriaMath" w:cs="CambriaMath"/>
           <w:sz w:val="20"/>
           <w:szCs w:val="20"/>
         </w:rPr>
-        <w:t>movies_genre[genre]</w:t>
+        <w:t>movies_genre</w:t>
+      </w:r>
+      <w:proofErr w:type="spellEnd"/>
+      <w:r>
+        <w:rPr>
+          <w:rFonts w:ascii="CambriaMath" w:eastAsia="CambriaMath" w:hAnsi="CambriaMath" w:cs="CambriaMath"/>
+          <w:sz w:val="20"/>
+          <w:szCs w:val="20"/>
+        </w:rPr>
+        <w:t>[genre]</w:t>
       </w:r>
       <w:r>
         <w:rPr>
@@ -8014,6 +8806,7 @@
         </w:rPr>
         <w:t xml:space="preserve"> ובעזרת סיור </w:t>
       </w:r>
+      <w:proofErr w:type="spellStart"/>
       <w:r>
         <w:rPr>
           <w:rFonts w:ascii="CambriaMath" w:eastAsia="CambriaMath" w:hAnsi="CambriaMath" w:cs="CambriaMath"/>
@@ -8022,6 +8815,7 @@
         </w:rPr>
         <w:t>inorder</w:t>
       </w:r>
+      <w:proofErr w:type="spellEnd"/>
       <w:r>
         <w:rPr>
           <w:rFonts w:eastAsiaTheme="minorEastAsia" w:cstheme="minorHAnsi" w:hint="cs"/>
@@ -8074,6 +8868,7 @@
           <w:lang w:val="en-IL" w:bidi="he-IL"/>
         </w:rPr>
       </w:pPr>
+      <w:proofErr w:type="spellStart"/>
       <w:r>
         <w:rPr>
           <w:rFonts w:eastAsiaTheme="minorEastAsia" w:cstheme="minorHAnsi" w:hint="cs"/>
@@ -8083,9 +8878,9 @@
           <w:u w:val="single"/>
           <w:rtl/>
         </w:rPr>
-        <w:lastRenderedPageBreak/>
         <w:t>סיבוכיות</w:t>
       </w:r>
+      <w:proofErr w:type="spellEnd"/>
       <w:r>
         <w:rPr>
           <w:rFonts w:eastAsiaTheme="minorEastAsia" w:cstheme="minorHAnsi" w:hint="cs"/>
@@ -8107,6 +8902,7 @@
         </w:rPr>
         <w:t xml:space="preserve">סיור </w:t>
       </w:r>
+      <w:proofErr w:type="spellStart"/>
       <w:r>
         <w:rPr>
           <w:rFonts w:ascii="CambriaMath" w:eastAsia="CambriaMath" w:hAnsi="CambriaMath" w:cs="CambriaMath"/>
@@ -8115,6 +8911,7 @@
         </w:rPr>
         <w:t>inorder</w:t>
       </w:r>
+      <w:proofErr w:type="spellEnd"/>
       <w:r>
         <w:rPr>
           <w:rFonts w:eastAsiaTheme="minorEastAsia" w:cstheme="minorHAnsi" w:hint="cs"/>
@@ -8373,6 +9170,7 @@
           <w:lang w:bidi="he-IL"/>
         </w:rPr>
       </w:pPr>
+      <w:proofErr w:type="spellStart"/>
       <w:r>
         <w:rPr>
           <w:rFonts w:eastAsiaTheme="minorEastAsia" w:cstheme="minorHAnsi" w:hint="cs"/>
@@ -8384,6 +9182,7 @@
         </w:rPr>
         <w:t>תיאור</w:t>
       </w:r>
+      <w:proofErr w:type="spellEnd"/>
       <w:r>
         <w:rPr>
           <w:rFonts w:eastAsiaTheme="minorEastAsia" w:cstheme="minorHAnsi" w:hint="cs"/>
@@ -8405,6 +9204,7 @@
         </w:rPr>
         <w:t xml:space="preserve">נחפש את המשתמש בעל </w:t>
       </w:r>
+      <w:proofErr w:type="spellStart"/>
       <w:r>
         <w:rPr>
           <w:rFonts w:ascii="CambriaMath" w:eastAsia="CambriaMath" w:hAnsi="CambriaMath" w:cs="CambriaMath" w:hint="eastAsia"/>
@@ -8413,6 +9213,7 @@
         </w:rPr>
         <w:t>userId</w:t>
       </w:r>
+      <w:proofErr w:type="spellEnd"/>
       <w:r>
         <w:rPr>
           <w:rFonts w:eastAsiaTheme="minorEastAsia" w:cstheme="minorHAnsi" w:hint="cs"/>
@@ -8440,7 +9241,29 @@
           <w:rtl/>
           <w:lang w:bidi="he-IL"/>
         </w:rPr>
-        <w:t xml:space="preserve">, נסכום את </w:t>
+        <w:t xml:space="preserve">, </w:t>
+      </w:r>
+      <w:proofErr w:type="spellStart"/>
+      <w:r>
+        <w:rPr>
+          <w:rFonts w:cstheme="minorHAnsi" w:hint="cs"/>
+          <w:sz w:val="24"/>
+          <w:szCs w:val="24"/>
+          <w:rtl/>
+          <w:lang w:bidi="he-IL"/>
+        </w:rPr>
+        <w:t>נסכום</w:t>
+      </w:r>
+      <w:proofErr w:type="spellEnd"/>
+      <w:r>
+        <w:rPr>
+          <w:rFonts w:cstheme="minorHAnsi" w:hint="cs"/>
+          <w:sz w:val="24"/>
+          <w:szCs w:val="24"/>
+          <w:rtl/>
+          <w:lang w:bidi="he-IL"/>
+        </w:rPr>
+        <w:t xml:space="preserve"> את </w:t>
       </w:r>
       <w:r>
         <w:rPr>
@@ -8600,6 +9423,7 @@
           <w:lang w:bidi="he-IL"/>
         </w:rPr>
       </w:pPr>
+      <w:proofErr w:type="spellStart"/>
       <w:r>
         <w:rPr>
           <w:rFonts w:eastAsiaTheme="minorEastAsia" w:cstheme="minorHAnsi" w:hint="cs"/>
@@ -8611,6 +9435,7 @@
         </w:rPr>
         <w:t>סיבוכיות</w:t>
       </w:r>
+      <w:proofErr w:type="spellEnd"/>
       <w:r>
         <w:rPr>
           <w:rFonts w:eastAsiaTheme="minorEastAsia" w:cstheme="minorHAnsi" w:hint="cs"/>
@@ -8963,13 +9788,13 @@
         <w:rPr>
           <w:rFonts w:eastAsiaTheme="minorEastAsia"/>
           <w:i/>
-          <w:noProof w:val="0"/>
-          <w:sz w:val="24"/>
-          <w:szCs w:val="24"/>
-          <w:rtl/>
-          <w:lang w:bidi="he-IL"/>
-        </w:rPr>
-      </w:pPr>
+          <w:sz w:val="24"/>
+          <w:szCs w:val="24"/>
+          <w:rtl/>
+          <w:lang w:bidi="he-IL"/>
+        </w:rPr>
+      </w:pPr>
+      <w:proofErr w:type="spellStart"/>
       <w:r>
         <w:rPr>
           <w:rFonts w:eastAsiaTheme="minorEastAsia" w:cstheme="minorHAnsi" w:hint="cs"/>
@@ -8981,6 +9806,7 @@
         </w:rPr>
         <w:t>תיאור</w:t>
       </w:r>
+      <w:proofErr w:type="spellEnd"/>
       <w:r>
         <w:rPr>
           <w:rFonts w:eastAsiaTheme="minorEastAsia" w:cstheme="minorHAnsi" w:hint="cs"/>
@@ -9002,6 +9828,7 @@
         </w:rPr>
         <w:t xml:space="preserve">נחפש את הסרט בעלת </w:t>
       </w:r>
+      <w:proofErr w:type="spellStart"/>
       <w:r>
         <w:rPr>
           <w:rFonts w:ascii="CambriaMath" w:eastAsia="CambriaMath" w:hAnsi="CambriaMath" w:cs="CambriaMath" w:hint="eastAsia"/>
@@ -9010,6 +9837,7 @@
         </w:rPr>
         <w:t>movieId</w:t>
       </w:r>
+      <w:proofErr w:type="spellEnd"/>
       <w:r>
         <w:rPr>
           <w:rFonts w:eastAsiaTheme="minorEastAsia" w:cstheme="minorHAnsi" w:hint="cs"/>
@@ -9040,6 +9868,7 @@
         </w:rPr>
         <w:t xml:space="preserve"> ונחפש את המשתמש בעל </w:t>
       </w:r>
+      <w:proofErr w:type="spellStart"/>
       <w:r>
         <w:rPr>
           <w:rFonts w:ascii="CambriaMath" w:eastAsia="CambriaMath" w:hAnsi="CambriaMath" w:cs="CambriaMath" w:hint="eastAsia"/>
@@ -9048,6 +9877,7 @@
         </w:rPr>
         <w:t>userId</w:t>
       </w:r>
+      <w:proofErr w:type="spellEnd"/>
       <w:r>
         <w:rPr>
           <w:rFonts w:eastAsiaTheme="minorEastAsia" w:cstheme="minorHAnsi" w:hint="cs"/>
@@ -9089,6 +9919,7 @@
           <w:szCs w:val="24"/>
         </w:rPr>
       </w:pPr>
+      <w:proofErr w:type="spellStart"/>
       <w:r>
         <w:rPr>
           <w:rFonts w:eastAsiaTheme="minorEastAsia" w:cstheme="minorHAnsi" w:hint="cs"/>
@@ -9100,6 +9931,7 @@
         </w:rPr>
         <w:t>סיבוכיות</w:t>
       </w:r>
+      <w:proofErr w:type="spellEnd"/>
       <w:r>
         <w:rPr>
           <w:rFonts w:eastAsiaTheme="minorEastAsia" w:cstheme="minorHAnsi" w:hint="cs"/>
@@ -9476,16 +10308,29 @@
         </w:rPr>
         <w:t>ע</w:t>
       </w:r>
-      <w:r>
-        <w:rPr>
-          <w:rFonts w:eastAsiaTheme="minorEastAsia" w:cstheme="minorHAnsi" w:hint="cs"/>
-          <w:i/>
-          <w:sz w:val="24"/>
-          <w:szCs w:val="24"/>
-          <w:rtl/>
-          <w:lang w:bidi="he-IL"/>
-        </w:rPr>
-        <w:t xml:space="preserve">דכון שדות הקבוצה </w:t>
+      <w:proofErr w:type="spellStart"/>
+      <w:r>
+        <w:rPr>
+          <w:rFonts w:eastAsiaTheme="minorEastAsia" w:cstheme="minorHAnsi" w:hint="cs"/>
+          <w:i/>
+          <w:sz w:val="24"/>
+          <w:szCs w:val="24"/>
+          <w:rtl/>
+          <w:lang w:bidi="he-IL"/>
+        </w:rPr>
+        <w:t>דכון</w:t>
+      </w:r>
+      <w:proofErr w:type="spellEnd"/>
+      <w:r>
+        <w:rPr>
+          <w:rFonts w:eastAsiaTheme="minorEastAsia" w:cstheme="minorHAnsi" w:hint="cs"/>
+          <w:i/>
+          <w:sz w:val="24"/>
+          <w:szCs w:val="24"/>
+          <w:rtl/>
+          <w:lang w:bidi="he-IL"/>
+        </w:rPr>
+        <w:t xml:space="preserve"> שדות הקבוצה </w:t>
       </w:r>
       <m:oMath>
         <m:r>
@@ -9600,13 +10445,13 @@
         <w:rPr>
           <w:rFonts w:eastAsiaTheme="minorEastAsia" w:cstheme="minorHAnsi"/>
           <w:i/>
-          <w:noProof w:val="0"/>
-          <w:sz w:val="24"/>
-          <w:szCs w:val="24"/>
-          <w:rtl/>
-          <w:lang w:bidi="he-IL"/>
-        </w:rPr>
-      </w:pPr>
+          <w:sz w:val="24"/>
+          <w:szCs w:val="24"/>
+          <w:rtl/>
+          <w:lang w:bidi="he-IL"/>
+        </w:rPr>
+      </w:pPr>
+      <w:proofErr w:type="spellStart"/>
       <w:r>
         <w:rPr>
           <w:rFonts w:eastAsiaTheme="minorEastAsia" w:cstheme="minorHAnsi" w:hint="cs"/>
@@ -9618,6 +10463,7 @@
         </w:rPr>
         <w:t>תיאור</w:t>
       </w:r>
+      <w:proofErr w:type="spellEnd"/>
       <w:r>
         <w:rPr>
           <w:rFonts w:eastAsiaTheme="minorEastAsia" w:cstheme="minorHAnsi" w:hint="cs"/>
@@ -9808,6 +10654,7 @@
           <w:lang w:bidi="he-IL"/>
         </w:rPr>
       </w:pPr>
+      <w:proofErr w:type="spellStart"/>
       <w:r>
         <w:rPr>
           <w:rFonts w:eastAsiaTheme="minorEastAsia" w:cstheme="minorHAnsi" w:hint="cs"/>
@@ -9819,6 +10666,7 @@
         </w:rPr>
         <w:t>סיבוכיות</w:t>
       </w:r>
+      <w:proofErr w:type="spellEnd"/>
       <w:r>
         <w:rPr>
           <w:rFonts w:eastAsiaTheme="minorEastAsia" w:cstheme="minorHAnsi" w:hint="cs"/>
@@ -10217,7 +11065,6 @@
         <w:jc w:val="right"/>
         <w:rPr>
           <w:rFonts w:ascii="CambriaMath" w:eastAsia="CambriaMath" w:cs="CambriaMath"/>
-          <w:noProof w:val="0"/>
           <w:color w:val="000000"/>
           <w:sz w:val="21"/>
           <w:szCs w:val="21"/>
@@ -11244,9 +12091,6 @@
     <w:name w:val="Normal"/>
     <w:qFormat/>
     <w:rsid w:val="00D56011"/>
-    <w:rPr>
-      <w:noProof/>
-    </w:rPr>
   </w:style>
   <w:style w:type="character" w:default="1" w:styleId="DefaultParagraphFont">
     <w:name w:val="Default Paragraph Font"/>
@@ -11331,7 +12175,6 @@
     </w:pPr>
     <w:rPr>
       <w:rFonts w:ascii="Times New Roman" w:eastAsia="Times New Roman" w:hAnsi="Times New Roman" w:cs="Times New Roman"/>
-      <w:noProof w:val="0"/>
       <w:sz w:val="24"/>
       <w:szCs w:val="24"/>
       <w:lang w:val="en-IL" w:bidi="he-IL"/>

</xml_diff>

<commit_message>
all done except for last function
</commit_message>
<xml_diff>
--- a/dry.docx
+++ b/dry.docx
@@ -428,7 +428,7 @@
         <w:bidi/>
         <w:spacing w:after="0" w:line="276" w:lineRule="auto"/>
         <w:rPr>
-          <w:rFonts w:cstheme="minorHAnsi" w:hint="cs"/>
+          <w:rFonts w:cstheme="minorHAnsi"/>
           <w:sz w:val="24"/>
           <w:szCs w:val="24"/>
           <w:rtl/>
@@ -582,7 +582,7 @@
           <w:rtl/>
           <w:lang w:bidi="he-IL"/>
         </w:rPr>
-        <w:t xml:space="preserve">עץ </w:t>
+        <w:t>עץ קבוצות</w:t>
       </w:r>
       <w:r>
         <w:rPr>
@@ -592,7 +592,16 @@
           <w:rtl/>
           <w:lang w:bidi="he-IL"/>
         </w:rPr>
-        <w:t>קבוצות</w:t>
+        <w:t xml:space="preserve"> [</w:t>
+      </w:r>
+      <w:r>
+        <w:rPr>
+          <w:rFonts w:cstheme="minorHAnsi"/>
+          <w:sz w:val="24"/>
+          <w:szCs w:val="24"/>
+          <w:lang w:bidi="he-IL"/>
+        </w:rPr>
+        <w:t>groups</w:t>
       </w:r>
       <w:r>
         <w:rPr>
@@ -602,16 +611,27 @@
           <w:rtl/>
           <w:lang w:bidi="he-IL"/>
         </w:rPr>
-        <w:t xml:space="preserve"> [</w:t>
+        <w:t>]</w:t>
+      </w:r>
+      <w:r>
+        <w:rPr>
+          <w:rFonts w:cstheme="minorHAnsi" w:hint="cs"/>
+          <w:sz w:val="24"/>
+          <w:szCs w:val="24"/>
+          <w:rtl/>
+          <w:lang w:bidi="he-IL"/>
+        </w:rPr>
+        <w:t xml:space="preserve"> </w:t>
       </w:r>
       <w:r>
         <w:rPr>
           <w:rFonts w:cstheme="minorHAnsi"/>
           <w:sz w:val="24"/>
           <w:szCs w:val="24"/>
-          <w:lang w:bidi="he-IL"/>
-        </w:rPr>
-        <w:t>groups</w:t>
+          <w:rtl/>
+          <w:lang w:bidi="he-IL"/>
+        </w:rPr>
+        <w:t>–</w:t>
       </w:r>
       <w:r>
         <w:rPr>
@@ -621,7 +641,16 @@
           <w:rtl/>
           <w:lang w:bidi="he-IL"/>
         </w:rPr>
-        <w:t>]</w:t>
+        <w:t xml:space="preserve"> עץ </w:t>
+      </w:r>
+      <w:r>
+        <w:rPr>
+          <w:rFonts w:cstheme="minorHAnsi"/>
+          <w:sz w:val="24"/>
+          <w:szCs w:val="24"/>
+          <w:lang w:bidi="he-IL"/>
+        </w:rPr>
+        <w:t>avl</w:t>
       </w:r>
       <w:r>
         <w:rPr>
@@ -631,66 +660,7 @@
           <w:rtl/>
           <w:lang w:bidi="he-IL"/>
         </w:rPr>
-        <w:t xml:space="preserve"> </w:t>
-      </w:r>
-      <w:r>
-        <w:rPr>
-          <w:rFonts w:cstheme="minorHAnsi"/>
-          <w:sz w:val="24"/>
-          <w:szCs w:val="24"/>
-          <w:rtl/>
-          <w:lang w:bidi="he-IL"/>
-        </w:rPr>
-        <w:t>–</w:t>
-      </w:r>
-      <w:r>
-        <w:rPr>
-          <w:rFonts w:cstheme="minorHAnsi" w:hint="cs"/>
-          <w:sz w:val="24"/>
-          <w:szCs w:val="24"/>
-          <w:rtl/>
-          <w:lang w:bidi="he-IL"/>
-        </w:rPr>
-        <w:t xml:space="preserve"> עץ </w:t>
-      </w:r>
-      <w:r>
-        <w:rPr>
-          <w:rFonts w:cstheme="minorHAnsi"/>
-          <w:sz w:val="24"/>
-          <w:szCs w:val="24"/>
-          <w:lang w:bidi="he-IL"/>
-        </w:rPr>
-        <w:t>avl</w:t>
-      </w:r>
-      <w:r>
-        <w:rPr>
-          <w:rFonts w:cstheme="minorHAnsi" w:hint="cs"/>
-          <w:sz w:val="24"/>
-          <w:szCs w:val="24"/>
-          <w:rtl/>
-          <w:lang w:bidi="he-IL"/>
-        </w:rPr>
-        <w:t xml:space="preserve"> שמחזיק את </w:t>
-      </w:r>
-      <w:r>
-        <w:rPr>
-          <w:rFonts w:cstheme="minorHAnsi" w:hint="cs"/>
-          <w:sz w:val="24"/>
-          <w:szCs w:val="24"/>
-          <w:rtl/>
-          <w:lang w:bidi="he-IL"/>
-        </w:rPr>
-        <w:t>ה</w:t>
-      </w:r>
-      <w:r>
-        <w:rPr>
-          <w:rFonts w:cstheme="minorHAnsi" w:hint="cs"/>
-          <w:sz w:val="24"/>
-          <w:szCs w:val="24"/>
-          <w:rtl/>
-          <w:lang w:bidi="he-IL"/>
-        </w:rPr>
-        <w:t xml:space="preserve">קבוצות </w:t>
+        <w:t xml:space="preserve"> שמחזיק את הקבוצות </w:t>
       </w:r>
       <w:r>
         <w:rPr>
@@ -875,7 +845,7 @@
         <w:bidi/>
         <w:spacing w:after="0" w:line="276" w:lineRule="auto"/>
         <w:rPr>
-          <w:rFonts w:cstheme="minorHAnsi"/>
+          <w:rFonts w:cstheme="minorHAnsi" w:hint="cs"/>
           <w:sz w:val="24"/>
           <w:szCs w:val="24"/>
           <w:rtl/>
@@ -1039,18 +1009,6 @@
         </w:rPr>
         <w:t>יהיו הסרטים עצמם, העץ האחרון במערך זה יכיל את כל הסרטים.</w:t>
       </w:r>
-    </w:p>
-    <w:p>
-      <w:pPr>
-        <w:bidi/>
-        <w:spacing w:after="0" w:line="276" w:lineRule="auto"/>
-        <w:rPr>
-          <w:rFonts w:cstheme="minorHAnsi"/>
-          <w:sz w:val="24"/>
-          <w:szCs w:val="24"/>
-          <w:rtl/>
-        </w:rPr>
-      </w:pPr>
     </w:p>
     <w:p>
       <w:pPr>
@@ -1275,7 +1233,7 @@
         <w:bidi/>
         <w:spacing w:after="0" w:line="276" w:lineRule="auto"/>
         <w:rPr>
-          <w:rFonts w:cstheme="minorHAnsi" w:hint="cs"/>
+          <w:rFonts w:cstheme="minorHAnsi"/>
           <w:sz w:val="24"/>
           <w:szCs w:val="24"/>
           <w:rtl/>
@@ -1478,47 +1436,7 @@
           <w:rtl/>
           <w:lang w:bidi="he-IL"/>
         </w:rPr>
-        <w:t xml:space="preserve"> - שדה שמציין א</w:t>
-      </w:r>
-      <w:r>
-        <w:rPr>
-          <w:rFonts w:cstheme="minorHAnsi" w:hint="cs"/>
-          <w:sz w:val="24"/>
-          <w:szCs w:val="24"/>
-          <w:rtl/>
-          <w:lang w:bidi="he-IL"/>
-        </w:rPr>
-        <w:t>ת מספר</w:t>
-      </w:r>
-      <w:r>
-        <w:rPr>
-          <w:rFonts w:cstheme="minorHAnsi" w:hint="cs"/>
-          <w:sz w:val="24"/>
-          <w:szCs w:val="24"/>
-          <w:rtl/>
-          <w:lang w:bidi="he-IL"/>
-        </w:rPr>
-        <w:t xml:space="preserve"> משתמש</w:t>
-      </w:r>
-      <w:r>
-        <w:rPr>
-          <w:rFonts w:cstheme="minorHAnsi" w:hint="cs"/>
-          <w:sz w:val="24"/>
-          <w:szCs w:val="24"/>
-          <w:rtl/>
-          <w:lang w:bidi="he-IL"/>
-        </w:rPr>
-        <w:t>י</w:t>
-      </w:r>
-      <w:r>
-        <w:rPr>
-          <w:rFonts w:cstheme="minorHAnsi" w:hint="cs"/>
-          <w:sz w:val="24"/>
-          <w:szCs w:val="24"/>
-          <w:rtl/>
-          <w:lang w:bidi="he-IL"/>
-        </w:rPr>
-        <w:t xml:space="preserve"> </w:t>
+        <w:t xml:space="preserve"> - שדה שמציין את מספר משתמשי </w:t>
       </w:r>
       <w:r>
         <w:rPr>
@@ -1589,6 +1507,7 @@
           <w:rFonts w:cstheme="minorHAnsi"/>
           <w:sz w:val="24"/>
           <w:szCs w:val="24"/>
+          <w:rtl/>
           <w:lang w:bidi="he-IL"/>
         </w:rPr>
       </w:pPr>
@@ -1609,7 +1528,16 @@
           <w:rtl/>
           <w:lang w:bidi="he-IL"/>
         </w:rPr>
-        <w:t xml:space="preserve"> - </w:t>
+        <w:t xml:space="preserve"> - עץ </w:t>
+      </w:r>
+      <w:r>
+        <w:rPr>
+          <w:rFonts w:cstheme="minorHAnsi"/>
+          <w:sz w:val="24"/>
+          <w:szCs w:val="24"/>
+          <w:lang w:bidi="he-IL"/>
+        </w:rPr>
+        <w:t>avl</w:t>
       </w:r>
       <w:r>
         <w:rPr>
@@ -1619,46 +1547,7 @@
           <w:rtl/>
           <w:lang w:bidi="he-IL"/>
         </w:rPr>
-        <w:t xml:space="preserve">עץ </w:t>
-      </w:r>
-      <w:r>
-        <w:rPr>
-          <w:rFonts w:cstheme="minorHAnsi"/>
-          <w:sz w:val="24"/>
-          <w:szCs w:val="24"/>
-          <w:lang w:bidi="he-IL"/>
-        </w:rPr>
-        <w:t>avl</w:t>
-      </w:r>
-      <w:r>
-        <w:rPr>
-          <w:rFonts w:cstheme="minorHAnsi" w:hint="cs"/>
-          <w:sz w:val="24"/>
-          <w:szCs w:val="24"/>
-          <w:rtl/>
-          <w:lang w:bidi="he-IL"/>
-        </w:rPr>
-        <w:t xml:space="preserve"> שמחזיק את </w:t>
-      </w:r>
-      <w:r>
-        <w:rPr>
-          <w:rFonts w:cstheme="minorHAnsi" w:hint="cs"/>
-          <w:sz w:val="24"/>
-          <w:szCs w:val="24"/>
-          <w:rtl/>
-          <w:lang w:bidi="he-IL"/>
-        </w:rPr>
-        <w:t>מצביעים ל</w:t>
-      </w:r>
-      <w:r>
-        <w:rPr>
-          <w:rFonts w:cstheme="minorHAnsi" w:hint="cs"/>
-          <w:sz w:val="24"/>
-          <w:szCs w:val="24"/>
-          <w:rtl/>
-          <w:lang w:bidi="he-IL"/>
-        </w:rPr>
-        <w:t xml:space="preserve">משתמשים </w:t>
+        <w:t xml:space="preserve"> שמחזיק את מצביעים למשתמשים </w:t>
       </w:r>
       <w:r>
         <w:rPr>
@@ -1697,19 +1586,6 @@
         </w:rPr>
         <w:t>userId</w:t>
       </w:r>
-    </w:p>
-    <w:p>
-      <w:pPr>
-        <w:bidi/>
-        <w:spacing w:after="0" w:line="276" w:lineRule="auto"/>
-        <w:rPr>
-          <w:rFonts w:cstheme="minorHAnsi"/>
-          <w:sz w:val="24"/>
-          <w:szCs w:val="24"/>
-          <w:rtl/>
-          <w:lang w:bidi="he-IL"/>
-        </w:rPr>
-      </w:pPr>
     </w:p>
     <w:p>
       <w:pPr>
@@ -1769,889 +1645,243 @@
     <w:p>
       <w:pPr>
         <w:bidi/>
-        <w:spacing w:after="0" w:line="360" w:lineRule="auto"/>
+        <w:spacing w:after="0" w:line="276" w:lineRule="auto"/>
+        <w:rPr>
+          <w:rFonts w:cstheme="minorHAnsi"/>
+          <w:sz w:val="24"/>
+          <w:szCs w:val="24"/>
+          <w:rtl/>
+          <w:lang w:bidi="he-IL"/>
+        </w:rPr>
+      </w:pPr>
+      <w:r>
+        <w:rPr>
+          <w:rFonts w:cstheme="minorHAnsi" w:hint="cs"/>
+          <w:sz w:val="24"/>
+          <w:szCs w:val="24"/>
+          <w:rtl/>
+          <w:lang w:bidi="he-IL"/>
+        </w:rPr>
+        <w:t>שדות:</w:t>
+      </w:r>
+    </w:p>
+    <w:p>
+      <w:pPr>
+        <w:pStyle w:val="ListParagraph"/>
+        <w:numPr>
+          <w:ilvl w:val="0"/>
+          <w:numId w:val="4"/>
+        </w:numPr>
+        <w:bidi/>
+        <w:spacing w:after="0" w:line="276" w:lineRule="auto"/>
+        <w:rPr>
+          <w:rFonts w:cstheme="minorHAnsi"/>
+          <w:sz w:val="24"/>
+          <w:szCs w:val="24"/>
+          <w:lang w:bidi="he-IL"/>
+        </w:rPr>
+      </w:pPr>
+      <w:r>
+        <w:rPr>
+          <w:rFonts w:cstheme="minorHAnsi"/>
+          <w:sz w:val="24"/>
+          <w:szCs w:val="24"/>
+          <w:lang w:bidi="he-IL"/>
+        </w:rPr>
+        <w:t>id</w:t>
+      </w:r>
+      <w:r>
+        <w:rPr>
+          <w:rFonts w:cstheme="minorHAnsi" w:hint="cs"/>
+          <w:sz w:val="24"/>
+          <w:szCs w:val="24"/>
+          <w:rtl/>
+          <w:lang w:bidi="he-IL"/>
+        </w:rPr>
+        <w:t xml:space="preserve"> - </w:t>
+      </w:r>
+      <w:r>
+        <w:rPr>
+          <w:rFonts w:cstheme="minorHAnsi" w:hint="cs"/>
+          <w:sz w:val="24"/>
+          <w:szCs w:val="24"/>
+          <w:rtl/>
+          <w:lang w:bidi="he-IL"/>
+        </w:rPr>
+        <w:t>מזהה ייחודי</w:t>
+      </w:r>
+    </w:p>
+    <w:p>
+      <w:pPr>
+        <w:pStyle w:val="ListParagraph"/>
+        <w:numPr>
+          <w:ilvl w:val="0"/>
+          <w:numId w:val="4"/>
+        </w:numPr>
+        <w:bidi/>
+        <w:spacing w:after="0" w:line="276" w:lineRule="auto"/>
+        <w:rPr>
+          <w:rFonts w:cstheme="minorHAnsi"/>
+          <w:sz w:val="24"/>
+          <w:szCs w:val="24"/>
+          <w:lang w:bidi="he-IL"/>
+        </w:rPr>
+      </w:pPr>
+      <w:r>
+        <w:rPr>
+          <w:rFonts w:cstheme="minorHAnsi"/>
+          <w:sz w:val="24"/>
+          <w:szCs w:val="24"/>
+          <w:lang w:bidi="he-IL"/>
+        </w:rPr>
+        <w:t>vip</w:t>
+      </w:r>
+      <w:r>
+        <w:rPr>
+          <w:rFonts w:cstheme="minorHAnsi" w:hint="cs"/>
+          <w:sz w:val="24"/>
+          <w:szCs w:val="24"/>
+          <w:rtl/>
+          <w:lang w:bidi="he-IL"/>
+        </w:rPr>
+        <w:t xml:space="preserve"> - שדה שמציין את מספר משתמשי </w:t>
+      </w:r>
+      <w:r>
+        <w:rPr>
+          <w:rFonts w:cstheme="minorHAnsi"/>
+          <w:sz w:val="24"/>
+          <w:szCs w:val="24"/>
+          <w:lang w:bidi="he-IL"/>
+        </w:rPr>
+        <w:t>vip</w:t>
+      </w:r>
+      <w:r>
+        <w:rPr>
+          <w:rFonts w:cstheme="minorHAnsi" w:hint="cs"/>
+          <w:sz w:val="24"/>
+          <w:szCs w:val="24"/>
+          <w:rtl/>
+          <w:lang w:bidi="he-IL"/>
+        </w:rPr>
+        <w:t xml:space="preserve"> בקבוצה</w:t>
+      </w:r>
+    </w:p>
+    <w:p>
+      <w:pPr>
+        <w:pStyle w:val="ListParagraph"/>
+        <w:numPr>
+          <w:ilvl w:val="0"/>
+          <w:numId w:val="4"/>
+        </w:numPr>
+        <w:bidi/>
+        <w:spacing w:after="0" w:line="276" w:lineRule="auto"/>
+        <w:rPr>
+          <w:rFonts w:cstheme="minorHAnsi"/>
+          <w:sz w:val="24"/>
+          <w:szCs w:val="24"/>
+          <w:lang w:bidi="he-IL"/>
+        </w:rPr>
+      </w:pPr>
+      <w:r>
+        <w:rPr>
+          <w:rFonts w:cstheme="minorHAnsi"/>
+          <w:sz w:val="24"/>
+          <w:szCs w:val="24"/>
+          <w:lang w:bidi="he-IL"/>
+        </w:rPr>
+        <w:t>views[]</w:t>
+      </w:r>
+      <w:r>
+        <w:rPr>
+          <w:rFonts w:cstheme="minorHAnsi" w:hint="cs"/>
+          <w:sz w:val="24"/>
+          <w:szCs w:val="24"/>
+          <w:rtl/>
+          <w:lang w:bidi="he-IL"/>
+        </w:rPr>
+        <w:t xml:space="preserve"> - מערך שמכיל מספר הצפיות בכל ז׳אנר</w:t>
+      </w:r>
+    </w:p>
+    <w:p>
+      <w:pPr>
+        <w:pStyle w:val="ListParagraph"/>
+        <w:numPr>
+          <w:ilvl w:val="0"/>
+          <w:numId w:val="4"/>
+        </w:numPr>
+        <w:bidi/>
         <w:rPr>
           <w:rFonts w:eastAsiaTheme="minorEastAsia" w:cstheme="minorHAnsi"/>
           <w:i/>
-          <w:sz w:val="24"/>
-          <w:szCs w:val="24"/>
-          <w:rtl/>
-          <w:lang w:bidi="he-IL"/>
-        </w:rPr>
-      </w:pPr>
-      <w:r>
-        <w:rPr>
-          <w:rFonts w:eastAsiaTheme="minorEastAsia" w:cstheme="minorHAnsi" w:hint="cs"/>
-          <w:i/>
-          <w:sz w:val="24"/>
-          <w:szCs w:val="24"/>
-          <w:rtl/>
-          <w:lang w:bidi="he-IL"/>
-        </w:rPr>
-        <w:t xml:space="preserve">תיאורי קצר: מחלקה זו גנרית במפתחות וגם </w:t>
-      </w:r>
-      <w:r>
-        <w:rPr>
-          <w:rFonts w:eastAsiaTheme="minorEastAsia" w:cstheme="minorHAnsi" w:hint="cs"/>
-          <w:i/>
-          <w:sz w:val="24"/>
-          <w:szCs w:val="24"/>
-          <w:rtl/>
-          <w:lang w:bidi="he-IL"/>
-        </w:rPr>
-        <w:t>במידע שצריך להחזיק</w:t>
-      </w:r>
-    </w:p>
-    <w:p>
-      <w:pPr>
-        <w:bidi/>
-        <w:spacing w:after="0" w:line="360" w:lineRule="auto"/>
-        <w:rPr>
-          <w:rFonts w:eastAsiaTheme="minorEastAsia" w:cstheme="minorHAnsi"/>
-          <w:i/>
-          <w:sz w:val="24"/>
-          <w:szCs w:val="24"/>
-          <w:rtl/>
-          <w:lang w:bidi="he-IL"/>
-        </w:rPr>
-      </w:pPr>
-      <w:r>
-        <w:rPr>
-          <w:rFonts w:eastAsiaTheme="minorEastAsia" w:cstheme="minorHAnsi" w:hint="cs"/>
-          <w:i/>
-          <w:sz w:val="24"/>
-          <w:szCs w:val="24"/>
-          <w:rtl/>
-          <w:lang w:bidi="he-IL"/>
-        </w:rPr>
-        <w:t>שדות: מצביע לשורש, גודל העץ.</w:t>
-      </w:r>
-    </w:p>
-    <w:p>
-      <w:pPr>
-        <w:bidi/>
-        <w:spacing w:after="0" w:line="360" w:lineRule="auto"/>
-        <w:rPr>
-          <w:rFonts w:eastAsiaTheme="minorEastAsia" w:cstheme="minorHAnsi"/>
-          <w:i/>
-          <w:sz w:val="24"/>
-          <w:szCs w:val="24"/>
-          <w:rtl/>
-          <w:lang w:bidi="he-IL"/>
-        </w:rPr>
-      </w:pPr>
-      <w:r>
-        <w:rPr>
-          <w:rFonts w:eastAsiaTheme="minorEastAsia" w:cstheme="minorHAnsi" w:hint="cs"/>
-          <w:i/>
-          <w:sz w:val="24"/>
-          <w:szCs w:val="24"/>
-          <w:rtl/>
-          <w:lang w:bidi="he-IL"/>
-        </w:rPr>
-        <w:t>חיפוש</w:t>
-      </w:r>
-      <w:r>
-        <w:rPr>
-          <w:rFonts w:eastAsiaTheme="minorEastAsia" w:cstheme="minorHAnsi" w:hint="cs"/>
-          <w:i/>
-          <w:sz w:val="24"/>
-          <w:szCs w:val="24"/>
-          <w:rtl/>
-          <w:lang w:bidi="he-IL"/>
-        </w:rPr>
-        <w:t>, הוספה והוצאה</w:t>
-      </w:r>
-      <w:r>
-        <w:rPr>
-          <w:rFonts w:eastAsiaTheme="minorEastAsia" w:cstheme="minorHAnsi" w:hint="cs"/>
-          <w:i/>
-          <w:sz w:val="24"/>
-          <w:szCs w:val="24"/>
-          <w:rtl/>
-          <w:lang w:bidi="he-IL"/>
-        </w:rPr>
-        <w:t xml:space="preserve"> </w:t>
-      </w:r>
-      <w:r>
-        <w:rPr>
-          <w:rFonts w:eastAsiaTheme="minorEastAsia" w:cstheme="minorHAnsi"/>
-          <w:i/>
-          <w:sz w:val="24"/>
-          <w:szCs w:val="24"/>
-          <w:rtl/>
-          <w:lang w:bidi="he-IL"/>
-        </w:rPr>
-        <w:t>–</w:t>
-      </w:r>
-      <w:r>
-        <w:rPr>
-          <w:rFonts w:eastAsiaTheme="minorEastAsia" w:cstheme="minorHAnsi" w:hint="cs"/>
-          <w:i/>
-          <w:sz w:val="24"/>
-          <w:szCs w:val="24"/>
-          <w:rtl/>
-          <w:lang w:bidi="he-IL"/>
-        </w:rPr>
-        <w:t xml:space="preserve"> לפי האלגוריתמים שנלמדו בכיתה </w:t>
-      </w:r>
-      <w:r>
-        <w:rPr>
-          <w:rFonts w:eastAsiaTheme="minorEastAsia" w:cstheme="minorHAnsi"/>
-          <w:i/>
-          <w:sz w:val="24"/>
-          <w:szCs w:val="24"/>
-          <w:lang w:bidi="he-IL"/>
-        </w:rPr>
-        <w:t xml:space="preserve"> </w:t>
-      </w:r>
-      <m:oMath>
-        <m:r>
-          <w:rPr>
-            <w:rFonts w:ascii="Cambria Math" w:eastAsiaTheme="minorEastAsia" w:hAnsi="Cambria Math" w:cstheme="minorHAnsi"/>
-            <w:sz w:val="24"/>
-            <w:szCs w:val="24"/>
-          </w:rPr>
-          <m:t>O(</m:t>
-        </m:r>
-        <m:func>
-          <m:funcPr>
-            <m:ctrlPr>
-              <w:rPr>
-                <w:rFonts w:ascii="Cambria Math" w:eastAsiaTheme="minorEastAsia" w:hAnsi="Cambria Math" w:cstheme="minorHAnsi"/>
-                <w:i/>
-                <w:sz w:val="24"/>
-                <w:szCs w:val="24"/>
-              </w:rPr>
-            </m:ctrlPr>
-          </m:funcPr>
-          <m:fName>
-            <m:r>
-              <m:rPr>
-                <m:sty m:val="p"/>
-              </m:rPr>
-              <w:rPr>
-                <w:rFonts w:ascii="Cambria Math" w:eastAsiaTheme="minorEastAsia" w:hAnsi="Cambria Math" w:cstheme="minorHAnsi"/>
-                <w:sz w:val="24"/>
-                <w:szCs w:val="24"/>
-              </w:rPr>
-              <m:t>log</m:t>
-            </m:r>
-          </m:fName>
-          <m:e>
-            <m:r>
-              <w:rPr>
-                <w:rFonts w:ascii="Cambria Math" w:eastAsiaTheme="minorEastAsia" w:hAnsi="Cambria Math" w:cstheme="minorHAnsi"/>
-                <w:sz w:val="24"/>
-                <w:szCs w:val="24"/>
-              </w:rPr>
-              <m:t>n)</m:t>
-            </m:r>
-          </m:e>
-        </m:func>
-      </m:oMath>
-      <w:r>
-        <w:rPr>
-          <w:rFonts w:eastAsiaTheme="minorEastAsia" w:cstheme="minorHAnsi" w:hint="cs"/>
-          <w:i/>
-          <w:sz w:val="24"/>
-          <w:szCs w:val="24"/>
-          <w:rtl/>
-          <w:lang w:bidi="he-IL"/>
-        </w:rPr>
-        <w:t>.</w:t>
-      </w:r>
-    </w:p>
-    <w:p>
-      <w:pPr>
-        <w:bidi/>
-        <w:spacing w:after="0" w:line="360" w:lineRule="auto"/>
-        <w:rPr>
-          <w:rFonts w:eastAsiaTheme="minorEastAsia" w:cstheme="minorHAnsi"/>
-          <w:i/>
-          <w:sz w:val="24"/>
-          <w:szCs w:val="24"/>
-          <w:rtl/>
-          <w:lang w:bidi="he-IL"/>
-        </w:rPr>
-      </w:pPr>
-      <w:r>
-        <w:rPr>
-          <w:rFonts w:eastAsiaTheme="minorEastAsia" w:cstheme="minorHAnsi" w:hint="cs"/>
-          <w:i/>
-          <w:sz w:val="24"/>
-          <w:szCs w:val="24"/>
-          <w:rtl/>
-          <w:lang w:bidi="he-IL"/>
-        </w:rPr>
-        <w:t xml:space="preserve">סיורים בעץ </w:t>
-      </w:r>
-      <w:r>
-        <w:rPr>
-          <w:rFonts w:eastAsiaTheme="minorEastAsia" w:cstheme="minorHAnsi"/>
-          <w:i/>
-          <w:sz w:val="24"/>
-          <w:szCs w:val="24"/>
-          <w:rtl/>
-          <w:lang w:bidi="he-IL"/>
-        </w:rPr>
-        <w:t>–</w:t>
-      </w:r>
-      <w:r>
-        <w:rPr>
-          <w:rFonts w:eastAsiaTheme="minorEastAsia" w:cstheme="minorHAnsi" w:hint="cs"/>
-          <w:i/>
-          <w:sz w:val="24"/>
-          <w:szCs w:val="24"/>
-          <w:rtl/>
-          <w:lang w:bidi="he-IL"/>
-        </w:rPr>
-        <w:t xml:space="preserve"> </w:t>
-      </w:r>
-      <w:r>
-        <w:rPr>
-          <w:rFonts w:eastAsiaTheme="minorEastAsia" w:cstheme="minorHAnsi" w:hint="cs"/>
-          <w:i/>
-          <w:sz w:val="24"/>
-          <w:szCs w:val="24"/>
-          <w:rtl/>
-          <w:lang w:bidi="he-IL"/>
-        </w:rPr>
-        <w:t xml:space="preserve">לפי האלגוריתמים שנלמדו בכיתה </w:t>
-      </w:r>
-      <w:r>
-        <w:rPr>
-          <w:rFonts w:eastAsiaTheme="minorEastAsia" w:cstheme="minorHAnsi"/>
-          <w:i/>
-          <w:sz w:val="24"/>
-          <w:szCs w:val="24"/>
-          <w:lang w:bidi="he-IL"/>
-        </w:rPr>
-        <w:t xml:space="preserve"> </w:t>
-      </w:r>
-      <m:oMath>
-        <m:r>
-          <w:rPr>
-            <w:rFonts w:ascii="Cambria Math" w:eastAsiaTheme="minorEastAsia" w:hAnsi="Cambria Math" w:cstheme="minorHAnsi"/>
-            <w:sz w:val="24"/>
-            <w:szCs w:val="24"/>
-          </w:rPr>
-          <m:t>O</m:t>
-        </m:r>
-        <m:d>
-          <m:dPr>
-            <m:ctrlPr>
-              <w:rPr>
-                <w:rFonts w:ascii="Cambria Math" w:eastAsiaTheme="minorEastAsia" w:hAnsi="Cambria Math" w:cstheme="minorHAnsi"/>
-                <w:i/>
-                <w:sz w:val="24"/>
-                <w:szCs w:val="24"/>
-              </w:rPr>
-            </m:ctrlPr>
-          </m:dPr>
-          <m:e>
-            <m:r>
-              <w:rPr>
-                <w:rFonts w:ascii="Cambria Math" w:eastAsiaTheme="minorEastAsia" w:hAnsi="Cambria Math" w:cstheme="minorHAnsi"/>
-                <w:sz w:val="24"/>
-                <w:szCs w:val="24"/>
-              </w:rPr>
-              <m:t>n</m:t>
-            </m:r>
-          </m:e>
-        </m:d>
-      </m:oMath>
-      <w:r>
-        <w:rPr>
-          <w:rFonts w:eastAsiaTheme="minorEastAsia" w:cstheme="minorHAnsi" w:hint="cs"/>
-          <w:i/>
-          <w:sz w:val="24"/>
-          <w:szCs w:val="24"/>
-          <w:rtl/>
-          <w:lang w:bidi="he-IL"/>
-        </w:rPr>
-        <w:t>.</w:t>
-      </w:r>
-    </w:p>
-    <w:p>
-      <w:pPr>
-        <w:bidi/>
-        <w:rPr>
-          <w:rFonts w:eastAsiaTheme="minorEastAsia" w:cstheme="minorHAnsi"/>
-          <w:i/>
-          <w:sz w:val="24"/>
-          <w:szCs w:val="24"/>
-          <w:rtl/>
-          <w:lang w:bidi="he-IL"/>
-        </w:rPr>
-      </w:pPr>
-      <w:r>
-        <w:rPr>
-          <w:rFonts w:eastAsiaTheme="minorEastAsia" w:cstheme="minorHAnsi" w:hint="cs"/>
-          <w:i/>
-          <w:sz w:val="24"/>
-          <w:szCs w:val="24"/>
-          <w:rtl/>
-          <w:lang w:bidi="he-IL"/>
-        </w:rPr>
-        <w:t>איחוד שני עצים</w:t>
-      </w:r>
-      <w:r>
-        <w:rPr>
-          <w:rFonts w:eastAsiaTheme="minorEastAsia" w:cstheme="minorHAnsi" w:hint="cs"/>
-          <w:i/>
-          <w:sz w:val="24"/>
-          <w:szCs w:val="24"/>
-          <w:rtl/>
-          <w:lang w:bidi="he-IL"/>
-        </w:rPr>
-        <w:t xml:space="preserve"> </w:t>
-      </w:r>
-      <w:r>
-        <w:rPr>
-          <w:rFonts w:eastAsiaTheme="minorEastAsia" w:cstheme="minorHAnsi"/>
-          <w:i/>
-          <w:sz w:val="24"/>
-          <w:szCs w:val="24"/>
-          <w:rtl/>
-          <w:lang w:bidi="he-IL"/>
-        </w:rPr>
-        <w:t>–</w:t>
-      </w:r>
-      <w:r>
-        <w:rPr>
-          <w:rFonts w:eastAsiaTheme="minorEastAsia" w:cstheme="minorHAnsi" w:hint="cs"/>
-          <w:i/>
-          <w:sz w:val="24"/>
-          <w:szCs w:val="24"/>
-          <w:rtl/>
-          <w:lang w:bidi="he-IL"/>
-        </w:rPr>
-        <w:t xml:space="preserve"> </w:t>
-      </w:r>
-      <w:r>
-        <w:rPr>
-          <w:rFonts w:eastAsiaTheme="minorEastAsia" w:cstheme="minorHAnsi" w:hint="cs"/>
-          <w:i/>
-          <w:sz w:val="24"/>
-          <w:szCs w:val="24"/>
-          <w:rtl/>
-          <w:lang w:bidi="he-IL"/>
-        </w:rPr>
-        <w:t xml:space="preserve">בעזרת </w:t>
-      </w:r>
-      <w:r>
-        <w:rPr>
-          <w:rFonts w:eastAsiaTheme="minorEastAsia" w:cstheme="minorHAnsi" w:hint="cs"/>
-          <w:i/>
-          <w:sz w:val="24"/>
-          <w:szCs w:val="24"/>
-          <w:rtl/>
-          <w:lang w:bidi="he-IL"/>
-        </w:rPr>
-        <w:t xml:space="preserve">סיור </w:t>
-      </w:r>
-      <w:r>
-        <w:rPr>
-          <w:rFonts w:ascii="CambriaMath" w:eastAsia="CambriaMath"/>
-          <w:color w:val="2F5496" w:themeColor="accent1" w:themeShade="BF"/>
-          <w:sz w:val="20"/>
-          <w:szCs w:val="20"/>
-        </w:rPr>
-        <w:t>inorder</w:t>
-      </w:r>
-      <w:r>
-        <w:rPr>
-          <w:rFonts w:eastAsiaTheme="minorEastAsia" w:cstheme="minorHAnsi" w:hint="cs"/>
-          <w:i/>
-          <w:sz w:val="24"/>
-          <w:szCs w:val="24"/>
-          <w:rtl/>
-          <w:lang w:bidi="he-IL"/>
-        </w:rPr>
-        <w:t xml:space="preserve"> ניצור </w:t>
-      </w:r>
-      <w:r>
-        <w:rPr>
-          <w:rFonts w:eastAsiaTheme="minorEastAsia" w:cstheme="minorHAnsi" w:hint="cs"/>
-          <w:i/>
-          <w:sz w:val="24"/>
-          <w:szCs w:val="24"/>
-          <w:rtl/>
-          <w:lang w:bidi="he-IL"/>
-        </w:rPr>
-        <w:t xml:space="preserve">שני </w:t>
-      </w:r>
-      <w:r>
-        <w:rPr>
-          <w:rFonts w:eastAsiaTheme="minorEastAsia" w:cstheme="minorHAnsi" w:hint="cs"/>
-          <w:i/>
-          <w:sz w:val="24"/>
-          <w:szCs w:val="24"/>
-          <w:rtl/>
-          <w:lang w:bidi="he-IL"/>
-        </w:rPr>
-        <w:t>מער</w:t>
-      </w:r>
-      <w:r>
-        <w:rPr>
-          <w:rFonts w:eastAsiaTheme="minorEastAsia" w:cstheme="minorHAnsi" w:hint="cs"/>
-          <w:i/>
-          <w:sz w:val="24"/>
-          <w:szCs w:val="24"/>
-          <w:rtl/>
-          <w:lang w:bidi="he-IL"/>
-        </w:rPr>
-        <w:t>כים</w:t>
-      </w:r>
-      <w:r>
-        <w:rPr>
-          <w:rFonts w:eastAsiaTheme="minorEastAsia" w:cstheme="minorHAnsi" w:hint="cs"/>
-          <w:i/>
-          <w:sz w:val="24"/>
-          <w:szCs w:val="24"/>
-          <w:rtl/>
-          <w:lang w:bidi="he-IL"/>
-        </w:rPr>
-        <w:t xml:space="preserve"> ממוי</w:t>
-      </w:r>
-      <w:r>
-        <w:rPr>
-          <w:rFonts w:eastAsiaTheme="minorEastAsia" w:cstheme="minorHAnsi" w:hint="cs"/>
-          <w:i/>
-          <w:sz w:val="24"/>
-          <w:szCs w:val="24"/>
-          <w:rtl/>
-          <w:lang w:bidi="he-IL"/>
-        </w:rPr>
-        <w:t>נים</w:t>
-      </w:r>
-      <w:r>
-        <w:rPr>
-          <w:rFonts w:eastAsiaTheme="minorEastAsia" w:cstheme="minorHAnsi" w:hint="cs"/>
-          <w:i/>
-          <w:sz w:val="24"/>
-          <w:szCs w:val="24"/>
-          <w:rtl/>
-          <w:lang w:bidi="he-IL"/>
-        </w:rPr>
-        <w:t xml:space="preserve"> </w:t>
-      </w:r>
-      <w:r>
-        <w:rPr>
-          <w:rFonts w:eastAsiaTheme="minorEastAsia" w:cstheme="minorHAnsi" w:hint="cs"/>
-          <w:i/>
-          <w:sz w:val="24"/>
-          <w:szCs w:val="24"/>
-          <w:rtl/>
-          <w:lang w:bidi="he-IL"/>
-        </w:rPr>
-        <w:t>של איברי שני העצים,</w:t>
-      </w:r>
-      <w:r>
-        <w:rPr>
-          <w:rFonts w:eastAsiaTheme="minorEastAsia" w:cstheme="minorHAnsi" w:hint="cs"/>
-          <w:i/>
-          <w:sz w:val="24"/>
-          <w:szCs w:val="24"/>
-          <w:rtl/>
-          <w:lang w:bidi="he-IL"/>
-        </w:rPr>
-        <w:t xml:space="preserve"> </w:t>
-      </w:r>
-      <w:r>
-        <w:rPr>
-          <w:rFonts w:eastAsiaTheme="minorEastAsia" w:cstheme="minorHAnsi" w:hint="cs"/>
-          <w:i/>
-          <w:sz w:val="24"/>
-          <w:szCs w:val="24"/>
-          <w:rtl/>
-          <w:lang w:bidi="he-IL"/>
-        </w:rPr>
-        <w:t>נ</w:t>
-      </w:r>
-      <w:r>
-        <w:rPr>
-          <w:rFonts w:eastAsiaTheme="minorEastAsia" w:cstheme="minorHAnsi" w:hint="cs"/>
-          <w:i/>
-          <w:sz w:val="24"/>
-          <w:szCs w:val="24"/>
-          <w:rtl/>
-          <w:lang w:bidi="he-IL"/>
-        </w:rPr>
-        <w:t xml:space="preserve">אחד את שני המערכים בעזרת פונקצית </w:t>
-      </w:r>
-      <w:r>
-        <w:rPr>
-          <w:rFonts w:ascii="CambriaMath" w:eastAsia="CambriaMath"/>
-          <w:color w:val="2F5496" w:themeColor="accent1" w:themeShade="BF"/>
-          <w:sz w:val="20"/>
-          <w:szCs w:val="20"/>
-        </w:rPr>
-        <w:t>merge</w:t>
-      </w:r>
-      <w:r>
-        <w:rPr>
-          <w:rFonts w:eastAsiaTheme="minorEastAsia" w:cstheme="minorHAnsi" w:hint="cs"/>
-          <w:i/>
-          <w:sz w:val="24"/>
-          <w:szCs w:val="24"/>
-          <w:rtl/>
-          <w:lang w:bidi="he-IL"/>
-        </w:rPr>
-        <w:t xml:space="preserve"> פשוטה </w:t>
-      </w:r>
-      <w:r>
-        <w:rPr>
-          <w:rFonts w:eastAsiaTheme="minorEastAsia" w:cstheme="minorHAnsi" w:hint="cs"/>
-          <w:i/>
-          <w:sz w:val="24"/>
-          <w:szCs w:val="24"/>
-          <w:rtl/>
-          <w:lang w:bidi="he-IL"/>
-        </w:rPr>
-        <w:t xml:space="preserve">וניעזר </w:t>
-      </w:r>
-      <w:r>
-        <w:rPr>
-          <w:rFonts w:eastAsiaTheme="minorEastAsia" w:cstheme="minorHAnsi" w:hint="cs"/>
-          <w:i/>
-          <w:sz w:val="24"/>
-          <w:szCs w:val="24"/>
-          <w:rtl/>
-          <w:lang w:bidi="he-IL"/>
-        </w:rPr>
-        <w:t>בפונ</w:t>
-      </w:r>
-      <w:r>
-        <w:rPr>
-          <w:rFonts w:eastAsiaTheme="minorEastAsia" w:cstheme="minorHAnsi" w:hint="cs"/>
-          <w:i/>
-          <w:sz w:val="24"/>
-          <w:szCs w:val="24"/>
-          <w:rtl/>
-          <w:lang w:bidi="he-IL"/>
-        </w:rPr>
-        <w:t>ק</w:t>
-      </w:r>
-      <w:r>
-        <w:rPr>
-          <w:rFonts w:eastAsiaTheme="minorEastAsia" w:cstheme="minorHAnsi" w:hint="cs"/>
-          <w:i/>
-          <w:sz w:val="24"/>
-          <w:szCs w:val="24"/>
-          <w:rtl/>
-          <w:lang w:bidi="he-IL"/>
-        </w:rPr>
-        <w:t xml:space="preserve">ציה אחרת שמבצעת את ההפך </w:t>
-      </w:r>
-      <w:r>
-        <w:rPr>
-          <w:rFonts w:eastAsiaTheme="minorEastAsia" w:cstheme="minorHAnsi" w:hint="cs"/>
-          <w:i/>
-          <w:sz w:val="24"/>
-          <w:szCs w:val="24"/>
-          <w:rtl/>
-          <w:lang w:bidi="he-IL"/>
-        </w:rPr>
-        <w:t>מ</w:t>
-      </w:r>
-      <w:r>
-        <w:rPr>
-          <w:rFonts w:eastAsiaTheme="minorEastAsia" w:cstheme="minorHAnsi" w:hint="cs"/>
-          <w:i/>
-          <w:sz w:val="24"/>
-          <w:szCs w:val="24"/>
-          <w:rtl/>
-          <w:lang w:bidi="he-IL"/>
-        </w:rPr>
-        <w:t xml:space="preserve">סיור </w:t>
-      </w:r>
-      <w:r>
-        <w:rPr>
-          <w:rFonts w:ascii="CambriaMath" w:eastAsia="CambriaMath"/>
-          <w:color w:val="2F5496" w:themeColor="accent1" w:themeShade="BF"/>
-          <w:sz w:val="20"/>
-          <w:szCs w:val="20"/>
-        </w:rPr>
-        <w:t>inorder</w:t>
-      </w:r>
-      <w:r>
-        <w:rPr>
-          <w:rFonts w:eastAsiaTheme="minorEastAsia" w:cstheme="minorHAnsi" w:hint="cs"/>
-          <w:i/>
-          <w:sz w:val="24"/>
-          <w:szCs w:val="24"/>
-          <w:rtl/>
-          <w:lang w:bidi="he-IL"/>
-        </w:rPr>
-        <w:t xml:space="preserve"> </w:t>
-      </w:r>
-      <w:r>
-        <w:rPr>
-          <w:rFonts w:eastAsiaTheme="minorEastAsia" w:cstheme="minorHAnsi" w:hint="cs"/>
-          <w:i/>
-          <w:sz w:val="24"/>
-          <w:szCs w:val="24"/>
-          <w:rtl/>
-          <w:lang w:bidi="he-IL"/>
-        </w:rPr>
-        <w:t xml:space="preserve">כדי ליצור </w:t>
-      </w:r>
-      <w:r>
-        <w:rPr>
-          <w:rFonts w:eastAsiaTheme="minorEastAsia" w:cstheme="minorHAnsi" w:hint="cs"/>
-          <w:i/>
-          <w:sz w:val="24"/>
-          <w:szCs w:val="24"/>
-          <w:rtl/>
-          <w:lang w:bidi="he-IL"/>
-        </w:rPr>
-        <w:t>עץ ונחזיר אותו</w:t>
-      </w:r>
-      <w:r>
-        <w:rPr>
-          <w:rFonts w:eastAsiaTheme="minorEastAsia" w:cstheme="minorHAnsi" w:hint="cs"/>
-          <w:i/>
-          <w:sz w:val="24"/>
-          <w:szCs w:val="24"/>
-          <w:rtl/>
-          <w:lang w:bidi="he-IL"/>
-        </w:rPr>
-        <w:t xml:space="preserve">, הסיבוכיות של הפתרון היא </w:t>
-      </w:r>
-      <m:oMath>
-        <m:r>
-          <w:rPr>
-            <w:rFonts w:ascii="Cambria Math" w:eastAsiaTheme="minorEastAsia" w:hAnsi="Cambria Math" w:cstheme="minorHAnsi"/>
-            <w:sz w:val="24"/>
-            <w:szCs w:val="24"/>
-          </w:rPr>
-          <m:t>O</m:t>
-        </m:r>
-        <m:d>
-          <m:dPr>
-            <m:ctrlPr>
-              <w:rPr>
-                <w:rFonts w:ascii="Cambria Math" w:eastAsiaTheme="minorEastAsia" w:hAnsi="Cambria Math" w:cstheme="minorHAnsi"/>
-                <w:i/>
-                <w:sz w:val="24"/>
-                <w:szCs w:val="24"/>
-              </w:rPr>
-            </m:ctrlPr>
-          </m:dPr>
-          <m:e>
-            <m:r>
-              <w:rPr>
-                <w:rFonts w:ascii="Cambria Math" w:eastAsiaTheme="minorEastAsia" w:hAnsi="Cambria Math" w:cstheme="minorHAnsi"/>
-                <w:sz w:val="24"/>
-                <w:szCs w:val="24"/>
-              </w:rPr>
-              <m:t>n</m:t>
-            </m:r>
-          </m:e>
-        </m:d>
-      </m:oMath>
-      <w:r>
-        <w:rPr>
-          <w:rFonts w:eastAsiaTheme="minorEastAsia" w:cstheme="minorHAnsi" w:hint="cs"/>
-          <w:i/>
-          <w:sz w:val="24"/>
-          <w:szCs w:val="24"/>
-          <w:rtl/>
-          <w:lang w:bidi="he-IL"/>
-        </w:rPr>
-        <w:t xml:space="preserve">, כאשר </w:t>
-      </w:r>
-      <m:oMath>
-        <m:r>
-          <w:rPr>
-            <w:rFonts w:ascii="Cambria Math" w:eastAsiaTheme="minorEastAsia" w:hAnsi="Cambria Math" w:cstheme="minorHAnsi"/>
-            <w:sz w:val="24"/>
-            <w:szCs w:val="24"/>
-            <w:lang w:bidi="he-IL"/>
-          </w:rPr>
-          <m:t>n</m:t>
-        </m:r>
-      </m:oMath>
-      <w:r>
-        <w:rPr>
-          <w:rFonts w:eastAsiaTheme="minorEastAsia" w:cstheme="minorHAnsi" w:hint="cs"/>
-          <w:i/>
-          <w:sz w:val="24"/>
-          <w:szCs w:val="24"/>
-          <w:rtl/>
-          <w:lang w:bidi="he-IL"/>
-        </w:rPr>
-        <w:t xml:space="preserve"> הוא גודל </w:t>
-      </w:r>
-      <w:r>
-        <w:rPr>
-          <w:rFonts w:eastAsiaTheme="minorEastAsia" w:cstheme="minorHAnsi" w:hint="cs"/>
-          <w:i/>
-          <w:sz w:val="24"/>
-          <w:szCs w:val="24"/>
-          <w:rtl/>
-          <w:lang w:bidi="he-IL"/>
-        </w:rPr>
-        <w:t>שני העצים ביחד.</w:t>
-      </w:r>
-    </w:p>
-    <w:p>
-      <w:pPr>
-        <w:bidi/>
-        <w:spacing w:after="0"/>
-        <w:rPr>
-          <w:rFonts w:eastAsiaTheme="minorEastAsia" w:cstheme="minorHAnsi"/>
-          <w:i/>
-          <w:sz w:val="24"/>
-          <w:szCs w:val="24"/>
-          <w:rtl/>
-          <w:lang w:bidi="he-IL"/>
-        </w:rPr>
-      </w:pPr>
-      <w:r>
-        <w:rPr>
-          <w:rFonts w:eastAsiaTheme="minorEastAsia" w:cstheme="minorHAnsi" w:hint="cs"/>
-          <w:i/>
-          <w:sz w:val="24"/>
-          <w:szCs w:val="24"/>
-          <w:rtl/>
-          <w:lang w:bidi="he-IL"/>
-        </w:rPr>
-        <w:t>פונקציות מקסימום ומינימום</w:t>
-      </w:r>
-      <w:r>
-        <w:rPr>
-          <w:rFonts w:eastAsiaTheme="minorEastAsia" w:cstheme="minorHAnsi" w:hint="cs"/>
-          <w:i/>
-          <w:sz w:val="24"/>
-          <w:szCs w:val="24"/>
-          <w:rtl/>
-          <w:lang w:bidi="he-IL"/>
-        </w:rPr>
-        <w:t xml:space="preserve"> </w:t>
-      </w:r>
-      <w:r>
-        <w:rPr>
-          <w:rFonts w:eastAsiaTheme="minorEastAsia" w:cstheme="minorHAnsi"/>
-          <w:i/>
-          <w:sz w:val="24"/>
-          <w:szCs w:val="24"/>
-          <w:rtl/>
-          <w:lang w:bidi="he-IL"/>
-        </w:rPr>
-        <w:t>–</w:t>
-      </w:r>
-      <w:r>
-        <w:rPr>
-          <w:rFonts w:eastAsiaTheme="minorEastAsia" w:cstheme="minorHAnsi" w:hint="cs"/>
-          <w:i/>
-          <w:sz w:val="24"/>
-          <w:szCs w:val="24"/>
-          <w:rtl/>
-          <w:lang w:bidi="he-IL"/>
-        </w:rPr>
-        <w:t xml:space="preserve"> </w:t>
-      </w:r>
-      <w:r>
-        <w:rPr>
-          <w:rFonts w:eastAsiaTheme="minorEastAsia" w:cstheme="minorHAnsi" w:hint="cs"/>
-          <w:i/>
-          <w:sz w:val="24"/>
-          <w:szCs w:val="24"/>
-          <w:rtl/>
-          <w:lang w:bidi="he-IL"/>
-        </w:rPr>
-        <w:t xml:space="preserve">נחזיר את האיבר בעל המפתח הכי גדול או קטן על ידי </w:t>
-      </w:r>
-      <w:r>
-        <w:rPr>
-          <w:rFonts w:eastAsiaTheme="minorEastAsia" w:cstheme="minorHAnsi" w:hint="cs"/>
-          <w:i/>
-          <w:sz w:val="24"/>
-          <w:szCs w:val="24"/>
-          <w:rtl/>
-          <w:lang w:bidi="he-IL"/>
-        </w:rPr>
-        <w:t>החזרת העלה הימנית ביותר או השמאלית ביותר</w:t>
-      </w:r>
-      <w:r>
-        <w:rPr>
-          <w:rFonts w:eastAsiaTheme="minorEastAsia" w:cstheme="minorHAnsi" w:hint="cs"/>
-          <w:i/>
-          <w:sz w:val="24"/>
-          <w:szCs w:val="24"/>
-          <w:rtl/>
-          <w:lang w:bidi="he-IL"/>
-        </w:rPr>
-        <w:t xml:space="preserve"> </w:t>
-      </w:r>
-      <m:oMath>
-        <m:r>
-          <w:rPr>
-            <w:rFonts w:ascii="Cambria Math" w:eastAsiaTheme="minorEastAsia" w:hAnsi="Cambria Math" w:cstheme="minorHAnsi"/>
-            <w:sz w:val="24"/>
-            <w:szCs w:val="24"/>
-          </w:rPr>
-          <m:t>O(</m:t>
-        </m:r>
-        <m:func>
-          <m:funcPr>
-            <m:ctrlPr>
-              <w:rPr>
-                <w:rFonts w:ascii="Cambria Math" w:eastAsiaTheme="minorEastAsia" w:hAnsi="Cambria Math" w:cstheme="minorHAnsi"/>
-                <w:i/>
-                <w:sz w:val="24"/>
-                <w:szCs w:val="24"/>
-              </w:rPr>
-            </m:ctrlPr>
-          </m:funcPr>
-          <m:fName>
-            <m:r>
-              <m:rPr>
-                <m:sty m:val="p"/>
-              </m:rPr>
-              <w:rPr>
-                <w:rFonts w:ascii="Cambria Math" w:eastAsiaTheme="minorEastAsia" w:hAnsi="Cambria Math" w:cstheme="minorHAnsi"/>
-                <w:sz w:val="24"/>
-                <w:szCs w:val="24"/>
-              </w:rPr>
-              <m:t>log</m:t>
-            </m:r>
-          </m:fName>
-          <m:e>
-            <m:r>
-              <w:rPr>
-                <w:rFonts w:ascii="Cambria Math" w:eastAsiaTheme="minorEastAsia" w:hAnsi="Cambria Math" w:cstheme="minorHAnsi"/>
-                <w:sz w:val="24"/>
-                <w:szCs w:val="24"/>
-              </w:rPr>
-              <m:t>n)</m:t>
-            </m:r>
-          </m:e>
-        </m:func>
-      </m:oMath>
-      <w:r>
-        <w:rPr>
-          <w:rFonts w:eastAsiaTheme="minorEastAsia" w:cstheme="minorHAnsi" w:hint="cs"/>
-          <w:i/>
-          <w:sz w:val="24"/>
-          <w:szCs w:val="24"/>
-          <w:rtl/>
-          <w:lang w:bidi="he-IL"/>
-        </w:rPr>
-        <w:t>.</w:t>
-      </w:r>
-    </w:p>
-    <w:p>
-      <w:pPr>
-        <w:rPr>
-          <w:rFonts w:eastAsiaTheme="minorEastAsia" w:cstheme="minorHAnsi"/>
-          <w:i/>
-          <w:rtl/>
-        </w:rPr>
-      </w:pPr>
+          <w:rtl/>
+        </w:rPr>
+      </w:pPr>
+      <w:r>
+        <w:rPr>
+          <w:rFonts w:cstheme="minorHAnsi"/>
+          <w:sz w:val="24"/>
+          <w:szCs w:val="24"/>
+          <w:lang w:bidi="he-IL"/>
+        </w:rPr>
+        <w:t>users</w:t>
+      </w:r>
+      <w:r>
+        <w:rPr>
+          <w:rFonts w:cstheme="minorHAnsi" w:hint="cs"/>
+          <w:sz w:val="24"/>
+          <w:szCs w:val="24"/>
+          <w:rtl/>
+          <w:lang w:bidi="he-IL"/>
+        </w:rPr>
+        <w:t xml:space="preserve"> - עץ </w:t>
+      </w:r>
+      <w:r>
+        <w:rPr>
+          <w:rFonts w:cstheme="minorHAnsi"/>
+          <w:sz w:val="24"/>
+          <w:szCs w:val="24"/>
+          <w:lang w:bidi="he-IL"/>
+        </w:rPr>
+        <w:t>avl</w:t>
+      </w:r>
+      <w:r>
+        <w:rPr>
+          <w:rFonts w:cstheme="minorHAnsi" w:hint="cs"/>
+          <w:sz w:val="24"/>
+          <w:szCs w:val="24"/>
+          <w:rtl/>
+          <w:lang w:bidi="he-IL"/>
+        </w:rPr>
+        <w:t xml:space="preserve"> שמחזיק את מצביעים למשתמשים </w:t>
+      </w:r>
+      <w:r>
+        <w:rPr>
+          <w:rFonts w:ascii="CambriaMath" w:eastAsia="CambriaMath" w:hAnsi="CambriaMath" w:cs="CambriaMath"/>
+          <w:color w:val="ED7D31" w:themeColor="accent2"/>
+          <w:sz w:val="20"/>
+          <w:szCs w:val="20"/>
+        </w:rPr>
+        <w:t>Users *</w:t>
+      </w:r>
+      <w:r>
+        <w:rPr>
+          <w:rFonts w:cstheme="minorHAnsi" w:hint="cs"/>
+          <w:sz w:val="24"/>
+          <w:szCs w:val="24"/>
+          <w:rtl/>
+          <w:lang w:bidi="he-IL"/>
+        </w:rPr>
+        <w:t xml:space="preserve"> במערכת, המפתחות יהיו </w:t>
+      </w:r>
+      <w:r>
+        <w:rPr>
+          <w:rFonts w:ascii="CambriaMath" w:eastAsia="CambriaMath" w:hAnsi="CambriaMath" w:cs="CambriaMath" w:hint="eastAsia"/>
+          <w:color w:val="ED7D31" w:themeColor="accent2"/>
+          <w:sz w:val="20"/>
+          <w:szCs w:val="20"/>
+        </w:rPr>
+        <w:t>userId</w:t>
+      </w:r>
     </w:p>
     <w:p>
       <w:pPr>
@@ -2737,6 +1967,7 @@
           <w:szCs w:val="32"/>
           <w:rtl/>
         </w:rPr>
+        <w:lastRenderedPageBreak/>
         <w:br w:type="page"/>
       </w:r>
     </w:p>
@@ -3229,28 +2460,28 @@
           <w:rtl/>
           <w:lang w:bidi="he-IL"/>
         </w:rPr>
-        <w:t>עץ הסרטים [</w:t>
-      </w:r>
-      <w:r>
-        <w:rPr>
-          <w:rFonts w:eastAsiaTheme="minorEastAsia" w:cstheme="minorHAnsi"/>
-          <w:i/>
-          <w:sz w:val="24"/>
-          <w:szCs w:val="24"/>
-          <w:lang w:bidi="he-IL"/>
-        </w:rPr>
-        <w:t>id</w:t>
-      </w:r>
-      <w:r>
-        <w:rPr>
-          <w:rFonts w:eastAsiaTheme="minorEastAsia" w:cstheme="minorHAnsi" w:hint="cs"/>
-          <w:i/>
-          <w:sz w:val="24"/>
-          <w:szCs w:val="24"/>
-          <w:rtl/>
-          <w:lang w:bidi="he-IL"/>
-        </w:rPr>
-        <w:t xml:space="preserve">] ולשני עצים במערך עצי הסרטים, עץ הסרטים מז׳אנר </w:t>
+        <w:t xml:space="preserve">עץ הסרטים </w:t>
+      </w:r>
+      <w:r>
+        <w:rPr>
+          <w:rFonts w:ascii="CambriaMath" w:eastAsia="CambriaMath"/>
+          <w:color w:val="2F5496" w:themeColor="accent1" w:themeShade="BF"/>
+          <w:sz w:val="20"/>
+          <w:szCs w:val="20"/>
+          <w:lang w:bidi="he-IL"/>
+        </w:rPr>
+        <w:t>movies_id</w:t>
+      </w:r>
+      <w:r>
+        <w:rPr>
+          <w:rFonts w:eastAsiaTheme="minorEastAsia" w:cstheme="minorHAnsi" w:hint="cs"/>
+          <w:i/>
+          <w:sz w:val="24"/>
+          <w:szCs w:val="24"/>
+          <w:rtl/>
+          <w:lang w:bidi="he-IL"/>
+        </w:rPr>
+        <w:t xml:space="preserve"> ולשני עצים במערך עצי הסרטים, עץ הסרטים מז׳אנר </w:t>
       </w:r>
       <w:r>
         <w:rPr>
@@ -3318,7 +2549,7 @@
         <w:bidi/>
         <w:spacing w:after="0"/>
         <w:rPr>
-          <w:rFonts w:eastAsiaTheme="minorEastAsia" w:cstheme="minorHAnsi" w:hint="cs"/>
+          <w:rFonts w:eastAsiaTheme="minorEastAsia" w:cstheme="minorHAnsi"/>
           <w:i/>
           <w:sz w:val="24"/>
           <w:szCs w:val="24"/>
@@ -3684,6 +2915,17 @@
           <w:rtl/>
           <w:lang w:bidi="he-IL"/>
         </w:rPr>
+        <w:t>ו</w:t>
+      </w:r>
+      <w:r>
+        <w:rPr>
+          <w:rFonts w:eastAsiaTheme="minorEastAsia" w:cstheme="minorHAnsi" w:hint="cs"/>
+          <w:i/>
+          <w:sz w:val="24"/>
+          <w:szCs w:val="24"/>
+          <w:rtl/>
+          <w:lang w:bidi="he-IL"/>
+        </w:rPr>
         <w:t xml:space="preserve">בעזרת האובייקט המוחזר נוציא את הסרט משני העצים הרלווניטים במערך העצים ואח״כ נוציא אותו מעץ </w:t>
       </w:r>
       <w:r>
@@ -3969,40 +3211,7 @@
           <w:rtl/>
           <w:lang w:bidi="he-IL"/>
         </w:rPr>
-        <w:t xml:space="preserve">נייצר אובייקט </w:t>
-      </w:r>
-      <w:r>
-        <w:rPr>
-          <w:rFonts w:eastAsiaTheme="minorEastAsia" w:cstheme="minorHAnsi" w:hint="cs"/>
-          <w:i/>
-          <w:sz w:val="24"/>
-          <w:szCs w:val="24"/>
-          <w:rtl/>
-          <w:lang w:bidi="he-IL"/>
-        </w:rPr>
-        <w:t>משתמש</w:t>
-      </w:r>
-      <w:r>
-        <w:rPr>
-          <w:rFonts w:eastAsiaTheme="minorEastAsia" w:cstheme="minorHAnsi" w:hint="cs"/>
-          <w:i/>
-          <w:sz w:val="24"/>
-          <w:szCs w:val="24"/>
-          <w:rtl/>
-          <w:lang w:bidi="he-IL"/>
-        </w:rPr>
-        <w:t xml:space="preserve"> חדש ונכניס אותו</w:t>
-      </w:r>
-      <w:r>
-        <w:rPr>
-          <w:rFonts w:eastAsiaTheme="minorEastAsia" w:cstheme="minorHAnsi" w:hint="cs"/>
-          <w:i/>
-          <w:sz w:val="24"/>
-          <w:szCs w:val="24"/>
-          <w:rtl/>
-          <w:lang w:bidi="he-IL"/>
-        </w:rPr>
-        <w:t xml:space="preserve"> לעץ </w:t>
+        <w:t xml:space="preserve">נייצר אובייקט משתמש חדש ונכניס אותו לעץ </w:t>
       </w:r>
       <w:r>
         <w:rPr>
@@ -4133,40 +3342,7 @@
           <w:rtl/>
           <w:lang w:bidi="he-IL"/>
         </w:rPr>
-        <w:t>הכנסה</w:t>
-      </w:r>
-      <w:r>
-        <w:rPr>
-          <w:rFonts w:eastAsiaTheme="minorEastAsia" w:cstheme="minorHAnsi" w:hint="cs"/>
-          <w:i/>
-          <w:sz w:val="24"/>
-          <w:szCs w:val="24"/>
-          <w:rtl/>
-          <w:lang w:bidi="he-IL"/>
-        </w:rPr>
-        <w:t xml:space="preserve"> </w:t>
-      </w:r>
-      <w:r>
-        <w:rPr>
-          <w:rFonts w:eastAsiaTheme="minorEastAsia" w:cstheme="minorHAnsi" w:hint="cs"/>
-          <w:i/>
-          <w:sz w:val="24"/>
-          <w:szCs w:val="24"/>
-          <w:rtl/>
-          <w:lang w:bidi="he-IL"/>
-        </w:rPr>
-        <w:t>ל</w:t>
-      </w:r>
-      <w:r>
-        <w:rPr>
-          <w:rFonts w:eastAsiaTheme="minorEastAsia" w:cstheme="minorHAnsi" w:hint="cs"/>
-          <w:i/>
-          <w:sz w:val="24"/>
-          <w:szCs w:val="24"/>
-          <w:rtl/>
-          <w:lang w:bidi="he-IL"/>
-        </w:rPr>
-        <w:t xml:space="preserve">עצי </w:t>
+        <w:t xml:space="preserve">הכנסה לעצי </w:t>
       </w:r>
       <w:r>
         <w:rPr>
@@ -4228,15 +3404,7 @@
                 <w:sz w:val="24"/>
                 <w:szCs w:val="24"/>
               </w:rPr>
-              <m:t>n</m:t>
-            </m:r>
-            <m:r>
-              <w:rPr>
-                <w:rFonts w:ascii="Cambria Math" w:eastAsiaTheme="minorEastAsia" w:hAnsi="Cambria Math" w:cstheme="minorHAnsi"/>
-                <w:sz w:val="24"/>
-                <w:szCs w:val="24"/>
-              </w:rPr>
-              <m:t>)</m:t>
+              <m:t>n)</m:t>
             </m:r>
           </m:e>
         </m:func>
@@ -4632,29 +3800,7 @@
           <w:rtl/>
           <w:lang w:bidi="he-IL"/>
         </w:rPr>
-        <w:t xml:space="preserve">נייצר אובייקט </w:t>
-      </w:r>
-      <w:r>
-        <w:rPr>
-          <w:rFonts w:eastAsiaTheme="minorEastAsia" w:cstheme="minorHAnsi" w:hint="cs"/>
-          <w:i/>
-          <w:sz w:val="24"/>
-          <w:szCs w:val="24"/>
-          <w:rtl/>
-          <w:lang w:bidi="he-IL"/>
-        </w:rPr>
-        <w:t>קבוצה</w:t>
-      </w:r>
-      <w:r>
-        <w:rPr>
-          <w:rFonts w:eastAsiaTheme="minorEastAsia" w:cstheme="minorHAnsi" w:hint="cs"/>
-          <w:i/>
-          <w:sz w:val="24"/>
-          <w:szCs w:val="24"/>
-          <w:rtl/>
-          <w:lang w:bidi="he-IL"/>
-        </w:rPr>
-        <w:t xml:space="preserve"> חדש ונכניס אותו לעץ </w:t>
+        <w:t xml:space="preserve">נייצר אובייקט קבוצה חדש ונכניס אותו לעץ </w:t>
       </w:r>
       <w:r>
         <w:rPr>
@@ -4681,10 +3827,11 @@
         <w:bidi/>
         <w:spacing w:after="0"/>
         <w:rPr>
-          <w:rFonts w:eastAsiaTheme="minorEastAsia" w:cstheme="minorHAnsi"/>
-          <w:i/>
-          <w:sz w:val="24"/>
-          <w:szCs w:val="24"/>
+          <w:rFonts w:eastAsiaTheme="minorEastAsia" w:cstheme="minorHAnsi" w:hint="cs"/>
+          <w:i/>
+          <w:sz w:val="24"/>
+          <w:szCs w:val="24"/>
+          <w:lang w:bidi="he-IL"/>
         </w:rPr>
       </w:pPr>
       <w:r>
@@ -4825,15 +3972,7 @@
                 <w:sz w:val="24"/>
                 <w:szCs w:val="24"/>
               </w:rPr>
-              <m:t>m</m:t>
-            </m:r>
-            <m:r>
-              <w:rPr>
-                <w:rFonts w:ascii="Cambria Math" w:eastAsiaTheme="minorEastAsia" w:hAnsi="Cambria Math" w:cstheme="minorHAnsi"/>
-                <w:sz w:val="24"/>
-                <w:szCs w:val="24"/>
-              </w:rPr>
-              <m:t>)</m:t>
+              <m:t>m)</m:t>
             </m:r>
           </m:e>
         </m:func>
@@ -4965,51 +4104,7 @@
           <w:rtl/>
           <w:lang w:bidi="he-IL"/>
         </w:rPr>
-        <w:t xml:space="preserve"> את </w:t>
-      </w:r>
-      <w:r>
-        <w:rPr>
-          <w:rFonts w:eastAsiaTheme="minorEastAsia" w:cstheme="minorHAnsi" w:hint="cs"/>
-          <w:i/>
-          <w:sz w:val="24"/>
-          <w:szCs w:val="24"/>
-          <w:rtl/>
-          <w:lang w:bidi="he-IL"/>
-        </w:rPr>
-        <w:t>הקבוצה</w:t>
-      </w:r>
-      <w:r>
-        <w:rPr>
-          <w:rFonts w:eastAsiaTheme="minorEastAsia" w:cstheme="minorHAnsi" w:hint="cs"/>
-          <w:i/>
-          <w:sz w:val="24"/>
-          <w:szCs w:val="24"/>
-          <w:rtl/>
-          <w:lang w:bidi="he-IL"/>
-        </w:rPr>
-        <w:t xml:space="preserve"> בעל</w:t>
-      </w:r>
-      <w:r>
-        <w:rPr>
-          <w:rFonts w:eastAsiaTheme="minorEastAsia" w:cstheme="minorHAnsi" w:hint="cs"/>
-          <w:i/>
-          <w:sz w:val="24"/>
-          <w:szCs w:val="24"/>
-          <w:rtl/>
-          <w:lang w:bidi="he-IL"/>
-        </w:rPr>
-        <w:t>ת</w:t>
-      </w:r>
-      <w:r>
-        <w:rPr>
-          <w:rFonts w:eastAsiaTheme="minorEastAsia" w:cstheme="minorHAnsi" w:hint="cs"/>
-          <w:i/>
-          <w:sz w:val="24"/>
-          <w:szCs w:val="24"/>
-          <w:rtl/>
-          <w:lang w:bidi="he-IL"/>
-        </w:rPr>
-        <w:t xml:space="preserve"> המספר הייחודי </w:t>
+        <w:t xml:space="preserve"> את הקבוצה בעלת המספר הייחודי </w:t>
       </w:r>
       <w:r>
         <w:rPr>
@@ -5028,18 +4123,7 @@
           <w:rtl/>
           <w:lang w:bidi="he-IL"/>
         </w:rPr>
-        <w:t xml:space="preserve"> </w:t>
-      </w:r>
-      <w:r>
-        <w:rPr>
-          <w:rFonts w:eastAsiaTheme="minorEastAsia" w:cstheme="minorHAnsi" w:hint="cs"/>
-          <w:i/>
-          <w:sz w:val="24"/>
-          <w:szCs w:val="24"/>
-          <w:rtl/>
-          <w:lang w:bidi="he-IL"/>
-        </w:rPr>
-        <w:t xml:space="preserve">מעץ </w:t>
+        <w:t xml:space="preserve"> מעץ </w:t>
       </w:r>
       <w:r>
         <w:rPr>
@@ -5835,18 +4919,7 @@
           <w:rtl/>
           <w:lang w:bidi="he-IL"/>
         </w:rPr>
-        <w:t xml:space="preserve"> </w:t>
-      </w:r>
-      <w:r>
-        <w:rPr>
-          <w:rFonts w:eastAsiaTheme="minorEastAsia" w:cstheme="minorHAnsi" w:hint="cs"/>
-          <w:i/>
-          <w:sz w:val="24"/>
-          <w:szCs w:val="24"/>
-          <w:rtl/>
-          <w:lang w:bidi="he-IL"/>
-        </w:rPr>
-        <w:t>במחלקת</w:t>
+        <w:t xml:space="preserve"> במחלקת</w:t>
       </w:r>
       <w:r>
         <w:rPr>
@@ -6091,7 +5164,7 @@
         <w:spacing w:after="0"/>
         <w:jc w:val="both"/>
         <w:rPr>
-          <w:rFonts w:eastAsiaTheme="minorEastAsia" w:cstheme="minorHAnsi" w:hint="cs"/>
+          <w:rFonts w:eastAsiaTheme="minorEastAsia" w:cstheme="minorHAnsi"/>
           <w:i/>
           <w:sz w:val="24"/>
           <w:szCs w:val="24"/>
@@ -6129,6 +5202,47 @@
           <w:rtl/>
           <w:lang w:bidi="he-IL"/>
         </w:rPr>
+        <w:t xml:space="preserve"> נחפש את ה</w:t>
+      </w:r>
+      <w:r>
+        <w:rPr>
+          <w:rFonts w:eastAsiaTheme="minorEastAsia" w:cstheme="minorHAnsi" w:hint="cs"/>
+          <w:i/>
+          <w:sz w:val="24"/>
+          <w:szCs w:val="24"/>
+          <w:rtl/>
+          <w:lang w:bidi="he-IL"/>
+        </w:rPr>
+        <w:t>סרט</w:t>
+      </w:r>
+      <w:r>
+        <w:rPr>
+          <w:rFonts w:eastAsiaTheme="minorEastAsia" w:cstheme="minorHAnsi" w:hint="cs"/>
+          <w:i/>
+          <w:sz w:val="24"/>
+          <w:szCs w:val="24"/>
+          <w:rtl/>
+          <w:lang w:bidi="he-IL"/>
+        </w:rPr>
+        <w:t xml:space="preserve"> בעל </w:t>
+      </w:r>
+      <w:r>
+        <w:rPr>
+          <w:rFonts w:ascii="CambriaMath" w:eastAsia="CambriaMath" w:hAnsi="CambriaMath" w:cs="CambriaMath" w:hint="eastAsia"/>
+          <w:sz w:val="20"/>
+          <w:szCs w:val="20"/>
+        </w:rPr>
+        <w:t>movieId</w:t>
+      </w:r>
+      <w:r>
+        <w:rPr>
+          <w:rFonts w:eastAsiaTheme="minorEastAsia" w:cstheme="minorHAnsi" w:hint="cs"/>
+          <w:i/>
+          <w:sz w:val="24"/>
+          <w:szCs w:val="24"/>
+          <w:rtl/>
+          <w:lang w:bidi="he-IL"/>
+        </w:rPr>
         <w:t xml:space="preserve"> </w:t>
       </w:r>
       <w:r>
@@ -6140,7 +5254,26 @@
           <w:rtl/>
           <w:lang w:bidi="he-IL"/>
         </w:rPr>
-        <w:t xml:space="preserve">נחפש את הקבוצה בעלת </w:t>
+        <w:t xml:space="preserve">בעץ </w:t>
+      </w:r>
+      <w:r>
+        <w:rPr>
+          <w:rFonts w:ascii="CambriaMath" w:eastAsia="CambriaMath" w:hAnsi="CambriaMath" w:cs="CambriaMath"/>
+          <w:sz w:val="20"/>
+          <w:szCs w:val="20"/>
+        </w:rPr>
+        <w:t>movies_id</w:t>
+      </w:r>
+      <w:r>
+        <w:rPr>
+          <w:rFonts w:eastAsiaTheme="minorEastAsia" w:cstheme="minorHAnsi" w:hint="cs"/>
+          <w:i/>
+          <w:sz w:val="24"/>
+          <w:szCs w:val="24"/>
+          <w:rtl/>
+          <w:lang w:bidi="he-IL"/>
+        </w:rPr>
+        <w:t xml:space="preserve"> ונחפש את המשתמש בעל </w:t>
       </w:r>
       <w:r>
         <w:rPr>
@@ -6148,7 +5281,7 @@
           <w:sz w:val="20"/>
           <w:szCs w:val="20"/>
         </w:rPr>
-        <w:t>groupId</w:t>
+        <w:t>userId</w:t>
       </w:r>
       <w:r>
         <w:rPr>
@@ -6167,37 +5300,17 @@
           <w:sz w:val="20"/>
           <w:szCs w:val="20"/>
         </w:rPr>
-        <w:t>groups</w:t>
-      </w:r>
-      <w:r>
-        <w:rPr>
-          <w:rFonts w:eastAsiaTheme="minorEastAsia" w:cstheme="minorHAnsi" w:hint="cs"/>
-          <w:i/>
-          <w:sz w:val="24"/>
-          <w:szCs w:val="24"/>
-          <w:rtl/>
-          <w:lang w:bidi="he-IL"/>
-        </w:rPr>
-        <w:t xml:space="preserve"> ונחפש את המשתמש בעל </w:t>
-      </w:r>
-      <w:r>
-        <w:rPr>
-          <w:rFonts w:ascii="CambriaMath" w:eastAsia="CambriaMath" w:hAnsi="CambriaMath" w:cs="CambriaMath" w:hint="eastAsia"/>
-          <w:sz w:val="20"/>
-          <w:szCs w:val="20"/>
-        </w:rPr>
-        <w:t>userId</w:t>
-      </w:r>
-      <w:r>
-        <w:rPr>
-          <w:rFonts w:eastAsiaTheme="minorEastAsia" w:cstheme="minorHAnsi" w:hint="cs"/>
-          <w:i/>
-          <w:sz w:val="24"/>
-          <w:szCs w:val="24"/>
-          <w:rtl/>
-          <w:lang w:bidi="he-IL"/>
-        </w:rPr>
-        <w:t xml:space="preserve"> בעץ </w:t>
+        <w:t>users</w:t>
+      </w:r>
+      <w:r>
+        <w:rPr>
+          <w:rFonts w:cstheme="minorHAnsi" w:hint="cs"/>
+          <w:sz w:val="24"/>
+          <w:szCs w:val="24"/>
+          <w:rtl/>
+          <w:lang w:bidi="he-IL"/>
+        </w:rPr>
+        <w:t xml:space="preserve">, נבדוק שהמשתמש מוגדר להיות </w:t>
       </w:r>
       <w:r>
         <w:rPr>
@@ -6205,7 +5318,7 @@
           <w:sz w:val="20"/>
           <w:szCs w:val="20"/>
         </w:rPr>
-        <w:t>users</w:t>
+        <w:t>vip</w:t>
       </w:r>
       <w:r>
         <w:rPr>
@@ -6215,7 +5328,26 @@
           <w:rtl/>
           <w:lang w:bidi="he-IL"/>
         </w:rPr>
-        <w:t xml:space="preserve">, נבדוק שהמשתמש מוגדר להיות </w:t>
+        <w:t xml:space="preserve"> אם הסרט מוגדר</w:t>
+      </w:r>
+      <w:r>
+        <w:rPr>
+          <w:rFonts w:cstheme="minorHAnsi"/>
+          <w:sz w:val="24"/>
+          <w:szCs w:val="24"/>
+          <w:lang w:bidi="he-IL"/>
+        </w:rPr>
+        <w:t xml:space="preserve"> </w:t>
+      </w:r>
+      <w:r>
+        <w:rPr>
+          <w:rFonts w:cstheme="minorHAnsi" w:hint="cs"/>
+          <w:sz w:val="24"/>
+          <w:szCs w:val="24"/>
+          <w:rtl/>
+          <w:lang w:bidi="he-IL"/>
+        </w:rPr>
+        <w:t xml:space="preserve">להיות </w:t>
       </w:r>
       <w:r>
         <w:rPr>
@@ -6233,66 +5365,18 @@
           <w:rtl/>
           <w:lang w:bidi="he-IL"/>
         </w:rPr>
-        <w:t xml:space="preserve"> אם הסרט מוגדר</w:t>
-      </w:r>
-      <w:r>
-        <w:rPr>
-          <w:rFonts w:cstheme="minorHAnsi"/>
-          <w:sz w:val="24"/>
-          <w:szCs w:val="24"/>
-          <w:lang w:bidi="he-IL"/>
-        </w:rPr>
         <w:t xml:space="preserve"> </w:t>
       </w:r>
       <w:r>
         <w:rPr>
-          <w:rFonts w:cstheme="minorHAnsi" w:hint="cs"/>
-          <w:sz w:val="24"/>
-          <w:szCs w:val="24"/>
-          <w:rtl/>
-          <w:lang w:bidi="he-IL"/>
-        </w:rPr>
-        <w:t xml:space="preserve">להיות </w:t>
-      </w:r>
-      <w:r>
-        <w:rPr>
-          <w:rFonts w:ascii="CambriaMath" w:eastAsia="CambriaMath" w:hAnsi="CambriaMath" w:cs="CambriaMath"/>
-          <w:sz w:val="20"/>
-          <w:szCs w:val="20"/>
-        </w:rPr>
-        <w:t>vip</w:t>
-      </w:r>
-      <w:r>
-        <w:rPr>
-          <w:rFonts w:cstheme="minorHAnsi" w:hint="cs"/>
-          <w:sz w:val="24"/>
-          <w:szCs w:val="24"/>
-          <w:rtl/>
-          <w:lang w:bidi="he-IL"/>
-        </w:rPr>
-        <w:t xml:space="preserve"> </w:t>
-      </w:r>
-      <w:r>
-        <w:rPr>
-          <w:rFonts w:eastAsiaTheme="minorEastAsia" w:cstheme="minorHAnsi" w:hint="cs"/>
-          <w:i/>
-          <w:sz w:val="24"/>
-          <w:szCs w:val="24"/>
-          <w:rtl/>
-          <w:lang w:bidi="he-IL"/>
-        </w:rPr>
-        <w:t>ונ</w:t>
-      </w:r>
-      <w:r>
-        <w:rPr>
-          <w:rFonts w:eastAsiaTheme="minorEastAsia" w:cstheme="minorHAnsi" w:hint="cs"/>
-          <w:i/>
-          <w:sz w:val="24"/>
-          <w:szCs w:val="24"/>
-          <w:rtl/>
-          <w:lang w:bidi="he-IL"/>
-        </w:rPr>
-        <w:t xml:space="preserve">עדכן את שדה </w:t>
+          <w:rFonts w:eastAsiaTheme="minorEastAsia" w:cstheme="minorHAnsi" w:hint="cs"/>
+          <w:i/>
+          <w:sz w:val="24"/>
+          <w:szCs w:val="24"/>
+          <w:rtl/>
+          <w:lang w:bidi="he-IL"/>
+        </w:rPr>
+        <w:t xml:space="preserve">ונעדכן את שדה </w:t>
       </w:r>
       <w:r>
         <w:rPr>
@@ -6915,29 +5999,7 @@
           <w:rtl/>
           <w:lang w:bidi="he-IL"/>
         </w:rPr>
-        <w:t xml:space="preserve"> ונחפש את </w:t>
-      </w:r>
-      <w:r>
-        <w:rPr>
-          <w:rFonts w:eastAsiaTheme="minorEastAsia" w:cstheme="minorHAnsi" w:hint="cs"/>
-          <w:i/>
-          <w:sz w:val="24"/>
-          <w:szCs w:val="24"/>
-          <w:rtl/>
-          <w:lang w:bidi="he-IL"/>
-        </w:rPr>
-        <w:t>הסרט</w:t>
-      </w:r>
-      <w:r>
-        <w:rPr>
-          <w:rFonts w:eastAsiaTheme="minorEastAsia" w:cstheme="minorHAnsi" w:hint="cs"/>
-          <w:i/>
-          <w:sz w:val="24"/>
-          <w:szCs w:val="24"/>
-          <w:rtl/>
-          <w:lang w:bidi="he-IL"/>
-        </w:rPr>
-        <w:t xml:space="preserve"> בעל </w:t>
+        <w:t xml:space="preserve"> ונחפש את הסרט בעל </w:t>
       </w:r>
       <w:r>
         <w:rPr>
@@ -6956,18 +6018,46 @@
           <w:rtl/>
           <w:lang w:bidi="he-IL"/>
         </w:rPr>
+        <w:t xml:space="preserve"> בעץ </w:t>
+      </w:r>
+      <w:r>
+        <w:rPr>
+          <w:rFonts w:ascii="CambriaMath" w:eastAsia="CambriaMath" w:hAnsi="CambriaMath" w:cs="CambriaMath"/>
+          <w:sz w:val="20"/>
+          <w:szCs w:val="20"/>
+        </w:rPr>
+        <w:t>movies</w:t>
+      </w:r>
+      <w:r>
+        <w:rPr>
+          <w:rFonts w:cstheme="minorHAnsi" w:hint="cs"/>
+          <w:sz w:val="24"/>
+          <w:szCs w:val="24"/>
+          <w:rtl/>
+          <w:lang w:bidi="he-IL"/>
+        </w:rPr>
+        <w:t>,</w:t>
+      </w:r>
+      <w:r>
+        <w:rPr>
+          <w:rFonts w:eastAsiaTheme="minorEastAsia" w:cstheme="minorHAnsi" w:hint="cs"/>
+          <w:i/>
+          <w:sz w:val="24"/>
+          <w:szCs w:val="24"/>
+          <w:rtl/>
+          <w:lang w:bidi="he-IL"/>
+        </w:rPr>
         <w:t xml:space="preserve"> </w:t>
       </w:r>
       <w:r>
         <w:rPr>
-          <w:rFonts w:eastAsiaTheme="minorEastAsia" w:cstheme="minorHAnsi" w:hint="cs"/>
-          <w:i/>
-          <w:sz w:val="24"/>
-          <w:szCs w:val="24"/>
-          <w:rtl/>
-          <w:lang w:bidi="he-IL"/>
-        </w:rPr>
-        <w:t xml:space="preserve">בעץ </w:t>
+          <w:rFonts w:cstheme="minorHAnsi" w:hint="cs"/>
+          <w:sz w:val="24"/>
+          <w:szCs w:val="24"/>
+          <w:rtl/>
+          <w:lang w:bidi="he-IL"/>
+        </w:rPr>
+        <w:t xml:space="preserve">נבדוק שמספר המשתמשים שמוגדר להיות </w:t>
       </w:r>
       <w:r>
         <w:rPr>
@@ -6975,7 +6065,7 @@
           <w:sz w:val="20"/>
           <w:szCs w:val="20"/>
         </w:rPr>
-        <w:t>movies</w:t>
+        <w:t>vip</w:t>
       </w:r>
       <w:r>
         <w:rPr>
@@ -6985,15 +6075,13 @@
           <w:rtl/>
           <w:lang w:bidi="he-IL"/>
         </w:rPr>
-        <w:t>,</w:t>
-      </w:r>
-      <w:r>
-        <w:rPr>
-          <w:rFonts w:eastAsiaTheme="minorEastAsia" w:cstheme="minorHAnsi" w:hint="cs"/>
-          <w:i/>
-          <w:sz w:val="24"/>
-          <w:szCs w:val="24"/>
-          <w:rtl/>
+        <w:t xml:space="preserve"> גדול מאפס אם הסרט מוגדר</w:t>
+      </w:r>
+      <w:r>
+        <w:rPr>
+          <w:rFonts w:cstheme="minorHAnsi"/>
+          <w:sz w:val="24"/>
+          <w:szCs w:val="24"/>
           <w:lang w:bidi="he-IL"/>
         </w:rPr>
         <w:t xml:space="preserve"> </w:t>
@@ -7006,7 +6094,15 @@
           <w:rtl/>
           <w:lang w:bidi="he-IL"/>
         </w:rPr>
-        <w:t>נבדוק ש</w:t>
+        <w:t xml:space="preserve">להיות </w:t>
+      </w:r>
+      <w:r>
+        <w:rPr>
+          <w:rFonts w:ascii="CambriaMath" w:eastAsia="CambriaMath" w:hAnsi="CambriaMath" w:cs="CambriaMath"/>
+          <w:sz w:val="20"/>
+          <w:szCs w:val="20"/>
+        </w:rPr>
+        <w:t>vip</w:t>
       </w:r>
       <w:r>
         <w:rPr>
@@ -7016,57 +6112,18 @@
           <w:rtl/>
           <w:lang w:bidi="he-IL"/>
         </w:rPr>
-        <w:t xml:space="preserve">מספר </w:t>
-      </w:r>
-      <w:r>
-        <w:rPr>
-          <w:rFonts w:cstheme="minorHAnsi" w:hint="cs"/>
-          <w:sz w:val="24"/>
-          <w:szCs w:val="24"/>
-          <w:rtl/>
-          <w:lang w:bidi="he-IL"/>
-        </w:rPr>
-        <w:t>המשתמש</w:t>
-      </w:r>
-      <w:r>
-        <w:rPr>
-          <w:rFonts w:cstheme="minorHAnsi" w:hint="cs"/>
-          <w:sz w:val="24"/>
-          <w:szCs w:val="24"/>
-          <w:rtl/>
-          <w:lang w:bidi="he-IL"/>
-        </w:rPr>
-        <w:t>ים</w:t>
-      </w:r>
-      <w:r>
-        <w:rPr>
-          <w:rFonts w:cstheme="minorHAnsi" w:hint="cs"/>
-          <w:sz w:val="24"/>
-          <w:szCs w:val="24"/>
-          <w:rtl/>
-          <w:lang w:bidi="he-IL"/>
-        </w:rPr>
         <w:t xml:space="preserve"> </w:t>
       </w:r>
       <w:r>
         <w:rPr>
-          <w:rFonts w:cstheme="minorHAnsi" w:hint="cs"/>
-          <w:sz w:val="24"/>
-          <w:szCs w:val="24"/>
-          <w:rtl/>
-          <w:lang w:bidi="he-IL"/>
-        </w:rPr>
-        <w:t>ש</w:t>
-      </w:r>
-      <w:r>
-        <w:rPr>
-          <w:rFonts w:cstheme="minorHAnsi" w:hint="cs"/>
-          <w:sz w:val="24"/>
-          <w:szCs w:val="24"/>
-          <w:rtl/>
-          <w:lang w:bidi="he-IL"/>
-        </w:rPr>
-        <w:t xml:space="preserve">מוגדר להיות </w:t>
+          <w:rFonts w:eastAsiaTheme="minorEastAsia" w:cstheme="minorHAnsi" w:hint="cs"/>
+          <w:i/>
+          <w:sz w:val="24"/>
+          <w:szCs w:val="24"/>
+          <w:rtl/>
+          <w:lang w:bidi="he-IL"/>
+        </w:rPr>
+        <w:t xml:space="preserve">ונעדכן את שדה </w:t>
       </w:r>
       <w:r>
         <w:rPr>
@@ -7074,114 +6131,6 @@
           <w:sz w:val="20"/>
           <w:szCs w:val="20"/>
         </w:rPr>
-        <w:t>vip</w:t>
-      </w:r>
-      <w:r>
-        <w:rPr>
-          <w:rFonts w:cstheme="minorHAnsi" w:hint="cs"/>
-          <w:sz w:val="24"/>
-          <w:szCs w:val="24"/>
-          <w:rtl/>
-          <w:lang w:bidi="he-IL"/>
-        </w:rPr>
-        <w:t xml:space="preserve"> </w:t>
-      </w:r>
-      <w:r>
-        <w:rPr>
-          <w:rFonts w:cstheme="minorHAnsi" w:hint="cs"/>
-          <w:sz w:val="24"/>
-          <w:szCs w:val="24"/>
-          <w:rtl/>
-          <w:lang w:bidi="he-IL"/>
-        </w:rPr>
-        <w:t xml:space="preserve">גדול מאפס </w:t>
-      </w:r>
-      <w:r>
-        <w:rPr>
-          <w:rFonts w:cstheme="minorHAnsi" w:hint="cs"/>
-          <w:sz w:val="24"/>
-          <w:szCs w:val="24"/>
-          <w:rtl/>
-          <w:lang w:bidi="he-IL"/>
-        </w:rPr>
-        <w:t>אם הסרט מוגדר</w:t>
-      </w:r>
-      <w:r>
-        <w:rPr>
-          <w:rFonts w:cstheme="minorHAnsi"/>
-          <w:sz w:val="24"/>
-          <w:szCs w:val="24"/>
-          <w:lang w:bidi="he-IL"/>
-        </w:rPr>
-        <w:t xml:space="preserve"> </w:t>
-      </w:r>
-      <w:r>
-        <w:rPr>
-          <w:rFonts w:cstheme="minorHAnsi" w:hint="cs"/>
-          <w:sz w:val="24"/>
-          <w:szCs w:val="24"/>
-          <w:rtl/>
-          <w:lang w:bidi="he-IL"/>
-        </w:rPr>
-        <w:t xml:space="preserve">להיות </w:t>
-      </w:r>
-      <w:r>
-        <w:rPr>
-          <w:rFonts w:ascii="CambriaMath" w:eastAsia="CambriaMath" w:hAnsi="CambriaMath" w:cs="CambriaMath"/>
-          <w:sz w:val="20"/>
-          <w:szCs w:val="20"/>
-        </w:rPr>
-        <w:t>vip</w:t>
-      </w:r>
-      <w:r>
-        <w:rPr>
-          <w:rFonts w:cstheme="minorHAnsi" w:hint="cs"/>
-          <w:sz w:val="24"/>
-          <w:szCs w:val="24"/>
-          <w:rtl/>
-          <w:lang w:bidi="he-IL"/>
-        </w:rPr>
-        <w:t xml:space="preserve"> </w:t>
-      </w:r>
-      <w:r>
-        <w:rPr>
-          <w:rFonts w:eastAsiaTheme="minorEastAsia" w:cstheme="minorHAnsi" w:hint="cs"/>
-          <w:i/>
-          <w:sz w:val="24"/>
-          <w:szCs w:val="24"/>
-          <w:rtl/>
-          <w:lang w:bidi="he-IL"/>
-        </w:rPr>
-        <w:t>ונעדכן</w:t>
-      </w:r>
-      <w:r>
-        <w:rPr>
-          <w:rFonts w:eastAsiaTheme="minorEastAsia" w:cstheme="minorHAnsi" w:hint="cs"/>
-          <w:i/>
-          <w:sz w:val="24"/>
-          <w:szCs w:val="24"/>
-          <w:rtl/>
-          <w:lang w:bidi="he-IL"/>
-        </w:rPr>
-        <w:t xml:space="preserve"> את </w:t>
-      </w:r>
-      <w:r>
-        <w:rPr>
-          <w:rFonts w:eastAsiaTheme="minorEastAsia" w:cstheme="minorHAnsi" w:hint="cs"/>
-          <w:i/>
-          <w:sz w:val="24"/>
-          <w:szCs w:val="24"/>
-          <w:rtl/>
-          <w:lang w:bidi="he-IL"/>
-        </w:rPr>
-        <w:t xml:space="preserve">שדה </w:t>
-      </w:r>
-      <w:r>
-        <w:rPr>
-          <w:rFonts w:ascii="CambriaMath" w:eastAsia="CambriaMath" w:hAnsi="CambriaMath" w:cs="CambriaMath"/>
-          <w:sz w:val="20"/>
-          <w:szCs w:val="20"/>
-        </w:rPr>
         <w:t>views</w:t>
       </w:r>
       <w:r>
@@ -7193,18 +6142,7 @@
           <w:rtl/>
           <w:lang w:bidi="he-IL"/>
         </w:rPr>
-        <w:t xml:space="preserve"> של </w:t>
-      </w:r>
-      <w:r>
-        <w:rPr>
-          <w:rFonts w:eastAsiaTheme="minorEastAsia" w:cstheme="minorHAnsi" w:hint="cs"/>
-          <w:i/>
-          <w:sz w:val="24"/>
-          <w:szCs w:val="24"/>
-          <w:rtl/>
-          <w:lang w:bidi="he-IL"/>
-        </w:rPr>
-        <w:t>הקבוצה</w:t>
+        <w:t xml:space="preserve"> של הקבוצה</w:t>
       </w:r>
       <w:r>
         <w:rPr>
@@ -7730,7 +6668,7 @@
         <w:bidi/>
         <w:spacing w:after="0"/>
         <w:rPr>
-          <w:rFonts w:eastAsiaTheme="minorEastAsia" w:cstheme="minorHAnsi" w:hint="cs"/>
+          <w:rFonts w:eastAsiaTheme="minorEastAsia" w:cstheme="minorHAnsi"/>
           <w:i/>
           <w:noProof w:val="0"/>
           <w:sz w:val="24"/>
@@ -7847,7 +6785,7 @@
         <w:bidi/>
         <w:spacing w:after="0"/>
         <w:rPr>
-          <w:rFonts w:eastAsiaTheme="minorEastAsia" w:cstheme="minorHAnsi" w:hint="cs"/>
+          <w:rFonts w:eastAsiaTheme="minorEastAsia" w:cstheme="minorHAnsi"/>
           <w:i/>
           <w:sz w:val="24"/>
           <w:szCs w:val="24"/>
@@ -8102,31 +7040,20 @@
           <w:rtl/>
           <w:lang w:bidi="he-IL"/>
         </w:rPr>
+        <w:t xml:space="preserve"> ניגש לעץ</w:t>
+      </w:r>
+      <w:r>
+        <w:rPr>
+          <w:rFonts w:ascii="CambriaMath" w:eastAsia="CambriaMath" w:hAnsi="CambriaMath" w:cs="CambriaMath" w:hint="cs"/>
+          <w:sz w:val="20"/>
+          <w:szCs w:val="20"/>
+          <w:rtl/>
+          <w:lang w:bidi="he-IL"/>
+        </w:rPr>
         <w:t xml:space="preserve"> </w:t>
       </w:r>
       <w:r>
         <w:rPr>
-          <w:rFonts w:eastAsiaTheme="minorEastAsia" w:cstheme="minorHAnsi" w:hint="cs"/>
-          <w:i/>
-          <w:sz w:val="24"/>
-          <w:szCs w:val="24"/>
-          <w:rtl/>
-          <w:lang w:bidi="he-IL"/>
-        </w:rPr>
-        <w:t>ניגש לעץ</w:t>
-      </w:r>
-      <w:r>
-        <w:rPr>
-          <w:rFonts w:ascii="CambriaMath" w:eastAsia="CambriaMath" w:hAnsi="CambriaMath" w:cs="CambriaMath" w:hint="cs"/>
-          <w:sz w:val="20"/>
-          <w:szCs w:val="20"/>
-          <w:rtl/>
-          <w:lang w:bidi="he-IL"/>
-        </w:rPr>
-        <w:t xml:space="preserve"> </w:t>
-      </w:r>
-      <w:r>
-        <w:rPr>
           <w:rFonts w:ascii="CambriaMath" w:eastAsia="CambriaMath" w:hAnsi="CambriaMath" w:cs="CambriaMath"/>
           <w:sz w:val="20"/>
           <w:szCs w:val="20"/>
@@ -8142,18 +7069,7 @@
           <w:rtl/>
           <w:lang w:bidi="he-IL"/>
         </w:rPr>
-        <w:t xml:space="preserve"> ובעזרת </w:t>
-      </w:r>
-      <w:r>
-        <w:rPr>
-          <w:rFonts w:eastAsiaTheme="minorEastAsia" w:cstheme="minorHAnsi" w:hint="cs"/>
-          <w:i/>
-          <w:sz w:val="24"/>
-          <w:szCs w:val="24"/>
-          <w:rtl/>
-          <w:lang w:bidi="he-IL"/>
-        </w:rPr>
-        <w:t xml:space="preserve">סיור </w:t>
+        <w:t xml:space="preserve"> ובעזרת סיור </w:t>
       </w:r>
       <w:r>
         <w:rPr>
@@ -8505,7 +7421,7 @@
         <w:bidi/>
         <w:spacing w:after="0"/>
         <w:rPr>
-          <w:rFonts w:eastAsiaTheme="minorEastAsia" w:cs="Arial" w:hint="cs"/>
+          <w:rFonts w:eastAsiaTheme="minorEastAsia" w:cs="Arial"/>
           <w:i/>
           <w:sz w:val="24"/>
           <w:szCs w:val="24"/>
@@ -8580,7 +7496,23 @@
           <w:rtl/>
           <w:lang w:bidi="he-IL"/>
         </w:rPr>
-        <w:t>,</w:t>
+        <w:t xml:space="preserve">, נסכום את </w:t>
+      </w:r>
+      <w:r>
+        <w:rPr>
+          <w:rFonts w:ascii="CambriaMath" w:eastAsia="CambriaMath" w:hAnsi="CambriaMath" w:cs="CambriaMath"/>
+          <w:sz w:val="20"/>
+          <w:szCs w:val="20"/>
+        </w:rPr>
+        <w:t>views</w:t>
+      </w:r>
+      <w:r>
+        <w:rPr>
+          <w:rFonts w:ascii="CambriaMath" w:eastAsia="CambriaMath" w:hAnsi="CambriaMath" w:cs="CambriaMath"/>
+          <w:sz w:val="20"/>
+          <w:szCs w:val="20"/>
+        </w:rPr>
+        <w:t>[genre]</w:t>
       </w:r>
       <w:r>
         <w:rPr>
@@ -8590,7 +7522,17 @@
           <w:rtl/>
           <w:lang w:bidi="he-IL"/>
         </w:rPr>
-        <w:t xml:space="preserve"> נסכום את </w:t>
+        <w:t xml:space="preserve"> </w:t>
+      </w:r>
+      <w:r>
+        <w:rPr>
+          <w:rFonts w:cstheme="minorHAnsi" w:hint="cs"/>
+          <w:sz w:val="24"/>
+          <w:szCs w:val="24"/>
+          <w:rtl/>
+          <w:lang w:bidi="he-IL"/>
+        </w:rPr>
+        <w:t xml:space="preserve">שהמשתמש מחזיק ו- </w:t>
       </w:r>
       <w:r>
         <w:rPr>
@@ -8610,89 +7552,23 @@
       </w:r>
       <w:r>
         <w:rPr>
+          <w:rFonts w:ascii="CambriaMath" w:eastAsia="CambriaMath" w:hAnsi="CambriaMath" w:cs="CambriaMath" w:hint="cs"/>
+          <w:sz w:val="20"/>
+          <w:szCs w:val="20"/>
+          <w:rtl/>
+          <w:lang w:bidi="he-IL"/>
+        </w:rPr>
+        <w:t xml:space="preserve"> </w:t>
+      </w:r>
+      <w:r>
+        <w:rPr>
           <w:rFonts w:cstheme="minorHAnsi" w:hint="cs"/>
           <w:sz w:val="24"/>
           <w:szCs w:val="24"/>
           <w:rtl/>
           <w:lang w:bidi="he-IL"/>
         </w:rPr>
-        <w:t xml:space="preserve"> </w:t>
-      </w:r>
-      <w:r>
-        <w:rPr>
-          <w:rFonts w:cstheme="minorHAnsi" w:hint="cs"/>
-          <w:sz w:val="24"/>
-          <w:szCs w:val="24"/>
-          <w:rtl/>
-          <w:lang w:bidi="he-IL"/>
-        </w:rPr>
-        <w:t xml:space="preserve">שהמשתמש מחזיק ו- </w:t>
-      </w:r>
-      <w:r>
-        <w:rPr>
-          <w:rFonts w:ascii="CambriaMath" w:eastAsia="CambriaMath" w:hAnsi="CambriaMath" w:cs="CambriaMath"/>
-          <w:sz w:val="20"/>
-          <w:szCs w:val="20"/>
-        </w:rPr>
-        <w:t>views</w:t>
-      </w:r>
-      <w:r>
-        <w:rPr>
-          <w:rFonts w:ascii="CambriaMath" w:eastAsia="CambriaMath" w:hAnsi="CambriaMath" w:cs="CambriaMath"/>
-          <w:sz w:val="20"/>
-          <w:szCs w:val="20"/>
-        </w:rPr>
-        <w:t>[genre]</w:t>
-      </w:r>
-      <w:r>
-        <w:rPr>
-          <w:rFonts w:ascii="CambriaMath" w:eastAsia="CambriaMath" w:hAnsi="CambriaMath" w:cs="CambriaMath" w:hint="cs"/>
-          <w:sz w:val="20"/>
-          <w:szCs w:val="20"/>
-          <w:rtl/>
-          <w:lang w:bidi="he-IL"/>
-        </w:rPr>
-        <w:t xml:space="preserve"> </w:t>
-      </w:r>
-      <w:r>
-        <w:rPr>
-          <w:rFonts w:cstheme="minorHAnsi" w:hint="cs"/>
-          <w:sz w:val="24"/>
-          <w:szCs w:val="24"/>
-          <w:rtl/>
-          <w:lang w:bidi="he-IL"/>
-        </w:rPr>
-        <w:t>ש</w:t>
-      </w:r>
-      <w:r>
-        <w:rPr>
-          <w:rFonts w:cstheme="minorHAnsi" w:hint="cs"/>
-          <w:sz w:val="24"/>
-          <w:szCs w:val="24"/>
-          <w:rtl/>
-          <w:lang w:bidi="he-IL"/>
-        </w:rPr>
-        <w:t xml:space="preserve">קבוצת </w:t>
-      </w:r>
-      <w:r>
-        <w:rPr>
-          <w:rFonts w:cstheme="minorHAnsi" w:hint="cs"/>
-          <w:sz w:val="24"/>
-          <w:szCs w:val="24"/>
-          <w:rtl/>
-          <w:lang w:bidi="he-IL"/>
-        </w:rPr>
-        <w:t>המשתמש מחזיק</w:t>
-      </w:r>
-      <w:r>
-        <w:rPr>
-          <w:rFonts w:cstheme="minorHAnsi" w:hint="cs"/>
-          <w:sz w:val="24"/>
-          <w:szCs w:val="24"/>
-          <w:rtl/>
-          <w:lang w:bidi="he-IL"/>
-        </w:rPr>
-        <w:t xml:space="preserve">ה (בעזרת מצביע </w:t>
+        <w:t xml:space="preserve">שקבוצת המשתמש מחזיקה (בעזרת מצביע </w:t>
       </w:r>
       <w:r>
         <w:rPr>
@@ -9180,29 +8056,7 @@
           <w:rtl/>
           <w:lang w:bidi="he-IL"/>
         </w:rPr>
-        <w:t xml:space="preserve">נחפש את </w:t>
-      </w:r>
-      <w:r>
-        <w:rPr>
-          <w:rFonts w:eastAsiaTheme="minorEastAsia" w:cstheme="minorHAnsi" w:hint="cs"/>
-          <w:i/>
-          <w:sz w:val="24"/>
-          <w:szCs w:val="24"/>
-          <w:rtl/>
-          <w:lang w:bidi="he-IL"/>
-        </w:rPr>
-        <w:t>הסרט</w:t>
-      </w:r>
-      <w:r>
-        <w:rPr>
-          <w:rFonts w:eastAsiaTheme="minorEastAsia" w:cstheme="minorHAnsi" w:hint="cs"/>
-          <w:i/>
-          <w:sz w:val="24"/>
-          <w:szCs w:val="24"/>
-          <w:rtl/>
-          <w:lang w:bidi="he-IL"/>
-        </w:rPr>
-        <w:t xml:space="preserve"> בעלת </w:t>
+        <w:t xml:space="preserve">נחפש את הסרט בעלת </w:t>
       </w:r>
       <w:r>
         <w:rPr>
@@ -9240,18 +8094,7 @@
           <w:rtl/>
           <w:lang w:bidi="he-IL"/>
         </w:rPr>
-        <w:t xml:space="preserve"> </w:t>
-      </w:r>
-      <w:r>
-        <w:rPr>
-          <w:rFonts w:eastAsiaTheme="minorEastAsia" w:cstheme="minorHAnsi" w:hint="cs"/>
-          <w:i/>
-          <w:sz w:val="24"/>
-          <w:szCs w:val="24"/>
-          <w:rtl/>
-          <w:lang w:bidi="he-IL"/>
-        </w:rPr>
-        <w:t xml:space="preserve">ונחפש את המשתמש בעל </w:t>
+        <w:t xml:space="preserve"> ונחפש את המשתמש בעל </w:t>
       </w:r>
       <w:r>
         <w:rPr>
@@ -10238,6 +9081,17 @@
           <w:lang w:bidi="he-IL"/>
         </w:rPr>
         <w:t xml:space="preserve"> לכן</w:t>
+      </w:r>
+      <w:r>
+        <w:rPr>
+          <w:rFonts w:eastAsiaTheme="minorEastAsia" w:cstheme="minorHAnsi" w:hint="cs"/>
+          <w:i/>
+          <w:sz w:val="24"/>
+          <w:szCs w:val="24"/>
+          <w:rtl/>
+          <w:lang w:bidi="he-IL"/>
+        </w:rPr>
+        <w:t xml:space="preserve">   </w:t>
       </w:r>
       <w:r>
         <w:rPr>
@@ -10836,7 +9690,7 @@
   <w:abstractNum w:abstractNumId="4" w15:restartNumberingAfterBreak="0">
     <w:nsid w:val="3ED417F7"/>
     <w:multiLevelType w:val="hybridMultilevel"/>
-    <w:tmpl w:val="5B4CD91E"/>
+    <w:tmpl w:val="37202B5A"/>
     <w:lvl w:ilvl="0" w:tplc="04090003">
       <w:start w:val="1"/>
       <w:numFmt w:val="bullet"/>
@@ -11464,6 +10318,7 @@
   <w:style w:type="character" w:default="1" w:styleId="DefaultParagraphFont">
     <w:name w:val="Default Paragraph Font"/>
     <w:uiPriority w:val="1"/>
+    <w:semiHidden/>
     <w:unhideWhenUsed/>
   </w:style>
   <w:style w:type="table" w:default="1" w:styleId="TableNormal">

</xml_diff>

<commit_message>
updated dry with refrences to bugs
</commit_message>
<xml_diff>
--- a/dry.docx
+++ b/dry.docx
@@ -1,6 +1,6 @@
 
 <file path=word/document.xml><?xml version="1.0" encoding="utf-8"?>
-<w:document xmlns:wpc="http://schemas.microsoft.com/office/word/2010/wordprocessingCanvas" xmlns:cx="http://schemas.microsoft.com/office/drawing/2014/chartex" xmlns:cx1="http://schemas.microsoft.com/office/drawing/2015/9/8/chartex" xmlns:cx2="http://schemas.microsoft.com/office/drawing/2015/10/21/chartex" xmlns:cx3="http://schemas.microsoft.com/office/drawing/2016/5/9/chartex" xmlns:cx4="http://schemas.microsoft.com/office/drawing/2016/5/10/chartex" xmlns:cx5="http://schemas.microsoft.com/office/drawing/2016/5/11/chartex" xmlns:cx6="http://schemas.microsoft.com/office/drawing/2016/5/12/chartex" xmlns:cx7="http://schemas.microsoft.com/office/drawing/2016/5/13/chartex" xmlns:cx8="http://schemas.microsoft.com/office/drawing/2016/5/14/chartex" xmlns:mc="http://schemas.openxmlformats.org/markup-compatibility/2006" xmlns:aink="http://schemas.microsoft.com/office/drawing/2016/ink" xmlns:am3d="http://schemas.microsoft.com/office/drawing/2017/model3d" xmlns:o="urn:schemas-microsoft-com:office:office" xmlns:oel="http://schemas.microsoft.com/office/2019/extlst" xmlns:r="http://schemas.openxmlformats.org/officeDocument/2006/relationships" xmlns:m="http://schemas.openxmlformats.org/officeDocument/2006/math" xmlns:v="urn:schemas-microsoft-com:vml" xmlns:wp14="http://schemas.microsoft.com/office/word/2010/wordprocessingDrawing" xmlns:wp="http://schemas.openxmlformats.org/drawingml/2006/wordprocessingDrawing" xmlns:w10="urn:schemas-microsoft-com:office:word" xmlns:w="http://schemas.openxmlformats.org/wordprocessingml/2006/main" xmlns:w14="http://schemas.microsoft.com/office/word/2010/wordml" xmlns:w15="http://schemas.microsoft.com/office/word/2012/wordml" xmlns:w16cex="http://schemas.microsoft.com/office/word/2018/wordml/cex" xmlns:w16cid="http://schemas.microsoft.com/office/word/2016/wordml/cid" xmlns:w16="http://schemas.microsoft.com/office/word/2018/wordml" xmlns:w16du="http://schemas.microsoft.com/office/word/2023/wordml/word16du" xmlns:w16sdtdh="http://schemas.microsoft.com/office/word/2020/wordml/sdtdatahash" xmlns:w16se="http://schemas.microsoft.com/office/word/2015/wordml/symex" xmlns:wpg="http://schemas.microsoft.com/office/word/2010/wordprocessingGroup" xmlns:wpi="http://schemas.microsoft.com/office/word/2010/wordprocessingInk" xmlns:wne="http://schemas.microsoft.com/office/word/2006/wordml" xmlns:wps="http://schemas.microsoft.com/office/word/2010/wordprocessingShape" mc:Ignorable="w14 w15 w16se w16cid w16 w16cex w16sdtdh wp14">
+<w:document xmlns:wpc="http://schemas.microsoft.com/office/word/2010/wordprocessingCanvas" xmlns:cx="http://schemas.microsoft.com/office/drawing/2014/chartex" xmlns:cx1="http://schemas.microsoft.com/office/drawing/2015/9/8/chartex" xmlns:cx2="http://schemas.microsoft.com/office/drawing/2015/10/21/chartex" xmlns:cx3="http://schemas.microsoft.com/office/drawing/2016/5/9/chartex" xmlns:cx4="http://schemas.microsoft.com/office/drawing/2016/5/10/chartex" xmlns:cx5="http://schemas.microsoft.com/office/drawing/2016/5/11/chartex" xmlns:cx6="http://schemas.microsoft.com/office/drawing/2016/5/12/chartex" xmlns:cx7="http://schemas.microsoft.com/office/drawing/2016/5/13/chartex" xmlns:cx8="http://schemas.microsoft.com/office/drawing/2016/5/14/chartex" xmlns:mc="http://schemas.openxmlformats.org/markup-compatibility/2006" xmlns:aink="http://schemas.microsoft.com/office/drawing/2016/ink" xmlns:am3d="http://schemas.microsoft.com/office/drawing/2017/model3d" xmlns:o="urn:schemas-microsoft-com:office:office" xmlns:oel="http://schemas.microsoft.com/office/2019/extlst" xmlns:r="http://schemas.openxmlformats.org/officeDocument/2006/relationships" xmlns:m="http://schemas.openxmlformats.org/officeDocument/2006/math" xmlns:v="urn:schemas-microsoft-com:vml" xmlns:wp14="http://schemas.microsoft.com/office/word/2010/wordprocessingDrawing" xmlns:wp="http://schemas.openxmlformats.org/drawingml/2006/wordprocessingDrawing" xmlns:w10="urn:schemas-microsoft-com:office:word" xmlns:w="http://schemas.openxmlformats.org/wordprocessingml/2006/main" xmlns:w14="http://schemas.microsoft.com/office/word/2010/wordml" xmlns:w15="http://schemas.microsoft.com/office/word/2012/wordml" xmlns:w16cex="http://schemas.microsoft.com/office/word/2018/wordml/cex" xmlns:w16cid="http://schemas.microsoft.com/office/word/2016/wordml/cid" xmlns:w16="http://schemas.microsoft.com/office/word/2018/wordml" xmlns:w16sdtdh="http://schemas.microsoft.com/office/word/2020/wordml/sdtdatahash" xmlns:w16se="http://schemas.microsoft.com/office/word/2015/wordml/symex" xmlns:wpg="http://schemas.microsoft.com/office/word/2010/wordprocessingGroup" xmlns:wpi="http://schemas.microsoft.com/office/word/2010/wordprocessingInk" xmlns:wne="http://schemas.microsoft.com/office/word/2006/wordml" xmlns:wps="http://schemas.microsoft.com/office/word/2010/wordprocessingShape" mc:Ignorable="w14 w15 w16se w16cid w16 w16cex w16sdtdh wp14">
   <w:body>
     <w:p>
       <w:pPr>
@@ -845,7 +845,7 @@
         <w:bidi/>
         <w:spacing w:after="0" w:line="276" w:lineRule="auto"/>
         <w:rPr>
-          <w:rFonts w:cstheme="minorHAnsi" w:hint="cs"/>
+          <w:rFonts w:cstheme="minorHAnsi"/>
           <w:sz w:val="24"/>
           <w:szCs w:val="24"/>
           <w:rtl/>
@@ -1007,7 +1007,27 @@
           <w:rtl/>
           <w:lang w:bidi="he-IL"/>
         </w:rPr>
-        <w:t>יהיו הסרטים עצמם, העץ האחרון במערך זה יכיל את כל הסרטים.</w:t>
+        <w:t>יהיו הסרטים עצמם, העץ האחרון במערך זה יכיל את כל הסרטים</w:t>
+      </w:r>
+      <w:r>
+        <w:rPr>
+          <w:rFonts w:cstheme="minorHAnsi" w:hint="cs"/>
+          <w:sz w:val="24"/>
+          <w:szCs w:val="24"/>
+          <w:rtl/>
+          <w:lang w:bidi="he-IL"/>
+        </w:rPr>
+        <w:t xml:space="preserve"> במערכת</w:t>
+      </w:r>
+      <w:r>
+        <w:rPr>
+          <w:rFonts w:cstheme="minorHAnsi" w:hint="cs"/>
+          <w:sz w:val="24"/>
+          <w:szCs w:val="24"/>
+          <w:rtl/>
+          <w:lang w:bidi="he-IL"/>
+        </w:rPr>
+        <w:t>.</w:t>
       </w:r>
     </w:p>
     <w:p>
@@ -1481,7 +1501,16 @@
           <w:szCs w:val="24"/>
           <w:lang w:bidi="he-IL"/>
         </w:rPr>
-        <w:t>views[]</w:t>
+        <w:t>Total_viewes</w:t>
+      </w:r>
+      <w:r>
+        <w:rPr>
+          <w:rFonts w:cstheme="minorHAnsi"/>
+          <w:sz w:val="24"/>
+          <w:szCs w:val="24"/>
+          <w:lang w:bidi="he-IL"/>
+        </w:rPr>
+        <w:t>[]</w:t>
       </w:r>
       <w:r>
         <w:rPr>
@@ -1492,6 +1521,15 @@
           <w:lang w:bidi="he-IL"/>
         </w:rPr>
         <w:t xml:space="preserve"> - מערך שמכיל מספר הצפיות בכל ז׳אנר</w:t>
+      </w:r>
+      <w:r>
+        <w:rPr>
+          <w:rFonts w:cstheme="minorHAnsi"/>
+          <w:sz w:val="24"/>
+          <w:szCs w:val="24"/>
+          <w:lang w:bidi="he-IL"/>
+        </w:rPr>
+        <w:t xml:space="preserve"> </w:t>
       </w:r>
     </w:p>
     <w:p>
@@ -1507,7 +1545,6 @@
           <w:rFonts w:cstheme="minorHAnsi"/>
           <w:sz w:val="24"/>
           <w:szCs w:val="24"/>
-          <w:rtl/>
           <w:lang w:bidi="he-IL"/>
         </w:rPr>
       </w:pPr>
@@ -1518,17 +1555,7 @@
           <w:szCs w:val="24"/>
           <w:lang w:bidi="he-IL"/>
         </w:rPr>
-        <w:t>users</w:t>
-      </w:r>
-      <w:r>
-        <w:rPr>
-          <w:rFonts w:cstheme="minorHAnsi" w:hint="cs"/>
-          <w:sz w:val="24"/>
-          <w:szCs w:val="24"/>
-          <w:rtl/>
-          <w:lang w:bidi="he-IL"/>
-        </w:rPr>
-        <w:t xml:space="preserve"> - עץ </w:t>
+        <w:t>parameter_views</w:t>
       </w:r>
       <w:r>
         <w:rPr>
@@ -1537,132 +1564,56 @@
           <w:szCs w:val="24"/>
           <w:lang w:bidi="he-IL"/>
         </w:rPr>
-        <w:t>avl</w:t>
-      </w:r>
-      <w:r>
-        <w:rPr>
-          <w:rFonts w:cstheme="minorHAnsi" w:hint="cs"/>
-          <w:sz w:val="24"/>
-          <w:szCs w:val="24"/>
-          <w:rtl/>
-          <w:lang w:bidi="he-IL"/>
-        </w:rPr>
-        <w:t xml:space="preserve"> שמחזיק את מצביעים למשתמשים </w:t>
-      </w:r>
-      <w:r>
-        <w:rPr>
-          <w:rFonts w:ascii="CambriaMath" w:eastAsia="CambriaMath" w:hAnsi="CambriaMath" w:cs="CambriaMath"/>
-          <w:color w:val="ED7D31" w:themeColor="accent2"/>
-          <w:sz w:val="20"/>
-          <w:szCs w:val="20"/>
-        </w:rPr>
-        <w:t>Users</w:t>
-      </w:r>
-      <w:r>
-        <w:rPr>
-          <w:rFonts w:ascii="CambriaMath" w:eastAsia="CambriaMath" w:hAnsi="CambriaMath" w:cs="CambriaMath"/>
-          <w:color w:val="ED7D31" w:themeColor="accent2"/>
-          <w:sz w:val="20"/>
-          <w:szCs w:val="20"/>
-        </w:rPr>
-        <w:t xml:space="preserve"> *</w:t>
-      </w:r>
-      <w:r>
-        <w:rPr>
-          <w:rFonts w:cstheme="minorHAnsi" w:hint="cs"/>
-          <w:sz w:val="24"/>
-          <w:szCs w:val="24"/>
-          <w:rtl/>
-          <w:lang w:bidi="he-IL"/>
-        </w:rPr>
-        <w:t xml:space="preserve"> במערכת, המפתחות יהיו </w:t>
-      </w:r>
-      <w:r>
-        <w:rPr>
-          <w:rFonts w:ascii="CambriaMath" w:eastAsia="CambriaMath" w:hAnsi="CambriaMath" w:cs="CambriaMath" w:hint="eastAsia"/>
-          <w:color w:val="ED7D31" w:themeColor="accent2"/>
-          <w:sz w:val="20"/>
-          <w:szCs w:val="20"/>
-        </w:rPr>
-        <w:t>userId</w:t>
-      </w:r>
-    </w:p>
-    <w:p>
-      <w:pPr>
-        <w:jc w:val="center"/>
-        <w:rPr>
-          <w:rFonts w:eastAsiaTheme="minorEastAsia" w:cstheme="minorHAnsi"/>
-          <w:i/>
-          <w:color w:val="AEAAAA" w:themeColor="background2" w:themeShade="BF"/>
-          <w:sz w:val="24"/>
-          <w:szCs w:val="24"/>
-          <w:rtl/>
-        </w:rPr>
-      </w:pPr>
-      <w:r>
-        <w:rPr>
-          <w:rFonts w:eastAsiaTheme="minorEastAsia" w:cstheme="minorHAnsi"/>
-          <w:i/>
-          <w:color w:val="AEAAAA" w:themeColor="background2" w:themeShade="BF"/>
-          <w:sz w:val="24"/>
-          <w:szCs w:val="24"/>
-        </w:rPr>
-        <w:t>______________________________________________________________________________</w:t>
-      </w:r>
-    </w:p>
-    <w:p>
-      <w:pPr>
-        <w:bidi/>
-        <w:spacing w:after="0" w:line="360" w:lineRule="auto"/>
+        <w:t>[]</w:t>
+      </w:r>
+      <w:r>
+        <w:rPr>
+          <w:rFonts w:cstheme="minorHAnsi" w:hint="cs"/>
+          <w:sz w:val="24"/>
+          <w:szCs w:val="24"/>
+          <w:rtl/>
+          <w:lang w:bidi="he-IL"/>
+        </w:rPr>
+        <w:t xml:space="preserve"> - מערך שמכיל </w:t>
+      </w:r>
+      <w:r>
+        <w:rPr>
+          <w:rFonts w:cstheme="minorHAnsi" w:hint="cs"/>
+          <w:sz w:val="24"/>
+          <w:szCs w:val="24"/>
+          <w:rtl/>
+          <w:lang w:bidi="he-IL"/>
+        </w:rPr>
+        <w:t xml:space="preserve">פרמטר אודות </w:t>
+      </w:r>
+      <w:r>
+        <w:rPr>
+          <w:rFonts w:cstheme="minorHAnsi" w:hint="cs"/>
+          <w:sz w:val="24"/>
+          <w:szCs w:val="24"/>
+          <w:rtl/>
+          <w:lang w:bidi="he-IL"/>
+        </w:rPr>
+        <w:t>מספר הצפיות בכל ז׳אנר</w:t>
+      </w:r>
+      <w:r>
+        <w:rPr>
+          <w:rFonts w:cstheme="minorHAnsi" w:hint="cs"/>
+          <w:sz w:val="24"/>
+          <w:szCs w:val="24"/>
+          <w:rtl/>
+          <w:lang w:bidi="he-IL"/>
+        </w:rPr>
+        <w:t xml:space="preserve"> אשר אנשי הקבוצה נעזרים בו על מנת לחשב את סך הצפיות האישיות שלהם.</w:t>
+      </w:r>
+      <w:r>
         <w:rPr>
           <w:rFonts w:cstheme="minorHAnsi"/>
-          <w:sz w:val="28"/>
-          <w:szCs w:val="28"/>
-          <w:u w:val="single"/>
-          <w:rtl/>
-        </w:rPr>
-      </w:pPr>
-      <w:r>
-        <w:rPr>
-          <w:rFonts w:cstheme="minorHAnsi" w:hint="cs"/>
-          <w:sz w:val="28"/>
-          <w:szCs w:val="28"/>
-          <w:u w:val="single"/>
-          <w:rtl/>
-        </w:rPr>
-        <w:t xml:space="preserve">מחלקת </w:t>
-      </w:r>
-      <w:r>
-        <w:rPr>
-          <w:rFonts w:cstheme="minorHAnsi"/>
-          <w:sz w:val="28"/>
-          <w:szCs w:val="28"/>
-          <w:u w:val="single"/>
-        </w:rPr>
-        <w:t>Movie</w:t>
-      </w:r>
-    </w:p>
-    <w:p>
-      <w:pPr>
-        <w:bidi/>
-        <w:spacing w:after="0" w:line="276" w:lineRule="auto"/>
-        <w:rPr>
-          <w:rFonts w:cstheme="minorHAnsi"/>
-          <w:sz w:val="24"/>
-          <w:szCs w:val="24"/>
-          <w:rtl/>
-          <w:lang w:bidi="he-IL"/>
-        </w:rPr>
-      </w:pPr>
-      <w:r>
-        <w:rPr>
-          <w:rFonts w:cstheme="minorHAnsi" w:hint="cs"/>
-          <w:sz w:val="24"/>
-          <w:szCs w:val="24"/>
-          <w:rtl/>
-          <w:lang w:bidi="he-IL"/>
-        </w:rPr>
-        <w:t>שדות:</w:t>
+          <w:sz w:val="24"/>
+          <w:szCs w:val="24"/>
+          <w:lang w:bidi="he-IL"/>
+        </w:rPr>
+        <w:t xml:space="preserve"> </w:t>
       </w:r>
     </w:p>
     <w:p>
@@ -1678,6 +1629,7 @@
           <w:rFonts w:cstheme="minorHAnsi"/>
           <w:sz w:val="24"/>
           <w:szCs w:val="24"/>
+          <w:rtl/>
           <w:lang w:bidi="he-IL"/>
         </w:rPr>
       </w:pPr>
@@ -1688,27 +1640,171 @@
           <w:szCs w:val="24"/>
           <w:lang w:bidi="he-IL"/>
         </w:rPr>
-        <w:t>id</w:t>
-      </w:r>
-      <w:r>
-        <w:rPr>
-          <w:rFonts w:cstheme="minorHAnsi" w:hint="cs"/>
-          <w:sz w:val="24"/>
-          <w:szCs w:val="24"/>
-          <w:rtl/>
-          <w:lang w:bidi="he-IL"/>
-        </w:rPr>
-        <w:t xml:space="preserve"> - </w:t>
-      </w:r>
-      <w:r>
-        <w:rPr>
-          <w:rFonts w:cstheme="minorHAnsi" w:hint="cs"/>
-          <w:sz w:val="24"/>
-          <w:szCs w:val="24"/>
-          <w:rtl/>
-          <w:lang w:bidi="he-IL"/>
-        </w:rPr>
-        <w:t>מזהה ייחודי</w:t>
+        <w:t>members</w:t>
+      </w:r>
+      <w:r>
+        <w:rPr>
+          <w:rFonts w:cstheme="minorHAnsi" w:hint="cs"/>
+          <w:sz w:val="24"/>
+          <w:szCs w:val="24"/>
+          <w:rtl/>
+          <w:lang w:bidi="he-IL"/>
+        </w:rPr>
+        <w:t xml:space="preserve"> - עץ </w:t>
+      </w:r>
+      <w:r>
+        <w:rPr>
+          <w:rFonts w:cstheme="minorHAnsi"/>
+          <w:sz w:val="24"/>
+          <w:szCs w:val="24"/>
+          <w:lang w:bidi="he-IL"/>
+        </w:rPr>
+        <w:t>avl</w:t>
+      </w:r>
+      <w:r>
+        <w:rPr>
+          <w:rFonts w:cstheme="minorHAnsi" w:hint="cs"/>
+          <w:sz w:val="24"/>
+          <w:szCs w:val="24"/>
+          <w:rtl/>
+          <w:lang w:bidi="he-IL"/>
+        </w:rPr>
+        <w:t xml:space="preserve"> שמחזיק את מצביעים למשתמשים </w:t>
+      </w:r>
+      <w:r>
+        <w:rPr>
+          <w:rFonts w:ascii="CambriaMath" w:eastAsia="CambriaMath" w:hAnsi="CambriaMath" w:cs="CambriaMath"/>
+          <w:color w:val="ED7D31" w:themeColor="accent2"/>
+          <w:sz w:val="20"/>
+          <w:szCs w:val="20"/>
+        </w:rPr>
+        <w:t>Users</w:t>
+      </w:r>
+      <w:r>
+        <w:rPr>
+          <w:rFonts w:ascii="CambriaMath" w:eastAsia="CambriaMath" w:hAnsi="CambriaMath" w:cs="CambriaMath"/>
+          <w:color w:val="ED7D31" w:themeColor="accent2"/>
+          <w:sz w:val="20"/>
+          <w:szCs w:val="20"/>
+        </w:rPr>
+        <w:t xml:space="preserve"> *</w:t>
+      </w:r>
+      <w:r>
+        <w:rPr>
+          <w:rFonts w:cstheme="minorHAnsi" w:hint="cs"/>
+          <w:sz w:val="24"/>
+          <w:szCs w:val="24"/>
+          <w:rtl/>
+          <w:lang w:bidi="he-IL"/>
+        </w:rPr>
+        <w:t xml:space="preserve"> </w:t>
+      </w:r>
+      <w:r>
+        <w:rPr>
+          <w:rFonts w:cstheme="minorHAnsi" w:hint="cs"/>
+          <w:sz w:val="24"/>
+          <w:szCs w:val="24"/>
+          <w:rtl/>
+          <w:lang w:bidi="he-IL"/>
+        </w:rPr>
+        <w:t>בקבוצה</w:t>
+      </w:r>
+      <w:r>
+        <w:rPr>
+          <w:rFonts w:cstheme="minorHAnsi" w:hint="cs"/>
+          <w:sz w:val="24"/>
+          <w:szCs w:val="24"/>
+          <w:rtl/>
+          <w:lang w:bidi="he-IL"/>
+        </w:rPr>
+        <w:t xml:space="preserve">, המפתחות יהיו </w:t>
+      </w:r>
+      <w:r>
+        <w:rPr>
+          <w:rFonts w:ascii="CambriaMath" w:eastAsia="CambriaMath" w:hAnsi="CambriaMath" w:cs="CambriaMath" w:hint="eastAsia"/>
+          <w:color w:val="ED7D31" w:themeColor="accent2"/>
+          <w:sz w:val="20"/>
+          <w:szCs w:val="20"/>
+        </w:rPr>
+        <w:t>userId</w:t>
+      </w:r>
+    </w:p>
+    <w:p>
+      <w:pPr>
+        <w:jc w:val="center"/>
+        <w:rPr>
+          <w:rFonts w:eastAsiaTheme="minorEastAsia" w:cstheme="minorHAnsi"/>
+          <w:i/>
+          <w:color w:val="AEAAAA" w:themeColor="background2" w:themeShade="BF"/>
+          <w:sz w:val="24"/>
+          <w:szCs w:val="24"/>
+          <w:rtl/>
+        </w:rPr>
+      </w:pPr>
+      <w:r>
+        <w:rPr>
+          <w:rFonts w:eastAsiaTheme="minorEastAsia" w:cstheme="minorHAnsi"/>
+          <w:i/>
+          <w:color w:val="AEAAAA" w:themeColor="background2" w:themeShade="BF"/>
+          <w:sz w:val="24"/>
+          <w:szCs w:val="24"/>
+        </w:rPr>
+        <w:t>______________________________________________________________________________</w:t>
+      </w:r>
+    </w:p>
+    <w:p>
+      <w:pPr>
+        <w:bidi/>
+        <w:spacing w:after="0" w:line="360" w:lineRule="auto"/>
+        <w:rPr>
+          <w:rFonts w:cstheme="minorHAnsi"/>
+          <w:sz w:val="28"/>
+          <w:szCs w:val="28"/>
+          <w:u w:val="single"/>
+          <w:rtl/>
+        </w:rPr>
+      </w:pPr>
+      <w:r>
+        <w:rPr>
+          <w:rFonts w:cstheme="minorHAnsi" w:hint="cs"/>
+          <w:sz w:val="28"/>
+          <w:szCs w:val="28"/>
+          <w:u w:val="single"/>
+          <w:rtl/>
+        </w:rPr>
+        <w:t xml:space="preserve">מחלקת </w:t>
+      </w:r>
+      <w:r>
+        <w:rPr>
+          <w:rFonts w:cstheme="minorHAnsi"/>
+          <w:sz w:val="28"/>
+          <w:szCs w:val="28"/>
+          <w:u w:val="single"/>
+        </w:rPr>
+        <w:t>Movie</w:t>
+      </w:r>
+    </w:p>
+    <w:p>
+      <w:pPr>
+        <w:bidi/>
+        <w:spacing w:after="0" w:line="276" w:lineRule="auto"/>
+        <w:rPr>
+          <w:rFonts w:cstheme="minorHAnsi"/>
+          <w:sz w:val="24"/>
+          <w:szCs w:val="24"/>
+          <w:rtl/>
+          <w:lang w:bidi="he-IL"/>
+        </w:rPr>
+      </w:pPr>
+      <w:r>
+        <w:rPr>
+          <w:rFonts w:cstheme="minorHAnsi" w:hint="cs"/>
+          <w:sz w:val="24"/>
+          <w:szCs w:val="24"/>
+          <w:rtl/>
+          <w:lang w:bidi="he-IL"/>
+        </w:rPr>
+        <w:t>שדות:</w:t>
       </w:r>
     </w:p>
     <w:p>
@@ -1734,36 +1830,27 @@
           <w:szCs w:val="24"/>
           <w:lang w:bidi="he-IL"/>
         </w:rPr>
-        <w:t>vip</w:t>
-      </w:r>
-      <w:r>
-        <w:rPr>
-          <w:rFonts w:cstheme="minorHAnsi" w:hint="cs"/>
-          <w:sz w:val="24"/>
-          <w:szCs w:val="24"/>
-          <w:rtl/>
-          <w:lang w:bidi="he-IL"/>
-        </w:rPr>
-        <w:t xml:space="preserve"> - שדה שמציין את מספר משתמשי </w:t>
-      </w:r>
-      <w:r>
-        <w:rPr>
-          <w:rFonts w:cstheme="minorHAnsi"/>
-          <w:sz w:val="24"/>
-          <w:szCs w:val="24"/>
-          <w:lang w:bidi="he-IL"/>
-        </w:rPr>
-        <w:t>vip</w:t>
-      </w:r>
-      <w:r>
-        <w:rPr>
-          <w:rFonts w:cstheme="minorHAnsi" w:hint="cs"/>
-          <w:sz w:val="24"/>
-          <w:szCs w:val="24"/>
-          <w:rtl/>
-          <w:lang w:bidi="he-IL"/>
-        </w:rPr>
-        <w:t xml:space="preserve"> בקבוצה</w:t>
+        <w:t>id</w:t>
+      </w:r>
+      <w:r>
+        <w:rPr>
+          <w:rFonts w:cstheme="minorHAnsi" w:hint="cs"/>
+          <w:sz w:val="24"/>
+          <w:szCs w:val="24"/>
+          <w:rtl/>
+          <w:lang w:bidi="he-IL"/>
+        </w:rPr>
+        <w:t xml:space="preserve"> - </w:t>
+      </w:r>
+      <w:r>
+        <w:rPr>
+          <w:rFonts w:cstheme="minorHAnsi" w:hint="cs"/>
+          <w:sz w:val="24"/>
+          <w:szCs w:val="24"/>
+          <w:rtl/>
+          <w:lang w:bidi="he-IL"/>
+        </w:rPr>
+        <w:t>מזהה ייחודי</w:t>
       </w:r>
     </w:p>
     <w:p>
@@ -1789,17 +1876,56 @@
           <w:szCs w:val="24"/>
           <w:lang w:bidi="he-IL"/>
         </w:rPr>
-        <w:t>views[]</w:t>
-      </w:r>
-      <w:r>
-        <w:rPr>
-          <w:rFonts w:cstheme="minorHAnsi" w:hint="cs"/>
-          <w:sz w:val="24"/>
-          <w:szCs w:val="24"/>
-          <w:rtl/>
-          <w:lang w:bidi="he-IL"/>
-        </w:rPr>
-        <w:t xml:space="preserve"> - מערך שמכיל מספר הצפיות בכל ז׳אנר</w:t>
+        <w:t>vip</w:t>
+      </w:r>
+      <w:r>
+        <w:rPr>
+          <w:rFonts w:cstheme="minorHAnsi" w:hint="cs"/>
+          <w:sz w:val="24"/>
+          <w:szCs w:val="24"/>
+          <w:rtl/>
+          <w:lang w:bidi="he-IL"/>
+        </w:rPr>
+        <w:t xml:space="preserve"> - שדה שמציין </w:t>
+      </w:r>
+      <w:r>
+        <w:rPr>
+          <w:rFonts w:cstheme="minorHAnsi" w:hint="cs"/>
+          <w:sz w:val="24"/>
+          <w:szCs w:val="24"/>
+          <w:rtl/>
+          <w:lang w:bidi="he-IL"/>
+        </w:rPr>
+        <w:t>האם הסרט</w:t>
+      </w:r>
+      <w:r>
+        <w:rPr>
+          <w:rFonts w:cstheme="minorHAnsi" w:hint="cs"/>
+          <w:sz w:val="24"/>
+          <w:szCs w:val="24"/>
+          <w:rtl/>
+          <w:lang w:bidi="he-IL"/>
+        </w:rPr>
+        <w:t xml:space="preserve"> </w:t>
+      </w:r>
+      <w:r>
+        <w:rPr>
+          <w:rFonts w:cstheme="minorHAnsi"/>
+          <w:sz w:val="24"/>
+          <w:szCs w:val="24"/>
+          <w:lang w:bidi="he-IL"/>
+        </w:rPr>
+        <w:t>vip</w:t>
+      </w:r>
+      <w:r>
+        <w:rPr>
+          <w:rFonts w:cstheme="minorHAnsi" w:hint="cs"/>
+          <w:sz w:val="24"/>
+          <w:szCs w:val="24"/>
+          <w:rtl/>
+          <w:lang w:bidi="he-IL"/>
+        </w:rPr>
+        <w:t xml:space="preserve"> </w:t>
       </w:r>
     </w:p>
     <w:p>
@@ -1810,31 +1936,14 @@
           <w:numId w:val="4"/>
         </w:numPr>
         <w:bidi/>
-        <w:rPr>
-          <w:rFonts w:eastAsiaTheme="minorEastAsia" w:cstheme="minorHAnsi"/>
-          <w:i/>
-          <w:rtl/>
-        </w:rPr>
-      </w:pPr>
-      <w:r>
+        <w:spacing w:after="0" w:line="276" w:lineRule="auto"/>
         <w:rPr>
           <w:rFonts w:cstheme="minorHAnsi"/>
           <w:sz w:val="24"/>
           <w:szCs w:val="24"/>
           <w:lang w:bidi="he-IL"/>
         </w:rPr>
-        <w:t>users</w:t>
-      </w:r>
-      <w:r>
-        <w:rPr>
-          <w:rFonts w:cstheme="minorHAnsi" w:hint="cs"/>
-          <w:sz w:val="24"/>
-          <w:szCs w:val="24"/>
-          <w:rtl/>
-          <w:lang w:bidi="he-IL"/>
-        </w:rPr>
-        <w:t xml:space="preserve"> - עץ </w:t>
-      </w:r>
+      </w:pPr>
       <w:r>
         <w:rPr>
           <w:rFonts w:cstheme="minorHAnsi"/>
@@ -1842,45 +1951,244 @@
           <w:szCs w:val="24"/>
           <w:lang w:bidi="he-IL"/>
         </w:rPr>
-        <w:t>avl</w:t>
-      </w:r>
-      <w:r>
-        <w:rPr>
-          <w:rFonts w:cstheme="minorHAnsi" w:hint="cs"/>
-          <w:sz w:val="24"/>
-          <w:szCs w:val="24"/>
-          <w:rtl/>
-          <w:lang w:bidi="he-IL"/>
-        </w:rPr>
-        <w:t xml:space="preserve"> שמחזיק את מצביעים למשתמשים </w:t>
-      </w:r>
-      <w:r>
-        <w:rPr>
-          <w:rFonts w:ascii="CambriaMath" w:eastAsia="CambriaMath" w:hAnsi="CambriaMath" w:cs="CambriaMath"/>
-          <w:color w:val="ED7D31" w:themeColor="accent2"/>
-          <w:sz w:val="20"/>
-          <w:szCs w:val="20"/>
-        </w:rPr>
-        <w:t>Users *</w:t>
-      </w:r>
-      <w:r>
-        <w:rPr>
-          <w:rFonts w:cstheme="minorHAnsi" w:hint="cs"/>
-          <w:sz w:val="24"/>
-          <w:szCs w:val="24"/>
-          <w:rtl/>
-          <w:lang w:bidi="he-IL"/>
-        </w:rPr>
-        <w:t xml:space="preserve"> במערכת, המפתחות יהיו </w:t>
-      </w:r>
-      <w:r>
-        <w:rPr>
-          <w:rFonts w:ascii="CambriaMath" w:eastAsia="CambriaMath" w:hAnsi="CambriaMath" w:cs="CambriaMath" w:hint="eastAsia"/>
-          <w:color w:val="ED7D31" w:themeColor="accent2"/>
-          <w:sz w:val="20"/>
-          <w:szCs w:val="20"/>
-        </w:rPr>
-        <w:t>userId</w:t>
+        <w:t>views</w:t>
+      </w:r>
+      <w:r>
+        <w:rPr>
+          <w:rFonts w:cstheme="minorHAnsi" w:hint="cs"/>
+          <w:sz w:val="24"/>
+          <w:szCs w:val="24"/>
+          <w:rtl/>
+          <w:lang w:bidi="he-IL"/>
+        </w:rPr>
+        <w:t xml:space="preserve"> </w:t>
+      </w:r>
+      <w:r>
+        <w:rPr>
+          <w:rFonts w:cstheme="minorHAnsi"/>
+          <w:sz w:val="24"/>
+          <w:szCs w:val="24"/>
+          <w:rtl/>
+          <w:lang w:bidi="he-IL"/>
+        </w:rPr>
+        <w:t>–</w:t>
+      </w:r>
+      <w:r>
+        <w:rPr>
+          <w:rFonts w:cstheme="minorHAnsi" w:hint="cs"/>
+          <w:sz w:val="24"/>
+          <w:szCs w:val="24"/>
+          <w:rtl/>
+          <w:lang w:bidi="he-IL"/>
+        </w:rPr>
+        <w:t xml:space="preserve"> </w:t>
+      </w:r>
+      <w:r>
+        <w:rPr>
+          <w:rFonts w:cstheme="minorHAnsi"/>
+          <w:sz w:val="24"/>
+          <w:szCs w:val="24"/>
+          <w:lang w:bidi="he-IL"/>
+        </w:rPr>
+        <w:t>int</w:t>
+      </w:r>
+      <w:r>
+        <w:rPr>
+          <w:rFonts w:cstheme="minorHAnsi" w:hint="cs"/>
+          <w:sz w:val="24"/>
+          <w:szCs w:val="24"/>
+          <w:rtl/>
+          <w:lang w:bidi="he-IL"/>
+        </w:rPr>
+        <w:t xml:space="preserve"> </w:t>
+      </w:r>
+      <w:r>
+        <w:rPr>
+          <w:rFonts w:cstheme="minorHAnsi" w:hint="cs"/>
+          <w:sz w:val="24"/>
+          <w:szCs w:val="24"/>
+          <w:rtl/>
+          <w:lang w:bidi="he-IL"/>
+        </w:rPr>
+        <w:t xml:space="preserve">שמכיל מספר הצפיות </w:t>
+      </w:r>
+      <w:r>
+        <w:rPr>
+          <w:rFonts w:cstheme="minorHAnsi" w:hint="cs"/>
+          <w:sz w:val="24"/>
+          <w:szCs w:val="24"/>
+          <w:rtl/>
+          <w:lang w:bidi="he-IL"/>
+        </w:rPr>
+        <w:t>בסרט</w:t>
+      </w:r>
+    </w:p>
+    <w:p>
+      <w:pPr>
+        <w:pStyle w:val="ListParagraph"/>
+        <w:numPr>
+          <w:ilvl w:val="0"/>
+          <w:numId w:val="4"/>
+        </w:numPr>
+        <w:bidi/>
+        <w:spacing w:after="0" w:line="276" w:lineRule="auto"/>
+        <w:rPr>
+          <w:rFonts w:cstheme="minorHAnsi"/>
+          <w:sz w:val="24"/>
+          <w:szCs w:val="24"/>
+          <w:lang w:bidi="he-IL"/>
+        </w:rPr>
+      </w:pPr>
+      <w:r>
+        <w:rPr>
+          <w:rFonts w:cstheme="minorHAnsi"/>
+          <w:sz w:val="24"/>
+          <w:szCs w:val="24"/>
+          <w:lang w:bidi="he-IL"/>
+        </w:rPr>
+        <w:t>genre</w:t>
+      </w:r>
+      <w:r>
+        <w:rPr>
+          <w:rFonts w:cstheme="minorHAnsi" w:hint="cs"/>
+          <w:sz w:val="24"/>
+          <w:szCs w:val="24"/>
+          <w:rtl/>
+          <w:lang w:bidi="he-IL"/>
+        </w:rPr>
+        <w:t xml:space="preserve"> </w:t>
+      </w:r>
+      <w:r>
+        <w:rPr>
+          <w:rFonts w:cstheme="minorHAnsi"/>
+          <w:sz w:val="24"/>
+          <w:szCs w:val="24"/>
+          <w:rtl/>
+          <w:lang w:bidi="he-IL"/>
+        </w:rPr>
+        <w:t>–</w:t>
+      </w:r>
+      <w:r>
+        <w:rPr>
+          <w:rFonts w:cstheme="minorHAnsi" w:hint="cs"/>
+          <w:sz w:val="24"/>
+          <w:szCs w:val="24"/>
+          <w:rtl/>
+          <w:lang w:bidi="he-IL"/>
+        </w:rPr>
+        <w:t xml:space="preserve"> משתנה של הז׳אנר של הסרט</w:t>
+      </w:r>
+    </w:p>
+    <w:p>
+      <w:pPr>
+        <w:pStyle w:val="ListParagraph"/>
+        <w:numPr>
+          <w:ilvl w:val="0"/>
+          <w:numId w:val="4"/>
+        </w:numPr>
+        <w:bidi/>
+        <w:spacing w:after="0" w:line="276" w:lineRule="auto"/>
+        <w:rPr>
+          <w:rFonts w:cstheme="minorHAnsi"/>
+          <w:sz w:val="24"/>
+          <w:szCs w:val="24"/>
+          <w:lang w:bidi="he-IL"/>
+        </w:rPr>
+      </w:pPr>
+      <w:r>
+        <w:rPr>
+          <w:rFonts w:cstheme="minorHAnsi"/>
+          <w:sz w:val="24"/>
+          <w:szCs w:val="24"/>
+          <w:lang w:bidi="he-IL"/>
+        </w:rPr>
+        <w:t>tot_points</w:t>
+      </w:r>
+      <w:r>
+        <w:rPr>
+          <w:rFonts w:cstheme="minorHAnsi" w:hint="cs"/>
+          <w:sz w:val="24"/>
+          <w:szCs w:val="24"/>
+          <w:rtl/>
+          <w:lang w:bidi="he-IL"/>
+        </w:rPr>
+        <w:t xml:space="preserve"> </w:t>
+      </w:r>
+      <w:r>
+        <w:rPr>
+          <w:rFonts w:cstheme="minorHAnsi"/>
+          <w:sz w:val="24"/>
+          <w:szCs w:val="24"/>
+          <w:rtl/>
+          <w:lang w:bidi="he-IL"/>
+        </w:rPr>
+        <w:t>–</w:t>
+      </w:r>
+      <w:r>
+        <w:rPr>
+          <w:rFonts w:cstheme="minorHAnsi" w:hint="cs"/>
+          <w:sz w:val="24"/>
+          <w:szCs w:val="24"/>
+          <w:rtl/>
+          <w:lang w:bidi="he-IL"/>
+        </w:rPr>
+        <w:t xml:space="preserve"> כמות הנקודות שניתנה לסרט</w:t>
+      </w:r>
+    </w:p>
+    <w:p>
+      <w:pPr>
+        <w:pStyle w:val="ListParagraph"/>
+        <w:numPr>
+          <w:ilvl w:val="0"/>
+          <w:numId w:val="4"/>
+        </w:numPr>
+        <w:bidi/>
+        <w:spacing w:after="0" w:line="276" w:lineRule="auto"/>
+        <w:rPr>
+          <w:rFonts w:cstheme="minorHAnsi"/>
+          <w:sz w:val="24"/>
+          <w:szCs w:val="24"/>
+          <w:lang w:bidi="he-IL"/>
+        </w:rPr>
+      </w:pPr>
+      <w:r>
+        <w:rPr>
+          <w:rFonts w:cstheme="minorHAnsi"/>
+          <w:sz w:val="24"/>
+          <w:szCs w:val="24"/>
+          <w:lang w:bidi="he-IL"/>
+        </w:rPr>
+        <w:t>number_of_ratings</w:t>
+      </w:r>
+      <w:r>
+        <w:rPr>
+          <w:rFonts w:cstheme="minorHAnsi" w:hint="cs"/>
+          <w:sz w:val="24"/>
+          <w:szCs w:val="24"/>
+          <w:rtl/>
+          <w:lang w:bidi="he-IL"/>
+        </w:rPr>
+        <w:t xml:space="preserve"> </w:t>
+      </w:r>
+      <w:r>
+        <w:rPr>
+          <w:rFonts w:cstheme="minorHAnsi"/>
+          <w:sz w:val="24"/>
+          <w:szCs w:val="24"/>
+          <w:rtl/>
+          <w:lang w:bidi="he-IL"/>
+        </w:rPr>
+        <w:t>–</w:t>
+      </w:r>
+      <w:r>
+        <w:rPr>
+          <w:rFonts w:cstheme="minorHAnsi" w:hint="cs"/>
+          <w:sz w:val="24"/>
+          <w:szCs w:val="24"/>
+          <w:rtl/>
+          <w:lang w:bidi="he-IL"/>
+        </w:rPr>
+        <w:t xml:space="preserve"> כמות הפעמים שהסרט הנתנון קיבל דירוג כלשהו</w:t>
       </w:r>
     </w:p>
     <w:p>
@@ -1967,7 +2275,6 @@
           <w:szCs w:val="32"/>
           <w:rtl/>
         </w:rPr>
-        <w:lastRenderedPageBreak/>
         <w:br w:type="page"/>
       </w:r>
     </w:p>
@@ -2040,45 +2347,77 @@
         <w:bidi/>
         <w:spacing w:after="0"/>
         <w:rPr>
+          <w:rFonts w:ascii="CambriaMath" w:eastAsia="CambriaMath" w:hint="cs"/>
+          <w:color w:val="000000"/>
+          <w:sz w:val="20"/>
+          <w:szCs w:val="20"/>
+          <w:rtl/>
+          <w:lang w:bidi="he-IL"/>
+        </w:rPr>
+      </w:pPr>
+      <w:r>
+        <w:rPr>
+          <w:rFonts w:eastAsiaTheme="minorEastAsia" w:cstheme="minorHAnsi" w:hint="cs"/>
+          <w:i/>
+          <w:sz w:val="24"/>
+          <w:szCs w:val="24"/>
+          <w:u w:val="single"/>
+          <w:rtl/>
+        </w:rPr>
+        <w:t>תיאור</w:t>
+      </w:r>
+      <w:r>
+        <w:rPr>
+          <w:rFonts w:eastAsiaTheme="minorEastAsia" w:cstheme="minorHAnsi" w:hint="cs"/>
+          <w:i/>
+          <w:sz w:val="24"/>
+          <w:szCs w:val="24"/>
+          <w:rtl/>
+        </w:rPr>
+        <w:t>:</w:t>
+      </w:r>
+      <w:r>
+        <w:rPr>
+          <w:rFonts w:eastAsiaTheme="minorEastAsia" w:cstheme="minorHAnsi" w:hint="cs"/>
+          <w:i/>
+          <w:sz w:val="24"/>
+          <w:szCs w:val="24"/>
+          <w:rtl/>
+          <w:lang w:bidi="he-IL"/>
+        </w:rPr>
+        <w:t xml:space="preserve"> </w:t>
+      </w:r>
+      <w:r>
+        <w:rPr>
+          <w:rFonts w:ascii="CambriaMath" w:eastAsia="CambriaMath" w:hint="cs"/>
+          <w:color w:val="000000"/>
+          <w:sz w:val="20"/>
+          <w:szCs w:val="20"/>
+          <w:rtl/>
+          <w:lang w:bidi="he-IL"/>
+        </w:rPr>
+        <w:t>.</w:t>
+      </w:r>
+      <w:r>
+        <w:rPr>
+          <w:rFonts w:ascii="CambriaMath" w:eastAsia="CambriaMath" w:hint="cs"/>
+          <w:color w:val="000000"/>
+          <w:sz w:val="20"/>
+          <w:szCs w:val="20"/>
+          <w:rtl/>
+          <w:lang w:bidi="he-IL"/>
+        </w:rPr>
+        <w:t xml:space="preserve">נאתחל את כלל העצים הקיימים במערכת שלנו עם ערכי </w:t>
+      </w:r>
+      <w:r>
+        <w:rPr>
           <w:rFonts w:ascii="CambriaMath" w:eastAsia="CambriaMath"/>
           <w:color w:val="000000"/>
           <w:sz w:val="20"/>
           <w:szCs w:val="20"/>
-          <w:rtl/>
-          <w:lang w:bidi="he-IL"/>
-        </w:rPr>
-      </w:pPr>
-      <w:r>
-        <w:rPr>
-          <w:rFonts w:eastAsiaTheme="minorEastAsia" w:cstheme="minorHAnsi" w:hint="cs"/>
-          <w:i/>
-          <w:sz w:val="24"/>
-          <w:szCs w:val="24"/>
-          <w:u w:val="single"/>
-          <w:rtl/>
-        </w:rPr>
-        <w:t>תיאור</w:t>
-      </w:r>
-      <w:r>
-        <w:rPr>
-          <w:rFonts w:eastAsiaTheme="minorEastAsia" w:cstheme="minorHAnsi" w:hint="cs"/>
-          <w:i/>
-          <w:sz w:val="24"/>
-          <w:szCs w:val="24"/>
-          <w:rtl/>
-        </w:rPr>
-        <w:t>:</w:t>
-      </w:r>
-      <w:r>
-        <w:rPr>
-          <w:rFonts w:eastAsiaTheme="minorEastAsia" w:cstheme="minorHAnsi" w:hint="cs"/>
-          <w:i/>
-          <w:sz w:val="24"/>
-          <w:szCs w:val="24"/>
-          <w:rtl/>
-          <w:lang w:bidi="he-IL"/>
-        </w:rPr>
-        <w:t xml:space="preserve"> </w:t>
+          <w:lang w:bidi="he-IL"/>
+        </w:rPr>
+        <w:t>null</w:t>
       </w:r>
       <w:r>
         <w:rPr>
@@ -2089,7 +2428,7 @@
           <w:rtl/>
           <w:lang w:bidi="he-IL"/>
         </w:rPr>
-        <w:t>.</w:t>
+        <w:t xml:space="preserve"> (עץ משתמשים, עץ סרטים, עץ קבוצות ועצי הסרטים לכל ז׳אנר).</w:t>
       </w:r>
     </w:p>
     <w:p>
@@ -2146,6 +2485,26 @@
         </w:rPr>
         <w:t>.</w:t>
       </w:r>
+      <w:r>
+        <w:rPr>
+          <w:rFonts w:ascii="CambriaMath" w:eastAsia="CambriaMath"/>
+          <w:color w:val="000000"/>
+          <w:sz w:val="20"/>
+          <w:szCs w:val="20"/>
+          <w:lang w:bidi="he-IL"/>
+        </w:rPr>
+        <w:t xml:space="preserve"> </w:t>
+      </w:r>
+      <w:r>
+        <w:rPr>
+          <w:rFonts w:ascii="CambriaMath" w:eastAsia="CambriaMath"/>
+          <w:color w:val="000000"/>
+          <w:sz w:val="20"/>
+          <w:szCs w:val="20"/>
+          <w:lang w:bidi="he-IL"/>
+        </w:rPr>
+        <w:t>O(1)</w:t>
+      </w:r>
     </w:p>
     <w:p>
       <w:pPr>
@@ -2238,17 +2597,178 @@
         </w:rPr>
         <w:t>.</w:t>
       </w:r>
+      <w:r>
+        <w:rPr>
+          <w:rFonts w:ascii="CambriaMath" w:eastAsia="CambriaMath" w:hint="cs"/>
+          <w:color w:val="000000"/>
+          <w:sz w:val="20"/>
+          <w:szCs w:val="20"/>
+          <w:rtl/>
+          <w:lang w:bidi="he-IL"/>
+        </w:rPr>
+        <w:t xml:space="preserve">נמחוק את המידע המוחזק בעץ המשתמשים, בעץ הקבוצות ובעץ הסרטים. </w:t>
+      </w:r>
+    </w:p>
+    <w:p>
+      <w:pPr>
+        <w:pStyle w:val="NormalWeb"/>
+        <w:bidi/>
+        <w:rPr>
+          <w:rFonts w:ascii="CambriaMath" w:eastAsia="CambriaMath" w:hAnsiTheme="minorHAnsi" w:cstheme="minorBidi"/>
+          <w:noProof/>
+          <w:color w:val="000000"/>
+          <w:sz w:val="20"/>
+          <w:szCs w:val="20"/>
+          <w:lang w:val="en-US"/>
+        </w:rPr>
+      </w:pPr>
+      <w:r>
+        <w:rPr>
+          <w:rFonts w:ascii="CambriaMath" w:eastAsia="CambriaMath" w:hAnsiTheme="minorHAnsi" w:cstheme="minorBidi" w:hint="cs"/>
+          <w:noProof/>
+          <w:color w:val="000000"/>
+          <w:sz w:val="20"/>
+          <w:szCs w:val="20"/>
+          <w:rtl/>
+          <w:lang w:val="en-US"/>
+        </w:rPr>
+        <w:t xml:space="preserve">סיבוכיות:  </w:t>
+      </w:r>
+      <w:r>
+        <w:rPr>
+          <w:rFonts w:ascii="CambriaMath" w:eastAsia="CambriaMath" w:hAnsiTheme="minorHAnsi" w:cstheme="minorBidi"/>
+          <w:noProof/>
+          <w:color w:val="000000"/>
+          <w:sz w:val="20"/>
+          <w:szCs w:val="20"/>
+          <w:lang w:val="en-US"/>
+        </w:rPr>
+        <w:t>O(n+m+k)</w:t>
+      </w:r>
+    </w:p>
+    <w:p>
+      <w:pPr>
+        <w:jc w:val="center"/>
+        <w:rPr>
+          <w:rFonts w:eastAsiaTheme="minorEastAsia" w:cstheme="minorHAnsi"/>
+          <w:i/>
+          <w:color w:val="AEAAAA" w:themeColor="background2" w:themeShade="BF"/>
+          <w:sz w:val="24"/>
+          <w:szCs w:val="24"/>
+        </w:rPr>
+      </w:pPr>
+      <w:r>
+        <w:rPr>
+          <w:rFonts w:eastAsiaTheme="minorEastAsia" w:cstheme="minorHAnsi"/>
+          <w:i/>
+          <w:color w:val="AEAAAA" w:themeColor="background2" w:themeShade="BF"/>
+          <w:sz w:val="24"/>
+          <w:szCs w:val="24"/>
+        </w:rPr>
+        <w:t>______________________________________________________________________________</w:t>
+      </w:r>
+    </w:p>
+    <w:p>
+      <w:pPr>
+        <w:pStyle w:val="NormalWeb"/>
+      </w:pPr>
+      <w:r>
+        <w:rPr>
+          <w:rFonts w:ascii="CambriaMath" w:eastAsia="CambriaMath" w:hAnsi="CambriaMath" w:cs="CambriaMath" w:hint="eastAsia"/>
+          <w:color w:val="355E8E"/>
+          <w:sz w:val="20"/>
+          <w:szCs w:val="20"/>
+        </w:rPr>
+        <w:t xml:space="preserve">StatusType </w:t>
+      </w:r>
+      <w:r>
+        <w:rPr>
+          <w:rFonts w:ascii="CambriaMath" w:eastAsia="CambriaMath" w:hAnsi="CambriaMath" w:cs="CambriaMath" w:hint="eastAsia"/>
+          <w:sz w:val="20"/>
+          <w:szCs w:val="20"/>
+        </w:rPr>
+        <w:t>add_movie(</w:t>
+      </w:r>
+      <w:r>
+        <w:rPr>
+          <w:rFonts w:ascii="CambriaMath" w:eastAsia="CambriaMath" w:hAnsi="CambriaMath" w:cs="CambriaMath" w:hint="eastAsia"/>
+          <w:color w:val="355E8E"/>
+          <w:sz w:val="20"/>
+          <w:szCs w:val="20"/>
+        </w:rPr>
+        <w:t xml:space="preserve">int </w:t>
+      </w:r>
+      <w:r>
+        <w:rPr>
+          <w:rFonts w:ascii="CambriaMath" w:eastAsia="CambriaMath" w:hAnsi="CambriaMath" w:cs="CambriaMath" w:hint="eastAsia"/>
+          <w:sz w:val="20"/>
+          <w:szCs w:val="20"/>
+        </w:rPr>
+        <w:t xml:space="preserve">movieId, </w:t>
+      </w:r>
+      <w:r>
+        <w:rPr>
+          <w:rFonts w:ascii="CambriaMath" w:eastAsia="CambriaMath" w:hAnsi="CambriaMath" w:cs="CambriaMath" w:hint="eastAsia"/>
+          <w:color w:val="355E8E"/>
+          <w:sz w:val="20"/>
+          <w:szCs w:val="20"/>
+        </w:rPr>
+        <w:t xml:space="preserve">Genre </w:t>
+      </w:r>
+      <w:r>
+        <w:rPr>
+          <w:rFonts w:ascii="CambriaMath" w:eastAsia="CambriaMath" w:hAnsi="CambriaMath" w:cs="CambriaMath" w:hint="eastAsia"/>
+          <w:sz w:val="20"/>
+          <w:szCs w:val="20"/>
+        </w:rPr>
+        <w:t xml:space="preserve">genre, </w:t>
+      </w:r>
+      <w:r>
+        <w:rPr>
+          <w:rFonts w:ascii="CambriaMath" w:eastAsia="CambriaMath" w:hAnsi="CambriaMath" w:cs="CambriaMath" w:hint="eastAsia"/>
+          <w:color w:val="355E8E"/>
+          <w:sz w:val="20"/>
+          <w:szCs w:val="20"/>
+        </w:rPr>
+        <w:t xml:space="preserve">int </w:t>
+      </w:r>
+      <w:r>
+        <w:rPr>
+          <w:rFonts w:ascii="CambriaMath" w:eastAsia="CambriaMath" w:hAnsi="CambriaMath" w:cs="CambriaMath" w:hint="eastAsia"/>
+          <w:sz w:val="20"/>
+          <w:szCs w:val="20"/>
+        </w:rPr>
+        <w:t xml:space="preserve">views, </w:t>
+      </w:r>
+      <w:r>
+        <w:rPr>
+          <w:rFonts w:ascii="CambriaMath" w:eastAsia="CambriaMath" w:hAnsi="CambriaMath" w:cs="CambriaMath" w:hint="eastAsia"/>
+          <w:color w:val="355E8E"/>
+          <w:sz w:val="20"/>
+          <w:szCs w:val="20"/>
+        </w:rPr>
+        <w:t xml:space="preserve">bool </w:t>
+      </w:r>
+      <w:r>
+        <w:rPr>
+          <w:rFonts w:ascii="CambriaMath" w:eastAsia="CambriaMath" w:hAnsi="CambriaMath" w:cs="CambriaMath" w:hint="eastAsia"/>
+          <w:sz w:val="20"/>
+          <w:szCs w:val="20"/>
+        </w:rPr>
+        <w:t>vipOnly)</w:t>
+      </w:r>
     </w:p>
     <w:p>
       <w:pPr>
         <w:bidi/>
         <w:spacing w:after="0"/>
         <w:rPr>
-          <w:rFonts w:eastAsiaTheme="minorEastAsia" w:cstheme="minorHAnsi"/>
-          <w:i/>
-          <w:sz w:val="24"/>
-          <w:szCs w:val="24"/>
-          <w:rtl/>
+          <w:rFonts w:ascii="CambriaMath" w:eastAsia="CambriaMath" w:hint="cs"/>
+          <w:color w:val="000000"/>
+          <w:sz w:val="20"/>
+          <w:szCs w:val="20"/>
+          <w:rtl/>
+          <w:lang w:bidi="he-IL"/>
         </w:rPr>
       </w:pPr>
       <w:r>
@@ -2260,7 +2780,7 @@
           <w:u w:val="single"/>
           <w:rtl/>
         </w:rPr>
-        <w:t>סיבוכיות</w:t>
+        <w:t>תיאור</w:t>
       </w:r>
       <w:r>
         <w:rPr>
@@ -2281,164 +2801,18 @@
           <w:rtl/>
           <w:lang w:bidi="he-IL"/>
         </w:rPr>
-        <w:t xml:space="preserve"> </w:t>
-      </w:r>
-      <w:r>
-        <w:rPr>
-          <w:rFonts w:eastAsiaTheme="minorEastAsia" w:cstheme="minorHAnsi" w:hint="cs"/>
-          <w:i/>
-          <w:sz w:val="24"/>
-          <w:szCs w:val="24"/>
-          <w:rtl/>
-        </w:rPr>
-        <w:t>.</w:t>
-      </w:r>
-    </w:p>
-    <w:p>
-      <w:pPr>
-        <w:jc w:val="center"/>
-        <w:rPr>
-          <w:rFonts w:eastAsiaTheme="minorEastAsia" w:cstheme="minorHAnsi"/>
-          <w:i/>
-          <w:color w:val="AEAAAA" w:themeColor="background2" w:themeShade="BF"/>
-          <w:sz w:val="24"/>
-          <w:szCs w:val="24"/>
-        </w:rPr>
-      </w:pPr>
-      <w:r>
-        <w:rPr>
-          <w:rFonts w:eastAsiaTheme="minorEastAsia" w:cstheme="minorHAnsi"/>
-          <w:i/>
-          <w:color w:val="AEAAAA" w:themeColor="background2" w:themeShade="BF"/>
-          <w:sz w:val="24"/>
-          <w:szCs w:val="24"/>
-        </w:rPr>
-        <w:t>______________________________________________________________________________</w:t>
-      </w:r>
-    </w:p>
-    <w:p>
-      <w:pPr>
-        <w:pStyle w:val="NormalWeb"/>
-      </w:pPr>
-      <w:r>
-        <w:rPr>
-          <w:rFonts w:ascii="CambriaMath" w:eastAsia="CambriaMath" w:hAnsi="CambriaMath" w:cs="CambriaMath" w:hint="eastAsia"/>
-          <w:color w:val="355E8E"/>
-          <w:sz w:val="20"/>
-          <w:szCs w:val="20"/>
-        </w:rPr>
-        <w:t xml:space="preserve">StatusType </w:t>
-      </w:r>
-      <w:r>
-        <w:rPr>
-          <w:rFonts w:ascii="CambriaMath" w:eastAsia="CambriaMath" w:hAnsi="CambriaMath" w:cs="CambriaMath" w:hint="eastAsia"/>
-          <w:sz w:val="20"/>
-          <w:szCs w:val="20"/>
-        </w:rPr>
-        <w:t>add_movie(</w:t>
-      </w:r>
-      <w:r>
-        <w:rPr>
-          <w:rFonts w:ascii="CambriaMath" w:eastAsia="CambriaMath" w:hAnsi="CambriaMath" w:cs="CambriaMath" w:hint="eastAsia"/>
-          <w:color w:val="355E8E"/>
-          <w:sz w:val="20"/>
-          <w:szCs w:val="20"/>
-        </w:rPr>
-        <w:t xml:space="preserve">int </w:t>
-      </w:r>
-      <w:r>
-        <w:rPr>
-          <w:rFonts w:ascii="CambriaMath" w:eastAsia="CambriaMath" w:hAnsi="CambriaMath" w:cs="CambriaMath" w:hint="eastAsia"/>
-          <w:sz w:val="20"/>
-          <w:szCs w:val="20"/>
-        </w:rPr>
-        <w:t xml:space="preserve">movieId, </w:t>
-      </w:r>
-      <w:r>
-        <w:rPr>
-          <w:rFonts w:ascii="CambriaMath" w:eastAsia="CambriaMath" w:hAnsi="CambriaMath" w:cs="CambriaMath" w:hint="eastAsia"/>
-          <w:color w:val="355E8E"/>
-          <w:sz w:val="20"/>
-          <w:szCs w:val="20"/>
-        </w:rPr>
-        <w:t xml:space="preserve">Genre </w:t>
-      </w:r>
-      <w:r>
-        <w:rPr>
-          <w:rFonts w:ascii="CambriaMath" w:eastAsia="CambriaMath" w:hAnsi="CambriaMath" w:cs="CambriaMath" w:hint="eastAsia"/>
-          <w:sz w:val="20"/>
-          <w:szCs w:val="20"/>
-        </w:rPr>
-        <w:t xml:space="preserve">genre, </w:t>
-      </w:r>
-      <w:r>
-        <w:rPr>
-          <w:rFonts w:ascii="CambriaMath" w:eastAsia="CambriaMath" w:hAnsi="CambriaMath" w:cs="CambriaMath" w:hint="eastAsia"/>
-          <w:color w:val="355E8E"/>
-          <w:sz w:val="20"/>
-          <w:szCs w:val="20"/>
-        </w:rPr>
-        <w:t xml:space="preserve">int </w:t>
-      </w:r>
-      <w:r>
-        <w:rPr>
-          <w:rFonts w:ascii="CambriaMath" w:eastAsia="CambriaMath" w:hAnsi="CambriaMath" w:cs="CambriaMath" w:hint="eastAsia"/>
-          <w:sz w:val="20"/>
-          <w:szCs w:val="20"/>
-        </w:rPr>
-        <w:t xml:space="preserve">views, </w:t>
-      </w:r>
-      <w:r>
-        <w:rPr>
-          <w:rFonts w:ascii="CambriaMath" w:eastAsia="CambriaMath" w:hAnsi="CambriaMath" w:cs="CambriaMath" w:hint="eastAsia"/>
-          <w:color w:val="355E8E"/>
-          <w:sz w:val="20"/>
-          <w:szCs w:val="20"/>
-        </w:rPr>
-        <w:t xml:space="preserve">bool </w:t>
-      </w:r>
-      <w:r>
-        <w:rPr>
-          <w:rFonts w:ascii="CambriaMath" w:eastAsia="CambriaMath" w:hAnsi="CambriaMath" w:cs="CambriaMath" w:hint="eastAsia"/>
-          <w:sz w:val="20"/>
-          <w:szCs w:val="20"/>
-        </w:rPr>
-        <w:t>vipOnly)</w:t>
-      </w:r>
-    </w:p>
-    <w:p>
-      <w:pPr>
-        <w:bidi/>
-        <w:spacing w:after="0"/>
-        <w:rPr>
-          <w:rFonts w:ascii="CambriaMath" w:eastAsia="CambriaMath"/>
+        <w:t>נבדוק את מקרי הקצה שהוגדרו</w:t>
+      </w:r>
+      <w:r>
+        <w:rPr>
+          <w:rFonts w:ascii="CambriaMath" w:eastAsia="CambriaMath" w:hint="cs"/>
           <w:color w:val="000000"/>
           <w:sz w:val="20"/>
           <w:szCs w:val="20"/>
           <w:rtl/>
           <w:lang w:bidi="he-IL"/>
         </w:rPr>
-      </w:pPr>
-      <w:r>
-        <w:rPr>
-          <w:rFonts w:eastAsiaTheme="minorEastAsia" w:cstheme="minorHAnsi" w:hint="cs"/>
-          <w:i/>
-          <w:sz w:val="24"/>
-          <w:szCs w:val="24"/>
-          <w:u w:val="single"/>
-          <w:rtl/>
-        </w:rPr>
-        <w:t>תיאור</w:t>
-      </w:r>
-      <w:r>
-        <w:rPr>
-          <w:rFonts w:eastAsiaTheme="minorEastAsia" w:cstheme="minorHAnsi" w:hint="cs"/>
-          <w:i/>
-          <w:sz w:val="24"/>
-          <w:szCs w:val="24"/>
-          <w:rtl/>
-        </w:rPr>
-        <w:t xml:space="preserve">: </w:t>
+        <w:t xml:space="preserve">. </w:t>
       </w:r>
       <w:r>
         <w:rPr>
@@ -2530,18 +2904,18 @@
           <w:rtl/>
           <w:lang w:bidi="he-IL"/>
         </w:rPr>
-        <w:t>והעץ אחרון הבמערך</w:t>
-      </w:r>
-      <w:r>
-        <w:rPr>
-          <w:rFonts w:ascii="CambriaMath" w:eastAsia="CambriaMath" w:hint="cs"/>
-          <w:color w:val="000000"/>
-          <w:sz w:val="20"/>
-          <w:szCs w:val="20"/>
-          <w:rtl/>
-          <w:lang w:bidi="he-IL"/>
-        </w:rPr>
-        <w:t>.</w:t>
+        <w:t>והעץ אחרון במערך</w:t>
+      </w:r>
+      <w:r>
+        <w:rPr>
+          <w:rFonts w:eastAsiaTheme="minorEastAsia" w:cstheme="minorHAnsi" w:hint="cs"/>
+          <w:i/>
+          <w:sz w:val="24"/>
+          <w:szCs w:val="24"/>
+          <w:rtl/>
+          <w:lang w:bidi="he-IL"/>
+        </w:rPr>
+        <w:t xml:space="preserve">. </w:t>
       </w:r>
     </w:p>
     <w:p>
@@ -2854,7 +3228,40 @@
           <w:rtl/>
           <w:lang w:bidi="he-IL"/>
         </w:rPr>
-        <w:t xml:space="preserve"> נחפש את הסרט בעץ </w:t>
+        <w:t xml:space="preserve"> </w:t>
+      </w:r>
+      <w:r>
+        <w:rPr>
+          <w:rFonts w:eastAsiaTheme="minorEastAsia" w:cstheme="minorHAnsi" w:hint="cs"/>
+          <w:i/>
+          <w:sz w:val="24"/>
+          <w:szCs w:val="24"/>
+          <w:rtl/>
+          <w:lang w:bidi="he-IL"/>
+        </w:rPr>
+        <w:t>נבדוק את מקרי הקצה שהוגדרו</w:t>
+      </w:r>
+      <w:r>
+        <w:rPr>
+          <w:rFonts w:ascii="CambriaMath" w:eastAsia="CambriaMath" w:hint="cs"/>
+          <w:color w:val="000000"/>
+          <w:sz w:val="20"/>
+          <w:szCs w:val="20"/>
+          <w:rtl/>
+          <w:lang w:bidi="he-IL"/>
+        </w:rPr>
+        <w:t xml:space="preserve">. </w:t>
+      </w:r>
+      <w:r>
+        <w:rPr>
+          <w:rFonts w:eastAsiaTheme="minorEastAsia" w:cstheme="minorHAnsi" w:hint="cs"/>
+          <w:i/>
+          <w:sz w:val="24"/>
+          <w:szCs w:val="24"/>
+          <w:rtl/>
+          <w:lang w:bidi="he-IL"/>
+        </w:rPr>
+        <w:t xml:space="preserve">נחפש את הסרט בעץ </w:t>
       </w:r>
       <w:r>
         <w:rPr>
@@ -3232,6 +3639,39 @@
         </w:rPr>
         <w:t>.</w:t>
       </w:r>
+      <w:r>
+        <w:rPr>
+          <w:rFonts w:eastAsiaTheme="minorEastAsia" w:cstheme="minorHAnsi" w:hint="cs"/>
+          <w:i/>
+          <w:sz w:val="24"/>
+          <w:szCs w:val="24"/>
+          <w:rtl/>
+          <w:lang w:bidi="he-IL"/>
+        </w:rPr>
+        <w:t xml:space="preserve"> </w:t>
+      </w:r>
+      <w:r>
+        <w:rPr>
+          <w:rFonts w:eastAsiaTheme="minorEastAsia" w:cstheme="minorHAnsi" w:hint="cs"/>
+          <w:i/>
+          <w:sz w:val="24"/>
+          <w:szCs w:val="24"/>
+          <w:rtl/>
+          <w:lang w:bidi="he-IL"/>
+        </w:rPr>
+        <w:t>נבדוק את מקרי הקצה שהוגדרו</w:t>
+      </w:r>
+      <w:r>
+        <w:rPr>
+          <w:rFonts w:ascii="CambriaMath" w:eastAsia="CambriaMath" w:hint="cs"/>
+          <w:color w:val="000000"/>
+          <w:sz w:val="20"/>
+          <w:szCs w:val="20"/>
+          <w:rtl/>
+          <w:lang w:bidi="he-IL"/>
+        </w:rPr>
+        <w:t>.</w:t>
+      </w:r>
     </w:p>
     <w:p>
       <w:pPr>
@@ -3522,6 +3962,28 @@
           <w:sz w:val="24"/>
           <w:szCs w:val="24"/>
           <w:rtl/>
+          <w:lang w:bidi="he-IL"/>
+        </w:rPr>
+        <w:t>נבדוק את מקרי הקצה שהוגדרו</w:t>
+      </w:r>
+      <w:r>
+        <w:rPr>
+          <w:rFonts w:ascii="CambriaMath" w:eastAsia="CambriaMath" w:hint="cs"/>
+          <w:color w:val="000000"/>
+          <w:sz w:val="20"/>
+          <w:szCs w:val="20"/>
+          <w:rtl/>
+          <w:lang w:bidi="he-IL"/>
+        </w:rPr>
+        <w:t xml:space="preserve">. </w:t>
+      </w:r>
+      <w:r>
+        <w:rPr>
+          <w:rFonts w:eastAsiaTheme="minorEastAsia" w:cstheme="minorHAnsi" w:hint="cs"/>
+          <w:i/>
+          <w:sz w:val="24"/>
+          <w:szCs w:val="24"/>
+          <w:rtl/>
         </w:rPr>
         <w:t>נוציא</w:t>
       </w:r>
@@ -3571,6 +4033,87 @@
           <w:sz w:val="24"/>
           <w:szCs w:val="24"/>
           <w:rtl/>
+        </w:rPr>
+        <w:t>.</w:t>
+      </w:r>
+      <w:r>
+        <w:rPr>
+          <w:rFonts w:eastAsiaTheme="minorEastAsia" w:cstheme="minorHAnsi" w:hint="cs"/>
+          <w:i/>
+          <w:sz w:val="24"/>
+          <w:szCs w:val="24"/>
+          <w:rtl/>
+          <w:lang w:bidi="he-IL"/>
+        </w:rPr>
+        <w:t xml:space="preserve"> במידה והמתמש שייך לקבוצה אזי נאעדכן את השדות הרלוונטיים בקבוצה (כמות הצפיות</w:t>
+      </w:r>
+      <w:r>
+        <w:rPr>
+          <w:rFonts w:eastAsiaTheme="minorEastAsia" w:cstheme="minorHAnsi" w:hint="cs"/>
+          <w:i/>
+          <w:sz w:val="24"/>
+          <w:szCs w:val="24"/>
+          <w:rtl/>
+          <w:lang w:bidi="he-IL"/>
+        </w:rPr>
+        <w:t>,</w:t>
+      </w:r>
+      <w:r>
+        <w:rPr>
+          <w:rFonts w:eastAsiaTheme="minorEastAsia" w:cstheme="minorHAnsi"/>
+          <w:i/>
+          <w:color w:val="FF0000"/>
+          <w:sz w:val="24"/>
+          <w:szCs w:val="24"/>
+          <w:highlight w:val="yellow"/>
+          <w:lang w:bidi="he-IL"/>
+        </w:rPr>
+        <w:t>vip</w:t>
+      </w:r>
+      <w:r>
+        <w:rPr>
+          <w:rFonts w:eastAsiaTheme="minorEastAsia" w:cstheme="minorHAnsi" w:hint="cs"/>
+          <w:i/>
+          <w:color w:val="FF0000"/>
+          <w:sz w:val="24"/>
+          <w:szCs w:val="24"/>
+          <w:highlight w:val="yellow"/>
+          <w:rtl/>
+          <w:lang w:bidi="he-IL"/>
+        </w:rPr>
+        <w:t>,</w:t>
+      </w:r>
+      <w:r>
+        <w:rPr>
+          <w:rFonts w:eastAsiaTheme="minorEastAsia" w:cstheme="minorHAnsi" w:hint="cs"/>
+          <w:i/>
+          <w:color w:val="FF0000"/>
+          <w:sz w:val="24"/>
+          <w:szCs w:val="24"/>
+          <w:rtl/>
+          <w:lang w:bidi="he-IL"/>
+        </w:rPr>
+        <w:t xml:space="preserve"> </w:t>
+      </w:r>
+      <w:r>
+        <w:rPr>
+          <w:rFonts w:eastAsiaTheme="minorEastAsia" w:cstheme="minorHAnsi" w:hint="cs"/>
+          <w:i/>
+          <w:sz w:val="24"/>
+          <w:szCs w:val="24"/>
+          <w:rtl/>
+          <w:lang w:bidi="he-IL"/>
+        </w:rPr>
+        <w:t>עץ המשתמשים השייכים לקבוצה)</w:t>
+      </w:r>
+      <w:r>
+        <w:rPr>
+          <w:rFonts w:eastAsiaTheme="minorEastAsia" w:cstheme="minorHAnsi" w:hint="cs"/>
+          <w:i/>
+          <w:sz w:val="24"/>
+          <w:szCs w:val="24"/>
+          <w:rtl/>
+          <w:lang w:bidi="he-IL"/>
         </w:rPr>
         <w:t>.</w:t>
       </w:r>
@@ -3679,7 +4222,15 @@
                 <w:sz w:val="24"/>
                 <w:szCs w:val="24"/>
               </w:rPr>
-              <m:t>k)</m:t>
+              <m:t>n</m:t>
+            </m:r>
+            <m:r>
+              <w:rPr>
+                <w:rFonts w:ascii="Cambria Math" w:eastAsiaTheme="minorEastAsia" w:hAnsi="Cambria Math" w:cstheme="minorHAnsi"/>
+                <w:sz w:val="24"/>
+                <w:szCs w:val="24"/>
+              </w:rPr>
+              <m:t>)</m:t>
             </m:r>
           </m:e>
         </m:func>
@@ -3761,46 +4312,100 @@
       <w:pPr>
         <w:bidi/>
         <w:spacing w:after="0"/>
-        <w:jc w:val="both"/>
+        <w:rPr>
+          <w:rFonts w:eastAsiaTheme="minorEastAsia" w:cstheme="minorHAnsi"/>
+          <w:i/>
+          <w:sz w:val="24"/>
+          <w:szCs w:val="24"/>
+          <w:rtl/>
+          <w:lang w:bidi="he-IL"/>
+        </w:rPr>
+      </w:pPr>
+      <w:r>
+        <w:rPr>
+          <w:rFonts w:eastAsiaTheme="minorEastAsia" w:cstheme="minorHAnsi" w:hint="cs"/>
+          <w:i/>
+          <w:sz w:val="24"/>
+          <w:szCs w:val="24"/>
+          <w:u w:val="single"/>
+          <w:rtl/>
+        </w:rPr>
+        <w:t>תיאור</w:t>
+      </w:r>
+      <w:r>
+        <w:rPr>
+          <w:rFonts w:eastAsiaTheme="minorEastAsia" w:cstheme="minorHAnsi" w:hint="cs"/>
+          <w:i/>
+          <w:sz w:val="24"/>
+          <w:szCs w:val="24"/>
+          <w:rtl/>
+        </w:rPr>
+        <w:t xml:space="preserve">: </w:t>
+      </w:r>
+      <w:r>
+        <w:rPr>
+          <w:rFonts w:eastAsiaTheme="minorEastAsia" w:cstheme="minorHAnsi" w:hint="cs"/>
+          <w:i/>
+          <w:sz w:val="24"/>
+          <w:szCs w:val="24"/>
+          <w:rtl/>
+          <w:lang w:bidi="he-IL"/>
+        </w:rPr>
+        <w:t>נבדוק את מקרי הקצה שהוגדרו</w:t>
+      </w:r>
+      <w:r>
         <w:rPr>
           <w:rFonts w:ascii="CambriaMath" w:eastAsia="CambriaMath"/>
           <w:color w:val="000000"/>
           <w:sz w:val="20"/>
           <w:szCs w:val="20"/>
-          <w:rtl/>
-        </w:rPr>
-      </w:pPr>
-      <w:r>
-        <w:rPr>
-          <w:rFonts w:eastAsiaTheme="minorEastAsia" w:cstheme="minorHAnsi" w:hint="cs"/>
-          <w:i/>
-          <w:sz w:val="24"/>
-          <w:szCs w:val="24"/>
-          <w:u w:val="single"/>
-          <w:rtl/>
-        </w:rPr>
-        <w:t>תיאור</w:t>
-      </w:r>
-      <w:r>
-        <w:rPr>
-          <w:rFonts w:eastAsiaTheme="minorEastAsia" w:cstheme="minorHAnsi" w:hint="cs"/>
-          <w:i/>
-          <w:sz w:val="24"/>
-          <w:szCs w:val="24"/>
-          <w:rtl/>
-        </w:rPr>
-        <w:t xml:space="preserve">: </w:t>
-      </w:r>
-      <w:r>
-        <w:rPr>
-          <w:rFonts w:eastAsiaTheme="minorEastAsia" w:cstheme="minorHAnsi" w:hint="cs"/>
-          <w:i/>
-          <w:sz w:val="24"/>
-          <w:szCs w:val="24"/>
-          <w:rtl/>
-          <w:lang w:bidi="he-IL"/>
-        </w:rPr>
-        <w:t xml:space="preserve">נייצר אובייקט קבוצה חדש ונכניס אותו לעץ </w:t>
+          <w:lang w:bidi="he-IL"/>
+        </w:rPr>
+        <w:t xml:space="preserve"> </w:t>
+      </w:r>
+      <w:r>
+        <w:rPr>
+          <w:rFonts w:ascii="CambriaMath" w:eastAsia="CambriaMath" w:hint="cs"/>
+          <w:color w:val="000000"/>
+          <w:sz w:val="20"/>
+          <w:szCs w:val="20"/>
+          <w:rtl/>
+          <w:lang w:bidi="he-IL"/>
+        </w:rPr>
+        <w:t>ו</w:t>
+      </w:r>
+      <w:r>
+        <w:rPr>
+          <w:rFonts w:eastAsiaTheme="minorEastAsia" w:cstheme="minorHAnsi" w:hint="cs"/>
+          <w:i/>
+          <w:sz w:val="24"/>
+          <w:szCs w:val="24"/>
+          <w:rtl/>
+          <w:lang w:bidi="he-IL"/>
+        </w:rPr>
+        <w:t>נייצר אובייקט קבוצה חדש</w:t>
+      </w:r>
+      <w:r>
+        <w:rPr>
+          <w:rFonts w:eastAsiaTheme="minorEastAsia" w:cstheme="minorHAnsi" w:hint="cs"/>
+          <w:i/>
+          <w:sz w:val="24"/>
+          <w:szCs w:val="24"/>
+          <w:rtl/>
+          <w:lang w:bidi="he-IL"/>
+        </w:rPr>
+        <w:t xml:space="preserve">, </w:t>
+      </w:r>
+      <w:r>
+        <w:rPr>
+          <w:rFonts w:eastAsiaTheme="minorEastAsia" w:cstheme="minorHAnsi" w:hint="cs"/>
+          <w:i/>
+          <w:sz w:val="24"/>
+          <w:szCs w:val="24"/>
+          <w:rtl/>
+          <w:lang w:bidi="he-IL"/>
+        </w:rPr>
+        <w:t xml:space="preserve">נכניס אותו לעץ </w:t>
       </w:r>
       <w:r>
         <w:rPr>
@@ -3827,7 +4432,7 @@
         <w:bidi/>
         <w:spacing w:after="0"/>
         <w:rPr>
-          <w:rFonts w:eastAsiaTheme="minorEastAsia" w:cstheme="minorHAnsi" w:hint="cs"/>
+          <w:rFonts w:eastAsiaTheme="minorEastAsia" w:cstheme="minorHAnsi"/>
           <w:i/>
           <w:sz w:val="24"/>
           <w:szCs w:val="24"/>
@@ -3843,6 +4448,7 @@
           <w:u w:val="single"/>
           <w:rtl/>
         </w:rPr>
+        <w:lastRenderedPageBreak/>
         <w:t>סיבוכיות</w:t>
       </w:r>
       <w:r>
@@ -4008,7 +4614,6 @@
           <w:sz w:val="24"/>
           <w:szCs w:val="24"/>
         </w:rPr>
-        <w:lastRenderedPageBreak/>
         <w:t>_____________________________________________________________________________</w:t>
       </w:r>
     </w:p>
@@ -4092,6 +4697,60 @@
           <w:sz w:val="24"/>
           <w:szCs w:val="24"/>
           <w:rtl/>
+          <w:lang w:bidi="he-IL"/>
+        </w:rPr>
+        <w:t>נבדוק את מקרי הקצה שהוגדרו</w:t>
+      </w:r>
+      <w:r>
+        <w:rPr>
+          <w:rFonts w:ascii="CambriaMath" w:eastAsia="CambriaMath" w:hint="cs"/>
+          <w:color w:val="000000"/>
+          <w:sz w:val="20"/>
+          <w:szCs w:val="20"/>
+          <w:rtl/>
+          <w:lang w:bidi="he-IL"/>
+        </w:rPr>
+        <w:t xml:space="preserve">. </w:t>
+      </w:r>
+      <w:r>
+        <w:rPr>
+          <w:rFonts w:eastAsiaTheme="minorEastAsia" w:cstheme="minorHAnsi" w:hint="cs"/>
+          <w:i/>
+          <w:sz w:val="24"/>
+          <w:szCs w:val="24"/>
+          <w:rtl/>
+          <w:lang w:bidi="he-IL"/>
+        </w:rPr>
+        <w:t>נדאג</w:t>
+      </w:r>
+      <w:r>
+        <w:rPr>
+          <w:rFonts w:eastAsiaTheme="minorEastAsia" w:cstheme="minorHAnsi" w:hint="cs"/>
+          <w:i/>
+          <w:sz w:val="24"/>
+          <w:szCs w:val="24"/>
+          <w:rtl/>
+        </w:rPr>
+        <w:t xml:space="preserve"> </w:t>
+      </w:r>
+      <w:r>
+        <w:rPr>
+          <w:rFonts w:eastAsiaTheme="minorEastAsia" w:cstheme="minorHAnsi" w:hint="cs"/>
+          <w:i/>
+          <w:sz w:val="24"/>
+          <w:szCs w:val="24"/>
+          <w:rtl/>
+          <w:lang w:bidi="he-IL"/>
+        </w:rPr>
+        <w:t xml:space="preserve">לעדכן עבור המשתמשים השייכים לקבוצה את השדות שלהם, גם את שדה הצפיות שלהם וגם את שדה השייכות לקבוצה. </w:t>
+      </w:r>
+      <w:r>
+        <w:rPr>
+          <w:rFonts w:eastAsiaTheme="minorEastAsia" w:cstheme="minorHAnsi" w:hint="cs"/>
+          <w:i/>
+          <w:sz w:val="24"/>
+          <w:szCs w:val="24"/>
+          <w:rtl/>
         </w:rPr>
         <w:t>נוציא</w:t>
       </w:r>
@@ -4143,6 +4802,17 @@
           <w:rtl/>
         </w:rPr>
         <w:t>.</w:t>
+      </w:r>
+      <w:r>
+        <w:rPr>
+          <w:rFonts w:eastAsiaTheme="minorEastAsia" w:cstheme="minorHAnsi" w:hint="cs"/>
+          <w:i/>
+          <w:sz w:val="24"/>
+          <w:szCs w:val="24"/>
+          <w:rtl/>
+          <w:lang w:bidi="he-IL"/>
+        </w:rPr>
+        <w:t xml:space="preserve"> </w:t>
       </w:r>
     </w:p>
     <w:p>
@@ -4150,45 +4820,55 @@
         <w:bidi/>
         <w:spacing w:after="0"/>
         <w:rPr>
+          <w:rFonts w:eastAsiaTheme="minorEastAsia" w:cstheme="minorHAnsi" w:hint="cs"/>
+          <w:i/>
+          <w:sz w:val="24"/>
+          <w:szCs w:val="24"/>
+          <w:rtl/>
+          <w:lang w:val="en-IL" w:bidi="he-IL"/>
+        </w:rPr>
+      </w:pPr>
+      <w:r>
+        <w:rPr>
+          <w:rFonts w:eastAsiaTheme="minorEastAsia" w:cstheme="minorHAnsi" w:hint="cs"/>
+          <w:i/>
+          <w:sz w:val="24"/>
+          <w:szCs w:val="24"/>
+          <w:u w:val="single"/>
+          <w:rtl/>
+        </w:rPr>
+        <w:t>סיבוכיות</w:t>
+      </w:r>
+      <w:r>
+        <w:rPr>
+          <w:rFonts w:eastAsiaTheme="minorEastAsia" w:cstheme="minorHAnsi" w:hint="cs"/>
+          <w:i/>
+          <w:sz w:val="24"/>
+          <w:szCs w:val="24"/>
+          <w:rtl/>
+        </w:rPr>
+        <w:t xml:space="preserve">: </w:t>
+      </w:r>
+      <w:r>
+        <w:rPr>
+          <w:rFonts w:eastAsiaTheme="minorEastAsia" w:cstheme="minorHAnsi" w:hint="cs"/>
+          <w:i/>
+          <w:sz w:val="24"/>
+          <w:szCs w:val="24"/>
+          <w:rtl/>
+          <w:lang w:bidi="he-IL"/>
+        </w:rPr>
+        <w:t xml:space="preserve">הוצאה מעצי </w:t>
+      </w:r>
+      <w:r>
+        <w:rPr>
           <w:rFonts w:eastAsiaTheme="minorEastAsia" w:cstheme="minorHAnsi"/>
           <w:i/>
           <w:sz w:val="24"/>
           <w:szCs w:val="24"/>
-          <w:rtl/>
-          <w:lang w:val="en-IL"/>
-        </w:rPr>
-      </w:pPr>
-      <w:r>
-        <w:rPr>
-          <w:rFonts w:eastAsiaTheme="minorEastAsia" w:cstheme="minorHAnsi" w:hint="cs"/>
-          <w:i/>
-          <w:sz w:val="24"/>
-          <w:szCs w:val="24"/>
-          <w:u w:val="single"/>
-          <w:rtl/>
-        </w:rPr>
-        <w:t>סיבוכיות</w:t>
-      </w:r>
-      <w:r>
-        <w:rPr>
-          <w:rFonts w:eastAsiaTheme="minorEastAsia" w:cstheme="minorHAnsi" w:hint="cs"/>
-          <w:i/>
-          <w:sz w:val="24"/>
-          <w:szCs w:val="24"/>
-          <w:rtl/>
-        </w:rPr>
-        <w:t xml:space="preserve">: </w:t>
-      </w:r>
-      <w:r>
-        <w:rPr>
-          <w:rFonts w:eastAsiaTheme="minorEastAsia" w:cstheme="minorHAnsi" w:hint="cs"/>
-          <w:i/>
-          <w:sz w:val="24"/>
-          <w:szCs w:val="24"/>
-          <w:rtl/>
-          <w:lang w:bidi="he-IL"/>
-        </w:rPr>
-        <w:t xml:space="preserve">הוצאה מעצי </w:t>
+          <w:lang w:bidi="he-IL"/>
+        </w:rPr>
+        <w:t xml:space="preserve"> </w:t>
       </w:r>
       <w:r>
         <w:rPr>
@@ -4199,6 +4879,17 @@
           <w:lang w:bidi="he-IL"/>
         </w:rPr>
         <w:t>avl</w:t>
+      </w:r>
+      <w:r>
+        <w:rPr>
+          <w:rFonts w:eastAsiaTheme="minorEastAsia" w:cstheme="minorHAnsi" w:hint="cs"/>
+          <w:i/>
+          <w:sz w:val="24"/>
+          <w:szCs w:val="24"/>
+          <w:rtl/>
+          <w:lang w:bidi="he-IL"/>
+        </w:rPr>
+        <w:t>ועדכון משתמשי הקבוצה</w:t>
       </w:r>
       <w:r>
         <w:rPr>
@@ -4250,7 +4941,32 @@
                 <w:sz w:val="24"/>
                 <w:szCs w:val="24"/>
               </w:rPr>
-              <m:t>m)</m:t>
+              <m:t>m</m:t>
+            </m:r>
+            <m:r>
+              <w:rPr>
+                <w:rFonts w:ascii="Cambria Math" w:eastAsiaTheme="minorEastAsia" w:hAnsi="Cambria Math" w:cstheme="minorHAnsi" w:hint="cs"/>
+                <w:sz w:val="24"/>
+                <w:szCs w:val="24"/>
+              </w:rPr>
+              <m:t>+</m:t>
+            </m:r>
+            <m:r>
+              <w:rPr>
+                <w:rFonts w:ascii="Cambria Math" w:eastAsiaTheme="minorEastAsia" w:hAnsi="Cambria Math" w:cstheme="minorHAnsi"/>
+                <w:sz w:val="24"/>
+                <w:szCs w:val="24"/>
+                <w:lang w:bidi="he-IL"/>
+              </w:rPr>
+              <m:t>n</m:t>
+            </m:r>
+            <m:r>
+              <w:rPr>
+                <w:rFonts w:ascii="Cambria Math" w:eastAsiaTheme="minorEastAsia" w:hAnsi="Cambria Math" w:cstheme="minorHAnsi"/>
+                <w:sz w:val="24"/>
+                <w:szCs w:val="24"/>
+              </w:rPr>
+              <m:t>)</m:t>
             </m:r>
           </m:e>
         </m:func>
@@ -4265,6 +4981,38 @@
         </w:rPr>
         <w:t>.</w:t>
       </w:r>
+      <w:r>
+        <w:rPr>
+          <w:rFonts w:eastAsiaTheme="minorEastAsia" w:cstheme="minorHAnsi" w:hint="cs"/>
+          <w:i/>
+          <w:sz w:val="24"/>
+          <w:szCs w:val="24"/>
+          <w:rtl/>
+          <w:lang w:bidi="he-IL"/>
+        </w:rPr>
+        <w:t xml:space="preserve"> כאשר</w:t>
+      </w:r>
+      <w:r>
+        <w:rPr>
+          <w:rFonts w:eastAsiaTheme="minorEastAsia" w:cstheme="minorHAnsi"/>
+          <w:i/>
+          <w:sz w:val="24"/>
+          <w:szCs w:val="24"/>
+          <w:lang w:bidi="he-IL"/>
+        </w:rPr>
+        <w:t xml:space="preserve">n </w:t>
+      </w:r>
+      <w:r>
+        <w:rPr>
+          <w:rFonts w:eastAsiaTheme="minorEastAsia" w:cstheme="minorHAnsi" w:hint="cs"/>
+          <w:i/>
+          <w:sz w:val="24"/>
+          <w:szCs w:val="24"/>
+          <w:rtl/>
+          <w:lang w:bidi="he-IL"/>
+        </w:rPr>
+        <w:t xml:space="preserve"> מתייחס אך ורק למשתמשים הנמצאים בקבוצה.</w:t>
+      </w:r>
     </w:p>
     <w:p>
       <w:pPr>
@@ -4489,18 +5237,148 @@
           <w:rtl/>
           <w:lang w:bidi="he-IL"/>
         </w:rPr>
-        <w:t xml:space="preserve"> ונוסיף את המשתמש לעץ של הקבוצה ונעדכן את המשתמש כך שיצביע על קבוצה זו</w:t>
-      </w:r>
-      <w:r>
-        <w:rPr>
-          <w:rFonts w:eastAsiaTheme="minorEastAsia" w:cstheme="minorHAnsi" w:hint="cs"/>
-          <w:i/>
-          <w:sz w:val="24"/>
-          <w:szCs w:val="24"/>
+        <w:t xml:space="preserve"> </w:t>
+      </w:r>
+      <w:r>
+        <w:rPr>
+          <w:rFonts w:eastAsiaTheme="minorEastAsia" w:cstheme="minorHAnsi" w:hint="cs"/>
+          <w:i/>
+          <w:sz w:val="24"/>
+          <w:szCs w:val="24"/>
+          <w:rtl/>
+          <w:lang w:bidi="he-IL"/>
+        </w:rPr>
+        <w:t>ו</w:t>
+      </w:r>
+      <w:r>
+        <w:rPr>
+          <w:rFonts w:eastAsiaTheme="minorEastAsia" w:cstheme="minorHAnsi" w:hint="cs"/>
+          <w:i/>
+          <w:sz w:val="24"/>
+          <w:szCs w:val="24"/>
+          <w:rtl/>
+          <w:lang w:bidi="he-IL"/>
+        </w:rPr>
+        <w:t>נבדוק את מקרי הקצה שהוגדרו</w:t>
+      </w:r>
+      <w:r>
+        <w:rPr>
+          <w:rFonts w:eastAsiaTheme="minorEastAsia" w:cstheme="minorHAnsi" w:hint="cs"/>
+          <w:i/>
+          <w:sz w:val="24"/>
+          <w:szCs w:val="24"/>
+          <w:rtl/>
+          <w:lang w:bidi="he-IL"/>
+        </w:rPr>
+        <w:t xml:space="preserve"> (לדוגמא במידה והמשתמש שייך לקבוצה אזי נחזיק </w:t>
+      </w:r>
+      <w:r>
+        <w:rPr>
+          <w:rFonts w:eastAsiaTheme="minorEastAsia" w:cstheme="minorHAnsi"/>
+          <w:i/>
+          <w:sz w:val="24"/>
+          <w:szCs w:val="24"/>
+          <w:lang w:bidi="he-IL"/>
+        </w:rPr>
+        <w:t>failure</w:t>
+      </w:r>
+      <w:r>
+        <w:rPr>
+          <w:rFonts w:eastAsiaTheme="minorEastAsia" w:cstheme="minorHAnsi" w:hint="cs"/>
+          <w:i/>
+          <w:sz w:val="24"/>
+          <w:szCs w:val="24"/>
+          <w:rtl/>
+          <w:lang w:bidi="he-IL"/>
+        </w:rPr>
+        <w:t>)</w:t>
+      </w:r>
+      <w:r>
+        <w:rPr>
+          <w:rFonts w:ascii="CambriaMath" w:eastAsia="CambriaMath" w:hint="cs"/>
+          <w:color w:val="000000"/>
+          <w:sz w:val="20"/>
+          <w:szCs w:val="20"/>
           <w:rtl/>
           <w:lang w:bidi="he-IL"/>
         </w:rPr>
         <w:t>.</w:t>
+      </w:r>
+      <w:r>
+        <w:rPr>
+          <w:rFonts w:ascii="CambriaMath" w:eastAsia="CambriaMath" w:hint="cs"/>
+          <w:color w:val="000000"/>
+          <w:sz w:val="20"/>
+          <w:szCs w:val="20"/>
+          <w:rtl/>
+          <w:lang w:bidi="he-IL"/>
+        </w:rPr>
+        <w:t xml:space="preserve"> </w:t>
+      </w:r>
+      <w:r>
+        <w:rPr>
+          <w:rFonts w:eastAsiaTheme="minorEastAsia" w:cstheme="minorHAnsi" w:hint="cs"/>
+          <w:i/>
+          <w:sz w:val="24"/>
+          <w:szCs w:val="24"/>
+          <w:rtl/>
+          <w:lang w:bidi="he-IL"/>
+        </w:rPr>
+        <w:t>נוסיף את המשתמש לעץ של הקבוצה</w:t>
+      </w:r>
+      <w:r>
+        <w:rPr>
+          <w:rFonts w:eastAsiaTheme="minorEastAsia" w:cstheme="minorHAnsi" w:hint="cs"/>
+          <w:i/>
+          <w:sz w:val="24"/>
+          <w:szCs w:val="24"/>
+          <w:rtl/>
+          <w:lang w:bidi="he-IL"/>
+        </w:rPr>
+        <w:t xml:space="preserve">, </w:t>
+      </w:r>
+      <w:r>
+        <w:rPr>
+          <w:rFonts w:eastAsiaTheme="minorEastAsia" w:cstheme="minorHAnsi" w:hint="cs"/>
+          <w:i/>
+          <w:sz w:val="24"/>
+          <w:szCs w:val="24"/>
+          <w:rtl/>
+          <w:lang w:bidi="he-IL"/>
+        </w:rPr>
+        <w:t>נעדכן את המשתמש כך שיצביע על קבוצה זו</w:t>
+      </w:r>
+      <w:r>
+        <w:rPr>
+          <w:rFonts w:eastAsiaTheme="minorEastAsia" w:cstheme="minorHAnsi" w:hint="cs"/>
+          <w:i/>
+          <w:sz w:val="24"/>
+          <w:szCs w:val="24"/>
+          <w:rtl/>
+          <w:lang w:bidi="he-IL"/>
+        </w:rPr>
+        <w:t xml:space="preserve">, נוסיף לשדות הקבוצה את צפיות המשתמש ובמידה והינו משתמש </w:t>
+      </w:r>
+      <w:r>
+        <w:rPr>
+          <w:rFonts w:eastAsiaTheme="minorEastAsia" w:cstheme="minorHAnsi"/>
+          <w:i/>
+          <w:sz w:val="24"/>
+          <w:szCs w:val="24"/>
+          <w:lang w:bidi="he-IL"/>
+        </w:rPr>
+        <w:t>vip</w:t>
+      </w:r>
+      <w:r>
+        <w:rPr>
+          <w:rFonts w:eastAsiaTheme="minorEastAsia" w:cstheme="minorHAnsi" w:hint="cs"/>
+          <w:i/>
+          <w:sz w:val="24"/>
+          <w:szCs w:val="24"/>
+          <w:rtl/>
+          <w:lang w:bidi="he-IL"/>
+        </w:rPr>
+        <w:t xml:space="preserve"> נשנה את השדה הרלוונטי בהתאם ונעדכן את ערך צפיות המשתמש כך שסכימה שלו עם הפרמטר צפיות בקבוצה יתן את הערך הרצוי.</w:t>
       </w:r>
     </w:p>
     <w:p>
@@ -5042,7 +5920,7 @@
           <w:rtl/>
           <w:lang w:bidi="he-IL"/>
         </w:rPr>
-        <w:t xml:space="preserve">דכון שדות המשתמש </w:t>
+        <w:t xml:space="preserve">דכון שדות </w:t>
       </w:r>
       <m:oMath>
         <m:r>
@@ -5164,83 +6042,289 @@
         <w:spacing w:after="0"/>
         <w:jc w:val="both"/>
         <w:rPr>
+          <w:rFonts w:eastAsiaTheme="minorEastAsia" w:cstheme="minorHAnsi" w:hint="cs"/>
+          <w:i/>
+          <w:sz w:val="24"/>
+          <w:szCs w:val="24"/>
+          <w:rtl/>
+          <w:lang w:bidi="he-IL"/>
+        </w:rPr>
+      </w:pPr>
+      <w:r>
+        <w:rPr>
+          <w:rFonts w:eastAsiaTheme="minorEastAsia" w:cstheme="minorHAnsi" w:hint="cs"/>
+          <w:i/>
+          <w:sz w:val="24"/>
+          <w:szCs w:val="24"/>
+          <w:u w:val="single"/>
+          <w:rtl/>
+        </w:rPr>
+        <w:t>תיאור</w:t>
+      </w:r>
+      <w:r>
+        <w:rPr>
+          <w:rFonts w:eastAsiaTheme="minorEastAsia" w:cstheme="minorHAnsi" w:hint="cs"/>
+          <w:i/>
+          <w:sz w:val="24"/>
+          <w:szCs w:val="24"/>
+          <w:rtl/>
+        </w:rPr>
+        <w:t>:</w:t>
+      </w:r>
+      <w:r>
+        <w:rPr>
+          <w:rFonts w:eastAsiaTheme="minorEastAsia" w:cstheme="minorHAnsi" w:hint="cs"/>
+          <w:i/>
+          <w:sz w:val="24"/>
+          <w:szCs w:val="24"/>
+          <w:rtl/>
+          <w:lang w:bidi="he-IL"/>
+        </w:rPr>
+        <w:t xml:space="preserve"> </w:t>
+      </w:r>
+      <w:r>
+        <w:rPr>
+          <w:rFonts w:eastAsiaTheme="minorEastAsia" w:cstheme="minorHAnsi" w:hint="cs"/>
+          <w:i/>
+          <w:sz w:val="24"/>
+          <w:szCs w:val="24"/>
+          <w:rtl/>
+          <w:lang w:bidi="he-IL"/>
+        </w:rPr>
+        <w:t>נבדוק את מקרי הקצה שהוגדרו</w:t>
+      </w:r>
+      <w:r>
+        <w:rPr>
+          <w:rFonts w:ascii="CambriaMath" w:eastAsia="CambriaMath" w:hint="cs"/>
+          <w:color w:val="000000"/>
+          <w:sz w:val="20"/>
+          <w:szCs w:val="20"/>
+          <w:rtl/>
+          <w:lang w:bidi="he-IL"/>
+        </w:rPr>
+        <w:t xml:space="preserve"> ו</w:t>
+      </w:r>
+      <w:r>
+        <w:rPr>
+          <w:rFonts w:eastAsiaTheme="minorEastAsia" w:cstheme="minorHAnsi" w:hint="cs"/>
+          <w:i/>
+          <w:sz w:val="24"/>
+          <w:szCs w:val="24"/>
+          <w:rtl/>
+          <w:lang w:bidi="he-IL"/>
+        </w:rPr>
+        <w:t>נחפש את ה</w:t>
+      </w:r>
+      <w:r>
+        <w:rPr>
+          <w:rFonts w:eastAsiaTheme="minorEastAsia" w:cstheme="minorHAnsi" w:hint="cs"/>
+          <w:i/>
+          <w:sz w:val="24"/>
+          <w:szCs w:val="24"/>
+          <w:rtl/>
+          <w:lang w:bidi="he-IL"/>
+        </w:rPr>
+        <w:t>סרט</w:t>
+      </w:r>
+      <w:r>
+        <w:rPr>
+          <w:rFonts w:eastAsiaTheme="minorEastAsia" w:cstheme="minorHAnsi" w:hint="cs"/>
+          <w:i/>
+          <w:sz w:val="24"/>
+          <w:szCs w:val="24"/>
+          <w:rtl/>
+          <w:lang w:bidi="he-IL"/>
+        </w:rPr>
+        <w:t xml:space="preserve"> בעל </w:t>
+      </w:r>
+      <w:r>
+        <w:rPr>
+          <w:rFonts w:ascii="CambriaMath" w:eastAsia="CambriaMath" w:hAnsi="CambriaMath" w:cs="CambriaMath" w:hint="eastAsia"/>
+          <w:sz w:val="20"/>
+          <w:szCs w:val="20"/>
+        </w:rPr>
+        <w:t>movieId</w:t>
+      </w:r>
+      <w:r>
+        <w:rPr>
+          <w:rFonts w:eastAsiaTheme="minorEastAsia" w:cstheme="minorHAnsi" w:hint="cs"/>
+          <w:i/>
+          <w:sz w:val="24"/>
+          <w:szCs w:val="24"/>
+          <w:rtl/>
+          <w:lang w:bidi="he-IL"/>
+        </w:rPr>
+        <w:t xml:space="preserve"> </w:t>
+      </w:r>
+      <w:r>
+        <w:rPr>
+          <w:rFonts w:eastAsiaTheme="minorEastAsia" w:cstheme="minorHAnsi" w:hint="cs"/>
+          <w:i/>
+          <w:sz w:val="24"/>
+          <w:szCs w:val="24"/>
+          <w:rtl/>
+          <w:lang w:bidi="he-IL"/>
+        </w:rPr>
+        <w:t xml:space="preserve">בעץ </w:t>
+      </w:r>
+      <w:r>
+        <w:rPr>
+          <w:rFonts w:ascii="CambriaMath" w:eastAsia="CambriaMath" w:hAnsi="CambriaMath" w:cs="CambriaMath"/>
+          <w:sz w:val="20"/>
+          <w:szCs w:val="20"/>
+        </w:rPr>
+        <w:t>movies_id</w:t>
+      </w:r>
+      <w:r>
+        <w:rPr>
+          <w:rFonts w:eastAsiaTheme="minorEastAsia" w:cstheme="minorHAnsi" w:hint="cs"/>
+          <w:i/>
+          <w:sz w:val="24"/>
+          <w:szCs w:val="24"/>
+          <w:rtl/>
+          <w:lang w:bidi="he-IL"/>
+        </w:rPr>
+        <w:t xml:space="preserve"> ונחפש את המשתמש בעל </w:t>
+      </w:r>
+      <w:r>
+        <w:rPr>
+          <w:rFonts w:ascii="CambriaMath" w:eastAsia="CambriaMath" w:hAnsi="CambriaMath" w:cs="CambriaMath" w:hint="eastAsia"/>
+          <w:sz w:val="20"/>
+          <w:szCs w:val="20"/>
+        </w:rPr>
+        <w:t>userId</w:t>
+      </w:r>
+      <w:r>
+        <w:rPr>
+          <w:rFonts w:eastAsiaTheme="minorEastAsia" w:cstheme="minorHAnsi" w:hint="cs"/>
+          <w:i/>
+          <w:sz w:val="24"/>
+          <w:szCs w:val="24"/>
+          <w:rtl/>
+          <w:lang w:bidi="he-IL"/>
+        </w:rPr>
+        <w:t xml:space="preserve"> בעץ </w:t>
+      </w:r>
+      <w:r>
+        <w:rPr>
+          <w:rFonts w:ascii="CambriaMath" w:eastAsia="CambriaMath" w:hAnsi="CambriaMath" w:cs="CambriaMath"/>
+          <w:sz w:val="20"/>
+          <w:szCs w:val="20"/>
+        </w:rPr>
+        <w:t>users</w:t>
+      </w:r>
+      <w:r>
+        <w:rPr>
+          <w:rFonts w:cstheme="minorHAnsi" w:hint="cs"/>
+          <w:sz w:val="24"/>
+          <w:szCs w:val="24"/>
+          <w:rtl/>
+          <w:lang w:bidi="he-IL"/>
+        </w:rPr>
+        <w:t xml:space="preserve">, נבדוק שהמשתמש מוגדר להיות </w:t>
+      </w:r>
+      <w:r>
+        <w:rPr>
+          <w:rFonts w:ascii="CambriaMath" w:eastAsia="CambriaMath" w:hAnsi="CambriaMath" w:cs="CambriaMath"/>
+          <w:sz w:val="20"/>
+          <w:szCs w:val="20"/>
+        </w:rPr>
+        <w:t>vip</w:t>
+      </w:r>
+      <w:r>
+        <w:rPr>
+          <w:rFonts w:cstheme="minorHAnsi" w:hint="cs"/>
+          <w:sz w:val="24"/>
+          <w:szCs w:val="24"/>
+          <w:rtl/>
+          <w:lang w:bidi="he-IL"/>
+        </w:rPr>
+        <w:t xml:space="preserve"> אם הסרט מוגדר</w:t>
+      </w:r>
+      <w:r>
+        <w:rPr>
+          <w:rFonts w:cstheme="minorHAnsi"/>
+          <w:sz w:val="24"/>
+          <w:szCs w:val="24"/>
+          <w:lang w:bidi="he-IL"/>
+        </w:rPr>
+        <w:t xml:space="preserve"> </w:t>
+      </w:r>
+      <w:r>
+        <w:rPr>
+          <w:rFonts w:cstheme="minorHAnsi" w:hint="cs"/>
+          <w:sz w:val="24"/>
+          <w:szCs w:val="24"/>
+          <w:rtl/>
+          <w:lang w:bidi="he-IL"/>
+        </w:rPr>
+        <w:t xml:space="preserve">להיות </w:t>
+      </w:r>
+      <w:r>
+        <w:rPr>
+          <w:rFonts w:ascii="CambriaMath" w:eastAsia="CambriaMath" w:hAnsi="CambriaMath" w:cs="CambriaMath"/>
+          <w:sz w:val="20"/>
+          <w:szCs w:val="20"/>
+        </w:rPr>
+        <w:t>vip</w:t>
+      </w:r>
+      <w:r>
+        <w:rPr>
+          <w:rFonts w:cstheme="minorHAnsi" w:hint="cs"/>
+          <w:sz w:val="24"/>
+          <w:szCs w:val="24"/>
+          <w:rtl/>
+          <w:lang w:bidi="he-IL"/>
+        </w:rPr>
+        <w:t xml:space="preserve"> </w:t>
+      </w:r>
+      <w:r>
+        <w:rPr>
+          <w:rFonts w:eastAsiaTheme="minorEastAsia" w:cstheme="minorHAnsi" w:hint="cs"/>
+          <w:i/>
+          <w:sz w:val="24"/>
+          <w:szCs w:val="24"/>
+          <w:rtl/>
+          <w:lang w:bidi="he-IL"/>
+        </w:rPr>
+        <w:t xml:space="preserve">ונעדכן את שדה </w:t>
+      </w:r>
+      <w:r>
+        <w:rPr>
+          <w:rFonts w:ascii="CambriaMath" w:eastAsia="CambriaMath" w:hAnsi="CambriaMath" w:cs="CambriaMath"/>
+          <w:sz w:val="20"/>
+          <w:szCs w:val="20"/>
+        </w:rPr>
+        <w:t>views</w:t>
+      </w:r>
+      <w:r>
+        <w:rPr>
+          <w:rFonts w:eastAsiaTheme="minorEastAsia" w:cstheme="minorHAnsi" w:hint="cs"/>
+          <w:i/>
+          <w:sz w:val="24"/>
+          <w:szCs w:val="24"/>
+          <w:rtl/>
+          <w:lang w:bidi="he-IL"/>
+        </w:rPr>
+        <w:t xml:space="preserve"> של המשתמש.</w:t>
+      </w:r>
+      <w:r>
+        <w:rPr>
+          <w:rFonts w:eastAsiaTheme="minorEastAsia" w:cstheme="minorHAnsi" w:hint="cs"/>
+          <w:i/>
+          <w:sz w:val="24"/>
+          <w:szCs w:val="24"/>
+          <w:rtl/>
+          <w:lang w:bidi="he-IL"/>
+        </w:rPr>
+        <w:t xml:space="preserve"> במידה והמשתמש שייך לקבוצה אזי נעדכן את שדה הצפיות הכלליות בקבוצה.</w:t>
+      </w:r>
+      <w:r>
+        <w:rPr>
           <w:rFonts w:eastAsiaTheme="minorEastAsia" w:cstheme="minorHAnsi"/>
           <w:i/>
           <w:sz w:val="24"/>
           <w:szCs w:val="24"/>
-          <w:rtl/>
-          <w:lang w:bidi="he-IL"/>
-        </w:rPr>
-      </w:pPr>
-      <w:r>
-        <w:rPr>
-          <w:rFonts w:eastAsiaTheme="minorEastAsia" w:cstheme="minorHAnsi" w:hint="cs"/>
-          <w:i/>
-          <w:sz w:val="24"/>
-          <w:szCs w:val="24"/>
-          <w:u w:val="single"/>
-          <w:rtl/>
-        </w:rPr>
-        <w:t>תיאור</w:t>
-      </w:r>
-      <w:r>
-        <w:rPr>
-          <w:rFonts w:eastAsiaTheme="minorEastAsia" w:cstheme="minorHAnsi" w:hint="cs"/>
-          <w:i/>
-          <w:sz w:val="24"/>
-          <w:szCs w:val="24"/>
-          <w:rtl/>
-        </w:rPr>
-        <w:t>:</w:t>
-      </w:r>
-      <w:r>
-        <w:rPr>
-          <w:rFonts w:eastAsiaTheme="minorEastAsia" w:cstheme="minorHAnsi" w:hint="cs"/>
-          <w:i/>
-          <w:sz w:val="24"/>
-          <w:szCs w:val="24"/>
-          <w:rtl/>
-          <w:lang w:bidi="he-IL"/>
-        </w:rPr>
-        <w:t xml:space="preserve"> נחפש את ה</w:t>
-      </w:r>
-      <w:r>
-        <w:rPr>
-          <w:rFonts w:eastAsiaTheme="minorEastAsia" w:cstheme="minorHAnsi" w:hint="cs"/>
-          <w:i/>
-          <w:sz w:val="24"/>
-          <w:szCs w:val="24"/>
-          <w:rtl/>
-          <w:lang w:bidi="he-IL"/>
-        </w:rPr>
-        <w:t>סרט</w:t>
-      </w:r>
-      <w:r>
-        <w:rPr>
-          <w:rFonts w:eastAsiaTheme="minorEastAsia" w:cstheme="minorHAnsi" w:hint="cs"/>
-          <w:i/>
-          <w:sz w:val="24"/>
-          <w:szCs w:val="24"/>
-          <w:rtl/>
-          <w:lang w:bidi="he-IL"/>
-        </w:rPr>
-        <w:t xml:space="preserve"> בעל </w:t>
-      </w:r>
-      <w:r>
-        <w:rPr>
-          <w:rFonts w:ascii="CambriaMath" w:eastAsia="CambriaMath" w:hAnsi="CambriaMath" w:cs="CambriaMath" w:hint="eastAsia"/>
-          <w:sz w:val="20"/>
-          <w:szCs w:val="20"/>
-        </w:rPr>
-        <w:t>movieId</w:t>
-      </w:r>
-      <w:r>
-        <w:rPr>
-          <w:rFonts w:eastAsiaTheme="minorEastAsia" w:cstheme="minorHAnsi" w:hint="cs"/>
-          <w:i/>
-          <w:sz w:val="24"/>
-          <w:szCs w:val="24"/>
-          <w:rtl/>
           <w:lang w:bidi="he-IL"/>
         </w:rPr>
         <w:t xml:space="preserve"> </w:t>
@@ -5249,153 +6333,14 @@
         <w:rPr>
           <w:rFonts w:eastAsiaTheme="minorEastAsia" w:cstheme="minorHAnsi" w:hint="cs"/>
           <w:i/>
-          <w:sz w:val="24"/>
-          <w:szCs w:val="24"/>
-          <w:rtl/>
-          <w:lang w:bidi="he-IL"/>
-        </w:rPr>
-        <w:t xml:space="preserve">בעץ </w:t>
-      </w:r>
-      <w:r>
-        <w:rPr>
-          <w:rFonts w:ascii="CambriaMath" w:eastAsia="CambriaMath" w:hAnsi="CambriaMath" w:cs="CambriaMath"/>
-          <w:sz w:val="20"/>
-          <w:szCs w:val="20"/>
-        </w:rPr>
-        <w:t>movies_id</w:t>
-      </w:r>
-      <w:r>
-        <w:rPr>
-          <w:rFonts w:eastAsiaTheme="minorEastAsia" w:cstheme="minorHAnsi" w:hint="cs"/>
-          <w:i/>
-          <w:sz w:val="24"/>
-          <w:szCs w:val="24"/>
-          <w:rtl/>
-          <w:lang w:bidi="he-IL"/>
-        </w:rPr>
-        <w:t xml:space="preserve"> ונחפש את המשתמש בעל </w:t>
-      </w:r>
-      <w:r>
-        <w:rPr>
-          <w:rFonts w:ascii="CambriaMath" w:eastAsia="CambriaMath" w:hAnsi="CambriaMath" w:cs="CambriaMath" w:hint="eastAsia"/>
-          <w:sz w:val="20"/>
-          <w:szCs w:val="20"/>
-        </w:rPr>
-        <w:t>userId</w:t>
-      </w:r>
-      <w:r>
-        <w:rPr>
-          <w:rFonts w:eastAsiaTheme="minorEastAsia" w:cstheme="minorHAnsi" w:hint="cs"/>
-          <w:i/>
-          <w:sz w:val="24"/>
-          <w:szCs w:val="24"/>
-          <w:rtl/>
-          <w:lang w:bidi="he-IL"/>
-        </w:rPr>
-        <w:t xml:space="preserve"> בעץ </w:t>
-      </w:r>
-      <w:r>
-        <w:rPr>
-          <w:rFonts w:ascii="CambriaMath" w:eastAsia="CambriaMath" w:hAnsi="CambriaMath" w:cs="CambriaMath"/>
-          <w:sz w:val="20"/>
-          <w:szCs w:val="20"/>
-        </w:rPr>
-        <w:t>users</w:t>
-      </w:r>
-      <w:r>
-        <w:rPr>
-          <w:rFonts w:cstheme="minorHAnsi" w:hint="cs"/>
-          <w:sz w:val="24"/>
-          <w:szCs w:val="24"/>
-          <w:rtl/>
-          <w:lang w:bidi="he-IL"/>
-        </w:rPr>
-        <w:t xml:space="preserve">, נבדוק שהמשתמש מוגדר להיות </w:t>
-      </w:r>
-      <w:r>
-        <w:rPr>
-          <w:rFonts w:ascii="CambriaMath" w:eastAsia="CambriaMath" w:hAnsi="CambriaMath" w:cs="CambriaMath"/>
-          <w:sz w:val="20"/>
-          <w:szCs w:val="20"/>
-        </w:rPr>
-        <w:t>vip</w:t>
-      </w:r>
-      <w:r>
-        <w:rPr>
-          <w:rFonts w:cstheme="minorHAnsi" w:hint="cs"/>
-          <w:sz w:val="24"/>
-          <w:szCs w:val="24"/>
-          <w:rtl/>
-          <w:lang w:bidi="he-IL"/>
-        </w:rPr>
-        <w:t xml:space="preserve"> אם הסרט מוגדר</w:t>
-      </w:r>
-      <w:r>
-        <w:rPr>
-          <w:rFonts w:cstheme="minorHAnsi"/>
-          <w:sz w:val="24"/>
-          <w:szCs w:val="24"/>
-          <w:lang w:bidi="he-IL"/>
-        </w:rPr>
-        <w:t xml:space="preserve"> </w:t>
-      </w:r>
-      <w:r>
-        <w:rPr>
-          <w:rFonts w:cstheme="minorHAnsi" w:hint="cs"/>
-          <w:sz w:val="24"/>
-          <w:szCs w:val="24"/>
-          <w:rtl/>
-          <w:lang w:bidi="he-IL"/>
-        </w:rPr>
-        <w:t xml:space="preserve">להיות </w:t>
-      </w:r>
-      <w:r>
-        <w:rPr>
-          <w:rFonts w:ascii="CambriaMath" w:eastAsia="CambriaMath" w:hAnsi="CambriaMath" w:cs="CambriaMath"/>
-          <w:sz w:val="20"/>
-          <w:szCs w:val="20"/>
-        </w:rPr>
-        <w:t>vip</w:t>
-      </w:r>
-      <w:r>
-        <w:rPr>
-          <w:rFonts w:cstheme="minorHAnsi" w:hint="cs"/>
-          <w:sz w:val="24"/>
-          <w:szCs w:val="24"/>
-          <w:rtl/>
-          <w:lang w:bidi="he-IL"/>
-        </w:rPr>
-        <w:t xml:space="preserve"> </w:t>
-      </w:r>
-      <w:r>
-        <w:rPr>
-          <w:rFonts w:eastAsiaTheme="minorEastAsia" w:cstheme="minorHAnsi" w:hint="cs"/>
-          <w:i/>
-          <w:sz w:val="24"/>
-          <w:szCs w:val="24"/>
-          <w:rtl/>
-          <w:lang w:bidi="he-IL"/>
-        </w:rPr>
-        <w:t xml:space="preserve">ונעדכן את שדה </w:t>
-      </w:r>
-      <w:r>
-        <w:rPr>
-          <w:rFonts w:ascii="CambriaMath" w:eastAsia="CambriaMath" w:hAnsi="CambriaMath" w:cs="CambriaMath"/>
-          <w:sz w:val="20"/>
-          <w:szCs w:val="20"/>
-        </w:rPr>
-        <w:t>views</w:t>
-      </w:r>
-      <w:r>
-        <w:rPr>
-          <w:rFonts w:eastAsiaTheme="minorEastAsia" w:cstheme="minorHAnsi" w:hint="cs"/>
-          <w:i/>
-          <w:sz w:val="24"/>
-          <w:szCs w:val="24"/>
-          <w:rtl/>
-          <w:lang w:bidi="he-IL"/>
-        </w:rPr>
-        <w:t xml:space="preserve"> של המשתמש.</w:t>
+          <w:color w:val="FF0000"/>
+          <w:sz w:val="24"/>
+          <w:szCs w:val="24"/>
+          <w:highlight w:val="yellow"/>
+          <w:rtl/>
+          <w:lang w:bidi="he-IL"/>
+        </w:rPr>
+        <w:t>נסיר ונוסיף סרט משני העתים שלו הממוינים לפי דירוג.</w:t>
       </w:r>
     </w:p>
     <w:p>
@@ -5923,238 +6868,321 @@
       <w:pPr>
         <w:bidi/>
         <w:spacing w:after="0"/>
+        <w:jc w:val="both"/>
+        <w:rPr>
+          <w:rFonts w:eastAsiaTheme="minorEastAsia" w:cstheme="minorHAnsi" w:hint="cs"/>
+          <w:i/>
+          <w:sz w:val="24"/>
+          <w:szCs w:val="24"/>
+          <w:rtl/>
+          <w:lang w:bidi="he-IL"/>
+        </w:rPr>
+      </w:pPr>
+      <w:r>
+        <w:rPr>
+          <w:rFonts w:eastAsiaTheme="minorEastAsia" w:cstheme="minorHAnsi" w:hint="cs"/>
+          <w:i/>
+          <w:sz w:val="24"/>
+          <w:szCs w:val="24"/>
+          <w:u w:val="single"/>
+          <w:rtl/>
+        </w:rPr>
+        <w:t>תיאור</w:t>
+      </w:r>
+      <w:r>
+        <w:rPr>
+          <w:rFonts w:eastAsiaTheme="minorEastAsia" w:cstheme="minorHAnsi" w:hint="cs"/>
+          <w:i/>
+          <w:sz w:val="24"/>
+          <w:szCs w:val="24"/>
+          <w:rtl/>
+        </w:rPr>
+        <w:t xml:space="preserve">: </w:t>
+      </w:r>
+      <w:r>
+        <w:rPr>
+          <w:rFonts w:eastAsiaTheme="minorEastAsia" w:cstheme="minorHAnsi" w:hint="cs"/>
+          <w:i/>
+          <w:sz w:val="24"/>
+          <w:szCs w:val="24"/>
+          <w:rtl/>
+          <w:lang w:bidi="he-IL"/>
+        </w:rPr>
+        <w:t>נבדוק את מקרי הקצה שהוגדרו</w:t>
+      </w:r>
+      <w:r>
+        <w:rPr>
+          <w:rFonts w:eastAsiaTheme="minorEastAsia" w:cstheme="minorHAnsi" w:hint="cs"/>
+          <w:i/>
+          <w:sz w:val="24"/>
+          <w:szCs w:val="24"/>
+          <w:rtl/>
+          <w:lang w:bidi="he-IL"/>
+        </w:rPr>
+        <w:t xml:space="preserve">, </w:t>
+      </w:r>
+      <w:r>
+        <w:rPr>
+          <w:rFonts w:eastAsiaTheme="minorEastAsia" w:cstheme="minorHAnsi" w:hint="cs"/>
+          <w:i/>
+          <w:sz w:val="24"/>
+          <w:szCs w:val="24"/>
+          <w:rtl/>
+          <w:lang w:bidi="he-IL"/>
+        </w:rPr>
+        <w:t xml:space="preserve">נחפש את הקבוצה בעלת </w:t>
+      </w:r>
+      <w:r>
+        <w:rPr>
+          <w:rFonts w:ascii="CambriaMath" w:eastAsia="CambriaMath" w:hAnsi="CambriaMath" w:cs="CambriaMath" w:hint="eastAsia"/>
+          <w:sz w:val="20"/>
+          <w:szCs w:val="20"/>
+        </w:rPr>
+        <w:t>groupId</w:t>
+      </w:r>
+      <w:r>
+        <w:rPr>
+          <w:rFonts w:eastAsiaTheme="minorEastAsia" w:cstheme="minorHAnsi" w:hint="cs"/>
+          <w:i/>
+          <w:sz w:val="24"/>
+          <w:szCs w:val="24"/>
+          <w:rtl/>
+          <w:lang w:bidi="he-IL"/>
+        </w:rPr>
+        <w:t xml:space="preserve"> בעץ </w:t>
+      </w:r>
+      <w:r>
+        <w:rPr>
+          <w:rFonts w:ascii="CambriaMath" w:eastAsia="CambriaMath" w:hAnsi="CambriaMath" w:cs="CambriaMath"/>
+          <w:sz w:val="20"/>
+          <w:szCs w:val="20"/>
+        </w:rPr>
+        <w:t>groups</w:t>
+      </w:r>
+      <w:r>
+        <w:rPr>
+          <w:rFonts w:eastAsiaTheme="minorEastAsia" w:cstheme="minorHAnsi" w:hint="cs"/>
+          <w:i/>
+          <w:sz w:val="24"/>
+          <w:szCs w:val="24"/>
+          <w:rtl/>
+          <w:lang w:bidi="he-IL"/>
+        </w:rPr>
+        <w:t xml:space="preserve"> ונחפש את הסרט בעל </w:t>
+      </w:r>
+      <w:r>
+        <w:rPr>
+          <w:rFonts w:ascii="CambriaMath" w:eastAsia="CambriaMath" w:hAnsi="CambriaMath" w:cs="CambriaMath" w:hint="eastAsia"/>
+          <w:sz w:val="20"/>
+          <w:szCs w:val="20"/>
+        </w:rPr>
+        <w:t>movieId</w:t>
+      </w:r>
+      <w:r>
+        <w:rPr>
+          <w:rFonts w:eastAsiaTheme="minorEastAsia" w:cstheme="minorHAnsi" w:hint="cs"/>
+          <w:i/>
+          <w:sz w:val="24"/>
+          <w:szCs w:val="24"/>
+          <w:rtl/>
+          <w:lang w:bidi="he-IL"/>
+        </w:rPr>
+        <w:t xml:space="preserve"> בעץ </w:t>
+      </w:r>
+      <w:r>
+        <w:rPr>
+          <w:rFonts w:ascii="CambriaMath" w:eastAsia="CambriaMath" w:hAnsi="CambriaMath" w:cs="CambriaMath"/>
+          <w:sz w:val="20"/>
+          <w:szCs w:val="20"/>
+        </w:rPr>
+        <w:t>movies</w:t>
+      </w:r>
+      <w:r>
+        <w:rPr>
+          <w:rFonts w:cstheme="minorHAnsi" w:hint="cs"/>
+          <w:sz w:val="24"/>
+          <w:szCs w:val="24"/>
+          <w:rtl/>
+          <w:lang w:bidi="he-IL"/>
+        </w:rPr>
+        <w:t>,</w:t>
+      </w:r>
+      <w:r>
+        <w:rPr>
+          <w:rFonts w:eastAsiaTheme="minorEastAsia" w:cstheme="minorHAnsi" w:hint="cs"/>
+          <w:i/>
+          <w:sz w:val="24"/>
+          <w:szCs w:val="24"/>
+          <w:rtl/>
+          <w:lang w:bidi="he-IL"/>
+        </w:rPr>
+        <w:t xml:space="preserve"> </w:t>
+      </w:r>
+      <w:r>
+        <w:rPr>
+          <w:rFonts w:cstheme="minorHAnsi" w:hint="cs"/>
+          <w:sz w:val="24"/>
+          <w:szCs w:val="24"/>
+          <w:rtl/>
+          <w:lang w:bidi="he-IL"/>
+        </w:rPr>
+        <w:t xml:space="preserve">נבדוק שמספר המשתמשים שמוגדר להיות </w:t>
+      </w:r>
+      <w:r>
+        <w:rPr>
+          <w:rFonts w:ascii="CambriaMath" w:eastAsia="CambriaMath" w:hAnsi="CambriaMath" w:cs="CambriaMath"/>
+          <w:sz w:val="20"/>
+          <w:szCs w:val="20"/>
+        </w:rPr>
+        <w:t>vip</w:t>
+      </w:r>
+      <w:r>
+        <w:rPr>
+          <w:rFonts w:cstheme="minorHAnsi" w:hint="cs"/>
+          <w:sz w:val="24"/>
+          <w:szCs w:val="24"/>
+          <w:rtl/>
+          <w:lang w:bidi="he-IL"/>
+        </w:rPr>
+        <w:t xml:space="preserve"> גדול מאפס אם הסרט מוגדר</w:t>
+      </w:r>
+      <w:r>
+        <w:rPr>
+          <w:rFonts w:cstheme="minorHAnsi"/>
+          <w:sz w:val="24"/>
+          <w:szCs w:val="24"/>
+          <w:lang w:bidi="he-IL"/>
+        </w:rPr>
+        <w:t xml:space="preserve"> </w:t>
+      </w:r>
+      <w:r>
+        <w:rPr>
+          <w:rFonts w:cstheme="minorHAnsi" w:hint="cs"/>
+          <w:sz w:val="24"/>
+          <w:szCs w:val="24"/>
+          <w:rtl/>
+          <w:lang w:bidi="he-IL"/>
+        </w:rPr>
+        <w:t xml:space="preserve">להיות </w:t>
+      </w:r>
+      <w:r>
+        <w:rPr>
+          <w:rFonts w:ascii="CambriaMath" w:eastAsia="CambriaMath" w:hAnsi="CambriaMath" w:cs="CambriaMath"/>
+          <w:sz w:val="20"/>
+          <w:szCs w:val="20"/>
+        </w:rPr>
+        <w:t>vip</w:t>
+      </w:r>
+      <w:r>
+        <w:rPr>
+          <w:rFonts w:cstheme="minorHAnsi" w:hint="cs"/>
+          <w:sz w:val="24"/>
+          <w:szCs w:val="24"/>
+          <w:rtl/>
+          <w:lang w:bidi="he-IL"/>
+        </w:rPr>
+        <w:t xml:space="preserve"> </w:t>
+      </w:r>
+      <w:r>
+        <w:rPr>
+          <w:rFonts w:eastAsiaTheme="minorEastAsia" w:cstheme="minorHAnsi" w:hint="cs"/>
+          <w:i/>
+          <w:sz w:val="24"/>
+          <w:szCs w:val="24"/>
+          <w:rtl/>
+          <w:lang w:bidi="he-IL"/>
+        </w:rPr>
+        <w:t xml:space="preserve">ונעדכן את שדה </w:t>
+      </w:r>
+      <w:r>
+        <w:rPr>
+          <w:rFonts w:ascii="CambriaMath" w:eastAsia="CambriaMath" w:hAnsi="CambriaMath" w:cs="CambriaMath"/>
+          <w:sz w:val="20"/>
+          <w:szCs w:val="20"/>
+        </w:rPr>
+        <w:t>views</w:t>
+      </w:r>
+      <w:r>
+        <w:rPr>
+          <w:rFonts w:eastAsiaTheme="minorEastAsia" w:cstheme="minorHAnsi" w:hint="cs"/>
+          <w:i/>
+          <w:sz w:val="24"/>
+          <w:szCs w:val="24"/>
+          <w:rtl/>
+          <w:lang w:bidi="he-IL"/>
+        </w:rPr>
+        <w:t xml:space="preserve"> של הקבוצה</w:t>
+      </w:r>
+      <w:r>
+        <w:rPr>
+          <w:rFonts w:eastAsiaTheme="minorEastAsia" w:cstheme="minorHAnsi" w:hint="cs"/>
+          <w:i/>
+          <w:sz w:val="24"/>
+          <w:szCs w:val="24"/>
+          <w:rtl/>
+          <w:lang w:bidi="he-IL"/>
+        </w:rPr>
+        <w:t>.</w:t>
+      </w:r>
+      <w:r>
+        <w:rPr>
+          <w:rFonts w:eastAsiaTheme="minorEastAsia" w:cstheme="minorHAnsi" w:hint="cs"/>
+          <w:i/>
+          <w:sz w:val="24"/>
+          <w:szCs w:val="24"/>
+          <w:rtl/>
+          <w:lang w:bidi="he-IL"/>
+        </w:rPr>
+        <w:t xml:space="preserve"> </w:t>
+      </w:r>
+      <w:r>
+        <w:rPr>
+          <w:rFonts w:eastAsiaTheme="minorEastAsia" w:cstheme="minorHAnsi" w:hint="cs"/>
+          <w:i/>
+          <w:sz w:val="24"/>
+          <w:szCs w:val="24"/>
+          <w:rtl/>
+          <w:lang w:bidi="he-IL"/>
+        </w:rPr>
+        <w:t>.</w:t>
+      </w:r>
+      <w:r>
         <w:rPr>
           <w:rFonts w:eastAsiaTheme="minorEastAsia" w:cstheme="minorHAnsi"/>
           <w:i/>
+          <w:sz w:val="24"/>
+          <w:szCs w:val="24"/>
+          <w:lang w:bidi="he-IL"/>
+        </w:rPr>
+        <w:t xml:space="preserve"> </w:t>
+      </w:r>
+      <w:r>
+        <w:rPr>
+          <w:rFonts w:eastAsiaTheme="minorEastAsia" w:cstheme="minorHAnsi" w:hint="cs"/>
+          <w:i/>
+          <w:color w:val="FF0000"/>
+          <w:sz w:val="24"/>
+          <w:szCs w:val="24"/>
+          <w:highlight w:val="yellow"/>
+          <w:rtl/>
+          <w:lang w:bidi="he-IL"/>
+        </w:rPr>
+        <w:t>נסיר ונוסיף סרט משני העתים שלו הממוינים לפי דירוג.</w:t>
+      </w:r>
+    </w:p>
+    <w:p>
+      <w:pPr>
+        <w:bidi/>
+        <w:spacing w:after="0"/>
+        <w:rPr>
+          <w:rFonts w:eastAsiaTheme="minorEastAsia" w:cstheme="minorHAnsi"/>
+          <w:i/>
           <w:noProof w:val="0"/>
           <w:sz w:val="24"/>
           <w:szCs w:val="24"/>
-        </w:rPr>
-      </w:pPr>
-      <w:r>
-        <w:rPr>
-          <w:rFonts w:eastAsiaTheme="minorEastAsia" w:cstheme="minorHAnsi" w:hint="cs"/>
-          <w:i/>
-          <w:sz w:val="24"/>
-          <w:szCs w:val="24"/>
-          <w:u w:val="single"/>
-          <w:rtl/>
-        </w:rPr>
-        <w:t>תיאור</w:t>
-      </w:r>
-      <w:r>
-        <w:rPr>
-          <w:rFonts w:eastAsiaTheme="minorEastAsia" w:cstheme="minorHAnsi" w:hint="cs"/>
-          <w:i/>
-          <w:sz w:val="24"/>
-          <w:szCs w:val="24"/>
-          <w:rtl/>
-        </w:rPr>
-        <w:t xml:space="preserve">: </w:t>
-      </w:r>
-      <w:r>
-        <w:rPr>
-          <w:rFonts w:eastAsiaTheme="minorEastAsia" w:cstheme="minorHAnsi" w:hint="cs"/>
-          <w:i/>
-          <w:sz w:val="24"/>
-          <w:szCs w:val="24"/>
-          <w:rtl/>
-          <w:lang w:bidi="he-IL"/>
-        </w:rPr>
-        <w:t xml:space="preserve">נחפש את הקבוצה בעלת </w:t>
-      </w:r>
-      <w:r>
-        <w:rPr>
-          <w:rFonts w:ascii="CambriaMath" w:eastAsia="CambriaMath" w:hAnsi="CambriaMath" w:cs="CambriaMath" w:hint="eastAsia"/>
-          <w:sz w:val="20"/>
-          <w:szCs w:val="20"/>
-        </w:rPr>
-        <w:t>groupId</w:t>
-      </w:r>
-      <w:r>
-        <w:rPr>
-          <w:rFonts w:eastAsiaTheme="minorEastAsia" w:cstheme="minorHAnsi" w:hint="cs"/>
-          <w:i/>
-          <w:sz w:val="24"/>
-          <w:szCs w:val="24"/>
-          <w:rtl/>
-          <w:lang w:bidi="he-IL"/>
-        </w:rPr>
-        <w:t xml:space="preserve"> בעץ </w:t>
-      </w:r>
-      <w:r>
-        <w:rPr>
-          <w:rFonts w:ascii="CambriaMath" w:eastAsia="CambriaMath" w:hAnsi="CambriaMath" w:cs="CambriaMath"/>
-          <w:sz w:val="20"/>
-          <w:szCs w:val="20"/>
-        </w:rPr>
-        <w:t>groups</w:t>
-      </w:r>
-      <w:r>
-        <w:rPr>
-          <w:rFonts w:eastAsiaTheme="minorEastAsia" w:cstheme="minorHAnsi" w:hint="cs"/>
-          <w:i/>
-          <w:sz w:val="24"/>
-          <w:szCs w:val="24"/>
-          <w:rtl/>
-          <w:lang w:bidi="he-IL"/>
-        </w:rPr>
-        <w:t xml:space="preserve"> ונחפש את הסרט בעל </w:t>
-      </w:r>
-      <w:r>
-        <w:rPr>
-          <w:rFonts w:ascii="CambriaMath" w:eastAsia="CambriaMath" w:hAnsi="CambriaMath" w:cs="CambriaMath" w:hint="eastAsia"/>
-          <w:sz w:val="20"/>
-          <w:szCs w:val="20"/>
-        </w:rPr>
-        <w:t>movieId</w:t>
-      </w:r>
-      <w:r>
-        <w:rPr>
-          <w:rFonts w:eastAsiaTheme="minorEastAsia" w:cstheme="minorHAnsi" w:hint="cs"/>
-          <w:i/>
-          <w:sz w:val="24"/>
-          <w:szCs w:val="24"/>
-          <w:rtl/>
-          <w:lang w:bidi="he-IL"/>
-        </w:rPr>
-        <w:t xml:space="preserve"> בעץ </w:t>
-      </w:r>
-      <w:r>
-        <w:rPr>
-          <w:rFonts w:ascii="CambriaMath" w:eastAsia="CambriaMath" w:hAnsi="CambriaMath" w:cs="CambriaMath"/>
-          <w:sz w:val="20"/>
-          <w:szCs w:val="20"/>
-        </w:rPr>
-        <w:t>movies</w:t>
-      </w:r>
-      <w:r>
-        <w:rPr>
-          <w:rFonts w:cstheme="minorHAnsi" w:hint="cs"/>
-          <w:sz w:val="24"/>
-          <w:szCs w:val="24"/>
-          <w:rtl/>
-          <w:lang w:bidi="he-IL"/>
-        </w:rPr>
-        <w:t>,</w:t>
-      </w:r>
-      <w:r>
-        <w:rPr>
-          <w:rFonts w:eastAsiaTheme="minorEastAsia" w:cstheme="minorHAnsi" w:hint="cs"/>
-          <w:i/>
-          <w:sz w:val="24"/>
-          <w:szCs w:val="24"/>
-          <w:rtl/>
-          <w:lang w:bidi="he-IL"/>
-        </w:rPr>
-        <w:t xml:space="preserve"> </w:t>
-      </w:r>
-      <w:r>
-        <w:rPr>
-          <w:rFonts w:cstheme="minorHAnsi" w:hint="cs"/>
-          <w:sz w:val="24"/>
-          <w:szCs w:val="24"/>
-          <w:rtl/>
-          <w:lang w:bidi="he-IL"/>
-        </w:rPr>
-        <w:t xml:space="preserve">נבדוק שמספר המשתמשים שמוגדר להיות </w:t>
-      </w:r>
-      <w:r>
-        <w:rPr>
-          <w:rFonts w:ascii="CambriaMath" w:eastAsia="CambriaMath" w:hAnsi="CambriaMath" w:cs="CambriaMath"/>
-          <w:sz w:val="20"/>
-          <w:szCs w:val="20"/>
-        </w:rPr>
-        <w:t>vip</w:t>
-      </w:r>
-      <w:r>
-        <w:rPr>
-          <w:rFonts w:cstheme="minorHAnsi" w:hint="cs"/>
-          <w:sz w:val="24"/>
-          <w:szCs w:val="24"/>
-          <w:rtl/>
-          <w:lang w:bidi="he-IL"/>
-        </w:rPr>
-        <w:t xml:space="preserve"> גדול מאפס אם הסרט מוגדר</w:t>
-      </w:r>
-      <w:r>
-        <w:rPr>
-          <w:rFonts w:cstheme="minorHAnsi"/>
-          <w:sz w:val="24"/>
-          <w:szCs w:val="24"/>
-          <w:lang w:bidi="he-IL"/>
-        </w:rPr>
-        <w:t xml:space="preserve"> </w:t>
-      </w:r>
-      <w:r>
-        <w:rPr>
-          <w:rFonts w:cstheme="minorHAnsi" w:hint="cs"/>
-          <w:sz w:val="24"/>
-          <w:szCs w:val="24"/>
-          <w:rtl/>
-          <w:lang w:bidi="he-IL"/>
-        </w:rPr>
-        <w:t xml:space="preserve">להיות </w:t>
-      </w:r>
-      <w:r>
-        <w:rPr>
-          <w:rFonts w:ascii="CambriaMath" w:eastAsia="CambriaMath" w:hAnsi="CambriaMath" w:cs="CambriaMath"/>
-          <w:sz w:val="20"/>
-          <w:szCs w:val="20"/>
-        </w:rPr>
-        <w:t>vip</w:t>
-      </w:r>
-      <w:r>
-        <w:rPr>
-          <w:rFonts w:cstheme="minorHAnsi" w:hint="cs"/>
-          <w:sz w:val="24"/>
-          <w:szCs w:val="24"/>
-          <w:rtl/>
-          <w:lang w:bidi="he-IL"/>
-        </w:rPr>
-        <w:t xml:space="preserve"> </w:t>
-      </w:r>
-      <w:r>
-        <w:rPr>
-          <w:rFonts w:eastAsiaTheme="minorEastAsia" w:cstheme="minorHAnsi" w:hint="cs"/>
-          <w:i/>
-          <w:sz w:val="24"/>
-          <w:szCs w:val="24"/>
-          <w:rtl/>
-          <w:lang w:bidi="he-IL"/>
-        </w:rPr>
-        <w:t xml:space="preserve">ונעדכן את שדה </w:t>
-      </w:r>
-      <w:r>
-        <w:rPr>
-          <w:rFonts w:ascii="CambriaMath" w:eastAsia="CambriaMath" w:hAnsi="CambriaMath" w:cs="CambriaMath"/>
-          <w:sz w:val="20"/>
-          <w:szCs w:val="20"/>
-        </w:rPr>
-        <w:t>views</w:t>
-      </w:r>
-      <w:r>
-        <w:rPr>
-          <w:rFonts w:eastAsiaTheme="minorEastAsia" w:cstheme="minorHAnsi" w:hint="cs"/>
-          <w:i/>
-          <w:sz w:val="24"/>
-          <w:szCs w:val="24"/>
-          <w:rtl/>
-          <w:lang w:bidi="he-IL"/>
-        </w:rPr>
-        <w:t xml:space="preserve"> של הקבוצה</w:t>
-      </w:r>
-      <w:r>
-        <w:rPr>
-          <w:rFonts w:eastAsiaTheme="minorEastAsia" w:cstheme="minorHAnsi" w:hint="cs"/>
-          <w:i/>
-          <w:sz w:val="24"/>
-          <w:szCs w:val="24"/>
-          <w:rtl/>
-          <w:lang w:bidi="he-IL"/>
-        </w:rPr>
-        <w:t>.</w:t>
-      </w:r>
+          <w:lang w:bidi="he-IL"/>
+        </w:rPr>
+      </w:pPr>
     </w:p>
     <w:p>
       <w:pPr>
@@ -6643,6 +7671,7 @@
           <w:sz w:val="20"/>
           <w:szCs w:val="20"/>
         </w:rPr>
+        <w:lastRenderedPageBreak/>
         <w:t xml:space="preserve">output_t &lt; </w:t>
       </w:r>
       <w:r>
@@ -6925,7 +7954,6 @@
           <w:sz w:val="20"/>
           <w:szCs w:val="20"/>
         </w:rPr>
-        <w:lastRenderedPageBreak/>
         <w:t xml:space="preserve">StatusType </w:t>
       </w:r>
       <w:r>
@@ -7119,6 +8147,39 @@
           <w:lang w:bidi="he-IL"/>
         </w:rPr>
         <w:t xml:space="preserve"> </w:t>
+      </w:r>
+      <w:r>
+        <w:rPr>
+          <w:rFonts w:eastAsiaTheme="minorEastAsia" w:cstheme="minorHAnsi" w:hint="cs"/>
+          <w:i/>
+          <w:sz w:val="24"/>
+          <w:szCs w:val="24"/>
+          <w:rtl/>
+          <w:lang w:bidi="he-IL"/>
+        </w:rPr>
+        <w:t xml:space="preserve">כמו כן לאורך ביצוע הפעולות הנ״ל </w:t>
+      </w:r>
+      <w:r>
+        <w:rPr>
+          <w:rFonts w:eastAsiaTheme="minorEastAsia" w:cstheme="minorHAnsi" w:hint="cs"/>
+          <w:i/>
+          <w:sz w:val="24"/>
+          <w:szCs w:val="24"/>
+          <w:rtl/>
+          <w:lang w:bidi="he-IL"/>
+        </w:rPr>
+        <w:t>נבדוק את מקרי הקצה שהוגדרו</w:t>
+      </w:r>
+      <w:r>
+        <w:rPr>
+          <w:rFonts w:eastAsiaTheme="minorEastAsia" w:cstheme="minorHAnsi" w:hint="cs"/>
+          <w:i/>
+          <w:sz w:val="24"/>
+          <w:szCs w:val="24"/>
+          <w:rtl/>
+          <w:lang w:bidi="he-IL"/>
+        </w:rPr>
+        <w:t xml:space="preserve"> ונחזיר את הערך הרלוונטי.</w:t>
       </w:r>
     </w:p>
     <w:p>
@@ -7421,6 +8482,275 @@
         <w:bidi/>
         <w:spacing w:after="0"/>
         <w:rPr>
+          <w:rFonts w:eastAsiaTheme="minorEastAsia"/>
+          <w:i/>
+          <w:noProof w:val="0"/>
+          <w:sz w:val="24"/>
+          <w:szCs w:val="24"/>
+          <w:rtl/>
+          <w:lang w:bidi="he-IL"/>
+        </w:rPr>
+      </w:pPr>
+      <w:r>
+        <w:rPr>
+          <w:rFonts w:eastAsiaTheme="minorEastAsia" w:cstheme="minorHAnsi" w:hint="cs"/>
+          <w:i/>
+          <w:sz w:val="24"/>
+          <w:szCs w:val="24"/>
+          <w:u w:val="single"/>
+          <w:rtl/>
+        </w:rPr>
+        <w:t>תיאור</w:t>
+      </w:r>
+      <w:r>
+        <w:rPr>
+          <w:rFonts w:eastAsiaTheme="minorEastAsia" w:cstheme="minorHAnsi" w:hint="cs"/>
+          <w:i/>
+          <w:sz w:val="24"/>
+          <w:szCs w:val="24"/>
+          <w:rtl/>
+        </w:rPr>
+        <w:t xml:space="preserve">: </w:t>
+      </w:r>
+      <w:r>
+        <w:rPr>
+          <w:rFonts w:eastAsiaTheme="minorEastAsia" w:cstheme="minorHAnsi" w:hint="cs"/>
+          <w:i/>
+          <w:sz w:val="24"/>
+          <w:szCs w:val="24"/>
+          <w:rtl/>
+          <w:lang w:bidi="he-IL"/>
+        </w:rPr>
+        <w:t xml:space="preserve">נחפש את המשתמש בעל </w:t>
+      </w:r>
+      <w:r>
+        <w:rPr>
+          <w:rFonts w:ascii="CambriaMath" w:eastAsia="CambriaMath" w:hAnsi="CambriaMath" w:cs="CambriaMath" w:hint="eastAsia"/>
+          <w:sz w:val="20"/>
+          <w:szCs w:val="20"/>
+        </w:rPr>
+        <w:t>userId</w:t>
+      </w:r>
+      <w:r>
+        <w:rPr>
+          <w:rFonts w:eastAsiaTheme="minorEastAsia" w:cstheme="minorHAnsi" w:hint="cs"/>
+          <w:i/>
+          <w:sz w:val="24"/>
+          <w:szCs w:val="24"/>
+          <w:rtl/>
+          <w:lang w:bidi="he-IL"/>
+        </w:rPr>
+        <w:t xml:space="preserve"> בעץ </w:t>
+      </w:r>
+      <w:r>
+        <w:rPr>
+          <w:rFonts w:ascii="CambriaMath" w:eastAsia="CambriaMath" w:hAnsi="CambriaMath" w:cs="CambriaMath"/>
+          <w:sz w:val="20"/>
+          <w:szCs w:val="20"/>
+        </w:rPr>
+        <w:t>users</w:t>
+      </w:r>
+      <w:r>
+        <w:rPr>
+          <w:rFonts w:cstheme="minorHAnsi" w:hint="cs"/>
+          <w:sz w:val="24"/>
+          <w:szCs w:val="24"/>
+          <w:rtl/>
+          <w:lang w:bidi="he-IL"/>
+        </w:rPr>
+        <w:t xml:space="preserve">, נסכום את </w:t>
+      </w:r>
+      <w:r>
+        <w:rPr>
+          <w:rFonts w:ascii="CambriaMath" w:eastAsia="CambriaMath" w:hAnsi="CambriaMath" w:cs="CambriaMath"/>
+          <w:sz w:val="20"/>
+          <w:szCs w:val="20"/>
+        </w:rPr>
+        <w:t>views</w:t>
+      </w:r>
+      <w:r>
+        <w:rPr>
+          <w:rFonts w:ascii="CambriaMath" w:eastAsia="CambriaMath" w:hAnsi="CambriaMath" w:cs="CambriaMath"/>
+          <w:sz w:val="20"/>
+          <w:szCs w:val="20"/>
+        </w:rPr>
+        <w:t>[genre]</w:t>
+      </w:r>
+      <w:r>
+        <w:rPr>
+          <w:rFonts w:cstheme="minorHAnsi" w:hint="cs"/>
+          <w:sz w:val="24"/>
+          <w:szCs w:val="24"/>
+          <w:rtl/>
+          <w:lang w:bidi="he-IL"/>
+        </w:rPr>
+        <w:t xml:space="preserve"> </w:t>
+      </w:r>
+      <w:r>
+        <w:rPr>
+          <w:rFonts w:cstheme="minorHAnsi" w:hint="cs"/>
+          <w:sz w:val="24"/>
+          <w:szCs w:val="24"/>
+          <w:rtl/>
+          <w:lang w:bidi="he-IL"/>
+        </w:rPr>
+        <w:t>שהמשתמש מחזיק ו</w:t>
+      </w:r>
+      <w:r>
+        <w:rPr>
+          <w:rFonts w:cstheme="minorHAnsi" w:hint="cs"/>
+          <w:sz w:val="24"/>
+          <w:szCs w:val="24"/>
+          <w:rtl/>
+          <w:lang w:bidi="he-IL"/>
+        </w:rPr>
+        <w:t xml:space="preserve">במידה ושייך לקבוצה גם </w:t>
+      </w:r>
+      <w:r>
+        <w:rPr>
+          <w:rFonts w:cstheme="minorHAnsi" w:hint="cs"/>
+          <w:sz w:val="24"/>
+          <w:szCs w:val="24"/>
+          <w:rtl/>
+          <w:lang w:bidi="he-IL"/>
+        </w:rPr>
+        <w:t xml:space="preserve"> </w:t>
+      </w:r>
+      <w:r>
+        <w:rPr>
+          <w:rFonts w:ascii="CambriaMath" w:eastAsia="CambriaMath" w:hAnsi="CambriaMath" w:cs="CambriaMath"/>
+          <w:sz w:val="20"/>
+          <w:szCs w:val="20"/>
+        </w:rPr>
+        <w:t>views</w:t>
+      </w:r>
+      <w:r>
+        <w:rPr>
+          <w:rFonts w:ascii="CambriaMath" w:eastAsia="CambriaMath" w:hAnsi="CambriaMath" w:cs="CambriaMath"/>
+          <w:sz w:val="20"/>
+          <w:szCs w:val="20"/>
+        </w:rPr>
+        <w:t>[genre]</w:t>
+      </w:r>
+      <w:r>
+        <w:rPr>
+          <w:rFonts w:ascii="CambriaMath" w:eastAsia="CambriaMath" w:hAnsi="CambriaMath" w:cs="CambriaMath" w:hint="cs"/>
+          <w:sz w:val="20"/>
+          <w:szCs w:val="20"/>
+          <w:rtl/>
+          <w:lang w:bidi="he-IL"/>
+        </w:rPr>
+        <w:t xml:space="preserve"> </w:t>
+      </w:r>
+      <w:r>
+        <w:rPr>
+          <w:rFonts w:cstheme="minorHAnsi" w:hint="cs"/>
+          <w:sz w:val="24"/>
+          <w:szCs w:val="24"/>
+          <w:rtl/>
+          <w:lang w:bidi="he-IL"/>
+        </w:rPr>
+        <w:t xml:space="preserve">שקבוצת המשתמש מחזיקה (בעזרת מצביע </w:t>
+      </w:r>
+      <w:r>
+        <w:rPr>
+          <w:rFonts w:cstheme="minorHAnsi"/>
+          <w:sz w:val="24"/>
+          <w:szCs w:val="24"/>
+          <w:lang w:bidi="he-IL"/>
+        </w:rPr>
+        <w:t>group</w:t>
+      </w:r>
+      <w:r>
+        <w:rPr>
+          <w:rFonts w:cstheme="minorHAnsi" w:hint="cs"/>
+          <w:sz w:val="24"/>
+          <w:szCs w:val="24"/>
+          <w:rtl/>
+          <w:lang w:bidi="he-IL"/>
+        </w:rPr>
+        <w:t xml:space="preserve"> של המשתמש). </w:t>
+      </w:r>
+      <w:r>
+        <w:rPr>
+          <w:rFonts w:cstheme="minorHAnsi" w:hint="cs"/>
+          <w:sz w:val="24"/>
+          <w:szCs w:val="24"/>
+          <w:highlight w:val="yellow"/>
+          <w:rtl/>
+          <w:lang w:bidi="he-IL"/>
+        </w:rPr>
+        <w:t xml:space="preserve">(כאשר מוסיפים משתמש מחסירים </w:t>
+      </w:r>
+      <w:r>
+        <w:rPr>
+          <w:rFonts w:ascii="CambriaMath" w:eastAsia="CambriaMath" w:hAnsi="CambriaMath" w:cs="CambriaMath"/>
+          <w:sz w:val="20"/>
+          <w:szCs w:val="20"/>
+          <w:highlight w:val="yellow"/>
+        </w:rPr>
+        <w:t>views[genre]</w:t>
+      </w:r>
+      <w:r>
+        <w:rPr>
+          <w:rFonts w:ascii="CambriaMath" w:eastAsia="CambriaMath" w:hAnsi="CambriaMath" w:cs="CambriaMath" w:hint="cs"/>
+          <w:sz w:val="20"/>
+          <w:szCs w:val="20"/>
+          <w:highlight w:val="yellow"/>
+          <w:rtl/>
+          <w:lang w:bidi="he-IL"/>
+        </w:rPr>
+        <w:t xml:space="preserve"> </w:t>
+      </w:r>
+      <w:r>
+        <w:rPr>
+          <w:rFonts w:cstheme="minorHAnsi" w:hint="cs"/>
+          <w:sz w:val="24"/>
+          <w:szCs w:val="24"/>
+          <w:highlight w:val="yellow"/>
+          <w:rtl/>
+          <w:lang w:bidi="he-IL"/>
+        </w:rPr>
+        <w:t>ממנו</w:t>
+      </w:r>
+      <w:r>
+        <w:rPr>
+          <w:rFonts w:ascii="CambriaMath" w:eastAsia="CambriaMath" w:hAnsi="CambriaMath" w:cs="Arial" w:hint="cs"/>
+          <w:sz w:val="20"/>
+          <w:szCs w:val="20"/>
+          <w:highlight w:val="yellow"/>
+          <w:rtl/>
+          <w:lang w:bidi="he-IL"/>
+        </w:rPr>
+        <w:t>)</w:t>
+      </w:r>
+      <w:r>
+        <w:rPr>
+          <w:rFonts w:ascii="CambriaMath" w:eastAsia="CambriaMath" w:hAnsi="CambriaMath" w:cs="Arial" w:hint="cs"/>
+          <w:sz w:val="20"/>
+          <w:szCs w:val="20"/>
+          <w:rtl/>
+          <w:lang w:bidi="he-IL"/>
+        </w:rPr>
+        <w:t xml:space="preserve"> </w:t>
+      </w:r>
+      <w:r>
+        <w:rPr>
+          <w:rFonts w:eastAsiaTheme="minorEastAsia" w:cstheme="minorHAnsi" w:hint="cs"/>
+          <w:i/>
+          <w:sz w:val="24"/>
+          <w:szCs w:val="24"/>
+          <w:rtl/>
+          <w:lang w:bidi="he-IL"/>
+        </w:rPr>
+        <w:t>כמו כן לאורך ביצוע הפעולות הנ״ל נבדוק את מקרי הקצה שהוגדרו ונחזיר את הערך הרלוונטי.</w:t>
+      </w:r>
+    </w:p>
+    <w:p>
+      <w:pPr>
+        <w:bidi/>
+        <w:spacing w:after="0"/>
+        <w:rPr>
           <w:rFonts w:eastAsiaTheme="minorEastAsia" w:cs="Arial"/>
           <w:i/>
           <w:sz w:val="24"/>
@@ -7429,219 +8759,6 @@
           <w:lang w:bidi="he-IL"/>
         </w:rPr>
       </w:pPr>
-      <w:r>
-        <w:rPr>
-          <w:rFonts w:eastAsiaTheme="minorEastAsia" w:cstheme="minorHAnsi" w:hint="cs"/>
-          <w:i/>
-          <w:sz w:val="24"/>
-          <w:szCs w:val="24"/>
-          <w:u w:val="single"/>
-          <w:rtl/>
-        </w:rPr>
-        <w:t>תיאור</w:t>
-      </w:r>
-      <w:r>
-        <w:rPr>
-          <w:rFonts w:eastAsiaTheme="minorEastAsia" w:cstheme="minorHAnsi" w:hint="cs"/>
-          <w:i/>
-          <w:sz w:val="24"/>
-          <w:szCs w:val="24"/>
-          <w:rtl/>
-        </w:rPr>
-        <w:t xml:space="preserve">: </w:t>
-      </w:r>
-      <w:r>
-        <w:rPr>
-          <w:rFonts w:eastAsiaTheme="minorEastAsia" w:cstheme="minorHAnsi" w:hint="cs"/>
-          <w:i/>
-          <w:sz w:val="24"/>
-          <w:szCs w:val="24"/>
-          <w:rtl/>
-          <w:lang w:bidi="he-IL"/>
-        </w:rPr>
-        <w:t xml:space="preserve">נחפש את המשתמש בעל </w:t>
-      </w:r>
-      <w:r>
-        <w:rPr>
-          <w:rFonts w:ascii="CambriaMath" w:eastAsia="CambriaMath" w:hAnsi="CambriaMath" w:cs="CambriaMath" w:hint="eastAsia"/>
-          <w:sz w:val="20"/>
-          <w:szCs w:val="20"/>
-        </w:rPr>
-        <w:t>userId</w:t>
-      </w:r>
-      <w:r>
-        <w:rPr>
-          <w:rFonts w:eastAsiaTheme="minorEastAsia" w:cstheme="minorHAnsi" w:hint="cs"/>
-          <w:i/>
-          <w:sz w:val="24"/>
-          <w:szCs w:val="24"/>
-          <w:rtl/>
-          <w:lang w:bidi="he-IL"/>
-        </w:rPr>
-        <w:t xml:space="preserve"> בעץ </w:t>
-      </w:r>
-      <w:r>
-        <w:rPr>
-          <w:rFonts w:ascii="CambriaMath" w:eastAsia="CambriaMath" w:hAnsi="CambriaMath" w:cs="CambriaMath"/>
-          <w:sz w:val="20"/>
-          <w:szCs w:val="20"/>
-        </w:rPr>
-        <w:t>users</w:t>
-      </w:r>
-      <w:r>
-        <w:rPr>
-          <w:rFonts w:cstheme="minorHAnsi" w:hint="cs"/>
-          <w:sz w:val="24"/>
-          <w:szCs w:val="24"/>
-          <w:rtl/>
-          <w:lang w:bidi="he-IL"/>
-        </w:rPr>
-        <w:t xml:space="preserve">, נסכום את </w:t>
-      </w:r>
-      <w:r>
-        <w:rPr>
-          <w:rFonts w:ascii="CambriaMath" w:eastAsia="CambriaMath" w:hAnsi="CambriaMath" w:cs="CambriaMath"/>
-          <w:sz w:val="20"/>
-          <w:szCs w:val="20"/>
-        </w:rPr>
-        <w:t>views</w:t>
-      </w:r>
-      <w:r>
-        <w:rPr>
-          <w:rFonts w:ascii="CambriaMath" w:eastAsia="CambriaMath" w:hAnsi="CambriaMath" w:cs="CambriaMath"/>
-          <w:sz w:val="20"/>
-          <w:szCs w:val="20"/>
-        </w:rPr>
-        <w:t>[genre]</w:t>
-      </w:r>
-      <w:r>
-        <w:rPr>
-          <w:rFonts w:cstheme="minorHAnsi" w:hint="cs"/>
-          <w:sz w:val="24"/>
-          <w:szCs w:val="24"/>
-          <w:rtl/>
-          <w:lang w:bidi="he-IL"/>
-        </w:rPr>
-        <w:t xml:space="preserve"> </w:t>
-      </w:r>
-      <w:r>
-        <w:rPr>
-          <w:rFonts w:cstheme="minorHAnsi" w:hint="cs"/>
-          <w:sz w:val="24"/>
-          <w:szCs w:val="24"/>
-          <w:rtl/>
-          <w:lang w:bidi="he-IL"/>
-        </w:rPr>
-        <w:t xml:space="preserve">שהמשתמש מחזיק ו- </w:t>
-      </w:r>
-      <w:r>
-        <w:rPr>
-          <w:rFonts w:ascii="CambriaMath" w:eastAsia="CambriaMath" w:hAnsi="CambriaMath" w:cs="CambriaMath"/>
-          <w:sz w:val="20"/>
-          <w:szCs w:val="20"/>
-        </w:rPr>
-        <w:t>views</w:t>
-      </w:r>
-      <w:r>
-        <w:rPr>
-          <w:rFonts w:ascii="CambriaMath" w:eastAsia="CambriaMath" w:hAnsi="CambriaMath" w:cs="CambriaMath"/>
-          <w:sz w:val="20"/>
-          <w:szCs w:val="20"/>
-        </w:rPr>
-        <w:t>[genre]</w:t>
-      </w:r>
-      <w:r>
-        <w:rPr>
-          <w:rFonts w:ascii="CambriaMath" w:eastAsia="CambriaMath" w:hAnsi="CambriaMath" w:cs="CambriaMath" w:hint="cs"/>
-          <w:sz w:val="20"/>
-          <w:szCs w:val="20"/>
-          <w:rtl/>
-          <w:lang w:bidi="he-IL"/>
-        </w:rPr>
-        <w:t xml:space="preserve"> </w:t>
-      </w:r>
-      <w:r>
-        <w:rPr>
-          <w:rFonts w:cstheme="minorHAnsi" w:hint="cs"/>
-          <w:sz w:val="24"/>
-          <w:szCs w:val="24"/>
-          <w:rtl/>
-          <w:lang w:bidi="he-IL"/>
-        </w:rPr>
-        <w:t xml:space="preserve">שקבוצת המשתמש מחזיקה (בעזרת מצביע </w:t>
-      </w:r>
-      <w:r>
-        <w:rPr>
-          <w:rFonts w:cstheme="minorHAnsi"/>
-          <w:sz w:val="24"/>
-          <w:szCs w:val="24"/>
-          <w:lang w:bidi="he-IL"/>
-        </w:rPr>
-        <w:t>group</w:t>
-      </w:r>
-      <w:r>
-        <w:rPr>
-          <w:rFonts w:cstheme="minorHAnsi" w:hint="cs"/>
-          <w:sz w:val="24"/>
-          <w:szCs w:val="24"/>
-          <w:rtl/>
-          <w:lang w:bidi="he-IL"/>
-        </w:rPr>
-        <w:t xml:space="preserve"> של המשתמש). </w:t>
-      </w:r>
-      <w:r>
-        <w:rPr>
-          <w:rFonts w:cstheme="minorHAnsi" w:hint="cs"/>
-          <w:sz w:val="24"/>
-          <w:szCs w:val="24"/>
-          <w:highlight w:val="yellow"/>
-          <w:rtl/>
-          <w:lang w:bidi="he-IL"/>
-        </w:rPr>
-        <w:t xml:space="preserve">(כאשר מוסיפים משתמש מחסירים </w:t>
-      </w:r>
-      <w:r>
-        <w:rPr>
-          <w:rFonts w:ascii="CambriaMath" w:eastAsia="CambriaMath" w:hAnsi="CambriaMath" w:cs="CambriaMath"/>
-          <w:sz w:val="20"/>
-          <w:szCs w:val="20"/>
-          <w:highlight w:val="yellow"/>
-        </w:rPr>
-        <w:t>views[genre]</w:t>
-      </w:r>
-      <w:r>
-        <w:rPr>
-          <w:rFonts w:ascii="CambriaMath" w:eastAsia="CambriaMath" w:hAnsi="CambriaMath" w:cs="CambriaMath" w:hint="cs"/>
-          <w:sz w:val="20"/>
-          <w:szCs w:val="20"/>
-          <w:highlight w:val="yellow"/>
-          <w:rtl/>
-          <w:lang w:bidi="he-IL"/>
-        </w:rPr>
-        <w:t xml:space="preserve"> </w:t>
-      </w:r>
-      <w:r>
-        <w:rPr>
-          <w:rFonts w:cstheme="minorHAnsi" w:hint="cs"/>
-          <w:sz w:val="24"/>
-          <w:szCs w:val="24"/>
-          <w:highlight w:val="yellow"/>
-          <w:rtl/>
-          <w:lang w:bidi="he-IL"/>
-        </w:rPr>
-        <w:t>ממנו</w:t>
-      </w:r>
-      <w:r>
-        <w:rPr>
-          <w:rFonts w:ascii="CambriaMath" w:eastAsia="CambriaMath" w:hAnsi="CambriaMath" w:cs="Arial" w:hint="cs"/>
-          <w:sz w:val="20"/>
-          <w:szCs w:val="20"/>
-          <w:highlight w:val="yellow"/>
-          <w:rtl/>
-          <w:lang w:bidi="he-IL"/>
-        </w:rPr>
-        <w:t>)</w:t>
-      </w:r>
     </w:p>
     <w:p>
       <w:pPr>
@@ -8133,6 +9250,71 @@
         </w:rPr>
         <w:t>,</w:t>
       </w:r>
+      <w:r>
+        <w:rPr>
+          <w:rFonts w:cstheme="minorHAnsi" w:hint="cs"/>
+          <w:sz w:val="24"/>
+          <w:szCs w:val="24"/>
+          <w:rtl/>
+          <w:lang w:bidi="he-IL"/>
+        </w:rPr>
+        <w:t xml:space="preserve"> נבדוק כי מבחינת דרישות </w:t>
+      </w:r>
+      <w:r>
+        <w:rPr>
+          <w:rFonts w:cstheme="minorHAnsi"/>
+          <w:sz w:val="24"/>
+          <w:szCs w:val="24"/>
+          <w:lang w:bidi="he-IL"/>
+        </w:rPr>
+        <w:t>vip</w:t>
+      </w:r>
+      <w:r>
+        <w:rPr>
+          <w:rFonts w:cstheme="minorHAnsi" w:hint="cs"/>
+          <w:sz w:val="24"/>
+          <w:szCs w:val="24"/>
+          <w:rtl/>
+          <w:lang w:bidi="he-IL"/>
+        </w:rPr>
+        <w:t xml:space="preserve"> ניתן לבצע את הפעולה. נסיר את הסרט משני העצים הממוינים על פי דירוג הסרטים בהם הוא נמצא. נעדכן את שדות הסרט מבחינת נקודות וכמות דירוגים ונחזיר את הסרט לשני העצים בהם היה. </w:t>
+      </w:r>
+      <w:r>
+        <w:rPr>
+          <w:rFonts w:cstheme="minorHAnsi" w:hint="cs"/>
+          <w:sz w:val="24"/>
+          <w:szCs w:val="24"/>
+          <w:rtl/>
+          <w:lang w:bidi="he-IL"/>
+        </w:rPr>
+        <w:t xml:space="preserve"> </w:t>
+      </w:r>
+      <w:r>
+        <w:rPr>
+          <w:rFonts w:eastAsiaTheme="minorEastAsia" w:cstheme="minorHAnsi" w:hint="cs"/>
+          <w:i/>
+          <w:sz w:val="24"/>
+          <w:szCs w:val="24"/>
+          <w:rtl/>
+          <w:lang w:bidi="he-IL"/>
+        </w:rPr>
+        <w:t>כמו כן לאורך ביצוע הפעולות הנ״ל נבדוק את מקרי הקצה שהוגדרו ונחזיר את הערך הרלוונטי.</w:t>
+      </w:r>
+    </w:p>
+    <w:p>
+      <w:pPr>
+        <w:bidi/>
+        <w:spacing w:after="0"/>
+        <w:rPr>
+          <w:rFonts w:eastAsiaTheme="minorEastAsia" w:hint="cs"/>
+          <w:i/>
+          <w:noProof w:val="0"/>
+          <w:sz w:val="24"/>
+          <w:szCs w:val="24"/>
+          <w:rtl/>
+          <w:lang w:bidi="he-IL"/>
+        </w:rPr>
+      </w:pPr>
     </w:p>
     <w:p>
       <w:pPr>
@@ -8306,7 +9488,51 @@
           <w:rtl/>
           <w:lang w:bidi="he-IL"/>
         </w:rPr>
-        <w:t xml:space="preserve">חיפוש בעץ </w:t>
+        <w:t>חיפוש</w:t>
+      </w:r>
+      <w:r>
+        <w:rPr>
+          <w:rFonts w:eastAsiaTheme="minorEastAsia" w:cstheme="minorHAnsi" w:hint="cs"/>
+          <w:i/>
+          <w:sz w:val="24"/>
+          <w:szCs w:val="24"/>
+          <w:rtl/>
+          <w:lang w:bidi="he-IL"/>
+        </w:rPr>
+        <w:t xml:space="preserve"> והסרה</w:t>
+      </w:r>
+      <w:r>
+        <w:rPr>
+          <w:rFonts w:eastAsiaTheme="minorEastAsia" w:cstheme="minorHAnsi" w:hint="cs"/>
+          <w:i/>
+          <w:sz w:val="24"/>
+          <w:szCs w:val="24"/>
+          <w:rtl/>
+          <w:lang w:bidi="he-IL"/>
+        </w:rPr>
+        <w:t xml:space="preserve"> בע</w:t>
+      </w:r>
+      <w:r>
+        <w:rPr>
+          <w:rFonts w:eastAsiaTheme="minorEastAsia" w:cstheme="minorHAnsi" w:hint="cs"/>
+          <w:i/>
+          <w:sz w:val="24"/>
+          <w:szCs w:val="24"/>
+          <w:rtl/>
+          <w:lang w:bidi="he-IL"/>
+        </w:rPr>
+        <w:t>צי</w:t>
+      </w:r>
+      <w:r>
+        <w:rPr>
+          <w:rFonts w:eastAsiaTheme="minorEastAsia" w:cstheme="minorHAnsi" w:hint="cs"/>
+          <w:i/>
+          <w:sz w:val="24"/>
+          <w:szCs w:val="24"/>
+          <w:rtl/>
+          <w:lang w:bidi="he-IL"/>
+        </w:rPr>
+        <w:t xml:space="preserve"> </w:t>
       </w:r>
       <w:r>
         <w:rPr>
@@ -8423,12 +9649,13 @@
       </w:r>
       <w:r>
         <w:rPr>
-          <w:rFonts w:cstheme="minorHAnsi"/>
-          <w:sz w:val="24"/>
-          <w:szCs w:val="24"/>
-          <w:lang w:bidi="he-IL"/>
-        </w:rPr>
-        <w:t>groups</w:t>
+          <w:rFonts w:cstheme="minorHAnsi" w:hint="cs"/>
+          <w:sz w:val="24"/>
+          <w:szCs w:val="24"/>
+          <w:rtl/>
+          <w:lang w:bidi="he-IL"/>
+        </w:rPr>
+        <w:t>המשתמשים</w:t>
       </w:r>
       <w:r>
         <w:rPr>
@@ -8693,151 +9920,7 @@
           <w:rtl/>
           <w:lang w:bidi="he-IL"/>
         </w:rPr>
-        <w:t xml:space="preserve">נשמור </w:t>
-      </w:r>
-      <w:r>
-        <w:rPr>
-          <w:rFonts w:eastAsiaTheme="minorEastAsia" w:cstheme="minorHAnsi" w:hint="cs"/>
-          <w:i/>
-          <w:sz w:val="24"/>
-          <w:szCs w:val="24"/>
-          <w:rtl/>
-          <w:lang w:bidi="he-IL"/>
-        </w:rPr>
-        <w:t xml:space="preserve">שני שדות במחלקת </w:t>
-      </w:r>
-      <w:r>
-        <w:rPr>
-          <w:rFonts w:ascii="CambriaMath" w:eastAsia="CambriaMath" w:cs="CambriaMath"/>
-          <w:color w:val="C45911" w:themeColor="accent2" w:themeShade="BF"/>
-          <w:sz w:val="20"/>
-          <w:szCs w:val="20"/>
-        </w:rPr>
-        <w:t>Player</w:t>
-      </w:r>
-      <w:r>
-        <w:rPr>
-          <w:rFonts w:eastAsiaTheme="minorEastAsia" w:cstheme="minorHAnsi" w:hint="cs"/>
-          <w:i/>
-          <w:sz w:val="24"/>
-          <w:szCs w:val="24"/>
-          <w:rtl/>
-          <w:lang w:bidi="he-IL"/>
-        </w:rPr>
-        <w:t xml:space="preserve">, כאשר מכניסים, מוציאים או מעדכנים שחקן ננצל שפעולות אלה </w:t>
-      </w:r>
-      <w:r>
-        <w:rPr>
-          <w:rFonts w:eastAsiaTheme="minorEastAsia" w:cstheme="minorHAnsi" w:hint="cs"/>
-          <w:i/>
-          <w:sz w:val="24"/>
-          <w:szCs w:val="24"/>
-          <w:rtl/>
-          <w:lang w:bidi="he-IL"/>
-        </w:rPr>
-        <w:t xml:space="preserve">עולות </w:t>
-      </w:r>
-      <m:oMath>
-        <m:r>
-          <w:rPr>
-            <w:rFonts w:ascii="Cambria Math" w:eastAsiaTheme="minorEastAsia" w:hAnsi="Cambria Math" w:cstheme="minorHAnsi"/>
-            <w:sz w:val="24"/>
-            <w:szCs w:val="24"/>
-            <w:lang w:bidi="he-IL"/>
-          </w:rPr>
-          <m:t>O(</m:t>
-        </m:r>
-        <m:func>
-          <m:funcPr>
-            <m:ctrlPr>
-              <w:rPr>
-                <w:rFonts w:ascii="Cambria Math" w:eastAsiaTheme="minorEastAsia" w:hAnsi="Cambria Math" w:cstheme="minorHAnsi"/>
-                <w:i/>
-                <w:sz w:val="24"/>
-                <w:szCs w:val="24"/>
-                <w:lang w:bidi="he-IL"/>
-              </w:rPr>
-            </m:ctrlPr>
-          </m:funcPr>
-          <m:fName>
-            <m:r>
-              <m:rPr>
-                <m:sty m:val="p"/>
-              </m:rPr>
-              <w:rPr>
-                <w:rFonts w:ascii="Cambria Math" w:eastAsiaTheme="minorEastAsia" w:hAnsi="Cambria Math" w:cstheme="minorHAnsi"/>
-                <w:sz w:val="24"/>
-                <w:szCs w:val="24"/>
-                <w:lang w:bidi="he-IL"/>
-              </w:rPr>
-              <m:t>log</m:t>
-            </m:r>
-          </m:fName>
-          <m:e>
-            <m:r>
-              <w:rPr>
-                <w:rFonts w:ascii="Cambria Math" w:eastAsiaTheme="minorEastAsia" w:hAnsi="Cambria Math" w:cstheme="minorHAnsi"/>
-                <w:sz w:val="24"/>
-                <w:szCs w:val="24"/>
-                <w:lang w:bidi="he-IL"/>
-              </w:rPr>
-              <m:t>n</m:t>
-            </m:r>
-          </m:e>
-        </m:func>
-        <m:r>
-          <w:rPr>
-            <w:rFonts w:ascii="Cambria Math" w:eastAsiaTheme="minorEastAsia" w:hAnsi="Cambria Math" w:cstheme="minorHAnsi"/>
-            <w:sz w:val="24"/>
-            <w:szCs w:val="24"/>
-            <w:lang w:bidi="he-IL"/>
-          </w:rPr>
-          <m:t>)</m:t>
-        </m:r>
-      </m:oMath>
-      <w:r>
-        <w:rPr>
-          <w:rFonts w:eastAsiaTheme="minorEastAsia" w:cstheme="minorHAnsi" w:hint="cs"/>
-          <w:i/>
-          <w:sz w:val="24"/>
-          <w:szCs w:val="24"/>
-          <w:rtl/>
-          <w:lang w:bidi="he-IL"/>
-        </w:rPr>
-        <w:t xml:space="preserve"> ונעדכן שדות אלה</w:t>
-      </w:r>
-      <w:r>
-        <w:rPr>
-          <w:rFonts w:eastAsiaTheme="minorEastAsia" w:cstheme="minorHAnsi" w:hint="cs"/>
-          <w:i/>
-          <w:sz w:val="24"/>
-          <w:szCs w:val="24"/>
-          <w:rtl/>
-          <w:lang w:bidi="he-IL"/>
-        </w:rPr>
-        <w:t xml:space="preserve"> לשחקן עצמו ולשני השחקנים ששדות אלה מצביעים עליהם</w:t>
-      </w:r>
-      <w:r>
-        <w:rPr>
-          <w:rFonts w:eastAsiaTheme="minorEastAsia" w:cstheme="minorHAnsi" w:hint="cs"/>
-          <w:i/>
-          <w:sz w:val="24"/>
-          <w:szCs w:val="24"/>
-          <w:rtl/>
-          <w:lang w:bidi="he-IL"/>
-        </w:rPr>
-        <w:t xml:space="preserve">. </w:t>
-      </w:r>
-      <w:r>
-        <w:rPr>
-          <w:rFonts w:eastAsiaTheme="minorEastAsia" w:cstheme="minorHAnsi" w:hint="cs"/>
-          <w:i/>
-          <w:sz w:val="24"/>
-          <w:szCs w:val="24"/>
-          <w:rtl/>
-          <w:lang w:bidi="he-IL"/>
-        </w:rPr>
-        <w:t xml:space="preserve">עכשיו נחפש את הקבוצה הנתונה ונחפש בעץ שהיא מחזיקה את השחקן, נשווה בין שני השדות </w:t>
+        <w:t xml:space="preserve">נחפש את הקבוצה הנתונה ונחפש בעץ שהיא מחזיקה את השחקן, נשווה בין שני השדות </w:t>
       </w:r>
       <w:r>
         <w:rPr>
@@ -9258,6 +10341,99 @@
     <w:p>
       <w:pPr>
         <w:bidi/>
+        <w:spacing w:after="0"/>
+        <w:jc w:val="both"/>
+        <w:rPr>
+          <w:rFonts w:eastAsiaTheme="minorEastAsia" w:cstheme="minorHAnsi" w:hint="cs"/>
+          <w:i/>
+          <w:color w:val="FF0000"/>
+          <w:sz w:val="24"/>
+          <w:szCs w:val="24"/>
+          <w:rtl/>
+          <w:lang w:bidi="he-IL"/>
+        </w:rPr>
+      </w:pPr>
+      <w:r>
+        <w:rPr>
+          <w:rFonts w:eastAsiaTheme="minorEastAsia" w:cstheme="minorHAnsi" w:hint="cs"/>
+          <w:i/>
+          <w:color w:val="FF0000"/>
+          <w:sz w:val="24"/>
+          <w:szCs w:val="24"/>
+          <w:highlight w:val="yellow"/>
+          <w:rtl/>
+          <w:lang w:bidi="he-IL"/>
+        </w:rPr>
+        <w:t>ל</w:t>
+      </w:r>
+      <w:r>
+        <w:rPr>
+          <w:rFonts w:eastAsiaTheme="minorEastAsia" w:cstheme="minorHAnsi" w:hint="cs"/>
+          <w:i/>
+          <w:color w:val="FF0000"/>
+          <w:sz w:val="24"/>
+          <w:szCs w:val="24"/>
+          <w:highlight w:val="yellow"/>
+          <w:rtl/>
+          <w:lang w:bidi="he-IL"/>
+        </w:rPr>
+        <w:t>א</w:t>
+      </w:r>
+      <w:r>
+        <w:rPr>
+          <w:rFonts w:eastAsiaTheme="minorEastAsia" w:cstheme="minorHAnsi" w:hint="cs"/>
+          <w:i/>
+          <w:color w:val="FF0000"/>
+          <w:sz w:val="24"/>
+          <w:szCs w:val="24"/>
+          <w:highlight w:val="yellow"/>
+          <w:rtl/>
+          <w:lang w:bidi="he-IL"/>
+        </w:rPr>
+        <w:t xml:space="preserve"> עומדים כרגע בסיבוכיות המתורת לפונקציה זו</w:t>
+      </w:r>
+      <w:r>
+        <w:rPr>
+          <w:rFonts w:eastAsiaTheme="minorEastAsia" w:cstheme="minorHAnsi" w:hint="cs"/>
+          <w:i/>
+          <w:color w:val="FF0000"/>
+          <w:sz w:val="24"/>
+          <w:szCs w:val="24"/>
+          <w:rtl/>
+          <w:lang w:bidi="he-IL"/>
+        </w:rPr>
+        <w:t xml:space="preserve"> צריך לשמור את הסרט המקסימלי בכל עץ!!!</w:t>
+      </w:r>
+      <w:r>
+        <w:rPr>
+          <w:rFonts w:eastAsiaTheme="minorEastAsia" w:cstheme="minorHAnsi" w:hint="cs"/>
+          <w:i/>
+          <w:color w:val="FF0000"/>
+          <w:sz w:val="24"/>
+          <w:szCs w:val="24"/>
+          <w:rtl/>
+          <w:lang w:bidi="he-IL"/>
+        </w:rPr>
+        <w:t xml:space="preserve"> בכל הכנסה לעצים הממוינים דירוג לבדוק האם גדול יותר ממקסימלי.</w:t>
+      </w:r>
+    </w:p>
+    <w:p>
+      <w:pPr>
+        <w:bidi/>
+        <w:spacing w:after="0"/>
+        <w:rPr>
+          <w:rFonts w:eastAsiaTheme="minorEastAsia" w:cstheme="minorHAnsi"/>
+          <w:i/>
+          <w:sz w:val="24"/>
+          <w:szCs w:val="24"/>
+          <w:rtl/>
+          <w:lang w:bidi="he-IL"/>
+        </w:rPr>
+      </w:pPr>
+    </w:p>
+    <w:p>
+      <w:pPr>
+        <w:bidi/>
         <w:jc w:val="right"/>
         <w:rPr>
           <w:rFonts w:eastAsiaTheme="minorEastAsia" w:cstheme="minorHAnsi"/>
@@ -9315,7 +10491,7 @@
 </file>
 
 <file path=word/numbering.xml><?xml version="1.0" encoding="utf-8"?>
-<w:numbering xmlns:wpc="http://schemas.microsoft.com/office/word/2010/wordprocessingCanvas" xmlns:cx="http://schemas.microsoft.com/office/drawing/2014/chartex" xmlns:cx1="http://schemas.microsoft.com/office/drawing/2015/9/8/chartex" xmlns:cx2="http://schemas.microsoft.com/office/drawing/2015/10/21/chartex" xmlns:cx3="http://schemas.microsoft.com/office/drawing/2016/5/9/chartex" xmlns:cx4="http://schemas.microsoft.com/office/drawing/2016/5/10/chartex" xmlns:cx5="http://schemas.microsoft.com/office/drawing/2016/5/11/chartex" xmlns:cx6="http://schemas.microsoft.com/office/drawing/2016/5/12/chartex" xmlns:cx7="http://schemas.microsoft.com/office/drawing/2016/5/13/chartex" xmlns:cx8="http://schemas.microsoft.com/office/drawing/2016/5/14/chartex" xmlns:mc="http://schemas.openxmlformats.org/markup-compatibility/2006" xmlns:aink="http://schemas.microsoft.com/office/drawing/2016/ink" xmlns:am3d="http://schemas.microsoft.com/office/drawing/2017/model3d" xmlns:o="urn:schemas-microsoft-com:office:office" xmlns:oel="http://schemas.microsoft.com/office/2019/extlst" xmlns:r="http://schemas.openxmlformats.org/officeDocument/2006/relationships" xmlns:m="http://schemas.openxmlformats.org/officeDocument/2006/math" xmlns:v="urn:schemas-microsoft-com:vml" xmlns:wp14="http://schemas.microsoft.com/office/word/2010/wordprocessingDrawing" xmlns:wp="http://schemas.openxmlformats.org/drawingml/2006/wordprocessingDrawing" xmlns:w10="urn:schemas-microsoft-com:office:word" xmlns:w="http://schemas.openxmlformats.org/wordprocessingml/2006/main" xmlns:w14="http://schemas.microsoft.com/office/word/2010/wordml" xmlns:w15="http://schemas.microsoft.com/office/word/2012/wordml" xmlns:w16cex="http://schemas.microsoft.com/office/word/2018/wordml/cex" xmlns:w16cid="http://schemas.microsoft.com/office/word/2016/wordml/cid" xmlns:w16="http://schemas.microsoft.com/office/word/2018/wordml" xmlns:w16du="http://schemas.microsoft.com/office/word/2023/wordml/word16du" xmlns:w16sdtdh="http://schemas.microsoft.com/office/word/2020/wordml/sdtdatahash" xmlns:w16se="http://schemas.microsoft.com/office/word/2015/wordml/symex" xmlns:wpg="http://schemas.microsoft.com/office/word/2010/wordprocessingGroup" xmlns:wpi="http://schemas.microsoft.com/office/word/2010/wordprocessingInk" xmlns:wne="http://schemas.microsoft.com/office/word/2006/wordml" xmlns:wps="http://schemas.microsoft.com/office/word/2010/wordprocessingShape" mc:Ignorable="w14 w15 w16se w16cid w16 w16cex w16sdtdh wp14">
+<w:numbering xmlns:wpc="http://schemas.microsoft.com/office/word/2010/wordprocessingCanvas" xmlns:cx="http://schemas.microsoft.com/office/drawing/2014/chartex" xmlns:cx1="http://schemas.microsoft.com/office/drawing/2015/9/8/chartex" xmlns:cx2="http://schemas.microsoft.com/office/drawing/2015/10/21/chartex" xmlns:cx3="http://schemas.microsoft.com/office/drawing/2016/5/9/chartex" xmlns:cx4="http://schemas.microsoft.com/office/drawing/2016/5/10/chartex" xmlns:cx5="http://schemas.microsoft.com/office/drawing/2016/5/11/chartex" xmlns:cx6="http://schemas.microsoft.com/office/drawing/2016/5/12/chartex" xmlns:cx7="http://schemas.microsoft.com/office/drawing/2016/5/13/chartex" xmlns:cx8="http://schemas.microsoft.com/office/drawing/2016/5/14/chartex" xmlns:mc="http://schemas.openxmlformats.org/markup-compatibility/2006" xmlns:aink="http://schemas.microsoft.com/office/drawing/2016/ink" xmlns:am3d="http://schemas.microsoft.com/office/drawing/2017/model3d" xmlns:o="urn:schemas-microsoft-com:office:office" xmlns:oel="http://schemas.microsoft.com/office/2019/extlst" xmlns:r="http://schemas.openxmlformats.org/officeDocument/2006/relationships" xmlns:m="http://schemas.openxmlformats.org/officeDocument/2006/math" xmlns:v="urn:schemas-microsoft-com:vml" xmlns:wp14="http://schemas.microsoft.com/office/word/2010/wordprocessingDrawing" xmlns:wp="http://schemas.openxmlformats.org/drawingml/2006/wordprocessingDrawing" xmlns:w10="urn:schemas-microsoft-com:office:word" xmlns:w="http://schemas.openxmlformats.org/wordprocessingml/2006/main" xmlns:w14="http://schemas.microsoft.com/office/word/2010/wordml" xmlns:w15="http://schemas.microsoft.com/office/word/2012/wordml" xmlns:w16cex="http://schemas.microsoft.com/office/word/2018/wordml/cex" xmlns:w16cid="http://schemas.microsoft.com/office/word/2016/wordml/cid" xmlns:w16="http://schemas.microsoft.com/office/word/2018/wordml" xmlns:w16sdtdh="http://schemas.microsoft.com/office/word/2020/wordml/sdtdatahash" xmlns:w16se="http://schemas.microsoft.com/office/word/2015/wordml/symex" xmlns:wpg="http://schemas.microsoft.com/office/word/2010/wordprocessingGroup" xmlns:wpi="http://schemas.microsoft.com/office/word/2010/wordprocessingInk" xmlns:wne="http://schemas.microsoft.com/office/word/2006/wordml" xmlns:wps="http://schemas.microsoft.com/office/word/2010/wordprocessingShape" mc:Ignorable="w14 w15 w16se w16cid w16 w16cex w16sdtdh wp14">
   <w:abstractNum w:abstractNumId="0" w15:restartNumberingAfterBreak="0">
     <w:nsid w:val="01BB1435"/>
     <w:multiLevelType w:val="hybridMultilevel"/>
@@ -10390,7 +11566,6 @@
     <w:name w:val="Normal (Web)"/>
     <w:basedOn w:val="Normal"/>
     <w:uiPriority w:val="99"/>
-    <w:semiHidden/>
     <w:unhideWhenUsed/>
     <w:rsid w:val="00101305"/>
     <w:pPr>

</xml_diff>

<commit_message>
fixed  lastfunction to work in proper complexioty
</commit_message>
<xml_diff>
--- a/dry.docx
+++ b/dry.docx
@@ -848,7 +848,6 @@
           <w:rFonts w:cstheme="minorHAnsi"/>
           <w:sz w:val="24"/>
           <w:szCs w:val="24"/>
-          <w:rtl/>
           <w:lang w:bidi="he-IL"/>
         </w:rPr>
       </w:pPr>
@@ -1028,6 +1027,146 @@
           <w:lang w:bidi="he-IL"/>
         </w:rPr>
         <w:t>.</w:t>
+      </w:r>
+    </w:p>
+    <w:p>
+      <w:pPr>
+        <w:bidi/>
+        <w:spacing w:after="0" w:line="276" w:lineRule="auto"/>
+        <w:rPr>
+          <w:rFonts w:cstheme="minorHAnsi" w:hint="cs"/>
+          <w:sz w:val="24"/>
+          <w:szCs w:val="24"/>
+          <w:lang w:val="en-IL" w:bidi="he-IL"/>
+        </w:rPr>
+      </w:pPr>
+      <w:r>
+        <w:rPr>
+          <w:rFonts w:cstheme="minorHAnsi" w:hint="cs"/>
+          <w:sz w:val="24"/>
+          <w:szCs w:val="24"/>
+          <w:rtl/>
+          <w:lang w:bidi="he-IL"/>
+        </w:rPr>
+        <w:t xml:space="preserve">מערך </w:t>
+      </w:r>
+      <w:r>
+        <w:rPr>
+          <w:rFonts w:cstheme="minorHAnsi" w:hint="cs"/>
+          <w:sz w:val="24"/>
+          <w:szCs w:val="24"/>
+          <w:rtl/>
+          <w:lang w:bidi="he-IL"/>
+        </w:rPr>
+        <w:t xml:space="preserve">מצביעים לסרטים </w:t>
+      </w:r>
+      <w:r>
+        <w:rPr>
+          <w:rFonts w:cs="Calibri" w:hint="cs"/>
+          <w:sz w:val="24"/>
+          <w:szCs w:val="24"/>
+          <w:rtl/>
+          <w:lang w:bidi="he-IL"/>
+        </w:rPr>
+        <w:t>[</w:t>
+      </w:r>
+      <w:r>
+        <w:rPr>
+          <w:rFonts w:cstheme="minorHAnsi"/>
+          <w:sz w:val="24"/>
+          <w:szCs w:val="24"/>
+          <w:lang w:bidi="he-IL"/>
+        </w:rPr>
+        <w:t>max_movie_genre</w:t>
+      </w:r>
+      <w:r>
+        <w:rPr>
+          <w:rFonts w:cstheme="minorHAnsi" w:hint="cs"/>
+          <w:sz w:val="24"/>
+          <w:szCs w:val="24"/>
+          <w:rtl/>
+          <w:lang w:bidi="he-IL"/>
+        </w:rPr>
+        <w:t xml:space="preserve">] </w:t>
+      </w:r>
+      <w:r>
+        <w:rPr>
+          <w:rFonts w:cstheme="minorHAnsi"/>
+          <w:sz w:val="24"/>
+          <w:szCs w:val="24"/>
+          <w:rtl/>
+          <w:lang w:bidi="he-IL"/>
+        </w:rPr>
+        <w:t>–</w:t>
+      </w:r>
+      <w:r>
+        <w:rPr>
+          <w:rFonts w:cstheme="minorHAnsi" w:hint="cs"/>
+          <w:sz w:val="24"/>
+          <w:szCs w:val="24"/>
+          <w:rtl/>
+          <w:lang w:bidi="he-IL"/>
+        </w:rPr>
+        <w:t xml:space="preserve"> מערך בגודל </w:t>
+      </w:r>
+      <w:r>
+        <w:rPr>
+          <w:rFonts w:cstheme="minorHAnsi" w:hint="cs"/>
+          <w:sz w:val="24"/>
+          <w:szCs w:val="24"/>
+          <w:rtl/>
+          <w:lang w:bidi="he-IL"/>
+        </w:rPr>
+        <w:t>מספר הז׳אנרים פלוס 1</w:t>
+      </w:r>
+      <w:r>
+        <w:rPr>
+          <w:rFonts w:cstheme="minorHAnsi" w:hint="cs"/>
+          <w:sz w:val="24"/>
+          <w:szCs w:val="24"/>
+          <w:rtl/>
+          <w:lang w:bidi="he-IL"/>
+        </w:rPr>
+        <w:t xml:space="preserve"> אשר מחזיק מצביע לסרט הממולץ ביותר בכל ז׳אנר</w:t>
+      </w:r>
+      <w:r>
+        <w:rPr>
+          <w:rFonts w:cstheme="minorHAnsi"/>
+          <w:sz w:val="24"/>
+          <w:szCs w:val="24"/>
+          <w:lang w:bidi="he-IL"/>
+        </w:rPr>
+        <w:t>,</w:t>
+      </w:r>
+      <w:r>
+        <w:rPr>
+          <w:rFonts w:cstheme="minorHAnsi" w:hint="cs"/>
+          <w:sz w:val="24"/>
+          <w:szCs w:val="24"/>
+          <w:rtl/>
+          <w:lang w:bidi="he-IL"/>
+        </w:rPr>
+        <w:t xml:space="preserve"> באינדקס האחרון </w:t>
+      </w:r>
+      <w:r>
+        <w:rPr>
+          <w:rFonts w:cstheme="minorHAnsi" w:hint="cs"/>
+          <w:sz w:val="24"/>
+          <w:szCs w:val="24"/>
+          <w:rtl/>
+          <w:lang w:bidi="he-IL"/>
+        </w:rPr>
+        <w:t>מחזיק את הסרט המומלת בכל ה</w:t>
+      </w:r>
+      <w:r>
+        <w:rPr>
+          <w:rFonts w:cstheme="minorHAnsi" w:hint="cs"/>
+          <w:sz w:val="24"/>
+          <w:szCs w:val="24"/>
+          <w:rtl/>
+          <w:lang w:bidi="he-IL"/>
+        </w:rPr>
+        <w:t>מערכת בכלל.</w:t>
       </w:r>
     </w:p>
     <w:p>
@@ -2878,16 +3017,28 @@
         </w:rPr>
         <w:t xml:space="preserve">. </w:t>
       </w:r>
+      <w:r>
+        <w:rPr>
+          <w:rFonts w:eastAsiaTheme="minorEastAsia" w:cstheme="minorHAnsi" w:hint="cs"/>
+          <w:i/>
+          <w:sz w:val="24"/>
+          <w:szCs w:val="24"/>
+          <w:rtl/>
+          <w:lang w:bidi="he-IL"/>
+        </w:rPr>
+        <w:t>נעדכן את מערך הסרטים המומלצים ביותר בהתאם לשינוי ע״י אפיון הצומת הימני ביותר בשני העצים הממוינים לפי דירוג בהם הסרט נמצא.</w:t>
+      </w:r>
     </w:p>
     <w:p>
       <w:pPr>
         <w:bidi/>
         <w:spacing w:after="0"/>
         <w:rPr>
-          <w:rFonts w:eastAsiaTheme="minorEastAsia" w:cstheme="minorHAnsi"/>
-          <w:i/>
-          <w:sz w:val="24"/>
-          <w:szCs w:val="24"/>
+          <w:rFonts w:eastAsiaTheme="minorEastAsia" w:cstheme="minorHAnsi" w:hint="cs"/>
+          <w:i/>
+          <w:sz w:val="24"/>
+          <w:szCs w:val="24"/>
+          <w:rtl/>
         </w:rPr>
       </w:pPr>
       <w:r>
@@ -3073,7 +3224,103 @@
           <w:rtl/>
           <w:lang w:bidi="he-IL"/>
         </w:rPr>
-        <w:t xml:space="preserve"> (נשים לב שגדלי בעצים חסומים ע״י מספר הסרטים הכולל במערכת).</w:t>
+        <w:t xml:space="preserve"> (נשים לב שגדלי בעצים חסומים ע״י מספר הסרטים הכולל במערכת)</w:t>
+      </w:r>
+      <w:r>
+        <w:rPr>
+          <w:rFonts w:eastAsiaTheme="minorEastAsia" w:cstheme="minorHAnsi"/>
+          <w:i/>
+          <w:sz w:val="24"/>
+          <w:szCs w:val="24"/>
+          <w:lang w:bidi="he-IL"/>
+        </w:rPr>
+        <w:t xml:space="preserve"> </w:t>
+      </w:r>
+      <w:r>
+        <w:rPr>
+          <w:rFonts w:eastAsiaTheme="minorEastAsia" w:cstheme="minorHAnsi" w:hint="cs"/>
+          <w:i/>
+          <w:sz w:val="24"/>
+          <w:szCs w:val="24"/>
+          <w:rtl/>
+          <w:lang w:bidi="he-IL"/>
+        </w:rPr>
+        <w:t xml:space="preserve">לכן </w:t>
+      </w:r>
+      <m:oMath>
+        <m:r>
+          <w:rPr>
+            <w:rFonts w:ascii="Cambria Math" w:eastAsiaTheme="minorEastAsia" w:hAnsi="Cambria Math" w:cstheme="minorHAnsi"/>
+            <w:sz w:val="24"/>
+            <w:szCs w:val="24"/>
+            <w:lang w:bidi="he-IL"/>
+          </w:rPr>
+          <m:t>O</m:t>
+        </m:r>
+        <m:d>
+          <m:dPr>
+            <m:ctrlPr>
+              <w:rPr>
+                <w:rFonts w:ascii="Cambria Math" w:eastAsiaTheme="minorEastAsia" w:hAnsi="Cambria Math" w:cstheme="minorHAnsi"/>
+                <w:i/>
+                <w:sz w:val="24"/>
+                <w:szCs w:val="24"/>
+                <w:lang w:bidi="he-IL"/>
+              </w:rPr>
+            </m:ctrlPr>
+          </m:dPr>
+          <m:e>
+            <m:func>
+              <m:funcPr>
+                <m:ctrlPr>
+                  <w:rPr>
+                    <w:rFonts w:ascii="Cambria Math" w:eastAsiaTheme="minorEastAsia" w:hAnsi="Cambria Math" w:cstheme="minorHAnsi"/>
+                    <w:i/>
+                    <w:sz w:val="24"/>
+                    <w:szCs w:val="24"/>
+                    <w:lang w:bidi="he-IL"/>
+                  </w:rPr>
+                </m:ctrlPr>
+              </m:funcPr>
+              <m:fName>
+                <m:r>
+                  <m:rPr>
+                    <m:sty m:val="p"/>
+                  </m:rPr>
+                  <w:rPr>
+                    <w:rFonts w:ascii="Cambria Math" w:eastAsiaTheme="minorEastAsia" w:hAnsi="Cambria Math" w:cstheme="minorHAnsi"/>
+                    <w:sz w:val="24"/>
+                    <w:szCs w:val="24"/>
+                    <w:lang w:bidi="he-IL"/>
+                  </w:rPr>
+                  <m:t>log</m:t>
+                </m:r>
+              </m:fName>
+              <m:e>
+                <m:r>
+                  <w:rPr>
+                    <w:rFonts w:ascii="Cambria Math" w:eastAsiaTheme="minorEastAsia" w:hAnsi="Cambria Math" w:cstheme="minorHAnsi"/>
+                    <w:sz w:val="24"/>
+                    <w:szCs w:val="24"/>
+                    <w:lang w:bidi="he-IL"/>
+                  </w:rPr>
+                  <m:t>k</m:t>
+                </m:r>
+              </m:e>
+            </m:func>
+          </m:e>
+        </m:d>
+      </m:oMath>
+      <w:r>
+        <w:rPr>
+          <w:rFonts w:eastAsiaTheme="minorEastAsia" w:cstheme="minorHAnsi" w:hint="cs"/>
+          <w:i/>
+          <w:sz w:val="24"/>
+          <w:szCs w:val="24"/>
+          <w:rtl/>
+          <w:lang w:bidi="he-IL"/>
+        </w:rPr>
+        <w:t>.</w:t>
       </w:r>
     </w:p>
     <w:p>
@@ -3331,6 +3578,72 @@
           <w:color w:val="000000"/>
           <w:sz w:val="20"/>
           <w:szCs w:val="20"/>
+          <w:rtl/>
+          <w:lang w:bidi="he-IL"/>
+        </w:rPr>
+        <w:t>.</w:t>
+      </w:r>
+      <w:r>
+        <w:rPr>
+          <w:rFonts w:ascii="CambriaMath" w:eastAsia="CambriaMath" w:hint="cs"/>
+          <w:color w:val="000000"/>
+          <w:sz w:val="20"/>
+          <w:szCs w:val="20"/>
+          <w:rtl/>
+          <w:lang w:bidi="he-IL"/>
+        </w:rPr>
+        <w:t xml:space="preserve"> </w:t>
+      </w:r>
+      <w:r>
+        <w:rPr>
+          <w:rFonts w:eastAsiaTheme="minorEastAsia" w:cstheme="minorHAnsi" w:hint="cs"/>
+          <w:i/>
+          <w:sz w:val="24"/>
+          <w:szCs w:val="24"/>
+          <w:rtl/>
+          <w:lang w:bidi="he-IL"/>
+        </w:rPr>
+        <w:t xml:space="preserve">נעדכן את </w:t>
+      </w:r>
+      <w:r>
+        <w:rPr>
+          <w:rFonts w:eastAsiaTheme="minorEastAsia" w:cstheme="minorHAnsi" w:hint="cs"/>
+          <w:i/>
+          <w:sz w:val="24"/>
+          <w:szCs w:val="24"/>
+          <w:rtl/>
+          <w:lang w:bidi="he-IL"/>
+        </w:rPr>
+        <w:t>מערך</w:t>
+      </w:r>
+      <w:r>
+        <w:rPr>
+          <w:rFonts w:eastAsiaTheme="minorEastAsia" w:cstheme="minorHAnsi" w:hint="cs"/>
+          <w:i/>
+          <w:sz w:val="24"/>
+          <w:szCs w:val="24"/>
+          <w:rtl/>
+          <w:lang w:bidi="he-IL"/>
+        </w:rPr>
+        <w:t xml:space="preserve"> הסרטים המומלצים ביותר בהתאם לשינוי</w:t>
+      </w:r>
+      <w:r>
+        <w:rPr>
+          <w:rFonts w:eastAsiaTheme="minorEastAsia" w:cstheme="minorHAnsi" w:hint="cs"/>
+          <w:i/>
+          <w:sz w:val="24"/>
+          <w:szCs w:val="24"/>
+          <w:rtl/>
+          <w:lang w:bidi="he-IL"/>
+        </w:rPr>
+        <w:t xml:space="preserve"> ע״י אפיון הצומת הימני ביותר בשני העצים הממוינים לפי דירוג בהם הסרט נמצא</w:t>
+      </w:r>
+      <w:r>
+        <w:rPr>
+          <w:rFonts w:eastAsiaTheme="minorEastAsia" w:cstheme="minorHAnsi" w:hint="cs"/>
+          <w:i/>
+          <w:sz w:val="24"/>
+          <w:szCs w:val="24"/>
           <w:rtl/>
           <w:lang w:bidi="he-IL"/>
         </w:rPr>
@@ -4090,11 +4403,12 @@
         <w:bidi/>
         <w:spacing w:after="0"/>
         <w:rPr>
-          <w:rFonts w:eastAsiaTheme="minorEastAsia" w:cstheme="minorHAnsi"/>
-          <w:i/>
-          <w:sz w:val="24"/>
-          <w:szCs w:val="24"/>
-          <w:rtl/>
+          <w:rFonts w:eastAsiaTheme="minorEastAsia" w:cstheme="minorHAnsi" w:hint="cs"/>
+          <w:i/>
+          <w:sz w:val="24"/>
+          <w:szCs w:val="24"/>
+          <w:rtl/>
+          <w:lang w:bidi="he-IL"/>
         </w:rPr>
       </w:pPr>
       <w:r>
@@ -4201,9 +4515,94 @@
           <w:sz w:val="24"/>
           <w:szCs w:val="24"/>
           <w:rtl/>
-        </w:rPr>
-        <w:t>.</w:t>
-      </w:r>
+          <w:lang w:bidi="he-IL"/>
+        </w:rPr>
+        <w:t xml:space="preserve"> ועדכוני שדות ב-</w:t>
+      </w:r>
+      <w:r>
+        <w:rPr>
+          <w:rFonts w:eastAsiaTheme="minorEastAsia" w:cstheme="minorHAnsi"/>
+          <w:i/>
+          <w:sz w:val="24"/>
+          <w:szCs w:val="24"/>
+          <w:lang w:bidi="he-IL"/>
+        </w:rPr>
+        <w:t>O(1)</w:t>
+      </w:r>
+      <w:r>
+        <w:rPr>
+          <w:rFonts w:eastAsiaTheme="minorEastAsia" w:cstheme="minorHAnsi" w:hint="cs"/>
+          <w:i/>
+          <w:sz w:val="24"/>
+          <w:szCs w:val="24"/>
+          <w:rtl/>
+          <w:lang w:bidi="he-IL"/>
+        </w:rPr>
+        <w:t xml:space="preserve"> לכן </w:t>
+      </w:r>
+      <m:oMath>
+        <m:r>
+          <w:rPr>
+            <w:rFonts w:ascii="Cambria Math" w:eastAsiaTheme="minorEastAsia" w:hAnsi="Cambria Math" w:cstheme="minorHAnsi"/>
+            <w:sz w:val="24"/>
+            <w:szCs w:val="24"/>
+          </w:rPr>
+          <m:t>O(</m:t>
+        </m:r>
+        <m:func>
+          <m:funcPr>
+            <m:ctrlPr>
+              <w:rPr>
+                <w:rFonts w:ascii="Cambria Math" w:eastAsiaTheme="minorEastAsia" w:hAnsi="Cambria Math" w:cstheme="minorHAnsi"/>
+                <w:i/>
+                <w:sz w:val="24"/>
+                <w:szCs w:val="24"/>
+              </w:rPr>
+            </m:ctrlPr>
+          </m:funcPr>
+          <m:fName>
+            <m:r>
+              <m:rPr>
+                <m:sty m:val="p"/>
+              </m:rPr>
+              <w:rPr>
+                <w:rFonts w:ascii="Cambria Math" w:eastAsiaTheme="minorEastAsia" w:hAnsi="Cambria Math" w:cstheme="minorHAnsi"/>
+                <w:sz w:val="24"/>
+                <w:szCs w:val="24"/>
+              </w:rPr>
+              <m:t>log</m:t>
+            </m:r>
+          </m:fName>
+          <m:e>
+            <m:r>
+              <w:rPr>
+                <w:rFonts w:ascii="Cambria Math" w:eastAsiaTheme="minorEastAsia" w:hAnsi="Cambria Math" w:cstheme="minorHAnsi"/>
+                <w:sz w:val="24"/>
+                <w:szCs w:val="24"/>
+              </w:rPr>
+              <m:t>n)</m:t>
+            </m:r>
+          </m:e>
+        </m:func>
+        <m:r>
+          <w:rPr>
+            <w:rFonts w:ascii="Cambria Math" w:eastAsiaTheme="minorEastAsia" w:hAnsi="Cambria Math" w:cstheme="minorHAnsi" w:hint="cs"/>
+            <w:sz w:val="24"/>
+            <w:szCs w:val="24"/>
+          </w:rPr>
+          <m:t xml:space="preserve"> </m:t>
+        </m:r>
+        <m:r>
+          <w:rPr>
+            <w:rFonts w:ascii="Cambria Math" w:eastAsiaTheme="minorEastAsia" w:hAnsi="Cambria Math" w:cstheme="minorHAnsi" w:hint="cs"/>
+            <w:sz w:val="24"/>
+            <w:szCs w:val="24"/>
+            <w:rtl/>
+            <w:lang w:bidi="he-IL"/>
+          </w:rPr>
+          <m:t>כנדרש</m:t>
+        </m:r>
+      </m:oMath>
     </w:p>
     <w:p>
       <w:pPr>
@@ -4239,6 +4638,7 @@
           <w:sz w:val="20"/>
           <w:szCs w:val="20"/>
         </w:rPr>
+        <w:lastRenderedPageBreak/>
         <w:t xml:space="preserve">StatusType </w:t>
       </w:r>
       <w:r>
@@ -4407,7 +4807,6 @@
           <w:u w:val="single"/>
           <w:rtl/>
         </w:rPr>
-        <w:lastRenderedPageBreak/>
         <w:t>סיבוכיות</w:t>
       </w:r>
       <w:r>
@@ -6189,6 +6588,28 @@
           <w:lang w:bidi="he-IL"/>
         </w:rPr>
         <w:t xml:space="preserve"> של המשתמש. במידה והמשתמש שייך לקבוצה אזי נעדכן את שדה הצפיות הכלליות בקבוצה. נעדכן את מספר הצפיות של הסרט ונמקם אותו מחדש לפיכך בשני העצים בהם הוא היה ממויין על פי דירוג.</w:t>
+      </w:r>
+      <w:r>
+        <w:rPr>
+          <w:rFonts w:eastAsiaTheme="minorEastAsia" w:cstheme="minorHAnsi" w:hint="cs"/>
+          <w:i/>
+          <w:sz w:val="24"/>
+          <w:szCs w:val="24"/>
+          <w:rtl/>
+          <w:lang w:bidi="he-IL"/>
+        </w:rPr>
+        <w:t xml:space="preserve"> </w:t>
+      </w:r>
+      <w:r>
+        <w:rPr>
+          <w:rFonts w:eastAsiaTheme="minorEastAsia" w:cstheme="minorHAnsi" w:hint="cs"/>
+          <w:i/>
+          <w:sz w:val="24"/>
+          <w:szCs w:val="24"/>
+          <w:rtl/>
+          <w:lang w:bidi="he-IL"/>
+        </w:rPr>
+        <w:t>נעדכן את מערך הסרטים המומלצים ביותר בהתאם לשינוי ע״י אפיון הצומת הימני ביותר בשני העצים הממוינים לפי דירוג בהם הסרט נמצא.</w:t>
       </w:r>
     </w:p>
     <w:p>
@@ -6550,12 +6971,12 @@
               <m:e>
                 <m:r>
                   <w:rPr>
-                    <w:rFonts w:ascii="Cambria Math" w:eastAsiaTheme="minorEastAsia" w:hAnsi="Cambria Math" w:cstheme="minorHAnsi" w:hint="cs"/>
+                    <w:rFonts w:ascii="Cambria Math" w:eastAsiaTheme="minorEastAsia" w:hAnsi="Cambria Math" w:cstheme="minorHAnsi"/>
                     <w:sz w:val="24"/>
                     <w:szCs w:val="24"/>
                     <w:lang w:bidi="he-IL"/>
                   </w:rPr>
-                  <m:t>m</m:t>
+                  <m:t>k</m:t>
                 </m:r>
               </m:e>
             </m:func>
@@ -6984,6 +7405,27 @@
           <w:lang w:bidi="he-IL"/>
         </w:rPr>
         <w:t>נעדכן את מספר הצפיות של הסרט ונמקם אותו מחדש לפיכך בשני העצים בהם הוא היה ממויין על פי דירוג.</w:t>
+      </w:r>
+      <w:r>
+        <w:rPr>
+          <w:rFonts w:eastAsiaTheme="minorEastAsia" w:cstheme="minorHAnsi"/>
+          <w:i/>
+          <w:sz w:val="24"/>
+          <w:szCs w:val="24"/>
+          <w:lang w:bidi="he-IL"/>
+        </w:rPr>
+        <w:t xml:space="preserve"> </w:t>
+      </w:r>
+      <w:r>
+        <w:rPr>
+          <w:rFonts w:eastAsiaTheme="minorEastAsia" w:cstheme="minorHAnsi" w:hint="cs"/>
+          <w:i/>
+          <w:sz w:val="24"/>
+          <w:szCs w:val="24"/>
+          <w:rtl/>
+          <w:lang w:bidi="he-IL"/>
+        </w:rPr>
+        <w:t>נעדכן את מערך הסרטים המומלצים ביותר בהתאם לשינוי ע״י אפיון הצומת הימני ביותר בשני העצים הממוינים לפי דירוג בהם הסרט נמצא.</w:t>
       </w:r>
     </w:p>
     <w:p>
@@ -7186,16 +7628,28 @@
           <w:rtl/>
           <w:lang w:bidi="he-IL"/>
         </w:rPr>
-        <w:t xml:space="preserve">חיפוש בעץ </w:t>
-      </w:r>
-      <w:r>
-        <w:rPr>
-          <w:rFonts w:cstheme="minorHAnsi"/>
-          <w:sz w:val="24"/>
-          <w:szCs w:val="24"/>
-          <w:lang w:bidi="he-IL"/>
-        </w:rPr>
-        <w:t>movies</w:t>
+        <w:t xml:space="preserve">חיפוש </w:t>
+      </w:r>
+      <w:r>
+        <w:rPr>
+          <w:rFonts w:eastAsiaTheme="minorEastAsia" w:cstheme="minorHAnsi" w:hint="cs"/>
+          <w:i/>
+          <w:sz w:val="24"/>
+          <w:szCs w:val="24"/>
+          <w:rtl/>
+          <w:lang w:bidi="he-IL"/>
+        </w:rPr>
+        <w:t xml:space="preserve">, הסרה והכנסה בעצי </w:t>
+      </w:r>
+      <w:r>
+        <w:rPr>
+          <w:rFonts w:cstheme="minorHAnsi" w:hint="cs"/>
+          <w:sz w:val="24"/>
+          <w:szCs w:val="24"/>
+          <w:rtl/>
+          <w:lang w:bidi="he-IL"/>
+        </w:rPr>
+        <w:t>סרטים</w:t>
       </w:r>
       <w:r>
         <w:rPr>
@@ -7410,7 +7864,6 @@
           <w:sz w:val="24"/>
           <w:szCs w:val="24"/>
         </w:rPr>
-        <w:lastRenderedPageBreak/>
         <w:t>ע</w:t>
       </w:r>
       <w:r>
@@ -9719,6 +10172,7 @@
           <w:u w:val="single"/>
           <w:rtl/>
         </w:rPr>
+        <w:lastRenderedPageBreak/>
         <w:t>תיאור</w:t>
       </w:r>
       <w:r>
@@ -9740,18 +10194,40 @@
           <w:rtl/>
           <w:lang w:bidi="he-IL"/>
         </w:rPr>
-        <w:t xml:space="preserve">נחפש את הקבוצה הנתונה ונחפש בעץ שהיא מחזיקה את השחקן, נשווה בין שני השדות </w:t>
-      </w:r>
-      <w:r>
-        <w:rPr>
-          <w:rFonts w:eastAsiaTheme="minorEastAsia" w:cstheme="minorHAnsi" w:hint="cs"/>
-          <w:i/>
-          <w:sz w:val="24"/>
-          <w:szCs w:val="24"/>
-          <w:rtl/>
-          <w:lang w:bidi="he-IL"/>
-        </w:rPr>
-        <w:t>ומחזיר את הקרוב ביותר.</w:t>
+        <w:t>נחפש את הקבוצה הנתונה</w:t>
+      </w:r>
+      <w:r>
+        <w:rPr>
+          <w:rFonts w:eastAsiaTheme="minorEastAsia" w:cstheme="minorHAnsi" w:hint="cs"/>
+          <w:i/>
+          <w:sz w:val="24"/>
+          <w:szCs w:val="24"/>
+          <w:rtl/>
+          <w:lang w:bidi="he-IL"/>
+        </w:rPr>
+        <w:t>, לאחר מציאתה נבדוק מקרי קצה. נאפיין את הז׳אנר הנצפה ביותר בקבוצה ע״י מעבר על צפיות הקבוצה לפי ז׳אנר. לבסוף נחזיר בהתאם לז׳אנר המבוקש את הסרט המומלץ ביותר</w:t>
+      </w:r>
+      <w:r>
+        <w:rPr>
+          <w:rFonts w:eastAsiaTheme="minorEastAsia" w:cstheme="minorHAnsi" w:hint="cs"/>
+          <w:i/>
+          <w:sz w:val="24"/>
+          <w:szCs w:val="24"/>
+          <w:rtl/>
+          <w:lang w:bidi="he-IL"/>
+        </w:rPr>
+        <w:t xml:space="preserve"> מתוך המערך של הסרטים המומלצים ביותר</w:t>
+      </w:r>
+      <w:r>
+        <w:rPr>
+          <w:rFonts w:eastAsiaTheme="minorEastAsia" w:cstheme="minorHAnsi" w:hint="cs"/>
+          <w:i/>
+          <w:sz w:val="24"/>
+          <w:szCs w:val="24"/>
+          <w:rtl/>
+          <w:lang w:bidi="he-IL"/>
+        </w:rPr>
+        <w:t xml:space="preserve">. </w:t>
       </w:r>
     </w:p>
     <w:p>
@@ -9843,7 +10319,7 @@
                 <w:szCs w:val="24"/>
                 <w:lang w:bidi="he-IL"/>
               </w:rPr>
-              <m:t>k</m:t>
+              <m:t>m</m:t>
             </m:r>
           </m:e>
         </m:func>
@@ -9866,102 +10342,29 @@
           <w:rtl/>
           <w:lang w:bidi="he-IL"/>
         </w:rPr>
-        <w:t xml:space="preserve">, חיפוש בעץ השחקנים בתוך הקבוצה </w:t>
-      </w:r>
-      <m:oMath>
-        <m:r>
-          <w:rPr>
-            <w:rFonts w:ascii="Cambria Math" w:eastAsiaTheme="minorEastAsia" w:hAnsi="Cambria Math" w:cstheme="minorHAnsi"/>
-            <w:sz w:val="24"/>
-            <w:szCs w:val="24"/>
-            <w:lang w:bidi="he-IL"/>
-          </w:rPr>
-          <m:t>O(</m:t>
-        </m:r>
-        <m:func>
-          <m:funcPr>
-            <m:ctrlPr>
-              <w:rPr>
-                <w:rFonts w:ascii="Cambria Math" w:eastAsiaTheme="minorEastAsia" w:hAnsi="Cambria Math" w:cstheme="minorHAnsi"/>
-                <w:i/>
-                <w:sz w:val="24"/>
-                <w:szCs w:val="24"/>
-                <w:lang w:bidi="he-IL"/>
-              </w:rPr>
-            </m:ctrlPr>
-          </m:funcPr>
-          <m:fName>
-            <m:r>
-              <m:rPr>
-                <m:sty m:val="p"/>
-              </m:rPr>
-              <w:rPr>
-                <w:rFonts w:ascii="Cambria Math" w:eastAsiaTheme="minorEastAsia" w:hAnsi="Cambria Math" w:cstheme="minorHAnsi"/>
-                <w:sz w:val="24"/>
-                <w:szCs w:val="24"/>
-                <w:lang w:bidi="he-IL"/>
-              </w:rPr>
-              <m:t>log</m:t>
-            </m:r>
-          </m:fName>
-          <m:e>
-            <m:sSub>
-              <m:sSubPr>
-                <m:ctrlPr>
-                  <w:rPr>
-                    <w:rFonts w:ascii="Cambria Math" w:eastAsiaTheme="minorEastAsia" w:hAnsi="Cambria Math" w:cstheme="minorHAnsi"/>
-                    <w:i/>
-                    <w:sz w:val="24"/>
-                    <w:szCs w:val="24"/>
-                    <w:lang w:bidi="he-IL"/>
-                  </w:rPr>
-                </m:ctrlPr>
-              </m:sSubPr>
-              <m:e>
-                <m:r>
-                  <w:rPr>
-                    <w:rFonts w:ascii="Cambria Math" w:eastAsiaTheme="minorEastAsia" w:hAnsi="Cambria Math" w:cstheme="minorHAnsi"/>
-                    <w:sz w:val="24"/>
-                    <w:szCs w:val="24"/>
-                    <w:lang w:bidi="he-IL"/>
-                  </w:rPr>
-                  <m:t>n</m:t>
-                </m:r>
-              </m:e>
-              <m:sub>
-                <m:r>
-                  <w:rPr>
-                    <w:rFonts w:ascii="Cambria Math" w:eastAsiaTheme="minorEastAsia" w:hAnsi="Cambria Math" w:cstheme="minorHAnsi"/>
-                    <w:sz w:val="24"/>
-                    <w:szCs w:val="24"/>
-                    <w:lang w:bidi="he-IL"/>
-                  </w:rPr>
-                  <m:t>ID</m:t>
-                </m:r>
-              </m:sub>
-            </m:sSub>
-          </m:e>
-        </m:func>
-        <m:r>
-          <w:rPr>
-            <w:rFonts w:ascii="Cambria Math" w:eastAsiaTheme="minorEastAsia" w:hAnsi="Cambria Math" w:cstheme="minorHAnsi"/>
-            <w:sz w:val="24"/>
-            <w:szCs w:val="24"/>
-            <w:lang w:bidi="he-IL"/>
-          </w:rPr>
-          <m:t>)</m:t>
-        </m:r>
-      </m:oMath>
-      <w:r>
-        <w:rPr>
-          <w:rFonts w:eastAsiaTheme="minorEastAsia" w:cstheme="minorHAnsi" w:hint="cs"/>
-          <w:i/>
-          <w:sz w:val="24"/>
-          <w:szCs w:val="24"/>
-          <w:rtl/>
-          <w:lang w:bidi="he-IL"/>
-        </w:rPr>
-        <w:t xml:space="preserve">, השוואה </w:t>
+        <w:t xml:space="preserve">, </w:t>
+      </w:r>
+      <w:r>
+        <w:rPr>
+          <w:rFonts w:eastAsiaTheme="minorEastAsia" w:cstheme="minorHAnsi" w:hint="cs"/>
+          <w:i/>
+          <w:sz w:val="24"/>
+          <w:szCs w:val="24"/>
+          <w:rtl/>
+          <w:lang w:bidi="he-IL"/>
+        </w:rPr>
+        <w:t>בדיקת מקרי קצה והשוואת כמות צפיות בכל ז׳אנר</w:t>
+      </w:r>
+      <w:r>
+        <w:rPr>
+          <w:rFonts w:eastAsiaTheme="minorEastAsia" w:cstheme="minorHAnsi" w:hint="cs"/>
+          <w:i/>
+          <w:sz w:val="24"/>
+          <w:szCs w:val="24"/>
+          <w:rtl/>
+          <w:lang w:bidi="he-IL"/>
+        </w:rPr>
+        <w:t xml:space="preserve"> </w:t>
       </w:r>
       <m:oMath>
         <m:r>
@@ -9994,18 +10397,7 @@
           <w:rtl/>
           <w:lang w:bidi="he-IL"/>
         </w:rPr>
-        <w:t xml:space="preserve">   </w:t>
-      </w:r>
-      <w:r>
-        <w:rPr>
-          <w:rFonts w:eastAsiaTheme="minorEastAsia" w:cstheme="minorHAnsi" w:hint="cs"/>
-          <w:i/>
-          <w:sz w:val="24"/>
-          <w:szCs w:val="24"/>
-          <w:rtl/>
-          <w:lang w:bidi="he-IL"/>
-        </w:rPr>
-        <w:t xml:space="preserve">    </w:t>
+        <w:t xml:space="preserve">  </w:t>
       </w:r>
       <w:r>
         <w:rPr>
@@ -10059,81 +10451,8 @@
                 <w:szCs w:val="24"/>
                 <w:lang w:bidi="he-IL"/>
               </w:rPr>
-              <m:t>k</m:t>
+              <m:t>m</m:t>
             </m:r>
-          </m:e>
-        </m:func>
-        <m:r>
-          <w:rPr>
-            <w:rFonts w:ascii="Cambria Math" w:eastAsiaTheme="minorEastAsia" w:hAnsi="Cambria Math" w:cstheme="minorHAnsi"/>
-            <w:sz w:val="24"/>
-            <w:szCs w:val="24"/>
-            <w:lang w:bidi="he-IL"/>
-          </w:rPr>
-          <m:t>+</m:t>
-        </m:r>
-        <m:func>
-          <m:funcPr>
-            <m:ctrlPr>
-              <w:rPr>
-                <w:rFonts w:ascii="Cambria Math" w:eastAsiaTheme="minorEastAsia" w:hAnsi="Cambria Math" w:cstheme="minorHAnsi"/>
-                <w:i/>
-                <w:sz w:val="24"/>
-                <w:szCs w:val="24"/>
-                <w:lang w:bidi="he-IL"/>
-              </w:rPr>
-            </m:ctrlPr>
-          </m:funcPr>
-          <m:fName>
-            <m:r>
-              <m:rPr>
-                <m:sty m:val="p"/>
-              </m:rPr>
-              <w:rPr>
-                <w:rFonts w:ascii="Cambria Math" w:eastAsiaTheme="minorEastAsia" w:hAnsi="Cambria Math" w:cstheme="minorHAnsi"/>
-                <w:sz w:val="24"/>
-                <w:szCs w:val="24"/>
-                <w:lang w:bidi="he-IL"/>
-              </w:rPr>
-              <m:t>log</m:t>
-            </m:r>
-          </m:fName>
-          <m:e>
-            <m:sSub>
-              <m:sSubPr>
-                <m:ctrlPr>
-                  <w:rPr>
-                    <w:rFonts w:ascii="Cambria Math" w:eastAsiaTheme="minorEastAsia" w:hAnsi="Cambria Math" w:cstheme="minorHAnsi"/>
-                    <w:i/>
-                    <w:sz w:val="24"/>
-                    <w:szCs w:val="24"/>
-                    <w:lang w:bidi="he-IL"/>
-                  </w:rPr>
-                </m:ctrlPr>
-              </m:sSubPr>
-              <m:e>
-                <m:r>
-                  <w:rPr>
-                    <w:rFonts w:ascii="Cambria Math" w:eastAsiaTheme="minorEastAsia" w:hAnsi="Cambria Math" w:cstheme="minorHAnsi"/>
-                    <w:sz w:val="24"/>
-                    <w:szCs w:val="24"/>
-                    <w:lang w:bidi="he-IL"/>
-                  </w:rPr>
-                  <m:t>n</m:t>
-                </m:r>
-              </m:e>
-              <m:sub>
-                <m:r>
-                  <w:rPr>
-                    <w:rFonts w:ascii="Cambria Math" w:eastAsiaTheme="minorEastAsia" w:hAnsi="Cambria Math" w:cstheme="minorHAnsi"/>
-                    <w:sz w:val="24"/>
-                    <w:szCs w:val="24"/>
-                    <w:lang w:bidi="he-IL"/>
-                  </w:rPr>
-                  <m:t>ID</m:t>
-                </m:r>
-              </m:sub>
-            </m:sSub>
           </m:e>
         </m:func>
         <m:r>
@@ -10157,99 +10476,6 @@
         </w:rPr>
         <w:t>.</w:t>
       </w:r>
-    </w:p>
-    <w:p>
-      <w:pPr>
-        <w:bidi/>
-        <w:spacing w:after="0"/>
-        <w:jc w:val="both"/>
-        <w:rPr>
-          <w:rFonts w:eastAsiaTheme="minorEastAsia" w:cstheme="minorHAnsi"/>
-          <w:i/>
-          <w:color w:val="FF0000"/>
-          <w:sz w:val="24"/>
-          <w:szCs w:val="24"/>
-          <w:rtl/>
-          <w:lang w:bidi="he-IL"/>
-        </w:rPr>
-      </w:pPr>
-      <w:r>
-        <w:rPr>
-          <w:rFonts w:eastAsiaTheme="minorEastAsia" w:cstheme="minorHAnsi" w:hint="cs"/>
-          <w:i/>
-          <w:color w:val="FF0000"/>
-          <w:sz w:val="24"/>
-          <w:szCs w:val="24"/>
-          <w:highlight w:val="yellow"/>
-          <w:rtl/>
-          <w:lang w:bidi="he-IL"/>
-        </w:rPr>
-        <w:t>ל</w:t>
-      </w:r>
-      <w:r>
-        <w:rPr>
-          <w:rFonts w:eastAsiaTheme="minorEastAsia" w:cstheme="minorHAnsi" w:hint="cs"/>
-          <w:i/>
-          <w:color w:val="FF0000"/>
-          <w:sz w:val="24"/>
-          <w:szCs w:val="24"/>
-          <w:highlight w:val="yellow"/>
-          <w:rtl/>
-          <w:lang w:bidi="he-IL"/>
-        </w:rPr>
-        <w:t>א</w:t>
-      </w:r>
-      <w:r>
-        <w:rPr>
-          <w:rFonts w:eastAsiaTheme="minorEastAsia" w:cstheme="minorHAnsi" w:hint="cs"/>
-          <w:i/>
-          <w:color w:val="FF0000"/>
-          <w:sz w:val="24"/>
-          <w:szCs w:val="24"/>
-          <w:highlight w:val="yellow"/>
-          <w:rtl/>
-          <w:lang w:bidi="he-IL"/>
-        </w:rPr>
-        <w:t xml:space="preserve"> עומדים כרגע בסיבוכיות המתורת לפונקציה זו</w:t>
-      </w:r>
-      <w:r>
-        <w:rPr>
-          <w:rFonts w:eastAsiaTheme="minorEastAsia" w:cstheme="minorHAnsi" w:hint="cs"/>
-          <w:i/>
-          <w:color w:val="FF0000"/>
-          <w:sz w:val="24"/>
-          <w:szCs w:val="24"/>
-          <w:rtl/>
-          <w:lang w:bidi="he-IL"/>
-        </w:rPr>
-        <w:t xml:space="preserve"> צריך לשמור את הסרט המקסימלי בכל עץ!!!</w:t>
-      </w:r>
-      <w:r>
-        <w:rPr>
-          <w:rFonts w:eastAsiaTheme="minorEastAsia" w:cstheme="minorHAnsi" w:hint="cs"/>
-          <w:i/>
-          <w:color w:val="FF0000"/>
-          <w:sz w:val="24"/>
-          <w:szCs w:val="24"/>
-          <w:rtl/>
-          <w:lang w:bidi="he-IL"/>
-        </w:rPr>
-        <w:t xml:space="preserve"> בכל הכנסה לעצים הממוינים דירוג לבדוק האם גדול יותר ממקסימלי.</w:t>
-      </w:r>
-    </w:p>
-    <w:p>
-      <w:pPr>
-        <w:bidi/>
-        <w:spacing w:after="0"/>
-        <w:rPr>
-          <w:rFonts w:eastAsiaTheme="minorEastAsia" w:cstheme="minorHAnsi"/>
-          <w:i/>
-          <w:sz w:val="24"/>
-          <w:szCs w:val="24"/>
-          <w:rtl/>
-          <w:lang w:bidi="he-IL"/>
-        </w:rPr>
-      </w:pPr>
     </w:p>
     <w:p>
       <w:pPr>

</xml_diff>